<commit_message>
add: bold tech stack and result; rm: tech stack keywords
</commit_message>
<xml_diff>
--- a/CV_mahmut_baran_turkmen.docx
+++ b/CV_mahmut_baran_turkmen.docx
@@ -17,6 +17,7 @@
           <w:szCs w:val="24"/>
         </w:rPr>
       </w:pPr>
+      <w:proofErr w:type="spellStart"/>
       <w:r>
         <w:rPr>
           <w:rFonts w:cstheme="minorHAnsi"/>
@@ -25,7 +26,18 @@
           <w:sz w:val="24"/>
           <w:szCs w:val="24"/>
         </w:rPr>
-        <w:t>Mahmut Baran Turkmen</w:t>
+        <w:t>Mahmut</w:t>
+      </w:r>
+      <w:proofErr w:type="spellEnd"/>
+      <w:r>
+        <w:rPr>
+          <w:rFonts w:cstheme="minorHAnsi"/>
+          <w:b/>
+          <w:bCs/>
+          <w:sz w:val="24"/>
+          <w:szCs w:val="24"/>
+        </w:rPr>
+        <w:t xml:space="preserve"> Baran Turkmen</w:t>
       </w:r>
     </w:p>
     <w:p>
@@ -160,8 +172,19 @@
             <w:sz w:val="20"/>
             <w:szCs w:val="20"/>
           </w:rPr>
-          <w:t>linkedin.com/in/mahmut-baran-turkmen</w:t>
+          <w:t>linkedin.com/in/</w:t>
         </w:r>
+        <w:proofErr w:type="spellStart"/>
+        <w:r>
+          <w:rPr>
+            <w:rStyle w:val="Hyperlink"/>
+            <w:rFonts w:asciiTheme="majorHAnsi" w:hAnsiTheme="majorHAnsi" w:cstheme="majorBidi"/>
+            <w:sz w:val="20"/>
+            <w:szCs w:val="20"/>
+          </w:rPr>
+          <w:t>mahmut-baran-turkmen</w:t>
+        </w:r>
+        <w:proofErr w:type="spellEnd"/>
       </w:hyperlink>
       <w:r>
         <w:rPr>
@@ -180,8 +203,19 @@
             <w:sz w:val="20"/>
             <w:szCs w:val="20"/>
           </w:rPr>
-          <w:t>github.com/cjxe</w:t>
+          <w:t>github.com/</w:t>
         </w:r>
+        <w:proofErr w:type="spellStart"/>
+        <w:r>
+          <w:rPr>
+            <w:rStyle w:val="Hyperlink"/>
+            <w:rFonts w:asciiTheme="majorHAnsi" w:hAnsiTheme="majorHAnsi" w:cstheme="majorBidi"/>
+            <w:sz w:val="20"/>
+            <w:szCs w:val="20"/>
+          </w:rPr>
+          <w:t>cjxe</w:t>
+        </w:r>
+        <w:proofErr w:type="spellEnd"/>
       </w:hyperlink>
       <w:r>
         <w:rPr>
@@ -198,7 +232,7 @@
           <w:sz w:val="20"/>
           <w:szCs w:val="20"/>
         </w:rPr>
-        <w:t>London, United Kingdom</w:t>
+        <w:t>Greater London, United Kingdom</w:t>
       </w:r>
     </w:p>
     <w:p>
@@ -958,21 +992,17 @@
           <w:sz w:val="21"/>
           <w:szCs w:val="21"/>
         </w:rPr>
-        <w:t xml:space="preserve"> </w:t>
-      </w:r>
-      <w:r>
-        <w:rPr>
-          <w:rFonts w:cstheme="minorHAnsi"/>
-          <w:sz w:val="20"/>
-          <w:szCs w:val="20"/>
-        </w:rPr>
         <w:tab/>
       </w:r>
       <w:r>
         <w:rPr>
           <w:rFonts w:cstheme="minorHAnsi"/>
-          <w:sz w:val="20"/>
-          <w:szCs w:val="20"/>
+          <w:b/>
+          <w:bCs/>
+          <w:i/>
+          <w:iCs/>
+          <w:sz w:val="21"/>
+          <w:szCs w:val="21"/>
         </w:rPr>
         <w:tab/>
       </w:r>
@@ -1015,22 +1045,15 @@
           <w:szCs w:val="20"/>
         </w:rPr>
         <w:tab/>
-      </w:r>
-      <w:r>
-        <w:rPr>
-          <w:rFonts w:cstheme="minorHAnsi"/>
-          <w:sz w:val="20"/>
-          <w:szCs w:val="20"/>
-        </w:rPr>
-        <w:tab/>
-      </w:r>
-      <w:r>
-        <w:rPr>
-          <w:rFonts w:cstheme="minorHAnsi"/>
-          <w:sz w:val="10"/>
-          <w:szCs w:val="10"/>
-        </w:rPr>
-        <w:t xml:space="preserve"> </w:t>
+        <w:t xml:space="preserve">              </w:t>
+      </w:r>
+      <w:r>
+        <w:rPr>
+          <w:rFonts w:cstheme="minorHAnsi"/>
+          <w:sz w:val="16"/>
+          <w:szCs w:val="16"/>
+        </w:rPr>
+        <w:t xml:space="preserve">  </w:t>
       </w:r>
       <w:r>
         <w:rPr>
@@ -1072,8 +1095,9 @@
           <w:sz w:val="20"/>
           <w:szCs w:val="20"/>
         </w:rPr>
-        <w:t xml:space="preserve">Node.js, Express.js, </w:t>
-      </w:r>
+        <w:t xml:space="preserve">Ajinomoto </w:t>
+      </w:r>
+      <w:proofErr w:type="spellStart"/>
       <w:r>
         <w:rPr>
           <w:rFonts w:cstheme="minorHAnsi"/>
@@ -1082,91 +1106,9 @@
           <w:sz w:val="20"/>
           <w:szCs w:val="20"/>
         </w:rPr>
-        <w:t xml:space="preserve">Jest, </w:t>
-      </w:r>
-      <w:r>
-        <w:rPr>
-          <w:rFonts w:cstheme="minorHAnsi"/>
-          <w:i/>
-          <w:iCs/>
-          <w:sz w:val="20"/>
-          <w:szCs w:val="20"/>
-        </w:rPr>
-        <w:t xml:space="preserve">Solidity, ether.js, IPFS, OpenAPI, Git, </w:t>
-      </w:r>
-      <w:r>
-        <w:rPr>
-          <w:rFonts w:cstheme="minorHAnsi"/>
-          <w:i/>
-          <w:iCs/>
-          <w:sz w:val="20"/>
-          <w:szCs w:val="20"/>
-        </w:rPr>
-        <w:t>diagrams.net</w:t>
-      </w:r>
-      <w:r>
-        <w:rPr>
-          <w:rFonts w:cstheme="minorHAnsi"/>
-          <w:i/>
-          <w:iCs/>
-          <w:sz w:val="20"/>
-          <w:szCs w:val="20"/>
-        </w:rPr>
-        <w:t xml:space="preserve">, </w:t>
-      </w:r>
-      <w:r>
-        <w:rPr>
-          <w:rFonts w:cstheme="minorHAnsi"/>
-          <w:i/>
-          <w:iCs/>
-          <w:sz w:val="20"/>
-          <w:szCs w:val="20"/>
-        </w:rPr>
-        <w:t>Google Slides</w:t>
-      </w:r>
-      <w:r>
-        <w:rPr>
-          <w:rFonts w:cstheme="minorHAnsi"/>
-          <w:sz w:val="20"/>
-          <w:szCs w:val="20"/>
-        </w:rPr>
-        <w:t xml:space="preserve"> </w:t>
-      </w:r>
-      <w:r>
-        <w:rPr>
-          <w:rFonts w:cstheme="minorHAnsi"/>
-          <w:sz w:val="20"/>
-          <w:szCs w:val="20"/>
-        </w:rPr>
-        <w:tab/>
-      </w:r>
-      <w:r>
-        <w:rPr>
-          <w:rFonts w:cstheme="minorHAnsi"/>
-          <w:sz w:val="20"/>
-          <w:szCs w:val="20"/>
-        </w:rPr>
-        <w:tab/>
-        <w:t xml:space="preserve">     </w:t>
-      </w:r>
-      <w:r>
-        <w:rPr>
-          <w:rFonts w:cstheme="minorHAnsi"/>
-          <w:sz w:val="15"/>
-          <w:szCs w:val="15"/>
-        </w:rPr>
-        <w:t xml:space="preserve"> </w:t>
-      </w:r>
-      <w:r>
-        <w:rPr>
-          <w:rFonts w:cstheme="minorHAnsi"/>
-          <w:i/>
-          <w:iCs/>
-          <w:sz w:val="20"/>
-          <w:szCs w:val="20"/>
-        </w:rPr>
-        <w:t>Ajinomoto Turkiye</w:t>
-      </w:r>
+        <w:t>Turkiye</w:t>
+      </w:r>
+      <w:proofErr w:type="spellEnd"/>
     </w:p>
     <w:p>
       <w:pPr>
@@ -1196,7 +1138,25 @@
           <w:sz w:val="20"/>
           <w:szCs w:val="20"/>
         </w:rPr>
-        <w:t xml:space="preserve"> a REST API with 2 main endpoints by following an MVC architectural pattern u</w:t>
+        <w:t xml:space="preserve"> a REST API by following an </w:t>
+      </w:r>
+      <w:r>
+        <w:rPr>
+          <w:rFonts w:asciiTheme="majorHAnsi" w:hAnsiTheme="majorHAnsi" w:cstheme="majorHAnsi"/>
+          <w:b/>
+          <w:bCs/>
+          <w:sz w:val="20"/>
+          <w:szCs w:val="20"/>
+        </w:rPr>
+        <w:t>MVC</w:t>
+      </w:r>
+      <w:r>
+        <w:rPr>
+          <w:rFonts w:asciiTheme="majorHAnsi" w:hAnsiTheme="majorHAnsi" w:cstheme="majorHAnsi"/>
+          <w:sz w:val="20"/>
+          <w:szCs w:val="20"/>
+        </w:rPr>
+        <w:t xml:space="preserve"> architectural pattern u</w:t>
       </w:r>
       <w:r>
         <w:rPr>
@@ -1225,6 +1185,8 @@
       <w:r>
         <w:rPr>
           <w:rFonts w:asciiTheme="majorHAnsi" w:hAnsiTheme="majorHAnsi" w:cstheme="majorHAnsi"/>
+          <w:b/>
+          <w:bCs/>
           <w:sz w:val="20"/>
           <w:szCs w:val="20"/>
         </w:rPr>
@@ -1233,10 +1195,20 @@
       <w:r>
         <w:rPr>
           <w:rFonts w:asciiTheme="majorHAnsi" w:hAnsiTheme="majorHAnsi" w:cstheme="majorHAnsi"/>
-          <w:sz w:val="20"/>
-          <w:szCs w:val="20"/>
-        </w:rPr>
-        <w:t>.js framework</w:t>
+          <w:b/>
+          <w:bCs/>
+          <w:sz w:val="20"/>
+          <w:szCs w:val="20"/>
+        </w:rPr>
+        <w:t>.js</w:t>
+      </w:r>
+      <w:r>
+        <w:rPr>
+          <w:rFonts w:asciiTheme="majorHAnsi" w:hAnsiTheme="majorHAnsi" w:cstheme="majorHAnsi"/>
+          <w:sz w:val="20"/>
+          <w:szCs w:val="20"/>
+        </w:rPr>
+        <w:t xml:space="preserve"> framework</w:t>
       </w:r>
     </w:p>
     <w:p>
@@ -1259,47 +1231,53 @@
           <w:sz w:val="20"/>
           <w:szCs w:val="20"/>
         </w:rPr>
-        <w:t>Set a cod</w:t>
-      </w:r>
-      <w:r>
-        <w:rPr>
-          <w:rFonts w:asciiTheme="majorHAnsi" w:hAnsiTheme="majorHAnsi" w:cstheme="majorHAnsi"/>
-          <w:sz w:val="20"/>
-          <w:szCs w:val="20"/>
-        </w:rPr>
-        <w:t>ing</w:t>
-      </w:r>
-      <w:r>
-        <w:rPr>
-          <w:rFonts w:asciiTheme="majorHAnsi" w:hAnsiTheme="majorHAnsi" w:cstheme="majorHAnsi"/>
-          <w:sz w:val="20"/>
-          <w:szCs w:val="20"/>
-        </w:rPr>
-        <w:t xml:space="preserve"> standard using ESLint and Prettier</w:t>
-      </w:r>
-      <w:r>
-        <w:rPr>
-          <w:rFonts w:asciiTheme="majorHAnsi" w:hAnsiTheme="majorHAnsi" w:cstheme="majorHAnsi"/>
-          <w:sz w:val="20"/>
-          <w:szCs w:val="20"/>
-        </w:rPr>
-        <w:t xml:space="preserve"> to maintain a </w:t>
-      </w:r>
-      <w:r>
-        <w:rPr>
-          <w:rFonts w:asciiTheme="majorHAnsi" w:hAnsiTheme="majorHAnsi" w:cstheme="majorHAnsi"/>
-          <w:sz w:val="20"/>
-          <w:szCs w:val="20"/>
-        </w:rPr>
-        <w:t>scalable</w:t>
-      </w:r>
-      <w:r>
-        <w:rPr>
-          <w:rFonts w:asciiTheme="majorHAnsi" w:hAnsiTheme="majorHAnsi" w:cstheme="majorHAnsi"/>
-          <w:sz w:val="20"/>
-          <w:szCs w:val="20"/>
-        </w:rPr>
-        <w:t xml:space="preserve"> codebase</w:t>
+        <w:t>Introduced</w:t>
+      </w:r>
+      <w:r>
+        <w:rPr>
+          <w:rFonts w:asciiTheme="majorHAnsi" w:hAnsiTheme="majorHAnsi" w:cstheme="majorHAnsi"/>
+          <w:sz w:val="20"/>
+          <w:szCs w:val="20"/>
+        </w:rPr>
+        <w:t xml:space="preserve"> a coding standard using </w:t>
+      </w:r>
+      <w:proofErr w:type="spellStart"/>
+      <w:r>
+        <w:rPr>
+          <w:rFonts w:asciiTheme="majorHAnsi" w:hAnsiTheme="majorHAnsi" w:cstheme="majorHAnsi"/>
+          <w:b/>
+          <w:bCs/>
+          <w:sz w:val="20"/>
+          <w:szCs w:val="20"/>
+        </w:rPr>
+        <w:t>ESLint</w:t>
+      </w:r>
+      <w:proofErr w:type="spellEnd"/>
+      <w:r>
+        <w:rPr>
+          <w:rFonts w:asciiTheme="majorHAnsi" w:hAnsiTheme="majorHAnsi" w:cstheme="majorHAnsi"/>
+          <w:sz w:val="20"/>
+          <w:szCs w:val="20"/>
+        </w:rPr>
+        <w:t xml:space="preserve"> and </w:t>
+      </w:r>
+      <w:r>
+        <w:rPr>
+          <w:rFonts w:asciiTheme="majorHAnsi" w:hAnsiTheme="majorHAnsi" w:cstheme="majorHAnsi"/>
+          <w:b/>
+          <w:bCs/>
+          <w:sz w:val="20"/>
+          <w:szCs w:val="20"/>
+        </w:rPr>
+        <w:t>Prettier</w:t>
+      </w:r>
+      <w:r>
+        <w:rPr>
+          <w:rFonts w:asciiTheme="majorHAnsi" w:hAnsiTheme="majorHAnsi" w:cstheme="majorHAnsi"/>
+          <w:sz w:val="20"/>
+          <w:szCs w:val="20"/>
+        </w:rPr>
+        <w:t xml:space="preserve"> to maintain a scalable codebase</w:t>
       </w:r>
     </w:p>
     <w:p>
@@ -1322,15 +1300,17 @@
           <w:sz w:val="20"/>
           <w:szCs w:val="20"/>
         </w:rPr>
-        <w:t>Documented the built API endpoints using OpenAPI Specification</w:t>
-      </w:r>
-      <w:r>
-        <w:rPr>
-          <w:rFonts w:asciiTheme="majorHAnsi" w:hAnsiTheme="majorHAnsi" w:cstheme="majorHAnsi"/>
-          <w:sz w:val="20"/>
-          <w:szCs w:val="20"/>
-        </w:rPr>
-        <w:t xml:space="preserve"> for future testing and improvements</w:t>
+        <w:t xml:space="preserve">Composed user stories with clients and incorporated integration tests with </w:t>
+      </w:r>
+      <w:r>
+        <w:rPr>
+          <w:rFonts w:asciiTheme="majorHAnsi" w:hAnsiTheme="majorHAnsi" w:cstheme="majorHAnsi"/>
+          <w:b/>
+          <w:bCs/>
+          <w:sz w:val="20"/>
+          <w:szCs w:val="20"/>
+        </w:rPr>
+        <w:t>Jest</w:t>
       </w:r>
     </w:p>
     <w:p>
@@ -1353,6 +1333,57 @@
           <w:sz w:val="20"/>
           <w:szCs w:val="20"/>
         </w:rPr>
+        <w:t xml:space="preserve">Documented the built API endpoints using </w:t>
+      </w:r>
+      <w:proofErr w:type="spellStart"/>
+      <w:r>
+        <w:rPr>
+          <w:rFonts w:asciiTheme="majorHAnsi" w:hAnsiTheme="majorHAnsi" w:cstheme="majorHAnsi"/>
+          <w:b/>
+          <w:bCs/>
+          <w:sz w:val="20"/>
+          <w:szCs w:val="20"/>
+        </w:rPr>
+        <w:t>OpenAPI</w:t>
+      </w:r>
+      <w:proofErr w:type="spellEnd"/>
+      <w:r>
+        <w:rPr>
+          <w:rFonts w:asciiTheme="majorHAnsi" w:hAnsiTheme="majorHAnsi" w:cstheme="majorHAnsi"/>
+          <w:sz w:val="20"/>
+          <w:szCs w:val="20"/>
+        </w:rPr>
+        <w:t xml:space="preserve"> Specification</w:t>
+      </w:r>
+      <w:r>
+        <w:rPr>
+          <w:rFonts w:asciiTheme="majorHAnsi" w:hAnsiTheme="majorHAnsi" w:cstheme="majorHAnsi"/>
+          <w:sz w:val="20"/>
+          <w:szCs w:val="20"/>
+        </w:rPr>
+        <w:t xml:space="preserve"> for future testing and improvements</w:t>
+      </w:r>
+    </w:p>
+    <w:p>
+      <w:pPr>
+        <w:pStyle w:val="ListParagraph"/>
+        <w:numPr>
+          <w:ilvl w:val="0"/>
+          <w:numId w:val="10"/>
+        </w:numPr>
+        <w:spacing w:line="240" w:lineRule="auto"/>
+        <w:rPr>
+          <w:rFonts w:asciiTheme="majorHAnsi" w:hAnsiTheme="majorHAnsi" w:cstheme="majorHAnsi"/>
+          <w:sz w:val="20"/>
+          <w:szCs w:val="20"/>
+        </w:rPr>
+      </w:pPr>
+      <w:r>
+        <w:rPr>
+          <w:rFonts w:asciiTheme="majorHAnsi" w:hAnsiTheme="majorHAnsi" w:cstheme="majorHAnsi"/>
+          <w:sz w:val="20"/>
+          <w:szCs w:val="20"/>
+        </w:rPr>
         <w:t xml:space="preserve">Asynchronously worked </w:t>
       </w:r>
       <w:r>
@@ -1361,7 +1392,25 @@
           <w:sz w:val="20"/>
           <w:szCs w:val="20"/>
         </w:rPr>
-        <w:t>with two teams (the front end team and</w:t>
+        <w:t xml:space="preserve">with two teams (the </w:t>
+      </w:r>
+      <w:proofErr w:type="gramStart"/>
+      <w:r>
+        <w:rPr>
+          <w:rFonts w:asciiTheme="majorHAnsi" w:hAnsiTheme="majorHAnsi" w:cstheme="majorHAnsi"/>
+          <w:sz w:val="20"/>
+          <w:szCs w:val="20"/>
+        </w:rPr>
+        <w:t>front end</w:t>
+      </w:r>
+      <w:proofErr w:type="gramEnd"/>
+      <w:r>
+        <w:rPr>
+          <w:rFonts w:asciiTheme="majorHAnsi" w:hAnsiTheme="majorHAnsi" w:cstheme="majorHAnsi"/>
+          <w:sz w:val="20"/>
+          <w:szCs w:val="20"/>
+        </w:rPr>
+        <w:t xml:space="preserve"> team and</w:t>
       </w:r>
       <w:r>
         <w:rPr>
@@ -1551,6 +1600,7 @@
           <w:szCs w:val="20"/>
         </w:rPr>
       </w:pPr>
+      <w:proofErr w:type="spellStart"/>
       <w:r>
         <w:rPr>
           <w:rFonts w:cstheme="minorHAnsi"/>
@@ -1559,112 +1609,7 @@
           <w:sz w:val="20"/>
           <w:szCs w:val="20"/>
         </w:rPr>
-        <w:t>Node.js, Cloud Firestore, ESLint, Prettier, Git</w:t>
-      </w:r>
-      <w:r>
-        <w:rPr>
-          <w:rFonts w:cstheme="minorHAnsi"/>
-          <w:sz w:val="20"/>
-          <w:szCs w:val="20"/>
-        </w:rPr>
-        <w:t xml:space="preserve"> </w:t>
-      </w:r>
-      <w:r>
-        <w:rPr>
-          <w:rFonts w:cstheme="minorHAnsi"/>
-          <w:sz w:val="20"/>
-          <w:szCs w:val="20"/>
-        </w:rPr>
-        <w:tab/>
-      </w:r>
-      <w:r>
-        <w:rPr>
-          <w:rFonts w:cstheme="minorHAnsi"/>
-          <w:sz w:val="20"/>
-          <w:szCs w:val="20"/>
-        </w:rPr>
-        <w:tab/>
-      </w:r>
-      <w:r>
-        <w:rPr>
-          <w:rFonts w:cstheme="minorHAnsi"/>
-          <w:sz w:val="20"/>
-          <w:szCs w:val="20"/>
-        </w:rPr>
-        <w:tab/>
-      </w:r>
-      <w:r>
-        <w:rPr>
-          <w:rFonts w:cstheme="minorHAnsi"/>
-          <w:sz w:val="20"/>
-          <w:szCs w:val="20"/>
-        </w:rPr>
-        <w:tab/>
-      </w:r>
-      <w:r>
-        <w:rPr>
-          <w:rFonts w:cstheme="minorHAnsi"/>
-          <w:sz w:val="20"/>
-          <w:szCs w:val="20"/>
-        </w:rPr>
-        <w:tab/>
-      </w:r>
-      <w:r>
-        <w:rPr>
-          <w:rFonts w:cstheme="minorHAnsi"/>
-          <w:sz w:val="20"/>
-          <w:szCs w:val="20"/>
-        </w:rPr>
-        <w:tab/>
-      </w:r>
-      <w:r>
-        <w:rPr>
-          <w:rFonts w:cstheme="minorHAnsi"/>
-          <w:sz w:val="20"/>
-          <w:szCs w:val="20"/>
-        </w:rPr>
-        <w:tab/>
-      </w:r>
-      <w:r>
-        <w:rPr>
-          <w:rFonts w:cstheme="minorHAnsi"/>
-          <w:sz w:val="20"/>
-          <w:szCs w:val="20"/>
-        </w:rPr>
-        <w:t xml:space="preserve">             </w:t>
-      </w:r>
-      <w:r>
-        <w:rPr>
-          <w:rFonts w:cstheme="minorHAnsi"/>
-          <w:sz w:val="20"/>
-          <w:szCs w:val="20"/>
-        </w:rPr>
-        <w:tab/>
-      </w:r>
-      <w:r>
-        <w:rPr>
-          <w:rFonts w:cstheme="minorHAnsi"/>
-          <w:sz w:val="20"/>
-          <w:szCs w:val="20"/>
-        </w:rPr>
-        <w:tab/>
-        <w:t xml:space="preserve">    </w:t>
-      </w:r>
-      <w:r>
-        <w:rPr>
-          <w:rFonts w:cstheme="minorHAnsi"/>
-          <w:sz w:val="20"/>
-          <w:szCs w:val="20"/>
-        </w:rPr>
-        <w:t xml:space="preserve"> </w:t>
-      </w:r>
-      <w:r>
-        <w:rPr>
-          <w:rFonts w:cstheme="minorHAnsi"/>
-          <w:sz w:val="20"/>
-          <w:szCs w:val="20"/>
-        </w:rPr>
-        <w:t xml:space="preserve"> </w:t>
+        <w:t>Pulse</w:t>
       </w:r>
       <w:r>
         <w:rPr>
@@ -1674,18 +1619,9 @@
           <w:sz w:val="20"/>
           <w:szCs w:val="20"/>
         </w:rPr>
-        <w:t>Pulse</w:t>
-      </w:r>
-      <w:r>
-        <w:rPr>
-          <w:rFonts w:cstheme="minorHAnsi"/>
-          <w:i/>
-          <w:iCs/>
-          <w:sz w:val="20"/>
-          <w:szCs w:val="20"/>
-        </w:rPr>
         <w:t>AIO</w:t>
       </w:r>
+      <w:proofErr w:type="spellEnd"/>
     </w:p>
     <w:p>
       <w:pPr>
@@ -1707,7 +1643,25 @@
           <w:sz w:val="20"/>
           <w:szCs w:val="20"/>
         </w:rPr>
-        <w:t xml:space="preserve">Boosted server activity by 15% </w:t>
+        <w:t xml:space="preserve">Boosted server activity by </w:t>
+      </w:r>
+      <w:r>
+        <w:rPr>
+          <w:rFonts w:asciiTheme="majorHAnsi" w:hAnsiTheme="majorHAnsi" w:cstheme="majorHAnsi"/>
+          <w:b/>
+          <w:bCs/>
+          <w:sz w:val="20"/>
+          <w:szCs w:val="20"/>
+        </w:rPr>
+        <w:t>15%</w:t>
+      </w:r>
+      <w:r>
+        <w:rPr>
+          <w:rFonts w:asciiTheme="majorHAnsi" w:hAnsiTheme="majorHAnsi" w:cstheme="majorHAnsi"/>
+          <w:sz w:val="20"/>
+          <w:szCs w:val="20"/>
+        </w:rPr>
+        <w:t xml:space="preserve"> </w:t>
       </w:r>
       <w:r>
         <w:rPr>
@@ -1731,7 +1685,17 @@
           <w:sz w:val="20"/>
           <w:szCs w:val="20"/>
         </w:rPr>
-        <w:t xml:space="preserve"> in JavaScript</w:t>
+        <w:t xml:space="preserve"> in </w:t>
+      </w:r>
+      <w:r>
+        <w:rPr>
+          <w:rFonts w:asciiTheme="majorHAnsi" w:hAnsiTheme="majorHAnsi" w:cstheme="majorHAnsi"/>
+          <w:b/>
+          <w:bCs/>
+          <w:sz w:val="20"/>
+          <w:szCs w:val="20"/>
+        </w:rPr>
+        <w:t>JavaScript</w:t>
       </w:r>
       <w:r>
         <w:rPr>
@@ -1762,7 +1726,37 @@
           <w:sz w:val="20"/>
           <w:szCs w:val="20"/>
         </w:rPr>
-        <w:t>Integrated the Cloud Firestore database to store user activities and track prize</w:t>
+        <w:t xml:space="preserve">Integrated the </w:t>
+      </w:r>
+      <w:r>
+        <w:rPr>
+          <w:rFonts w:asciiTheme="majorHAnsi" w:hAnsiTheme="majorHAnsi" w:cstheme="majorHAnsi"/>
+          <w:b/>
+          <w:bCs/>
+          <w:sz w:val="20"/>
+          <w:szCs w:val="20"/>
+        </w:rPr>
+        <w:t xml:space="preserve">Cloud </w:t>
+      </w:r>
+      <w:proofErr w:type="spellStart"/>
+      <w:r>
+        <w:rPr>
+          <w:rFonts w:asciiTheme="majorHAnsi" w:hAnsiTheme="majorHAnsi" w:cstheme="majorHAnsi"/>
+          <w:b/>
+          <w:bCs/>
+          <w:sz w:val="20"/>
+          <w:szCs w:val="20"/>
+        </w:rPr>
+        <w:t>Firestore</w:t>
+      </w:r>
+      <w:proofErr w:type="spellEnd"/>
+      <w:r>
+        <w:rPr>
+          <w:rFonts w:asciiTheme="majorHAnsi" w:hAnsiTheme="majorHAnsi" w:cstheme="majorHAnsi"/>
+          <w:sz w:val="20"/>
+          <w:szCs w:val="20"/>
+        </w:rPr>
+        <w:t xml:space="preserve"> database to store user activities and track prize</w:t>
       </w:r>
       <w:r>
         <w:rPr>
@@ -1801,23 +1795,57 @@
           <w:sz w:val="20"/>
           <w:szCs w:val="20"/>
         </w:rPr>
-        <w:t>Logged all functions with different logging level</w:t>
-      </w:r>
-      <w:r>
-        <w:rPr>
-          <w:rFonts w:asciiTheme="majorHAnsi" w:hAnsiTheme="majorHAnsi" w:cstheme="majorHAnsi"/>
-          <w:sz w:val="20"/>
-          <w:szCs w:val="20"/>
-        </w:rPr>
-        <w:t>s</w:t>
-      </w:r>
-      <w:r>
-        <w:rPr>
-          <w:rFonts w:asciiTheme="majorHAnsi" w:hAnsiTheme="majorHAnsi" w:cstheme="majorHAnsi"/>
-          <w:sz w:val="20"/>
-          <w:szCs w:val="20"/>
-        </w:rPr>
-        <w:t xml:space="preserve"> to track and prioritise errors</w:t>
+        <w:t>Established</w:t>
+      </w:r>
+      <w:r>
+        <w:rPr>
+          <w:rFonts w:asciiTheme="majorHAnsi" w:hAnsiTheme="majorHAnsi" w:cstheme="majorHAnsi"/>
+          <w:sz w:val="20"/>
+          <w:szCs w:val="20"/>
+        </w:rPr>
+        <w:t xml:space="preserve"> </w:t>
+      </w:r>
+      <w:r>
+        <w:rPr>
+          <w:rFonts w:asciiTheme="majorHAnsi" w:hAnsiTheme="majorHAnsi" w:cstheme="majorHAnsi"/>
+          <w:sz w:val="20"/>
+          <w:szCs w:val="20"/>
+        </w:rPr>
+        <w:t xml:space="preserve">general </w:t>
+      </w:r>
+      <w:r>
+        <w:rPr>
+          <w:rFonts w:asciiTheme="majorHAnsi" w:hAnsiTheme="majorHAnsi" w:cstheme="majorHAnsi"/>
+          <w:b/>
+          <w:bCs/>
+          <w:sz w:val="20"/>
+          <w:szCs w:val="20"/>
+        </w:rPr>
+        <w:t>error handling</w:t>
+      </w:r>
+      <w:r>
+        <w:rPr>
+          <w:rFonts w:asciiTheme="majorHAnsi" w:hAnsiTheme="majorHAnsi" w:cstheme="majorHAnsi"/>
+          <w:sz w:val="20"/>
+          <w:szCs w:val="20"/>
+        </w:rPr>
+        <w:t xml:space="preserve"> for various levels</w:t>
+      </w:r>
+      <w:r>
+        <w:rPr>
+          <w:rFonts w:asciiTheme="majorHAnsi" w:hAnsiTheme="majorHAnsi" w:cstheme="majorHAnsi"/>
+          <w:sz w:val="20"/>
+          <w:szCs w:val="20"/>
+        </w:rPr>
+        <w:t xml:space="preserve"> </w:t>
+      </w:r>
+      <w:r>
+        <w:rPr>
+          <w:rFonts w:asciiTheme="majorHAnsi" w:hAnsiTheme="majorHAnsi" w:cstheme="majorHAnsi"/>
+          <w:sz w:val="20"/>
+          <w:szCs w:val="20"/>
+        </w:rPr>
+        <w:t>to track and prioritise errors</w:t>
       </w:r>
     </w:p>
     <w:p>
@@ -2019,61 +2047,53 @@
       <w:r>
         <w:rPr>
           <w:rFonts w:cstheme="minorHAnsi"/>
-          <w:sz w:val="20"/>
-          <w:szCs w:val="20"/>
+          <w:sz w:val="28"/>
+          <w:szCs w:val="28"/>
         </w:rPr>
         <w:t xml:space="preserve"> </w:t>
       </w:r>
       <w:r>
         <w:rPr>
           <w:rFonts w:cstheme="minorHAnsi"/>
-          <w:sz w:val="11"/>
-          <w:szCs w:val="11"/>
+          <w:b/>
+          <w:bCs/>
+        </w:rPr>
+        <w:t>0</w:t>
+      </w:r>
+      <w:r>
+        <w:rPr>
+          <w:rFonts w:cstheme="minorHAnsi"/>
+          <w:b/>
+          <w:bCs/>
+        </w:rPr>
+        <w:t>1</w:t>
+      </w:r>
+      <w:r>
+        <w:rPr>
+          <w:rFonts w:cstheme="minorHAnsi"/>
+          <w:b/>
+          <w:bCs/>
+        </w:rPr>
+        <w:t>/202</w:t>
+      </w:r>
+      <w:r>
+        <w:rPr>
+          <w:rFonts w:cstheme="minorHAnsi"/>
+          <w:b/>
+          <w:bCs/>
+        </w:rPr>
+        <w:t>3</w:t>
+      </w:r>
+      <w:r>
+        <w:rPr>
+          <w:rFonts w:cstheme="minorHAnsi"/>
+          <w:b/>
+          <w:bCs/>
         </w:rPr>
         <w:t xml:space="preserve"> </w:t>
       </w:r>
       <w:r>
         <w:rPr>
-          <w:rFonts w:cstheme="minorHAnsi"/>
-          <w:b/>
-          <w:bCs/>
-        </w:rPr>
-        <w:t>0</w:t>
-      </w:r>
-      <w:r>
-        <w:rPr>
-          <w:rFonts w:cstheme="minorHAnsi"/>
-          <w:b/>
-          <w:bCs/>
-        </w:rPr>
-        <w:t>1</w:t>
-      </w:r>
-      <w:r>
-        <w:rPr>
-          <w:rFonts w:cstheme="minorHAnsi"/>
-          <w:b/>
-          <w:bCs/>
-        </w:rPr>
-        <w:t>/202</w:t>
-      </w:r>
-      <w:r>
-        <w:rPr>
-          <w:rFonts w:cstheme="minorHAnsi"/>
-          <w:b/>
-          <w:bCs/>
-        </w:rPr>
-        <w:t>3</w:t>
-      </w:r>
-      <w:r>
-        <w:rPr>
-          <w:rFonts w:cstheme="minorHAnsi"/>
-          <w:b/>
-          <w:bCs/>
-        </w:rPr>
-        <w:t xml:space="preserve"> </w:t>
-      </w:r>
-      <w:r>
-        <w:rPr>
           <w:b/>
           <w:bCs/>
         </w:rPr>
@@ -2085,124 +2105,6 @@
           <w:bCs/>
         </w:rPr>
         <w:t>present</w:t>
-      </w:r>
-    </w:p>
-    <w:p>
-      <w:pPr>
-        <w:spacing w:after="20" w:line="240" w:lineRule="auto"/>
-        <w:rPr>
-          <w:rFonts w:cstheme="minorHAnsi"/>
-          <w:sz w:val="20"/>
-          <w:szCs w:val="20"/>
-        </w:rPr>
-      </w:pPr>
-      <w:r>
-        <w:rPr>
-          <w:i/>
-          <w:iCs/>
-          <w:sz w:val="20"/>
-          <w:szCs w:val="20"/>
-        </w:rPr>
-        <w:t>React,</w:t>
-      </w:r>
-      <w:r>
-        <w:rPr>
-          <w:i/>
-          <w:iCs/>
-          <w:sz w:val="20"/>
-          <w:szCs w:val="20"/>
-        </w:rPr>
-        <w:t xml:space="preserve"> AWS,</w:t>
-      </w:r>
-      <w:r>
-        <w:rPr>
-          <w:i/>
-          <w:iCs/>
-          <w:sz w:val="20"/>
-          <w:szCs w:val="20"/>
-        </w:rPr>
-        <w:t xml:space="preserve"> Next.js</w:t>
-      </w:r>
-      <w:r>
-        <w:rPr>
-          <w:i/>
-          <w:iCs/>
-          <w:sz w:val="20"/>
-          <w:szCs w:val="20"/>
-        </w:rPr>
-        <w:t xml:space="preserve">, </w:t>
-      </w:r>
-      <w:r>
-        <w:rPr>
-          <w:i/>
-          <w:iCs/>
-          <w:sz w:val="20"/>
-          <w:szCs w:val="20"/>
-        </w:rPr>
-        <w:t>Storybook</w:t>
-      </w:r>
-      <w:r>
-        <w:rPr>
-          <w:i/>
-          <w:iCs/>
-          <w:sz w:val="20"/>
-          <w:szCs w:val="20"/>
-        </w:rPr>
-        <w:t xml:space="preserve">, </w:t>
-      </w:r>
-      <w:r>
-        <w:rPr>
-          <w:i/>
-          <w:iCs/>
-          <w:sz w:val="20"/>
-          <w:szCs w:val="20"/>
-        </w:rPr>
-        <w:t>Tailwind CSS</w:t>
-      </w:r>
-      <w:r>
-        <w:rPr>
-          <w:i/>
-          <w:iCs/>
-          <w:sz w:val="20"/>
-          <w:szCs w:val="20"/>
-        </w:rPr>
-        <w:t xml:space="preserve">, </w:t>
-      </w:r>
-      <w:r>
-        <w:rPr>
-          <w:i/>
-          <w:iCs/>
-          <w:sz w:val="20"/>
-          <w:szCs w:val="20"/>
-        </w:rPr>
-        <w:t xml:space="preserve">Husky, </w:t>
-      </w:r>
-      <w:r>
-        <w:rPr>
-          <w:i/>
-          <w:iCs/>
-          <w:sz w:val="20"/>
-          <w:szCs w:val="20"/>
-        </w:rPr>
-        <w:t>GitHub Actions</w:t>
-      </w:r>
-      <w:r>
-        <w:rPr>
-          <w:i/>
-          <w:iCs/>
-          <w:sz w:val="20"/>
-          <w:szCs w:val="20"/>
-        </w:rPr>
-        <w:t>, Vercel</w:t>
-      </w:r>
-      <w:r>
-        <w:rPr>
-          <w:i/>
-          <w:iCs/>
-          <w:sz w:val="20"/>
-          <w:szCs w:val="20"/>
-        </w:rPr>
-        <w:t>, Figma</w:t>
       </w:r>
     </w:p>
     <w:p>
@@ -2234,7 +2136,33 @@
           <w:sz w:val="20"/>
           <w:szCs w:val="20"/>
         </w:rPr>
-        <w:t xml:space="preserve"> a SaaS project using Figma</w:t>
+        <w:t xml:space="preserve"> </w:t>
+      </w:r>
+      <w:r>
+        <w:rPr>
+          <w:rFonts w:asciiTheme="majorHAnsi" w:hAnsiTheme="majorHAnsi" w:cstheme="majorHAnsi"/>
+          <w:sz w:val="20"/>
+          <w:szCs w:val="20"/>
+        </w:rPr>
+        <w:t>home, authentication and dashboard pages</w:t>
+      </w:r>
+      <w:r>
+        <w:rPr>
+          <w:rFonts w:asciiTheme="majorHAnsi" w:hAnsiTheme="majorHAnsi" w:cstheme="majorHAnsi"/>
+          <w:sz w:val="20"/>
+          <w:szCs w:val="20"/>
+        </w:rPr>
+        <w:t xml:space="preserve"> using </w:t>
+      </w:r>
+      <w:r>
+        <w:rPr>
+          <w:rFonts w:asciiTheme="majorHAnsi" w:hAnsiTheme="majorHAnsi" w:cstheme="majorHAnsi"/>
+          <w:b/>
+          <w:bCs/>
+          <w:sz w:val="20"/>
+          <w:szCs w:val="20"/>
+        </w:rPr>
+        <w:t>Figma</w:t>
       </w:r>
       <w:hyperlink r:id="rId20" w:history="1">
         <w:r>
@@ -2248,6 +2176,7 @@
           </w:rPr>
           <w:t>(</w:t>
         </w:r>
+        <w:proofErr w:type="spellStart"/>
         <w:r>
           <w:rPr>
             <w:rStyle w:val="Hyperlink"/>
@@ -2259,6 +2188,7 @@
           </w:rPr>
           <w:t>figma</w:t>
         </w:r>
+        <w:proofErr w:type="spellEnd"/>
         <w:r>
           <w:rPr>
             <w:rStyle w:val="Hyperlink"/>
@@ -2305,7 +2235,45 @@
           <w:sz w:val="20"/>
           <w:szCs w:val="20"/>
         </w:rPr>
-        <w:t>the components using React</w:t>
+        <w:t xml:space="preserve">the components using </w:t>
+      </w:r>
+      <w:r>
+        <w:rPr>
+          <w:rFonts w:asciiTheme="majorHAnsi" w:hAnsiTheme="majorHAnsi" w:cstheme="majorHAnsi"/>
+          <w:b/>
+          <w:bCs/>
+          <w:sz w:val="20"/>
+          <w:szCs w:val="20"/>
+        </w:rPr>
+        <w:t>React</w:t>
+      </w:r>
+      <w:r>
+        <w:rPr>
+          <w:rFonts w:asciiTheme="majorHAnsi" w:hAnsiTheme="majorHAnsi" w:cstheme="majorHAnsi"/>
+          <w:b/>
+          <w:bCs/>
+          <w:sz w:val="20"/>
+          <w:szCs w:val="20"/>
+        </w:rPr>
+        <w:t>.js</w:t>
+      </w:r>
+      <w:r>
+        <w:rPr>
+          <w:rFonts w:asciiTheme="majorHAnsi" w:hAnsiTheme="majorHAnsi" w:cstheme="majorHAnsi"/>
+          <w:sz w:val="20"/>
+          <w:szCs w:val="20"/>
+        </w:rPr>
+        <w:t xml:space="preserve">, </w:t>
+      </w:r>
+      <w:r>
+        <w:rPr>
+          <w:rFonts w:asciiTheme="majorHAnsi" w:hAnsiTheme="majorHAnsi" w:cstheme="majorHAnsi"/>
+          <w:b/>
+          <w:bCs/>
+          <w:sz w:val="20"/>
+          <w:szCs w:val="20"/>
+        </w:rPr>
+        <w:t>Next.js</w:t>
       </w:r>
       <w:r>
         <w:rPr>
@@ -2321,7 +2289,25 @@
           <w:sz w:val="20"/>
           <w:szCs w:val="20"/>
         </w:rPr>
-        <w:t xml:space="preserve"> Tailwind CSS </w:t>
+        <w:t xml:space="preserve"> </w:t>
+      </w:r>
+      <w:r>
+        <w:rPr>
+          <w:rFonts w:asciiTheme="majorHAnsi" w:hAnsiTheme="majorHAnsi" w:cstheme="majorHAnsi"/>
+          <w:b/>
+          <w:bCs/>
+          <w:sz w:val="20"/>
+          <w:szCs w:val="20"/>
+        </w:rPr>
+        <w:t>Tailwind CSS</w:t>
+      </w:r>
+      <w:r>
+        <w:rPr>
+          <w:rFonts w:asciiTheme="majorHAnsi" w:hAnsiTheme="majorHAnsi" w:cstheme="majorHAnsi"/>
+          <w:sz w:val="20"/>
+          <w:szCs w:val="20"/>
+        </w:rPr>
+        <w:t xml:space="preserve"> </w:t>
       </w:r>
       <w:r>
         <w:rPr>
@@ -2337,7 +2323,17 @@
           <w:sz w:val="20"/>
           <w:szCs w:val="20"/>
         </w:rPr>
-        <w:t xml:space="preserve"> Storybook</w:t>
+        <w:t xml:space="preserve"> </w:t>
+      </w:r>
+      <w:r>
+        <w:rPr>
+          <w:rFonts w:asciiTheme="majorHAnsi" w:hAnsiTheme="majorHAnsi" w:cstheme="majorHAnsi"/>
+          <w:b/>
+          <w:bCs/>
+          <w:sz w:val="20"/>
+          <w:szCs w:val="20"/>
+        </w:rPr>
+        <w:t>Storybook</w:t>
       </w:r>
       <w:hyperlink r:id="rId21" w:history="1">
         <w:r>
@@ -2395,7 +2391,112 @@
           <w:sz w:val="20"/>
           <w:szCs w:val="20"/>
         </w:rPr>
-        <w:t>Enhanced the deployment success rate from 80% to 100% by integrating tests using Husky into Git hooks</w:t>
+        <w:t xml:space="preserve">Enhanced the deployment success rate from </w:t>
+      </w:r>
+      <w:r>
+        <w:rPr>
+          <w:rFonts w:asciiTheme="majorHAnsi" w:hAnsiTheme="majorHAnsi" w:cstheme="majorHAnsi"/>
+          <w:b/>
+          <w:bCs/>
+          <w:sz w:val="20"/>
+          <w:szCs w:val="20"/>
+        </w:rPr>
+        <w:t>80% to 100%</w:t>
+      </w:r>
+      <w:r>
+        <w:rPr>
+          <w:rFonts w:asciiTheme="majorHAnsi" w:hAnsiTheme="majorHAnsi" w:cstheme="majorHAnsi"/>
+          <w:sz w:val="20"/>
+          <w:szCs w:val="20"/>
+        </w:rPr>
+        <w:t xml:space="preserve"> by integrating tests using </w:t>
+      </w:r>
+      <w:r>
+        <w:rPr>
+          <w:rFonts w:asciiTheme="majorHAnsi" w:hAnsiTheme="majorHAnsi" w:cstheme="majorHAnsi"/>
+          <w:b/>
+          <w:bCs/>
+          <w:sz w:val="20"/>
+          <w:szCs w:val="20"/>
+        </w:rPr>
+        <w:t>Husky</w:t>
+      </w:r>
+      <w:r>
+        <w:rPr>
+          <w:rFonts w:asciiTheme="majorHAnsi" w:hAnsiTheme="majorHAnsi" w:cstheme="majorHAnsi"/>
+          <w:sz w:val="20"/>
+          <w:szCs w:val="20"/>
+        </w:rPr>
+        <w:t xml:space="preserve"> into Git hooks</w:t>
+      </w:r>
+    </w:p>
+    <w:p>
+      <w:pPr>
+        <w:pStyle w:val="ListParagraph"/>
+        <w:numPr>
+          <w:ilvl w:val="0"/>
+          <w:numId w:val="10"/>
+        </w:numPr>
+        <w:spacing w:line="240" w:lineRule="auto"/>
+        <w:rPr>
+          <w:rFonts w:asciiTheme="majorHAnsi" w:hAnsiTheme="majorHAnsi" w:cstheme="majorHAnsi"/>
+          <w:sz w:val="20"/>
+          <w:szCs w:val="20"/>
+        </w:rPr>
+      </w:pPr>
+      <w:r>
+        <w:rPr>
+          <w:rFonts w:asciiTheme="majorHAnsi" w:hAnsiTheme="majorHAnsi" w:cstheme="majorHAnsi"/>
+          <w:sz w:val="20"/>
+          <w:szCs w:val="20"/>
+        </w:rPr>
+        <w:t xml:space="preserve">Currently working on deploying the web app on </w:t>
+      </w:r>
+      <w:r>
+        <w:rPr>
+          <w:rFonts w:asciiTheme="majorHAnsi" w:hAnsiTheme="majorHAnsi" w:cstheme="majorHAnsi"/>
+          <w:b/>
+          <w:bCs/>
+          <w:sz w:val="20"/>
+          <w:szCs w:val="20"/>
+        </w:rPr>
+        <w:t>AWS</w:t>
+      </w:r>
+      <w:r>
+        <w:rPr>
+          <w:rFonts w:asciiTheme="majorHAnsi" w:hAnsiTheme="majorHAnsi" w:cstheme="majorHAnsi"/>
+          <w:sz w:val="20"/>
+          <w:szCs w:val="20"/>
+        </w:rPr>
+        <w:t xml:space="preserve"> by utilising </w:t>
+      </w:r>
+      <w:r>
+        <w:rPr>
+          <w:rFonts w:asciiTheme="majorHAnsi" w:hAnsiTheme="majorHAnsi" w:cstheme="majorHAnsi"/>
+          <w:b/>
+          <w:bCs/>
+          <w:sz w:val="20"/>
+          <w:szCs w:val="20"/>
+        </w:rPr>
+        <w:t>Terraform</w:t>
+      </w:r>
+      <w:r>
+        <w:rPr>
+          <w:rFonts w:asciiTheme="majorHAnsi" w:hAnsiTheme="majorHAnsi" w:cstheme="majorHAnsi"/>
+          <w:sz w:val="20"/>
+          <w:szCs w:val="20"/>
+        </w:rPr>
+        <w:t xml:space="preserve"> and </w:t>
+      </w:r>
+      <w:r>
+        <w:rPr>
+          <w:rFonts w:asciiTheme="majorHAnsi" w:hAnsiTheme="majorHAnsi" w:cstheme="majorHAnsi"/>
+          <w:b/>
+          <w:bCs/>
+          <w:sz w:val="20"/>
+          <w:szCs w:val="20"/>
+        </w:rPr>
+        <w:t>GitHub Actions</w:t>
       </w:r>
     </w:p>
     <w:p>
@@ -2630,117 +2731,6 @@
     </w:p>
     <w:p>
       <w:pPr>
-        <w:spacing w:after="20" w:line="240" w:lineRule="auto"/>
-        <w:rPr>
-          <w:rFonts w:cstheme="minorHAnsi"/>
-          <w:b/>
-          <w:bCs/>
-          <w:sz w:val="20"/>
-          <w:szCs w:val="20"/>
-        </w:rPr>
-      </w:pPr>
-      <w:r>
-        <w:rPr>
-          <w:i/>
-          <w:iCs/>
-          <w:sz w:val="20"/>
-          <w:szCs w:val="20"/>
-        </w:rPr>
-        <w:t>Solidity</w:t>
-      </w:r>
-      <w:r>
-        <w:rPr>
-          <w:i/>
-          <w:iCs/>
-          <w:sz w:val="20"/>
-          <w:szCs w:val="20"/>
-        </w:rPr>
-        <w:t>,</w:t>
-      </w:r>
-      <w:r>
-        <w:rPr>
-          <w:i/>
-          <w:iCs/>
-          <w:sz w:val="20"/>
-          <w:szCs w:val="20"/>
-        </w:rPr>
-        <w:t xml:space="preserve"> JavaScript,</w:t>
-      </w:r>
-      <w:r>
-        <w:rPr>
-          <w:i/>
-          <w:iCs/>
-          <w:sz w:val="20"/>
-          <w:szCs w:val="20"/>
-        </w:rPr>
-        <w:t xml:space="preserve"> HTML, CSS, </w:t>
-      </w:r>
-      <w:r>
-        <w:rPr>
-          <w:i/>
-          <w:iCs/>
-          <w:sz w:val="20"/>
-          <w:szCs w:val="20"/>
-        </w:rPr>
-        <w:t xml:space="preserve">ether.js, OpenZeppelin, </w:t>
-      </w:r>
-      <w:r>
-        <w:rPr>
-          <w:i/>
-          <w:iCs/>
-          <w:sz w:val="20"/>
-          <w:szCs w:val="20"/>
-        </w:rPr>
-        <w:t>Har</w:t>
-      </w:r>
-      <w:r>
-        <w:rPr>
-          <w:i/>
-          <w:iCs/>
-          <w:sz w:val="20"/>
-          <w:szCs w:val="20"/>
-        </w:rPr>
-        <w:t>dh</w:t>
-      </w:r>
-      <w:r>
-        <w:rPr>
-          <w:i/>
-          <w:iCs/>
-          <w:sz w:val="20"/>
-          <w:szCs w:val="20"/>
-        </w:rPr>
-        <w:t>at</w:t>
-      </w:r>
-      <w:r>
-        <w:rPr>
-          <w:i/>
-          <w:iCs/>
-          <w:sz w:val="20"/>
-          <w:szCs w:val="20"/>
-        </w:rPr>
-        <w:t xml:space="preserve">, </w:t>
-      </w:r>
-      <w:r>
-        <w:rPr>
-          <w:i/>
-          <w:iCs/>
-          <w:sz w:val="20"/>
-          <w:szCs w:val="20"/>
-        </w:rPr>
-        <w:t>diagrams.net</w:t>
-      </w:r>
-      <w:r>
-        <w:rPr>
-          <w:i/>
-          <w:iCs/>
-          <w:sz w:val="20"/>
-          <w:szCs w:val="20"/>
-        </w:rPr>
-        <w:t>, Figma</w:t>
-      </w:r>
-    </w:p>
-    <w:p>
-      <w:pPr>
         <w:pStyle w:val="ListParagraph"/>
         <w:numPr>
           <w:ilvl w:val="0"/>
@@ -2806,7 +2796,25 @@
           <w:sz w:val="20"/>
           <w:szCs w:val="20"/>
         </w:rPr>
-        <w:t xml:space="preserve">Designed a single-page website using Figma and turned </w:t>
+        <w:t xml:space="preserve">Designed a single-page website using </w:t>
+      </w:r>
+      <w:r>
+        <w:rPr>
+          <w:rFonts w:asciiTheme="majorHAnsi" w:hAnsiTheme="majorHAnsi" w:cstheme="majorHAnsi"/>
+          <w:b/>
+          <w:bCs/>
+          <w:sz w:val="20"/>
+          <w:szCs w:val="20"/>
+        </w:rPr>
+        <w:t>Figma</w:t>
+      </w:r>
+      <w:r>
+        <w:rPr>
+          <w:rFonts w:asciiTheme="majorHAnsi" w:hAnsiTheme="majorHAnsi" w:cstheme="majorHAnsi"/>
+          <w:sz w:val="20"/>
+          <w:szCs w:val="20"/>
+        </w:rPr>
+        <w:t xml:space="preserve"> and turned </w:t>
       </w:r>
       <w:r>
         <w:rPr>
@@ -2822,7 +2830,53 @@
           <w:sz w:val="20"/>
           <w:szCs w:val="20"/>
         </w:rPr>
-        <w:t>into code with HTML, CSS, and JavaScript</w:t>
+        <w:t xml:space="preserve">into code with </w:t>
+      </w:r>
+      <w:r>
+        <w:rPr>
+          <w:rFonts w:asciiTheme="majorHAnsi" w:hAnsiTheme="majorHAnsi" w:cstheme="majorHAnsi"/>
+          <w:b/>
+          <w:bCs/>
+          <w:sz w:val="20"/>
+          <w:szCs w:val="20"/>
+        </w:rPr>
+        <w:t>HTML</w:t>
+      </w:r>
+      <w:r>
+        <w:rPr>
+          <w:rFonts w:asciiTheme="majorHAnsi" w:hAnsiTheme="majorHAnsi" w:cstheme="majorHAnsi"/>
+          <w:sz w:val="20"/>
+          <w:szCs w:val="20"/>
+        </w:rPr>
+        <w:t xml:space="preserve">, </w:t>
+      </w:r>
+      <w:r>
+        <w:rPr>
+          <w:rFonts w:asciiTheme="majorHAnsi" w:hAnsiTheme="majorHAnsi" w:cstheme="majorHAnsi"/>
+          <w:b/>
+          <w:bCs/>
+          <w:sz w:val="20"/>
+          <w:szCs w:val="20"/>
+        </w:rPr>
+        <w:t>CSS</w:t>
+      </w:r>
+      <w:r>
+        <w:rPr>
+          <w:rFonts w:asciiTheme="majorHAnsi" w:hAnsiTheme="majorHAnsi" w:cstheme="majorHAnsi"/>
+          <w:sz w:val="20"/>
+          <w:szCs w:val="20"/>
+        </w:rPr>
+        <w:t xml:space="preserve">, and </w:t>
+      </w:r>
+      <w:r>
+        <w:rPr>
+          <w:rFonts w:asciiTheme="majorHAnsi" w:hAnsiTheme="majorHAnsi" w:cstheme="majorHAnsi"/>
+          <w:b/>
+          <w:bCs/>
+          <w:sz w:val="20"/>
+          <w:szCs w:val="20"/>
+        </w:rPr>
+        <w:t>JavaScript</w:t>
       </w:r>
     </w:p>
     <w:p>
@@ -2845,15 +2899,142 @@
           <w:sz w:val="20"/>
           <w:szCs w:val="20"/>
         </w:rPr>
-        <w:t>The app p</w:t>
-      </w:r>
-      <w:r>
-        <w:rPr>
-          <w:rFonts w:asciiTheme="majorHAnsi" w:hAnsiTheme="majorHAnsi" w:cstheme="majorHAnsi"/>
-          <w:sz w:val="20"/>
-          <w:szCs w:val="20"/>
-        </w:rPr>
-        <w:t xml:space="preserve">assed 100% of 7 buy and 7 sell order </w:t>
+        <w:t xml:space="preserve">Coded the </w:t>
+      </w:r>
+      <w:r>
+        <w:rPr>
+          <w:rFonts w:asciiTheme="majorHAnsi" w:hAnsiTheme="majorHAnsi" w:cstheme="majorHAnsi"/>
+          <w:sz w:val="20"/>
+          <w:szCs w:val="20"/>
+        </w:rPr>
+        <w:t>business</w:t>
+      </w:r>
+      <w:r>
+        <w:rPr>
+          <w:rFonts w:asciiTheme="majorHAnsi" w:hAnsiTheme="majorHAnsi" w:cstheme="majorHAnsi"/>
+          <w:sz w:val="20"/>
+          <w:szCs w:val="20"/>
+        </w:rPr>
+        <w:t xml:space="preserve"> </w:t>
+      </w:r>
+      <w:r>
+        <w:rPr>
+          <w:rFonts w:asciiTheme="majorHAnsi" w:hAnsiTheme="majorHAnsi" w:cstheme="majorHAnsi"/>
+          <w:sz w:val="20"/>
+          <w:szCs w:val="20"/>
+        </w:rPr>
+        <w:t>logic</w:t>
+      </w:r>
+      <w:r>
+        <w:rPr>
+          <w:rFonts w:asciiTheme="majorHAnsi" w:hAnsiTheme="majorHAnsi" w:cstheme="majorHAnsi"/>
+          <w:sz w:val="20"/>
+          <w:szCs w:val="20"/>
+        </w:rPr>
+        <w:t xml:space="preserve"> in </w:t>
+      </w:r>
+      <w:r>
+        <w:rPr>
+          <w:rFonts w:asciiTheme="majorHAnsi" w:hAnsiTheme="majorHAnsi" w:cstheme="majorHAnsi"/>
+          <w:b/>
+          <w:bCs/>
+          <w:sz w:val="20"/>
+          <w:szCs w:val="20"/>
+        </w:rPr>
+        <w:t>Solidity</w:t>
+      </w:r>
+      <w:r>
+        <w:rPr>
+          <w:rFonts w:asciiTheme="majorHAnsi" w:hAnsiTheme="majorHAnsi" w:cstheme="majorHAnsi"/>
+          <w:sz w:val="20"/>
+          <w:szCs w:val="20"/>
+        </w:rPr>
+        <w:t xml:space="preserve"> and deployed</w:t>
+      </w:r>
+      <w:r>
+        <w:rPr>
+          <w:rFonts w:asciiTheme="majorHAnsi" w:hAnsiTheme="majorHAnsi" w:cstheme="majorHAnsi"/>
+          <w:sz w:val="20"/>
+          <w:szCs w:val="20"/>
+        </w:rPr>
+        <w:t xml:space="preserve"> the </w:t>
+      </w:r>
+      <w:r>
+        <w:rPr>
+          <w:rFonts w:asciiTheme="majorHAnsi" w:hAnsiTheme="majorHAnsi" w:cstheme="majorHAnsi"/>
+          <w:b/>
+          <w:bCs/>
+          <w:sz w:val="20"/>
+          <w:szCs w:val="20"/>
+        </w:rPr>
+        <w:t>smart contracts</w:t>
+      </w:r>
+      <w:r>
+        <w:rPr>
+          <w:rFonts w:asciiTheme="majorHAnsi" w:hAnsiTheme="majorHAnsi" w:cstheme="majorHAnsi"/>
+          <w:sz w:val="20"/>
+          <w:szCs w:val="20"/>
+        </w:rPr>
+        <w:t xml:space="preserve"> on </w:t>
+      </w:r>
+      <w:r>
+        <w:rPr>
+          <w:rFonts w:asciiTheme="majorHAnsi" w:hAnsiTheme="majorHAnsi" w:cstheme="majorHAnsi"/>
+          <w:b/>
+          <w:bCs/>
+          <w:sz w:val="20"/>
+          <w:szCs w:val="20"/>
+        </w:rPr>
+        <w:t>Ethereum Virtual Machine</w:t>
+      </w:r>
+      <w:r>
+        <w:rPr>
+          <w:rFonts w:asciiTheme="majorHAnsi" w:hAnsiTheme="majorHAnsi" w:cstheme="majorHAnsi"/>
+          <w:b/>
+          <w:bCs/>
+          <w:sz w:val="20"/>
+          <w:szCs w:val="20"/>
+        </w:rPr>
+        <w:t>s</w:t>
+      </w:r>
+    </w:p>
+    <w:p>
+      <w:pPr>
+        <w:pStyle w:val="ListParagraph"/>
+        <w:numPr>
+          <w:ilvl w:val="0"/>
+          <w:numId w:val="10"/>
+        </w:numPr>
+        <w:spacing w:line="240" w:lineRule="auto"/>
+        <w:rPr>
+          <w:rFonts w:asciiTheme="majorHAnsi" w:hAnsiTheme="majorHAnsi" w:cstheme="majorHAnsi"/>
+          <w:sz w:val="20"/>
+          <w:szCs w:val="20"/>
+        </w:rPr>
+      </w:pPr>
+      <w:r>
+        <w:rPr>
+          <w:rFonts w:asciiTheme="majorHAnsi" w:hAnsiTheme="majorHAnsi" w:cstheme="majorHAnsi"/>
+          <w:sz w:val="20"/>
+          <w:szCs w:val="20"/>
+        </w:rPr>
+        <w:t>Developed</w:t>
+      </w:r>
+      <w:r>
+        <w:rPr>
+          <w:rFonts w:asciiTheme="majorHAnsi" w:hAnsiTheme="majorHAnsi" w:cstheme="majorHAnsi"/>
+          <w:sz w:val="20"/>
+          <w:szCs w:val="20"/>
+        </w:rPr>
+        <w:t xml:space="preserve"> 14</w:t>
+      </w:r>
+      <w:r>
+        <w:rPr>
+          <w:rFonts w:asciiTheme="majorHAnsi" w:hAnsiTheme="majorHAnsi" w:cstheme="majorHAnsi"/>
+          <w:sz w:val="20"/>
+          <w:szCs w:val="20"/>
+        </w:rPr>
+        <w:t xml:space="preserve"> </w:t>
       </w:r>
       <w:r>
         <w:rPr>
@@ -2869,7 +3050,49 @@
           <w:sz w:val="20"/>
           <w:szCs w:val="20"/>
         </w:rPr>
-        <w:t xml:space="preserve"> tests using Hardhat and Remix frameworks</w:t>
+        <w:t xml:space="preserve"> tests</w:t>
+      </w:r>
+      <w:r>
+        <w:rPr>
+          <w:rFonts w:asciiTheme="majorHAnsi" w:hAnsiTheme="majorHAnsi" w:cstheme="majorHAnsi"/>
+          <w:sz w:val="20"/>
+          <w:szCs w:val="20"/>
+        </w:rPr>
+        <w:t xml:space="preserve"> using </w:t>
+      </w:r>
+      <w:r>
+        <w:rPr>
+          <w:rFonts w:asciiTheme="majorHAnsi" w:hAnsiTheme="majorHAnsi" w:cstheme="majorHAnsi"/>
+          <w:b/>
+          <w:bCs/>
+          <w:sz w:val="20"/>
+          <w:szCs w:val="20"/>
+        </w:rPr>
+        <w:t>Hardhat</w:t>
+      </w:r>
+      <w:r>
+        <w:rPr>
+          <w:rFonts w:asciiTheme="majorHAnsi" w:hAnsiTheme="majorHAnsi" w:cstheme="majorHAnsi"/>
+          <w:sz w:val="20"/>
+          <w:szCs w:val="20"/>
+        </w:rPr>
+        <w:t xml:space="preserve"> </w:t>
+      </w:r>
+      <w:r>
+        <w:rPr>
+          <w:rFonts w:asciiTheme="majorHAnsi" w:hAnsiTheme="majorHAnsi" w:cstheme="majorHAnsi"/>
+          <w:sz w:val="20"/>
+          <w:szCs w:val="20"/>
+        </w:rPr>
+        <w:t xml:space="preserve">to test </w:t>
+      </w:r>
+      <w:r>
+        <w:rPr>
+          <w:rFonts w:asciiTheme="majorHAnsi" w:hAnsiTheme="majorHAnsi" w:cstheme="majorHAnsi"/>
+          <w:sz w:val="20"/>
+          <w:szCs w:val="20"/>
+        </w:rPr>
+        <w:t>order book scenarios</w:t>
       </w:r>
     </w:p>
     <w:p>
@@ -3008,61 +3231,45 @@
       <w:r>
         <w:rPr>
           <w:rFonts w:cstheme="minorHAnsi"/>
-          <w:sz w:val="20"/>
-          <w:szCs w:val="20"/>
+          <w:b/>
+          <w:bCs/>
+        </w:rPr>
+        <w:t>0</w:t>
+      </w:r>
+      <w:r>
+        <w:rPr>
+          <w:rFonts w:cstheme="minorHAnsi"/>
+          <w:b/>
+          <w:bCs/>
+        </w:rPr>
+        <w:t>8</w:t>
+      </w:r>
+      <w:r>
+        <w:rPr>
+          <w:rFonts w:cstheme="minorHAnsi"/>
+          <w:b/>
+          <w:bCs/>
+        </w:rPr>
+        <w:t>/202</w:t>
+      </w:r>
+      <w:r>
+        <w:rPr>
+          <w:rFonts w:cstheme="minorHAnsi"/>
+          <w:b/>
+          <w:bCs/>
+        </w:rPr>
+        <w:t>1</w:t>
+      </w:r>
+      <w:r>
+        <w:rPr>
+          <w:rFonts w:cstheme="minorHAnsi"/>
+          <w:b/>
+          <w:bCs/>
         </w:rPr>
         <w:t xml:space="preserve"> </w:t>
       </w:r>
       <w:r>
         <w:rPr>
-          <w:rFonts w:cstheme="minorHAnsi"/>
-          <w:sz w:val="11"/>
-          <w:szCs w:val="11"/>
-        </w:rPr>
-        <w:t xml:space="preserve"> </w:t>
-      </w:r>
-      <w:r>
-        <w:rPr>
-          <w:rFonts w:cstheme="minorHAnsi"/>
-          <w:b/>
-          <w:bCs/>
-        </w:rPr>
-        <w:t>0</w:t>
-      </w:r>
-      <w:r>
-        <w:rPr>
-          <w:rFonts w:cstheme="minorHAnsi"/>
-          <w:b/>
-          <w:bCs/>
-        </w:rPr>
-        <w:t>8</w:t>
-      </w:r>
-      <w:r>
-        <w:rPr>
-          <w:rFonts w:cstheme="minorHAnsi"/>
-          <w:b/>
-          <w:bCs/>
-        </w:rPr>
-        <w:t>/202</w:t>
-      </w:r>
-      <w:r>
-        <w:rPr>
-          <w:rFonts w:cstheme="minorHAnsi"/>
-          <w:b/>
-          <w:bCs/>
-        </w:rPr>
-        <w:t>1</w:t>
-      </w:r>
-      <w:r>
-        <w:rPr>
-          <w:rFonts w:cstheme="minorHAnsi"/>
-          <w:b/>
-          <w:bCs/>
-        </w:rPr>
-        <w:t xml:space="preserve"> </w:t>
-      </w:r>
-      <w:r>
-        <w:rPr>
           <w:b/>
           <w:bCs/>
         </w:rPr>
@@ -3074,26 +3281,6 @@
           <w:bCs/>
         </w:rPr>
         <w:t>01/2022</w:t>
-      </w:r>
-    </w:p>
-    <w:p>
-      <w:pPr>
-        <w:spacing w:after="20" w:line="240" w:lineRule="auto"/>
-        <w:rPr>
-          <w:i/>
-          <w:iCs/>
-          <w:sz w:val="20"/>
-          <w:szCs w:val="20"/>
-        </w:rPr>
-      </w:pPr>
-      <w:r>
-        <w:rPr>
-          <w:i/>
-          <w:iCs/>
-          <w:sz w:val="20"/>
-          <w:szCs w:val="20"/>
-        </w:rPr>
-        <w:t>Node.js, Bash, Dedicated Server</w:t>
       </w:r>
     </w:p>
     <w:p>
@@ -3104,29 +3291,52 @@
           <w:numId w:val="10"/>
         </w:numPr>
         <w:rPr>
-          <w:rStyle w:val="Hyperlink"/>
-          <w:rFonts w:asciiTheme="majorHAnsi" w:hAnsiTheme="majorHAnsi" w:cstheme="majorHAnsi"/>
-          <w:color w:val="auto"/>
-          <w:sz w:val="20"/>
-          <w:szCs w:val="20"/>
-          <w:u w:val="none"/>
-        </w:rPr>
-      </w:pPr>
-      <w:r>
-        <w:rPr>
-          <w:rFonts w:asciiTheme="majorHAnsi" w:hAnsiTheme="majorHAnsi" w:cstheme="majorHAnsi"/>
-          <w:sz w:val="20"/>
-          <w:szCs w:val="20"/>
-        </w:rPr>
-        <w:t xml:space="preserve">Coded an algorithmic trader that profited £2,000 with £15,000 through </w:t>
-      </w:r>
-      <w:r>
-        <w:rPr>
-          <w:rFonts w:asciiTheme="majorHAnsi" w:hAnsiTheme="majorHAnsi" w:cstheme="majorHAnsi"/>
-          <w:sz w:val="20"/>
-          <w:szCs w:val="20"/>
-        </w:rPr>
-        <w:t>applying a given strategy</w:t>
+          <w:rFonts w:asciiTheme="majorHAnsi" w:hAnsiTheme="majorHAnsi" w:cstheme="majorHAnsi"/>
+          <w:sz w:val="20"/>
+          <w:szCs w:val="20"/>
+        </w:rPr>
+      </w:pPr>
+      <w:r>
+        <w:rPr>
+          <w:rFonts w:asciiTheme="majorHAnsi" w:hAnsiTheme="majorHAnsi" w:cstheme="majorHAnsi"/>
+          <w:sz w:val="20"/>
+          <w:szCs w:val="20"/>
+        </w:rPr>
+        <w:t xml:space="preserve">Developed a </w:t>
+      </w:r>
+      <w:r>
+        <w:rPr>
+          <w:rFonts w:asciiTheme="majorHAnsi" w:hAnsiTheme="majorHAnsi" w:cstheme="majorHAnsi"/>
+          <w:sz w:val="20"/>
+          <w:szCs w:val="20"/>
+        </w:rPr>
+        <w:t>JavaScript</w:t>
+      </w:r>
+      <w:r>
+        <w:rPr>
+          <w:rFonts w:asciiTheme="majorHAnsi" w:hAnsiTheme="majorHAnsi" w:cstheme="majorHAnsi"/>
+          <w:sz w:val="20"/>
+          <w:szCs w:val="20"/>
+        </w:rPr>
+        <w:t xml:space="preserve"> algorithmic trader that generated a profit of </w:t>
+      </w:r>
+      <w:r>
+        <w:rPr>
+          <w:rFonts w:asciiTheme="majorHAnsi" w:hAnsiTheme="majorHAnsi" w:cstheme="majorHAnsi"/>
+          <w:b/>
+          <w:bCs/>
+          <w:sz w:val="20"/>
+          <w:szCs w:val="20"/>
+        </w:rPr>
+        <w:t>13%</w:t>
+      </w:r>
+      <w:r>
+        <w:rPr>
+          <w:rFonts w:asciiTheme="majorHAnsi" w:hAnsiTheme="majorHAnsi" w:cstheme="majorHAnsi"/>
+          <w:sz w:val="20"/>
+          <w:szCs w:val="20"/>
+        </w:rPr>
+        <w:t xml:space="preserve"> with £15,000 by implementing a given strategy</w:t>
       </w:r>
     </w:p>
     <w:p>
@@ -3172,23 +3382,41 @@
           <w:sz w:val="20"/>
           <w:szCs w:val="20"/>
         </w:rPr>
-        <w:t xml:space="preserve"> a </w:t>
-      </w:r>
-      <w:r>
-        <w:rPr>
-          <w:rFonts w:asciiTheme="majorHAnsi" w:hAnsiTheme="majorHAnsi" w:cstheme="majorHAnsi"/>
-          <w:sz w:val="20"/>
-          <w:szCs w:val="20"/>
-        </w:rPr>
-        <w:t>2</w:t>
-      </w:r>
-      <w:r>
-        <w:rPr>
-          <w:rFonts w:asciiTheme="majorHAnsi" w:hAnsiTheme="majorHAnsi" w:cstheme="majorHAnsi"/>
-          <w:sz w:val="20"/>
-          <w:szCs w:val="20"/>
-        </w:rPr>
-        <w:t xml:space="preserve">00% increase in the success rate of our strategy </w:t>
+        <w:t xml:space="preserve"> a</w:t>
+      </w:r>
+      <w:r>
+        <w:rPr>
+          <w:rFonts w:asciiTheme="majorHAnsi" w:hAnsiTheme="majorHAnsi" w:cstheme="majorHAnsi"/>
+          <w:sz w:val="20"/>
+          <w:szCs w:val="20"/>
+        </w:rPr>
+        <w:t xml:space="preserve"> </w:t>
+      </w:r>
+      <w:r>
+        <w:rPr>
+          <w:rFonts w:asciiTheme="majorHAnsi" w:hAnsiTheme="majorHAnsi" w:cstheme="majorHAnsi"/>
+          <w:b/>
+          <w:bCs/>
+          <w:sz w:val="20"/>
+          <w:szCs w:val="20"/>
+        </w:rPr>
+        <w:t>200%</w:t>
+      </w:r>
+      <w:r>
+        <w:rPr>
+          <w:rFonts w:asciiTheme="majorHAnsi" w:hAnsiTheme="majorHAnsi" w:cstheme="majorHAnsi"/>
+          <w:sz w:val="20"/>
+          <w:szCs w:val="20"/>
+        </w:rPr>
+        <w:t xml:space="preserve"> </w:t>
+      </w:r>
+      <w:r>
+        <w:rPr>
+          <w:rFonts w:asciiTheme="majorHAnsi" w:hAnsiTheme="majorHAnsi" w:cstheme="majorHAnsi"/>
+          <w:sz w:val="20"/>
+          <w:szCs w:val="20"/>
+        </w:rPr>
+        <w:t xml:space="preserve">increase in the success rate of our strategy </w:t>
       </w:r>
       <w:r>
         <w:rPr>
@@ -3204,7 +3432,43 @@
           <w:sz w:val="20"/>
           <w:szCs w:val="20"/>
         </w:rPr>
-        <w:t>y renting a dedicated server to host our EVM full node</w:t>
+        <w:t xml:space="preserve">y renting a </w:t>
+      </w:r>
+      <w:r>
+        <w:rPr>
+          <w:rFonts w:asciiTheme="majorHAnsi" w:hAnsiTheme="majorHAnsi" w:cstheme="majorHAnsi"/>
+          <w:b/>
+          <w:bCs/>
+          <w:sz w:val="20"/>
+          <w:szCs w:val="20"/>
+        </w:rPr>
+        <w:t>dedicated server</w:t>
+      </w:r>
+      <w:r>
+        <w:rPr>
+          <w:rFonts w:asciiTheme="majorHAnsi" w:hAnsiTheme="majorHAnsi" w:cstheme="majorHAnsi"/>
+          <w:sz w:val="20"/>
+          <w:szCs w:val="20"/>
+        </w:rPr>
+        <w:t xml:space="preserve"> to host our </w:t>
+      </w:r>
+      <w:r>
+        <w:rPr>
+          <w:rFonts w:asciiTheme="majorHAnsi" w:hAnsiTheme="majorHAnsi" w:cstheme="majorHAnsi"/>
+          <w:b/>
+          <w:bCs/>
+          <w:sz w:val="20"/>
+          <w:szCs w:val="20"/>
+        </w:rPr>
+        <w:t>EVM</w:t>
+      </w:r>
+      <w:r>
+        <w:rPr>
+          <w:rFonts w:asciiTheme="majorHAnsi" w:hAnsiTheme="majorHAnsi" w:cstheme="majorHAnsi"/>
+          <w:sz w:val="20"/>
+          <w:szCs w:val="20"/>
+        </w:rPr>
+        <w:t xml:space="preserve"> full node</w:t>
       </w:r>
     </w:p>
     <w:p>
@@ -3447,47 +3711,43 @@
           <w:sz w:val="20"/>
           <w:szCs w:val="20"/>
         </w:rPr>
-        <w:t>Saved 1 person-hour per day while s</w:t>
-      </w:r>
-      <w:r>
-        <w:rPr>
-          <w:rFonts w:asciiTheme="majorHAnsi" w:hAnsiTheme="majorHAnsi" w:cstheme="majorHAnsi"/>
-          <w:sz w:val="20"/>
-          <w:szCs w:val="20"/>
-        </w:rPr>
-        <w:t>cal</w:t>
-      </w:r>
-      <w:r>
-        <w:rPr>
-          <w:rFonts w:asciiTheme="majorHAnsi" w:hAnsiTheme="majorHAnsi" w:cstheme="majorHAnsi"/>
-          <w:sz w:val="20"/>
-          <w:szCs w:val="20"/>
-        </w:rPr>
-        <w:t>ing a</w:t>
-      </w:r>
-      <w:r>
-        <w:rPr>
-          <w:rFonts w:asciiTheme="majorHAnsi" w:hAnsiTheme="majorHAnsi" w:cstheme="majorHAnsi"/>
-          <w:sz w:val="20"/>
-          <w:szCs w:val="20"/>
-        </w:rPr>
-        <w:t xml:space="preserve"> group from 750 to 4,000 members by </w:t>
-      </w:r>
-      <w:r>
-        <w:rPr>
-          <w:rFonts w:asciiTheme="majorHAnsi" w:hAnsiTheme="majorHAnsi" w:cstheme="majorHAnsi"/>
-          <w:sz w:val="20"/>
-          <w:szCs w:val="20"/>
-        </w:rPr>
-        <w:t>utilising and building</w:t>
-      </w:r>
-      <w:r>
-        <w:rPr>
-          <w:rFonts w:asciiTheme="majorHAnsi" w:hAnsiTheme="majorHAnsi" w:cstheme="majorHAnsi"/>
-          <w:sz w:val="20"/>
-          <w:szCs w:val="20"/>
-        </w:rPr>
-        <w:t xml:space="preserve"> </w:t>
+        <w:t xml:space="preserve">Saved </w:t>
+      </w:r>
+      <w:r>
+        <w:rPr>
+          <w:rFonts w:asciiTheme="majorHAnsi" w:hAnsiTheme="majorHAnsi" w:cstheme="majorHAnsi"/>
+          <w:b/>
+          <w:bCs/>
+          <w:sz w:val="20"/>
+          <w:szCs w:val="20"/>
+        </w:rPr>
+        <w:t>1 person-hour per day</w:t>
+      </w:r>
+      <w:r>
+        <w:rPr>
+          <w:rFonts w:asciiTheme="majorHAnsi" w:hAnsiTheme="majorHAnsi" w:cstheme="majorHAnsi"/>
+          <w:sz w:val="20"/>
+          <w:szCs w:val="20"/>
+        </w:rPr>
+        <w:t xml:space="preserve"> while scaling a group from </w:t>
+      </w:r>
+      <w:r>
+        <w:rPr>
+          <w:rFonts w:asciiTheme="majorHAnsi" w:hAnsiTheme="majorHAnsi" w:cstheme="majorHAnsi"/>
+          <w:b/>
+          <w:bCs/>
+          <w:sz w:val="20"/>
+          <w:szCs w:val="20"/>
+        </w:rPr>
+        <w:t>750 to 4,000</w:t>
+      </w:r>
+      <w:r>
+        <w:rPr>
+          <w:rFonts w:asciiTheme="majorHAnsi" w:hAnsiTheme="majorHAnsi" w:cstheme="majorHAnsi"/>
+          <w:sz w:val="20"/>
+          <w:szCs w:val="20"/>
+        </w:rPr>
+        <w:t xml:space="preserve"> members by utilising and building </w:t>
       </w:r>
       <w:r>
         <w:rPr>
@@ -3668,6 +3928,7 @@
         </w:rPr>
         <w:t xml:space="preserve">HTML, CSS, </w:t>
       </w:r>
+      <w:proofErr w:type="spellStart"/>
       <w:r>
         <w:rPr>
           <w:rFonts w:asciiTheme="majorHAnsi" w:hAnsiTheme="majorHAnsi" w:cstheme="majorHAnsi"/>
@@ -3684,6 +3945,7 @@
         </w:rPr>
         <w:t>I</w:t>
       </w:r>
+      <w:proofErr w:type="spellEnd"/>
     </w:p>
     <w:p>
       <w:pPr>
@@ -3800,7 +4062,7 @@
           <w:sz w:val="20"/>
           <w:szCs w:val="20"/>
         </w:rPr>
-        <w:t xml:space="preserve">React, </w:t>
+        <w:t>React</w:t>
       </w:r>
       <w:r>
         <w:rPr>
@@ -3808,6 +4070,22 @@
           <w:sz w:val="20"/>
           <w:szCs w:val="20"/>
         </w:rPr>
+        <w:t>.js</w:t>
+      </w:r>
+      <w:r>
+        <w:rPr>
+          <w:rFonts w:asciiTheme="majorHAnsi" w:eastAsiaTheme="majorEastAsia" w:hAnsiTheme="majorHAnsi" w:cstheme="majorHAnsi"/>
+          <w:sz w:val="20"/>
+          <w:szCs w:val="20"/>
+        </w:rPr>
+        <w:t xml:space="preserve">, </w:t>
+      </w:r>
+      <w:r>
+        <w:rPr>
+          <w:rFonts w:asciiTheme="majorHAnsi" w:eastAsiaTheme="majorEastAsia" w:hAnsiTheme="majorHAnsi" w:cstheme="majorHAnsi"/>
+          <w:sz w:val="20"/>
+          <w:szCs w:val="20"/>
+        </w:rPr>
         <w:t>Storybook</w:t>
       </w:r>
       <w:r>
@@ -3848,7 +4126,25 @@
           <w:sz w:val="20"/>
           <w:szCs w:val="20"/>
         </w:rPr>
-        <w:t>MongoDB, Cloud Firestore, Redis, MySQL, SQLite</w:t>
+        <w:t xml:space="preserve">MongoDB, Cloud </w:t>
+      </w:r>
+      <w:proofErr w:type="spellStart"/>
+      <w:r>
+        <w:rPr>
+          <w:rFonts w:asciiTheme="majorHAnsi" w:eastAsiaTheme="majorEastAsia" w:hAnsiTheme="majorHAnsi" w:cstheme="majorHAnsi"/>
+          <w:sz w:val="20"/>
+          <w:szCs w:val="20"/>
+        </w:rPr>
+        <w:t>Firestore</w:t>
+      </w:r>
+      <w:proofErr w:type="spellEnd"/>
+      <w:r>
+        <w:rPr>
+          <w:rFonts w:asciiTheme="majorHAnsi" w:eastAsiaTheme="majorEastAsia" w:hAnsiTheme="majorHAnsi" w:cstheme="majorHAnsi"/>
+          <w:sz w:val="20"/>
+          <w:szCs w:val="20"/>
+        </w:rPr>
+        <w:t>, Redis, MySQL, SQLite</w:t>
       </w:r>
       <w:r>
         <w:rPr>
@@ -3949,16 +4245,62 @@
           <w:sz w:val="20"/>
           <w:szCs w:val="20"/>
         </w:rPr>
-        <w:t>Jest, Selenium, ESLint, Prettier</w:t>
-      </w:r>
+        <w:t xml:space="preserve">Jest, Selenium, </w:t>
+      </w:r>
+      <w:proofErr w:type="spellStart"/>
       <w:r>
         <w:rPr>
           <w:rFonts w:asciiTheme="majorHAnsi" w:eastAsiaTheme="majorEastAsia" w:hAnsiTheme="majorHAnsi" w:cstheme="majorHAnsi"/>
           <w:sz w:val="20"/>
           <w:szCs w:val="20"/>
         </w:rPr>
-        <w:t>, DigitalOcean, Vercel</w:t>
-      </w:r>
+        <w:t>ESLint</w:t>
+      </w:r>
+      <w:proofErr w:type="spellEnd"/>
+      <w:r>
+        <w:rPr>
+          <w:rFonts w:asciiTheme="majorHAnsi" w:eastAsiaTheme="majorEastAsia" w:hAnsiTheme="majorHAnsi" w:cstheme="majorHAnsi"/>
+          <w:sz w:val="20"/>
+          <w:szCs w:val="20"/>
+        </w:rPr>
+        <w:t>, Prettier</w:t>
+      </w:r>
+      <w:r>
+        <w:rPr>
+          <w:rFonts w:asciiTheme="majorHAnsi" w:eastAsiaTheme="majorEastAsia" w:hAnsiTheme="majorHAnsi" w:cstheme="majorHAnsi"/>
+          <w:sz w:val="20"/>
+          <w:szCs w:val="20"/>
+        </w:rPr>
+        <w:t xml:space="preserve">, </w:t>
+      </w:r>
+      <w:proofErr w:type="spellStart"/>
+      <w:r>
+        <w:rPr>
+          <w:rFonts w:asciiTheme="majorHAnsi" w:eastAsiaTheme="majorEastAsia" w:hAnsiTheme="majorHAnsi" w:cstheme="majorHAnsi"/>
+          <w:sz w:val="20"/>
+          <w:szCs w:val="20"/>
+        </w:rPr>
+        <w:t>DigitalOcean</w:t>
+      </w:r>
+      <w:proofErr w:type="spellEnd"/>
+      <w:r>
+        <w:rPr>
+          <w:rFonts w:asciiTheme="majorHAnsi" w:eastAsiaTheme="majorEastAsia" w:hAnsiTheme="majorHAnsi" w:cstheme="majorHAnsi"/>
+          <w:sz w:val="20"/>
+          <w:szCs w:val="20"/>
+        </w:rPr>
+        <w:t xml:space="preserve">, </w:t>
+      </w:r>
+      <w:proofErr w:type="spellStart"/>
+      <w:r>
+        <w:rPr>
+          <w:rFonts w:asciiTheme="majorHAnsi" w:eastAsiaTheme="majorEastAsia" w:hAnsiTheme="majorHAnsi" w:cstheme="majorHAnsi"/>
+          <w:sz w:val="20"/>
+          <w:szCs w:val="20"/>
+        </w:rPr>
+        <w:t>Vercel</w:t>
+      </w:r>
+      <w:proofErr w:type="spellEnd"/>
     </w:p>
     <w:p>
       <w:pPr>
@@ -8024,16 +8366,15 @@
 </file>
 
 <file path=customXml/item1.xml><?xml version="1.0" encoding="utf-8"?>
-<p:properties xmlns:p="http://schemas.microsoft.com/office/2006/metadata/properties" xmlns:xsi="http://www.w3.org/2001/XMLSchema-instance" xmlns:pc="http://schemas.microsoft.com/office/infopath/2007/PartnerControls">
-  <documentManagement/>
-</p:properties>
+<?mso-contentType ?>
+<FormTemplates xmlns="http://schemas.microsoft.com/sharepoint/v3/contenttype/forms">
+  <Display>DocumentLibraryForm</Display>
+  <Edit>DocumentLibraryForm</Edit>
+  <New>DocumentLibraryForm</New>
+</FormTemplates>
 </file>
 
 <file path=customXml/item2.xml><?xml version="1.0" encoding="utf-8"?>
-<b:Sources xmlns:b="http://schemas.openxmlformats.org/officeDocument/2006/bibliography" xmlns="http://schemas.openxmlformats.org/officeDocument/2006/bibliography" SelectedStyle="\APASixthEditionOfficeOnline.xsl" StyleName="APA" Version="6"/>
-</file>
-
-<file path=customXml/item3.xml><?xml version="1.0" encoding="utf-8"?>
 <ct:contentTypeSchema xmlns:ct="http://schemas.microsoft.com/office/2006/metadata/contentType" xmlns:ma="http://schemas.microsoft.com/office/2006/metadata/properties/metaAttributes" ct:_="" ma:_="" ma:contentTypeName="Document" ma:contentTypeID="0x01010006F0DE34E5FD6C4FBE1062F4061A8E04" ma:contentTypeVersion="12" ma:contentTypeDescription="Create a new document." ma:contentTypeScope="" ma:versionID="fc6be963eec79975c8b1041877b9c335">
   <xsd:schema xmlns:xsd="http://www.w3.org/2001/XMLSchema" xmlns:xs="http://www.w3.org/2001/XMLSchema" xmlns:p="http://schemas.microsoft.com/office/2006/metadata/properties" xmlns:ns3="d7ed7fb2-386c-44e2-bd77-d8072fce55f0" xmlns:ns4="d7871dc0-a0ab-49c2-a764-b8e737a447b1" targetNamespace="http://schemas.microsoft.com/office/2006/metadata/properties" ma:root="true" ma:fieldsID="cc8fb350161800212299686b2b315639" ns3:_="" ns4:_="">
     <xsd:import namespace="d7ed7fb2-386c-44e2-bd77-d8072fce55f0"/>
@@ -8250,33 +8591,25 @@
 </ct:contentTypeSchema>
 </file>
 
+<file path=customXml/item3.xml><?xml version="1.0" encoding="utf-8"?>
+<b:Sources xmlns:b="http://schemas.openxmlformats.org/officeDocument/2006/bibliography" xmlns="http://schemas.openxmlformats.org/officeDocument/2006/bibliography" SelectedStyle="\APASixthEditionOfficeOnline.xsl" StyleName="APA" Version="6"/>
+</file>
+
 <file path=customXml/item4.xml><?xml version="1.0" encoding="utf-8"?>
-<?mso-contentType ?>
-<FormTemplates xmlns="http://schemas.microsoft.com/sharepoint/v3/contenttype/forms">
-  <Display>DocumentLibraryForm</Display>
-  <Edit>DocumentLibraryForm</Edit>
-  <New>DocumentLibraryForm</New>
-</FormTemplates>
+<p:properties xmlns:p="http://schemas.microsoft.com/office/2006/metadata/properties" xmlns:xsi="http://www.w3.org/2001/XMLSchema-instance" xmlns:pc="http://schemas.microsoft.com/office/infopath/2007/PartnerControls">
+  <documentManagement/>
+</p:properties>
 </file>
 
 <file path=customXml/itemProps1.xml><?xml version="1.0" encoding="utf-8"?>
-<ds:datastoreItem xmlns:ds="http://schemas.openxmlformats.org/officeDocument/2006/customXml" ds:itemID="{682A720C-B119-4B72-AA22-281E1CA73640}">
+<ds:datastoreItem xmlns:ds="http://schemas.openxmlformats.org/officeDocument/2006/customXml" ds:itemID="{2108D1F5-1699-4DBB-A861-1B3C53A8B963}">
   <ds:schemaRefs>
-    <ds:schemaRef ds:uri="http://schemas.microsoft.com/office/2006/metadata/properties"/>
-    <ds:schemaRef ds:uri="http://schemas.microsoft.com/office/infopath/2007/PartnerControls"/>
+    <ds:schemaRef ds:uri="http://schemas.microsoft.com/sharepoint/v3/contenttype/forms"/>
   </ds:schemaRefs>
 </ds:datastoreItem>
 </file>
 
 <file path=customXml/itemProps2.xml><?xml version="1.0" encoding="utf-8"?>
-<ds:datastoreItem xmlns:ds="http://schemas.openxmlformats.org/officeDocument/2006/customXml" ds:itemID="{400AE34B-4A81-4D2E-9B20-531944EDD1D6}">
-  <ds:schemaRefs>
-    <ds:schemaRef ds:uri="http://schemas.openxmlformats.org/officeDocument/2006/bibliography"/>
-  </ds:schemaRefs>
-</ds:datastoreItem>
-</file>
-
-<file path=customXml/itemProps3.xml><?xml version="1.0" encoding="utf-8"?>
 <ds:datastoreItem xmlns:ds="http://schemas.openxmlformats.org/officeDocument/2006/customXml" ds:itemID="{46E9544C-F0C4-4AC6-ADC5-0F92503C1A40}">
   <ds:schemaRefs>
     <ds:schemaRef ds:uri="http://schemas.microsoft.com/office/2006/metadata/contentType"/>
@@ -8295,10 +8628,19 @@
 </ds:datastoreItem>
 </file>
 
+<file path=customXml/itemProps3.xml><?xml version="1.0" encoding="utf-8"?>
+<ds:datastoreItem xmlns:ds="http://schemas.openxmlformats.org/officeDocument/2006/customXml" ds:itemID="{400AE34B-4A81-4D2E-9B20-531944EDD1D6}">
+  <ds:schemaRefs>
+    <ds:schemaRef ds:uri="http://schemas.openxmlformats.org/officeDocument/2006/bibliography"/>
+  </ds:schemaRefs>
+</ds:datastoreItem>
+</file>
+
 <file path=customXml/itemProps4.xml><?xml version="1.0" encoding="utf-8"?>
-<ds:datastoreItem xmlns:ds="http://schemas.openxmlformats.org/officeDocument/2006/customXml" ds:itemID="{2108D1F5-1699-4DBB-A861-1B3C53A8B963}">
+<ds:datastoreItem xmlns:ds="http://schemas.openxmlformats.org/officeDocument/2006/customXml" ds:itemID="{682A720C-B119-4B72-AA22-281E1CA73640}">
   <ds:schemaRefs>
-    <ds:schemaRef ds:uri="http://schemas.microsoft.com/sharepoint/v3/contenttype/forms"/>
+    <ds:schemaRef ds:uri="http://schemas.microsoft.com/office/2006/metadata/properties"/>
+    <ds:schemaRef ds:uri="http://schemas.microsoft.com/office/infopath/2007/PartnerControls"/>
   </ds:schemaRefs>
 </ds:datastoreItem>
 </file>
</xml_diff>

<commit_message>
fix: Algo Bot > make JS bold
</commit_message>
<xml_diff>
--- a/CV_mahmut_baran_turkmen.docx
+++ b/CV_mahmut_baran_turkmen.docx
@@ -17,7 +17,6 @@
           <w:szCs w:val="24"/>
         </w:rPr>
       </w:pPr>
-      <w:proofErr w:type="spellStart"/>
       <w:r>
         <w:rPr>
           <w:rFonts w:cstheme="minorHAnsi"/>
@@ -26,18 +25,7 @@
           <w:sz w:val="24"/>
           <w:szCs w:val="24"/>
         </w:rPr>
-        <w:t>Mahmut</w:t>
-      </w:r>
-      <w:proofErr w:type="spellEnd"/>
-      <w:r>
-        <w:rPr>
-          <w:rFonts w:cstheme="minorHAnsi"/>
-          <w:b/>
-          <w:bCs/>
-          <w:sz w:val="24"/>
-          <w:szCs w:val="24"/>
-        </w:rPr>
-        <w:t xml:space="preserve"> Baran Turkmen</w:t>
+        <w:t>Mahmut Baran Turkmen</w:t>
       </w:r>
     </w:p>
     <w:p>
@@ -172,19 +160,8 @@
             <w:sz w:val="20"/>
             <w:szCs w:val="20"/>
           </w:rPr>
-          <w:t>linkedin.com/in/</w:t>
+          <w:t>linkedin.com/in/mahmut-baran-turkmen</w:t>
         </w:r>
-        <w:proofErr w:type="spellStart"/>
-        <w:r>
-          <w:rPr>
-            <w:rStyle w:val="Hyperlink"/>
-            <w:rFonts w:asciiTheme="majorHAnsi" w:hAnsiTheme="majorHAnsi" w:cstheme="majorBidi"/>
-            <w:sz w:val="20"/>
-            <w:szCs w:val="20"/>
-          </w:rPr>
-          <w:t>mahmut-baran-turkmen</w:t>
-        </w:r>
-        <w:proofErr w:type="spellEnd"/>
       </w:hyperlink>
       <w:r>
         <w:rPr>
@@ -203,19 +180,8 @@
             <w:sz w:val="20"/>
             <w:szCs w:val="20"/>
           </w:rPr>
-          <w:t>github.com/</w:t>
+          <w:t>github.com/cjxe</w:t>
         </w:r>
-        <w:proofErr w:type="spellStart"/>
-        <w:r>
-          <w:rPr>
-            <w:rStyle w:val="Hyperlink"/>
-            <w:rFonts w:asciiTheme="majorHAnsi" w:hAnsiTheme="majorHAnsi" w:cstheme="majorBidi"/>
-            <w:sz w:val="20"/>
-            <w:szCs w:val="20"/>
-          </w:rPr>
-          <w:t>cjxe</w:t>
-        </w:r>
-        <w:proofErr w:type="spellEnd"/>
       </w:hyperlink>
       <w:r>
         <w:rPr>
@@ -1095,20 +1061,8 @@
           <w:sz w:val="20"/>
           <w:szCs w:val="20"/>
         </w:rPr>
-        <w:t xml:space="preserve">Ajinomoto </w:t>
-      </w:r>
-      <w:proofErr w:type="spellStart"/>
-      <w:r>
-        <w:rPr>
-          <w:rFonts w:cstheme="minorHAnsi"/>
-          <w:i/>
-          <w:iCs/>
-          <w:sz w:val="20"/>
-          <w:szCs w:val="20"/>
-        </w:rPr>
-        <w:t>Turkiye</w:t>
-      </w:r>
-      <w:proofErr w:type="spellEnd"/>
+        <w:t>Ajinomoto Turkiye</w:t>
+      </w:r>
     </w:p>
     <w:p>
       <w:pPr>
@@ -1241,7 +1195,6 @@
         </w:rPr>
         <w:t xml:space="preserve"> a coding standard using </w:t>
       </w:r>
-      <w:proofErr w:type="spellStart"/>
       <w:r>
         <w:rPr>
           <w:rFonts w:asciiTheme="majorHAnsi" w:hAnsiTheme="majorHAnsi" w:cstheme="majorHAnsi"/>
@@ -1252,7 +1205,6 @@
         </w:rPr>
         <w:t>ESLint</w:t>
       </w:r>
-      <w:proofErr w:type="spellEnd"/>
       <w:r>
         <w:rPr>
           <w:rFonts w:asciiTheme="majorHAnsi" w:hAnsiTheme="majorHAnsi" w:cstheme="majorHAnsi"/>
@@ -1335,7 +1287,6 @@
         </w:rPr>
         <w:t xml:space="preserve">Documented the built API endpoints using </w:t>
       </w:r>
-      <w:proofErr w:type="spellStart"/>
       <w:r>
         <w:rPr>
           <w:rFonts w:asciiTheme="majorHAnsi" w:hAnsiTheme="majorHAnsi" w:cstheme="majorHAnsi"/>
@@ -1346,7 +1297,6 @@
         </w:rPr>
         <w:t>OpenAPI</w:t>
       </w:r>
-      <w:proofErr w:type="spellEnd"/>
       <w:r>
         <w:rPr>
           <w:rFonts w:asciiTheme="majorHAnsi" w:hAnsiTheme="majorHAnsi" w:cstheme="majorHAnsi"/>
@@ -1392,25 +1342,7 @@
           <w:sz w:val="20"/>
           <w:szCs w:val="20"/>
         </w:rPr>
-        <w:t xml:space="preserve">with two teams (the </w:t>
-      </w:r>
-      <w:proofErr w:type="gramStart"/>
-      <w:r>
-        <w:rPr>
-          <w:rFonts w:asciiTheme="majorHAnsi" w:hAnsiTheme="majorHAnsi" w:cstheme="majorHAnsi"/>
-          <w:sz w:val="20"/>
-          <w:szCs w:val="20"/>
-        </w:rPr>
-        <w:t>front end</w:t>
-      </w:r>
-      <w:proofErr w:type="gramEnd"/>
-      <w:r>
-        <w:rPr>
-          <w:rFonts w:asciiTheme="majorHAnsi" w:hAnsiTheme="majorHAnsi" w:cstheme="majorHAnsi"/>
-          <w:sz w:val="20"/>
-          <w:szCs w:val="20"/>
-        </w:rPr>
-        <w:t xml:space="preserve"> team and</w:t>
+        <w:t>with two teams (the front end team and</w:t>
       </w:r>
       <w:r>
         <w:rPr>
@@ -1600,7 +1532,6 @@
           <w:szCs w:val="20"/>
         </w:rPr>
       </w:pPr>
-      <w:proofErr w:type="spellStart"/>
       <w:r>
         <w:rPr>
           <w:rFonts w:cstheme="minorHAnsi"/>
@@ -1621,7 +1552,6 @@
         </w:rPr>
         <w:t>AIO</w:t>
       </w:r>
-      <w:proofErr w:type="spellEnd"/>
     </w:p>
     <w:p>
       <w:pPr>
@@ -1736,20 +1666,8 @@
           <w:sz w:val="20"/>
           <w:szCs w:val="20"/>
         </w:rPr>
-        <w:t xml:space="preserve">Cloud </w:t>
-      </w:r>
-      <w:proofErr w:type="spellStart"/>
-      <w:r>
-        <w:rPr>
-          <w:rFonts w:asciiTheme="majorHAnsi" w:hAnsiTheme="majorHAnsi" w:cstheme="majorHAnsi"/>
-          <w:b/>
-          <w:bCs/>
-          <w:sz w:val="20"/>
-          <w:szCs w:val="20"/>
-        </w:rPr>
-        <w:t>Firestore</w:t>
-      </w:r>
-      <w:proofErr w:type="spellEnd"/>
+        <w:t>Cloud Firestore</w:t>
+      </w:r>
       <w:r>
         <w:rPr>
           <w:rFonts w:asciiTheme="majorHAnsi" w:hAnsiTheme="majorHAnsi" w:cstheme="majorHAnsi"/>
@@ -2176,7 +2094,6 @@
           </w:rPr>
           <w:t>(</w:t>
         </w:r>
-        <w:proofErr w:type="spellStart"/>
         <w:r>
           <w:rPr>
             <w:rStyle w:val="Hyperlink"/>
@@ -2188,7 +2105,6 @@
           </w:rPr>
           <w:t>figma</w:t>
         </w:r>
-        <w:proofErr w:type="spellEnd"/>
         <w:r>
           <w:rPr>
             <w:rStyle w:val="Hyperlink"/>
@@ -3307,6 +3223,8 @@
       <w:r>
         <w:rPr>
           <w:rFonts w:asciiTheme="majorHAnsi" w:hAnsiTheme="majorHAnsi" w:cstheme="majorHAnsi"/>
+          <w:b/>
+          <w:bCs/>
           <w:sz w:val="20"/>
           <w:szCs w:val="20"/>
         </w:rPr>
@@ -3928,7 +3846,6 @@
         </w:rPr>
         <w:t xml:space="preserve">HTML, CSS, </w:t>
       </w:r>
-      <w:proofErr w:type="spellStart"/>
       <w:r>
         <w:rPr>
           <w:rFonts w:asciiTheme="majorHAnsi" w:hAnsiTheme="majorHAnsi" w:cstheme="majorHAnsi"/>
@@ -3945,7 +3862,6 @@
         </w:rPr>
         <w:t>I</w:t>
       </w:r>
-      <w:proofErr w:type="spellEnd"/>
     </w:p>
     <w:p>
       <w:pPr>
@@ -4126,25 +4042,7 @@
           <w:sz w:val="20"/>
           <w:szCs w:val="20"/>
         </w:rPr>
-        <w:t xml:space="preserve">MongoDB, Cloud </w:t>
-      </w:r>
-      <w:proofErr w:type="spellStart"/>
-      <w:r>
-        <w:rPr>
-          <w:rFonts w:asciiTheme="majorHAnsi" w:eastAsiaTheme="majorEastAsia" w:hAnsiTheme="majorHAnsi" w:cstheme="majorHAnsi"/>
-          <w:sz w:val="20"/>
-          <w:szCs w:val="20"/>
-        </w:rPr>
-        <w:t>Firestore</w:t>
-      </w:r>
-      <w:proofErr w:type="spellEnd"/>
-      <w:r>
-        <w:rPr>
-          <w:rFonts w:asciiTheme="majorHAnsi" w:eastAsiaTheme="majorEastAsia" w:hAnsiTheme="majorHAnsi" w:cstheme="majorHAnsi"/>
-          <w:sz w:val="20"/>
-          <w:szCs w:val="20"/>
-        </w:rPr>
-        <w:t>, Redis, MySQL, SQLite</w:t>
+        <w:t>MongoDB, Cloud Firestore, Redis, MySQL, SQLite</w:t>
       </w:r>
       <w:r>
         <w:rPr>
@@ -4245,62 +4143,16 @@
           <w:sz w:val="20"/>
           <w:szCs w:val="20"/>
         </w:rPr>
-        <w:t xml:space="preserve">Jest, Selenium, </w:t>
-      </w:r>
-      <w:proofErr w:type="spellStart"/>
+        <w:t>Jest, Selenium, ESLint, Prettier</w:t>
+      </w:r>
       <w:r>
         <w:rPr>
           <w:rFonts w:asciiTheme="majorHAnsi" w:eastAsiaTheme="majorEastAsia" w:hAnsiTheme="majorHAnsi" w:cstheme="majorHAnsi"/>
           <w:sz w:val="20"/>
           <w:szCs w:val="20"/>
         </w:rPr>
-        <w:t>ESLint</w:t>
-      </w:r>
-      <w:proofErr w:type="spellEnd"/>
-      <w:r>
-        <w:rPr>
-          <w:rFonts w:asciiTheme="majorHAnsi" w:eastAsiaTheme="majorEastAsia" w:hAnsiTheme="majorHAnsi" w:cstheme="majorHAnsi"/>
-          <w:sz w:val="20"/>
-          <w:szCs w:val="20"/>
-        </w:rPr>
-        <w:t>, Prettier</w:t>
-      </w:r>
-      <w:r>
-        <w:rPr>
-          <w:rFonts w:asciiTheme="majorHAnsi" w:eastAsiaTheme="majorEastAsia" w:hAnsiTheme="majorHAnsi" w:cstheme="majorHAnsi"/>
-          <w:sz w:val="20"/>
-          <w:szCs w:val="20"/>
-        </w:rPr>
-        <w:t xml:space="preserve">, </w:t>
-      </w:r>
-      <w:proofErr w:type="spellStart"/>
-      <w:r>
-        <w:rPr>
-          <w:rFonts w:asciiTheme="majorHAnsi" w:eastAsiaTheme="majorEastAsia" w:hAnsiTheme="majorHAnsi" w:cstheme="majorHAnsi"/>
-          <w:sz w:val="20"/>
-          <w:szCs w:val="20"/>
-        </w:rPr>
-        <w:t>DigitalOcean</w:t>
-      </w:r>
-      <w:proofErr w:type="spellEnd"/>
-      <w:r>
-        <w:rPr>
-          <w:rFonts w:asciiTheme="majorHAnsi" w:eastAsiaTheme="majorEastAsia" w:hAnsiTheme="majorHAnsi" w:cstheme="majorHAnsi"/>
-          <w:sz w:val="20"/>
-          <w:szCs w:val="20"/>
-        </w:rPr>
-        <w:t xml:space="preserve">, </w:t>
-      </w:r>
-      <w:proofErr w:type="spellStart"/>
-      <w:r>
-        <w:rPr>
-          <w:rFonts w:asciiTheme="majorHAnsi" w:eastAsiaTheme="majorEastAsia" w:hAnsiTheme="majorHAnsi" w:cstheme="majorHAnsi"/>
-          <w:sz w:val="20"/>
-          <w:szCs w:val="20"/>
-        </w:rPr>
-        <w:t>Vercel</w:t>
-      </w:r>
-      <w:proofErr w:type="spellEnd"/>
+        <w:t>, DigitalOcean, Vercel</w:t>
+      </w:r>
     </w:p>
     <w:p>
       <w:pPr>
@@ -8366,15 +8218,6 @@
 </file>
 
 <file path=customXml/item1.xml><?xml version="1.0" encoding="utf-8"?>
-<?mso-contentType ?>
-<FormTemplates xmlns="http://schemas.microsoft.com/sharepoint/v3/contenttype/forms">
-  <Display>DocumentLibraryForm</Display>
-  <Edit>DocumentLibraryForm</Edit>
-  <New>DocumentLibraryForm</New>
-</FormTemplates>
-</file>
-
-<file path=customXml/item2.xml><?xml version="1.0" encoding="utf-8"?>
 <ct:contentTypeSchema xmlns:ct="http://schemas.microsoft.com/office/2006/metadata/contentType" xmlns:ma="http://schemas.microsoft.com/office/2006/metadata/properties/metaAttributes" ct:_="" ma:_="" ma:contentTypeName="Document" ma:contentTypeID="0x01010006F0DE34E5FD6C4FBE1062F4061A8E04" ma:contentTypeVersion="12" ma:contentTypeDescription="Create a new document." ma:contentTypeScope="" ma:versionID="fc6be963eec79975c8b1041877b9c335">
   <xsd:schema xmlns:xsd="http://www.w3.org/2001/XMLSchema" xmlns:xs="http://www.w3.org/2001/XMLSchema" xmlns:p="http://schemas.microsoft.com/office/2006/metadata/properties" xmlns:ns3="d7ed7fb2-386c-44e2-bd77-d8072fce55f0" xmlns:ns4="d7871dc0-a0ab-49c2-a764-b8e737a447b1" targetNamespace="http://schemas.microsoft.com/office/2006/metadata/properties" ma:root="true" ma:fieldsID="cc8fb350161800212299686b2b315639" ns3:_="" ns4:_="">
     <xsd:import namespace="d7ed7fb2-386c-44e2-bd77-d8072fce55f0"/>
@@ -8591,25 +8434,26 @@
 </ct:contentTypeSchema>
 </file>
 
-<file path=customXml/item3.xml><?xml version="1.0" encoding="utf-8"?>
-<b:Sources xmlns:b="http://schemas.openxmlformats.org/officeDocument/2006/bibliography" xmlns="http://schemas.openxmlformats.org/officeDocument/2006/bibliography" SelectedStyle="\APASixthEditionOfficeOnline.xsl" StyleName="APA" Version="6"/>
+<file path=customXml/item2.xml><?xml version="1.0" encoding="utf-8"?>
+<?mso-contentType ?>
+<FormTemplates xmlns="http://schemas.microsoft.com/sharepoint/v3/contenttype/forms">
+  <Display>DocumentLibraryForm</Display>
+  <Edit>DocumentLibraryForm</Edit>
+  <New>DocumentLibraryForm</New>
+</FormTemplates>
 </file>
 
-<file path=customXml/item4.xml><?xml version="1.0" encoding="utf-8"?>
+<file path=customXml/item3.xml><?xml version="1.0" encoding="utf-8"?>
 <p:properties xmlns:p="http://schemas.microsoft.com/office/2006/metadata/properties" xmlns:xsi="http://www.w3.org/2001/XMLSchema-instance" xmlns:pc="http://schemas.microsoft.com/office/infopath/2007/PartnerControls">
   <documentManagement/>
 </p:properties>
 </file>
 
-<file path=customXml/itemProps1.xml><?xml version="1.0" encoding="utf-8"?>
-<ds:datastoreItem xmlns:ds="http://schemas.openxmlformats.org/officeDocument/2006/customXml" ds:itemID="{2108D1F5-1699-4DBB-A861-1B3C53A8B963}">
-  <ds:schemaRefs>
-    <ds:schemaRef ds:uri="http://schemas.microsoft.com/sharepoint/v3/contenttype/forms"/>
-  </ds:schemaRefs>
-</ds:datastoreItem>
+<file path=customXml/item4.xml><?xml version="1.0" encoding="utf-8"?>
+<b:Sources xmlns:b="http://schemas.openxmlformats.org/officeDocument/2006/bibliography" xmlns="http://schemas.openxmlformats.org/officeDocument/2006/bibliography" SelectedStyle="\APASixthEditionOfficeOnline.xsl" StyleName="APA" Version="6"/>
 </file>
 
-<file path=customXml/itemProps2.xml><?xml version="1.0" encoding="utf-8"?>
+<file path=customXml/itemProps1.xml><?xml version="1.0" encoding="utf-8"?>
 <ds:datastoreItem xmlns:ds="http://schemas.openxmlformats.org/officeDocument/2006/customXml" ds:itemID="{46E9544C-F0C4-4AC6-ADC5-0F92503C1A40}">
   <ds:schemaRefs>
     <ds:schemaRef ds:uri="http://schemas.microsoft.com/office/2006/metadata/contentType"/>
@@ -8628,19 +8472,27 @@
 </ds:datastoreItem>
 </file>
 
-<file path=customXml/itemProps3.xml><?xml version="1.0" encoding="utf-8"?>
-<ds:datastoreItem xmlns:ds="http://schemas.openxmlformats.org/officeDocument/2006/customXml" ds:itemID="{400AE34B-4A81-4D2E-9B20-531944EDD1D6}">
+<file path=customXml/itemProps2.xml><?xml version="1.0" encoding="utf-8"?>
+<ds:datastoreItem xmlns:ds="http://schemas.openxmlformats.org/officeDocument/2006/customXml" ds:itemID="{2108D1F5-1699-4DBB-A861-1B3C53A8B963}">
   <ds:schemaRefs>
-    <ds:schemaRef ds:uri="http://schemas.openxmlformats.org/officeDocument/2006/bibliography"/>
+    <ds:schemaRef ds:uri="http://schemas.microsoft.com/sharepoint/v3/contenttype/forms"/>
   </ds:schemaRefs>
 </ds:datastoreItem>
 </file>
 
-<file path=customXml/itemProps4.xml><?xml version="1.0" encoding="utf-8"?>
+<file path=customXml/itemProps3.xml><?xml version="1.0" encoding="utf-8"?>
 <ds:datastoreItem xmlns:ds="http://schemas.openxmlformats.org/officeDocument/2006/customXml" ds:itemID="{682A720C-B119-4B72-AA22-281E1CA73640}">
   <ds:schemaRefs>
     <ds:schemaRef ds:uri="http://schemas.microsoft.com/office/2006/metadata/properties"/>
     <ds:schemaRef ds:uri="http://schemas.microsoft.com/office/infopath/2007/PartnerControls"/>
   </ds:schemaRefs>
 </ds:datastoreItem>
+</file>
+
+<file path=customXml/itemProps4.xml><?xml version="1.0" encoding="utf-8"?>
+<ds:datastoreItem xmlns:ds="http://schemas.openxmlformats.org/officeDocument/2006/customXml" ds:itemID="{400AE34B-4A81-4D2E-9B20-531944EDD1D6}">
+  <ds:schemaRefs>
+    <ds:schemaRef ds:uri="http://schemas.openxmlformats.org/officeDocument/2006/bibliography"/>
+  </ds:schemaRefs>
+</ds:datastoreItem>
 </file>
</xml_diff>

<commit_message>
fix: TC > 2 currently to 1 currently
</commit_message>
<xml_diff>
--- a/CV_mahmut_baran_turkmen.docx
+++ b/CV_mahmut_baran_turkmen.docx
@@ -17,6 +17,7 @@
           <w:szCs w:val="24"/>
         </w:rPr>
       </w:pPr>
+      <w:proofErr w:type="spellStart"/>
       <w:r>
         <w:rPr>
           <w:rFonts w:cstheme="minorHAnsi"/>
@@ -25,7 +26,18 @@
           <w:sz w:val="24"/>
           <w:szCs w:val="24"/>
         </w:rPr>
-        <w:t>Mahmut Baran Turkmen</w:t>
+        <w:t>Mahmut</w:t>
+      </w:r>
+      <w:proofErr w:type="spellEnd"/>
+      <w:r>
+        <w:rPr>
+          <w:rFonts w:cstheme="minorHAnsi"/>
+          <w:b/>
+          <w:bCs/>
+          <w:sz w:val="24"/>
+          <w:szCs w:val="24"/>
+        </w:rPr>
+        <w:t xml:space="preserve"> Baran Turkmen</w:t>
       </w:r>
     </w:p>
     <w:p>
@@ -160,8 +172,19 @@
             <w:sz w:val="20"/>
             <w:szCs w:val="20"/>
           </w:rPr>
-          <w:t>linkedin.com/in/mahmut-baran-turkmen</w:t>
+          <w:t>linkedin.com/in/</w:t>
         </w:r>
+        <w:proofErr w:type="spellStart"/>
+        <w:r>
+          <w:rPr>
+            <w:rStyle w:val="Hyperlink"/>
+            <w:rFonts w:asciiTheme="majorHAnsi" w:hAnsiTheme="majorHAnsi" w:cstheme="majorBidi"/>
+            <w:sz w:val="20"/>
+            <w:szCs w:val="20"/>
+          </w:rPr>
+          <w:t>mahmut-baran-turkmen</w:t>
+        </w:r>
+        <w:proofErr w:type="spellEnd"/>
       </w:hyperlink>
       <w:r>
         <w:rPr>
@@ -180,8 +203,19 @@
             <w:sz w:val="20"/>
             <w:szCs w:val="20"/>
           </w:rPr>
-          <w:t>github.com/cjxe</w:t>
+          <w:t>github.com/</w:t>
         </w:r>
+        <w:proofErr w:type="spellStart"/>
+        <w:r>
+          <w:rPr>
+            <w:rStyle w:val="Hyperlink"/>
+            <w:rFonts w:asciiTheme="majorHAnsi" w:hAnsiTheme="majorHAnsi" w:cstheme="majorBidi"/>
+            <w:sz w:val="20"/>
+            <w:szCs w:val="20"/>
+          </w:rPr>
+          <w:t>cjxe</w:t>
+        </w:r>
+        <w:proofErr w:type="spellEnd"/>
       </w:hyperlink>
       <w:r>
         <w:rPr>
@@ -1061,8 +1095,20 @@
           <w:sz w:val="20"/>
           <w:szCs w:val="20"/>
         </w:rPr>
-        <w:t>Ajinomoto Turkiye</w:t>
-      </w:r>
+        <w:t xml:space="preserve">Ajinomoto </w:t>
+      </w:r>
+      <w:proofErr w:type="spellStart"/>
+      <w:r>
+        <w:rPr>
+          <w:rFonts w:cstheme="minorHAnsi"/>
+          <w:i/>
+          <w:iCs/>
+          <w:sz w:val="20"/>
+          <w:szCs w:val="20"/>
+        </w:rPr>
+        <w:t>Turkiye</w:t>
+      </w:r>
+      <w:proofErr w:type="spellEnd"/>
     </w:p>
     <w:p>
       <w:pPr>
@@ -1195,6 +1241,7 @@
         </w:rPr>
         <w:t xml:space="preserve"> a coding standard using </w:t>
       </w:r>
+      <w:proofErr w:type="spellStart"/>
       <w:r>
         <w:rPr>
           <w:rFonts w:asciiTheme="majorHAnsi" w:hAnsiTheme="majorHAnsi" w:cstheme="majorHAnsi"/>
@@ -1205,6 +1252,7 @@
         </w:rPr>
         <w:t>ESLint</w:t>
       </w:r>
+      <w:proofErr w:type="spellEnd"/>
       <w:r>
         <w:rPr>
           <w:rFonts w:asciiTheme="majorHAnsi" w:hAnsiTheme="majorHAnsi" w:cstheme="majorHAnsi"/>
@@ -1287,6 +1335,7 @@
         </w:rPr>
         <w:t xml:space="preserve">Documented the built API endpoints using </w:t>
       </w:r>
+      <w:proofErr w:type="spellStart"/>
       <w:r>
         <w:rPr>
           <w:rFonts w:asciiTheme="majorHAnsi" w:hAnsiTheme="majorHAnsi" w:cstheme="majorHAnsi"/>
@@ -1297,6 +1346,7 @@
         </w:rPr>
         <w:t>OpenAPI</w:t>
       </w:r>
+      <w:proofErr w:type="spellEnd"/>
       <w:r>
         <w:rPr>
           <w:rFonts w:asciiTheme="majorHAnsi" w:hAnsiTheme="majorHAnsi" w:cstheme="majorHAnsi"/>
@@ -1342,7 +1392,25 @@
           <w:sz w:val="20"/>
           <w:szCs w:val="20"/>
         </w:rPr>
-        <w:t>with two teams (the front end team and</w:t>
+        <w:t xml:space="preserve">with two teams (the </w:t>
+      </w:r>
+      <w:proofErr w:type="gramStart"/>
+      <w:r>
+        <w:rPr>
+          <w:rFonts w:asciiTheme="majorHAnsi" w:hAnsiTheme="majorHAnsi" w:cstheme="majorHAnsi"/>
+          <w:sz w:val="20"/>
+          <w:szCs w:val="20"/>
+        </w:rPr>
+        <w:t>front end</w:t>
+      </w:r>
+      <w:proofErr w:type="gramEnd"/>
+      <w:r>
+        <w:rPr>
+          <w:rFonts w:asciiTheme="majorHAnsi" w:hAnsiTheme="majorHAnsi" w:cstheme="majorHAnsi"/>
+          <w:sz w:val="20"/>
+          <w:szCs w:val="20"/>
+        </w:rPr>
+        <w:t xml:space="preserve"> team and</w:t>
       </w:r>
       <w:r>
         <w:rPr>
@@ -1532,6 +1600,7 @@
           <w:szCs w:val="20"/>
         </w:rPr>
       </w:pPr>
+      <w:proofErr w:type="spellStart"/>
       <w:r>
         <w:rPr>
           <w:rFonts w:cstheme="minorHAnsi"/>
@@ -1552,6 +1621,7 @@
         </w:rPr>
         <w:t>AIO</w:t>
       </w:r>
+      <w:proofErr w:type="spellEnd"/>
     </w:p>
     <w:p>
       <w:pPr>
@@ -1666,8 +1736,20 @@
           <w:sz w:val="20"/>
           <w:szCs w:val="20"/>
         </w:rPr>
-        <w:t>Cloud Firestore</w:t>
-      </w:r>
+        <w:t xml:space="preserve">Cloud </w:t>
+      </w:r>
+      <w:proofErr w:type="spellStart"/>
+      <w:r>
+        <w:rPr>
+          <w:rFonts w:asciiTheme="majorHAnsi" w:hAnsiTheme="majorHAnsi" w:cstheme="majorHAnsi"/>
+          <w:b/>
+          <w:bCs/>
+          <w:sz w:val="20"/>
+          <w:szCs w:val="20"/>
+        </w:rPr>
+        <w:t>Firestore</w:t>
+      </w:r>
+      <w:proofErr w:type="spellEnd"/>
       <w:r>
         <w:rPr>
           <w:rFonts w:asciiTheme="majorHAnsi" w:hAnsiTheme="majorHAnsi" w:cstheme="majorHAnsi"/>
@@ -2094,6 +2176,7 @@
           </w:rPr>
           <w:t>(</w:t>
         </w:r>
+        <w:proofErr w:type="spellStart"/>
         <w:r>
           <w:rPr>
             <w:rStyle w:val="Hyperlink"/>
@@ -2105,6 +2188,7 @@
           </w:rPr>
           <w:t>figma</w:t>
         </w:r>
+        <w:proofErr w:type="spellEnd"/>
         <w:r>
           <w:rPr>
             <w:rStyle w:val="Hyperlink"/>
@@ -2143,15 +2227,33 @@
           <w:sz w:val="20"/>
           <w:szCs w:val="20"/>
         </w:rPr>
-        <w:t xml:space="preserve">Currently coding </w:t>
-      </w:r>
-      <w:r>
-        <w:rPr>
-          <w:rFonts w:asciiTheme="majorHAnsi" w:hAnsiTheme="majorHAnsi" w:cstheme="majorHAnsi"/>
-          <w:sz w:val="20"/>
-          <w:szCs w:val="20"/>
-        </w:rPr>
-        <w:t xml:space="preserve">the components using </w:t>
+        <w:t>Coded</w:t>
+      </w:r>
+      <w:r>
+        <w:rPr>
+          <w:rFonts w:asciiTheme="majorHAnsi" w:hAnsiTheme="majorHAnsi" w:cstheme="majorHAnsi"/>
+          <w:sz w:val="20"/>
+          <w:szCs w:val="20"/>
+        </w:rPr>
+        <w:t xml:space="preserve"> </w:t>
+      </w:r>
+      <w:proofErr w:type="spellStart"/>
+      <w:r>
+        <w:rPr>
+          <w:rFonts w:asciiTheme="majorHAnsi" w:hAnsiTheme="majorHAnsi" w:cstheme="majorHAnsi"/>
+          <w:sz w:val="20"/>
+          <w:szCs w:val="20"/>
+        </w:rPr>
+        <w:t>the components</w:t>
+      </w:r>
+      <w:proofErr w:type="spellEnd"/>
+      <w:r>
+        <w:rPr>
+          <w:rFonts w:asciiTheme="majorHAnsi" w:hAnsiTheme="majorHAnsi" w:cstheme="majorHAnsi"/>
+          <w:sz w:val="20"/>
+          <w:szCs w:val="20"/>
+        </w:rPr>
+        <w:t xml:space="preserve"> using </w:t>
       </w:r>
       <w:r>
         <w:rPr>
@@ -2223,7 +2325,7 @@
           <w:sz w:val="20"/>
           <w:szCs w:val="20"/>
         </w:rPr>
-        <w:t xml:space="preserve"> </w:t>
+        <w:t xml:space="preserve">, </w:t>
       </w:r>
       <w:r>
         <w:rPr>
@@ -3846,6 +3948,7 @@
         </w:rPr>
         <w:t xml:space="preserve">HTML, CSS, </w:t>
       </w:r>
+      <w:proofErr w:type="spellStart"/>
       <w:r>
         <w:rPr>
           <w:rFonts w:asciiTheme="majorHAnsi" w:hAnsiTheme="majorHAnsi" w:cstheme="majorHAnsi"/>
@@ -3862,6 +3965,7 @@
         </w:rPr>
         <w:t>I</w:t>
       </w:r>
+      <w:proofErr w:type="spellEnd"/>
     </w:p>
     <w:p>
       <w:pPr>
@@ -4042,7 +4146,25 @@
           <w:sz w:val="20"/>
           <w:szCs w:val="20"/>
         </w:rPr>
-        <w:t>MongoDB, Cloud Firestore, Redis, MySQL, SQLite</w:t>
+        <w:t xml:space="preserve">MongoDB, Cloud </w:t>
+      </w:r>
+      <w:proofErr w:type="spellStart"/>
+      <w:r>
+        <w:rPr>
+          <w:rFonts w:asciiTheme="majorHAnsi" w:eastAsiaTheme="majorEastAsia" w:hAnsiTheme="majorHAnsi" w:cstheme="majorHAnsi"/>
+          <w:sz w:val="20"/>
+          <w:szCs w:val="20"/>
+        </w:rPr>
+        <w:t>Firestore</w:t>
+      </w:r>
+      <w:proofErr w:type="spellEnd"/>
+      <w:r>
+        <w:rPr>
+          <w:rFonts w:asciiTheme="majorHAnsi" w:eastAsiaTheme="majorEastAsia" w:hAnsiTheme="majorHAnsi" w:cstheme="majorHAnsi"/>
+          <w:sz w:val="20"/>
+          <w:szCs w:val="20"/>
+        </w:rPr>
+        <w:t>, Redis, MySQL, SQLite</w:t>
       </w:r>
       <w:r>
         <w:rPr>
@@ -4143,16 +4265,62 @@
           <w:sz w:val="20"/>
           <w:szCs w:val="20"/>
         </w:rPr>
-        <w:t>Jest, Selenium, ESLint, Prettier</w:t>
-      </w:r>
+        <w:t xml:space="preserve">Jest, Selenium, </w:t>
+      </w:r>
+      <w:proofErr w:type="spellStart"/>
       <w:r>
         <w:rPr>
           <w:rFonts w:asciiTheme="majorHAnsi" w:eastAsiaTheme="majorEastAsia" w:hAnsiTheme="majorHAnsi" w:cstheme="majorHAnsi"/>
           <w:sz w:val="20"/>
           <w:szCs w:val="20"/>
         </w:rPr>
-        <w:t>, DigitalOcean, Vercel</w:t>
-      </w:r>
+        <w:t>ESLint</w:t>
+      </w:r>
+      <w:proofErr w:type="spellEnd"/>
+      <w:r>
+        <w:rPr>
+          <w:rFonts w:asciiTheme="majorHAnsi" w:eastAsiaTheme="majorEastAsia" w:hAnsiTheme="majorHAnsi" w:cstheme="majorHAnsi"/>
+          <w:sz w:val="20"/>
+          <w:szCs w:val="20"/>
+        </w:rPr>
+        <w:t>, Prettier</w:t>
+      </w:r>
+      <w:r>
+        <w:rPr>
+          <w:rFonts w:asciiTheme="majorHAnsi" w:eastAsiaTheme="majorEastAsia" w:hAnsiTheme="majorHAnsi" w:cstheme="majorHAnsi"/>
+          <w:sz w:val="20"/>
+          <w:szCs w:val="20"/>
+        </w:rPr>
+        <w:t xml:space="preserve">, </w:t>
+      </w:r>
+      <w:proofErr w:type="spellStart"/>
+      <w:r>
+        <w:rPr>
+          <w:rFonts w:asciiTheme="majorHAnsi" w:eastAsiaTheme="majorEastAsia" w:hAnsiTheme="majorHAnsi" w:cstheme="majorHAnsi"/>
+          <w:sz w:val="20"/>
+          <w:szCs w:val="20"/>
+        </w:rPr>
+        <w:t>DigitalOcean</w:t>
+      </w:r>
+      <w:proofErr w:type="spellEnd"/>
+      <w:r>
+        <w:rPr>
+          <w:rFonts w:asciiTheme="majorHAnsi" w:eastAsiaTheme="majorEastAsia" w:hAnsiTheme="majorHAnsi" w:cstheme="majorHAnsi"/>
+          <w:sz w:val="20"/>
+          <w:szCs w:val="20"/>
+        </w:rPr>
+        <w:t xml:space="preserve">, </w:t>
+      </w:r>
+      <w:proofErr w:type="spellStart"/>
+      <w:r>
+        <w:rPr>
+          <w:rFonts w:asciiTheme="majorHAnsi" w:eastAsiaTheme="majorEastAsia" w:hAnsiTheme="majorHAnsi" w:cstheme="majorHAnsi"/>
+          <w:sz w:val="20"/>
+          <w:szCs w:val="20"/>
+        </w:rPr>
+        <w:t>Vercel</w:t>
+      </w:r>
+      <w:proofErr w:type="spellEnd"/>
     </w:p>
     <w:p>
       <w:pPr>
@@ -8218,6 +8386,21 @@
 </file>
 
 <file path=customXml/item1.xml><?xml version="1.0" encoding="utf-8"?>
+<p:properties xmlns:p="http://schemas.microsoft.com/office/2006/metadata/properties" xmlns:xsi="http://www.w3.org/2001/XMLSchema-instance" xmlns:pc="http://schemas.microsoft.com/office/infopath/2007/PartnerControls">
+  <documentManagement/>
+</p:properties>
+</file>
+
+<file path=customXml/item2.xml><?xml version="1.0" encoding="utf-8"?>
+<?mso-contentType ?>
+<FormTemplates xmlns="http://schemas.microsoft.com/sharepoint/v3/contenttype/forms">
+  <Display>DocumentLibraryForm</Display>
+  <Edit>DocumentLibraryForm</Edit>
+  <New>DocumentLibraryForm</New>
+</FormTemplates>
+</file>
+
+<file path=customXml/item3.xml><?xml version="1.0" encoding="utf-8"?>
 <ct:contentTypeSchema xmlns:ct="http://schemas.microsoft.com/office/2006/metadata/contentType" xmlns:ma="http://schemas.microsoft.com/office/2006/metadata/properties/metaAttributes" ct:_="" ma:_="" ma:contentTypeName="Document" ma:contentTypeID="0x01010006F0DE34E5FD6C4FBE1062F4061A8E04" ma:contentTypeVersion="12" ma:contentTypeDescription="Create a new document." ma:contentTypeScope="" ma:versionID="fc6be963eec79975c8b1041877b9c335">
   <xsd:schema xmlns:xsd="http://www.w3.org/2001/XMLSchema" xmlns:xs="http://www.w3.org/2001/XMLSchema" xmlns:p="http://schemas.microsoft.com/office/2006/metadata/properties" xmlns:ns3="d7ed7fb2-386c-44e2-bd77-d8072fce55f0" xmlns:ns4="d7871dc0-a0ab-49c2-a764-b8e737a447b1" targetNamespace="http://schemas.microsoft.com/office/2006/metadata/properties" ma:root="true" ma:fieldsID="cc8fb350161800212299686b2b315639" ns3:_="" ns4:_="">
     <xsd:import namespace="d7ed7fb2-386c-44e2-bd77-d8072fce55f0"/>
@@ -8434,26 +8617,28 @@
 </ct:contentTypeSchema>
 </file>
 
-<file path=customXml/item2.xml><?xml version="1.0" encoding="utf-8"?>
-<?mso-contentType ?>
-<FormTemplates xmlns="http://schemas.microsoft.com/sharepoint/v3/contenttype/forms">
-  <Display>DocumentLibraryForm</Display>
-  <Edit>DocumentLibraryForm</Edit>
-  <New>DocumentLibraryForm</New>
-</FormTemplates>
-</file>
-
-<file path=customXml/item3.xml><?xml version="1.0" encoding="utf-8"?>
-<p:properties xmlns:p="http://schemas.microsoft.com/office/2006/metadata/properties" xmlns:xsi="http://www.w3.org/2001/XMLSchema-instance" xmlns:pc="http://schemas.microsoft.com/office/infopath/2007/PartnerControls">
-  <documentManagement/>
-</p:properties>
-</file>
-
 <file path=customXml/item4.xml><?xml version="1.0" encoding="utf-8"?>
 <b:Sources xmlns:b="http://schemas.openxmlformats.org/officeDocument/2006/bibliography" xmlns="http://schemas.openxmlformats.org/officeDocument/2006/bibliography" SelectedStyle="\APASixthEditionOfficeOnline.xsl" StyleName="APA" Version="6"/>
 </file>
 
 <file path=customXml/itemProps1.xml><?xml version="1.0" encoding="utf-8"?>
+<ds:datastoreItem xmlns:ds="http://schemas.openxmlformats.org/officeDocument/2006/customXml" ds:itemID="{682A720C-B119-4B72-AA22-281E1CA73640}">
+  <ds:schemaRefs>
+    <ds:schemaRef ds:uri="http://schemas.microsoft.com/office/2006/metadata/properties"/>
+    <ds:schemaRef ds:uri="http://schemas.microsoft.com/office/infopath/2007/PartnerControls"/>
+  </ds:schemaRefs>
+</ds:datastoreItem>
+</file>
+
+<file path=customXml/itemProps2.xml><?xml version="1.0" encoding="utf-8"?>
+<ds:datastoreItem xmlns:ds="http://schemas.openxmlformats.org/officeDocument/2006/customXml" ds:itemID="{2108D1F5-1699-4DBB-A861-1B3C53A8B963}">
+  <ds:schemaRefs>
+    <ds:schemaRef ds:uri="http://schemas.microsoft.com/sharepoint/v3/contenttype/forms"/>
+  </ds:schemaRefs>
+</ds:datastoreItem>
+</file>
+
+<file path=customXml/itemProps3.xml><?xml version="1.0" encoding="utf-8"?>
 <ds:datastoreItem xmlns:ds="http://schemas.openxmlformats.org/officeDocument/2006/customXml" ds:itemID="{46E9544C-F0C4-4AC6-ADC5-0F92503C1A40}">
   <ds:schemaRefs>
     <ds:schemaRef ds:uri="http://schemas.microsoft.com/office/2006/metadata/contentType"/>
@@ -8472,23 +8657,6 @@
 </ds:datastoreItem>
 </file>
 
-<file path=customXml/itemProps2.xml><?xml version="1.0" encoding="utf-8"?>
-<ds:datastoreItem xmlns:ds="http://schemas.openxmlformats.org/officeDocument/2006/customXml" ds:itemID="{2108D1F5-1699-4DBB-A861-1B3C53A8B963}">
-  <ds:schemaRefs>
-    <ds:schemaRef ds:uri="http://schemas.microsoft.com/sharepoint/v3/contenttype/forms"/>
-  </ds:schemaRefs>
-</ds:datastoreItem>
-</file>
-
-<file path=customXml/itemProps3.xml><?xml version="1.0" encoding="utf-8"?>
-<ds:datastoreItem xmlns:ds="http://schemas.openxmlformats.org/officeDocument/2006/customXml" ds:itemID="{682A720C-B119-4B72-AA22-281E1CA73640}">
-  <ds:schemaRefs>
-    <ds:schemaRef ds:uri="http://schemas.microsoft.com/office/2006/metadata/properties"/>
-    <ds:schemaRef ds:uri="http://schemas.microsoft.com/office/infopath/2007/PartnerControls"/>
-  </ds:schemaRefs>
-</ds:datastoreItem>
-</file>
-
 <file path=customXml/itemProps4.xml><?xml version="1.0" encoding="utf-8"?>
 <ds:datastoreItem xmlns:ds="http://schemas.openxmlformats.org/officeDocument/2006/customXml" ds:itemID="{400AE34B-4A81-4D2E-9B20-531944EDD1D6}">
   <ds:schemaRefs>

</xml_diff>

<commit_message>
fix: move "technical skills" to after "summary"
</commit_message>
<xml_diff>
--- a/CV_mahmut_baran_turkmen.docx
+++ b/CV_mahmut_baran_turkmen.docx
@@ -335,15 +335,15 @@
           <w:sz w:val="20"/>
           <w:szCs w:val="20"/>
         </w:rPr>
-        <w:t>During my studies and freelancing</w:t>
-      </w:r>
-      <w:r>
-        <w:rPr>
-          <w:rFonts w:asciiTheme="majorHAnsi" w:hAnsiTheme="majorHAnsi" w:cstheme="majorHAnsi"/>
-          <w:sz w:val="20"/>
-          <w:szCs w:val="20"/>
-        </w:rPr>
-        <w:t xml:space="preserve"> work experience</w:t>
+        <w:t xml:space="preserve">During my studies and </w:t>
+      </w:r>
+      <w:r>
+        <w:rPr>
+          <w:rFonts w:asciiTheme="majorHAnsi" w:hAnsiTheme="majorHAnsi" w:cstheme="majorHAnsi"/>
+          <w:sz w:val="20"/>
+          <w:szCs w:val="20"/>
+        </w:rPr>
+        <w:t>work experience</w:t>
       </w:r>
       <w:r>
         <w:rPr>
@@ -383,27 +383,126 @@
           <w:sz w:val="20"/>
           <w:szCs w:val="20"/>
         </w:rPr>
-        <w:t>These experiences include</w:t>
-      </w:r>
-      <w:r>
-        <w:rPr>
-          <w:rFonts w:asciiTheme="majorHAnsi" w:hAnsiTheme="majorHAnsi" w:cstheme="majorHAnsi"/>
-          <w:sz w:val="20"/>
-          <w:szCs w:val="20"/>
-        </w:rPr>
-        <w:t xml:space="preserve"> work</w:t>
-      </w:r>
-      <w:r>
-        <w:rPr>
-          <w:rFonts w:asciiTheme="majorHAnsi" w:hAnsiTheme="majorHAnsi" w:cstheme="majorHAnsi"/>
-          <w:sz w:val="20"/>
-          <w:szCs w:val="20"/>
-        </w:rPr>
-        <w:t>ing both</w:t>
-      </w:r>
-      <w:r>
-        <w:rPr>
-          <w:rFonts w:asciiTheme="majorHAnsi" w:hAnsiTheme="majorHAnsi" w:cstheme="majorHAnsi"/>
+        <w:t xml:space="preserve">Currently, </w:t>
+      </w:r>
+      <w:r>
+        <w:rPr>
+          <w:rFonts w:asciiTheme="majorHAnsi" w:hAnsiTheme="majorHAnsi" w:cstheme="majorHAnsi"/>
+          <w:b/>
+          <w:bCs/>
+          <w:sz w:val="20"/>
+          <w:szCs w:val="20"/>
+        </w:rPr>
+        <w:t xml:space="preserve">I am </w:t>
+      </w:r>
+      <w:r>
+        <w:rPr>
+          <w:rFonts w:asciiTheme="majorHAnsi" w:hAnsiTheme="majorHAnsi" w:cstheme="majorHAnsi"/>
+          <w:b/>
+          <w:bCs/>
+          <w:sz w:val="20"/>
+          <w:szCs w:val="20"/>
+        </w:rPr>
+        <w:t xml:space="preserve">seeking a full stack </w:t>
+      </w:r>
+      <w:r>
+        <w:rPr>
+          <w:rFonts w:asciiTheme="majorHAnsi" w:hAnsiTheme="majorHAnsi" w:cstheme="majorHAnsi"/>
+          <w:b/>
+          <w:bCs/>
+          <w:sz w:val="20"/>
+          <w:szCs w:val="20"/>
+        </w:rPr>
+        <w:t xml:space="preserve">engineering </w:t>
+      </w:r>
+      <w:r>
+        <w:rPr>
+          <w:rFonts w:asciiTheme="majorHAnsi" w:hAnsiTheme="majorHAnsi" w:cstheme="majorHAnsi"/>
+          <w:b/>
+          <w:bCs/>
+          <w:sz w:val="20"/>
+          <w:szCs w:val="20"/>
+        </w:rPr>
+        <w:t>role</w:t>
+      </w:r>
+      <w:r>
+        <w:rPr>
+          <w:rFonts w:asciiTheme="majorHAnsi" w:hAnsiTheme="majorHAnsi" w:cstheme="majorHAnsi"/>
+          <w:sz w:val="20"/>
+          <w:szCs w:val="20"/>
+        </w:rPr>
+        <w:t xml:space="preserve"> where I can collaborate with experienced professionals and apply my skills to new projects</w:t>
+      </w:r>
+      <w:r>
+        <w:rPr>
+          <w:rFonts w:asciiTheme="majorHAnsi" w:hAnsiTheme="majorHAnsi" w:cstheme="majorHAnsi"/>
+          <w:sz w:val="20"/>
+          <w:szCs w:val="20"/>
+        </w:rPr>
+        <w:t>!</w:t>
+      </w:r>
+      <w:r>
+        <w:rPr>
+          <w:rFonts w:asciiTheme="majorHAnsi" w:hAnsiTheme="majorHAnsi" w:cstheme="majorHAnsi"/>
+          <w:sz w:val="20"/>
+          <w:szCs w:val="20"/>
+        </w:rPr>
+        <w:br/>
+      </w:r>
+    </w:p>
+    <w:p>
+      <w:pPr>
+        <w:pBdr>
+          <w:bottom w:val="single" w:sz="6" w:space="1" w:color="auto"/>
+        </w:pBdr>
+        <w:spacing w:after="40" w:line="240" w:lineRule="auto"/>
+        <w:rPr>
+          <w:rFonts w:cstheme="minorHAnsi"/>
+          <w:sz w:val="24"/>
+          <w:szCs w:val="24"/>
+        </w:rPr>
+      </w:pPr>
+      <w:r>
+        <w:rPr>
+          <w:rFonts w:cstheme="minorHAnsi"/>
+          <w:sz w:val="24"/>
+          <w:szCs w:val="24"/>
+        </w:rPr>
+        <w:t>TECHNICAL SKILLS</w:t>
+      </w:r>
+    </w:p>
+    <w:p>
+      <w:pPr>
+        <w:pStyle w:val="ListParagraph"/>
+        <w:numPr>
+          <w:ilvl w:val="0"/>
+          <w:numId w:val="15"/>
+        </w:numPr>
+        <w:spacing w:after="0" w:line="240" w:lineRule="auto"/>
+        <w:ind w:left="714" w:hanging="357"/>
+        <w:rPr>
+          <w:rFonts w:asciiTheme="majorHAnsi" w:eastAsiaTheme="majorEastAsia" w:hAnsiTheme="majorHAnsi" w:cstheme="majorHAnsi"/>
+          <w:b/>
+          <w:bCs/>
+          <w:sz w:val="20"/>
+          <w:szCs w:val="20"/>
+        </w:rPr>
+      </w:pPr>
+      <w:r>
+        <w:rPr>
+          <w:rFonts w:asciiTheme="majorHAnsi" w:eastAsiaTheme="majorEastAsia" w:hAnsiTheme="majorHAnsi" w:cstheme="majorHAnsi"/>
+          <w:b/>
+          <w:bCs/>
+          <w:sz w:val="20"/>
+          <w:szCs w:val="20"/>
+        </w:rPr>
+        <w:t>Languages:</w:t>
+      </w:r>
+      <w:r>
+        <w:rPr>
+          <w:rFonts w:asciiTheme="majorHAnsi" w:eastAsiaTheme="majorEastAsia" w:hAnsiTheme="majorHAnsi" w:cstheme="majorHAnsi"/>
+          <w:b/>
+          <w:bCs/>
           <w:sz w:val="20"/>
           <w:szCs w:val="20"/>
         </w:rPr>
@@ -415,119 +514,279 @@
           <w:sz w:val="20"/>
           <w:szCs w:val="20"/>
         </w:rPr>
-        <w:t>independently</w:t>
-      </w:r>
-      <w:r>
-        <w:rPr>
-          <w:rFonts w:asciiTheme="majorHAnsi" w:hAnsiTheme="majorHAnsi" w:cstheme="majorHAnsi"/>
-          <w:sz w:val="20"/>
-          <w:szCs w:val="20"/>
-        </w:rPr>
-        <w:t xml:space="preserve"> and with</w:t>
-      </w:r>
-      <w:r>
-        <w:rPr>
-          <w:rFonts w:asciiTheme="majorHAnsi" w:hAnsiTheme="majorHAnsi" w:cstheme="majorHAnsi"/>
-          <w:sz w:val="20"/>
-          <w:szCs w:val="20"/>
-        </w:rPr>
-        <w:t>in a</w:t>
-      </w:r>
-      <w:r>
-        <w:rPr>
-          <w:rFonts w:asciiTheme="majorHAnsi" w:hAnsiTheme="majorHAnsi" w:cstheme="majorHAnsi"/>
-          <w:sz w:val="20"/>
-          <w:szCs w:val="20"/>
-        </w:rPr>
-        <w:t xml:space="preserve"> team</w:t>
-      </w:r>
-      <w:r>
-        <w:rPr>
-          <w:rFonts w:asciiTheme="majorHAnsi" w:hAnsiTheme="majorHAnsi" w:cstheme="majorHAnsi"/>
-          <w:sz w:val="20"/>
-          <w:szCs w:val="20"/>
-        </w:rPr>
-        <w:t>.</w:t>
-      </w:r>
-      <w:r>
-        <w:rPr>
-          <w:rFonts w:asciiTheme="majorHAnsi" w:hAnsiTheme="majorHAnsi" w:cstheme="majorHAnsi"/>
-          <w:sz w:val="20"/>
-          <w:szCs w:val="20"/>
-        </w:rPr>
-        <w:t xml:space="preserve"> </w:t>
-      </w:r>
-      <w:r>
-        <w:rPr>
-          <w:rFonts w:asciiTheme="majorHAnsi" w:hAnsiTheme="majorHAnsi" w:cstheme="majorHAnsi"/>
-          <w:sz w:val="20"/>
-          <w:szCs w:val="20"/>
-        </w:rPr>
-        <w:t xml:space="preserve">Currently, I am </w:t>
-      </w:r>
-      <w:r>
-        <w:rPr>
-          <w:rFonts w:asciiTheme="majorHAnsi" w:hAnsiTheme="majorHAnsi" w:cstheme="majorHAnsi"/>
-          <w:sz w:val="20"/>
-          <w:szCs w:val="20"/>
-        </w:rPr>
-        <w:t xml:space="preserve">learning new tools and concepts by </w:t>
-      </w:r>
-      <w:r>
-        <w:rPr>
-          <w:rFonts w:asciiTheme="majorHAnsi" w:hAnsiTheme="majorHAnsi" w:cstheme="majorHAnsi"/>
-          <w:sz w:val="20"/>
-          <w:szCs w:val="20"/>
-        </w:rPr>
-        <w:t>building f</w:t>
-      </w:r>
-      <w:r>
-        <w:rPr>
-          <w:rFonts w:asciiTheme="majorHAnsi" w:hAnsiTheme="majorHAnsi" w:cstheme="majorHAnsi"/>
-          <w:sz w:val="20"/>
-          <w:szCs w:val="20"/>
-        </w:rPr>
-        <w:t xml:space="preserve">ull </w:t>
-      </w:r>
-      <w:r>
-        <w:rPr>
-          <w:rFonts w:asciiTheme="majorHAnsi" w:hAnsiTheme="majorHAnsi" w:cstheme="majorHAnsi"/>
-          <w:sz w:val="20"/>
-          <w:szCs w:val="20"/>
-        </w:rPr>
-        <w:t>s</w:t>
-      </w:r>
-      <w:r>
-        <w:rPr>
-          <w:rFonts w:asciiTheme="majorHAnsi" w:hAnsiTheme="majorHAnsi" w:cstheme="majorHAnsi"/>
-          <w:sz w:val="20"/>
-          <w:szCs w:val="20"/>
-        </w:rPr>
-        <w:t xml:space="preserve">tack </w:t>
-      </w:r>
-      <w:r>
-        <w:rPr>
-          <w:rFonts w:asciiTheme="majorHAnsi" w:hAnsiTheme="majorHAnsi" w:cstheme="majorHAnsi"/>
-          <w:sz w:val="20"/>
-          <w:szCs w:val="20"/>
-        </w:rPr>
-        <w:t>projects</w:t>
-      </w:r>
-      <w:r>
-        <w:rPr>
-          <w:rFonts w:asciiTheme="majorHAnsi" w:hAnsiTheme="majorHAnsi" w:cstheme="majorHAnsi"/>
-          <w:sz w:val="20"/>
-          <w:szCs w:val="20"/>
-        </w:rPr>
-        <w:t>!</w:t>
-      </w:r>
-      <w:r>
-        <w:rPr>
-          <w:rFonts w:asciiTheme="majorHAnsi" w:hAnsiTheme="majorHAnsi" w:cstheme="majorHAnsi"/>
-          <w:sz w:val="20"/>
-          <w:szCs w:val="20"/>
-        </w:rPr>
-        <w:br/>
+        <w:t>J</w:t>
+      </w:r>
+      <w:r>
+        <w:rPr>
+          <w:rFonts w:asciiTheme="majorHAnsi" w:hAnsiTheme="majorHAnsi" w:cstheme="majorHAnsi"/>
+          <w:sz w:val="20"/>
+          <w:szCs w:val="20"/>
+        </w:rPr>
+        <w:t>avaScript</w:t>
+      </w:r>
+      <w:r>
+        <w:rPr>
+          <w:rFonts w:asciiTheme="majorHAnsi" w:hAnsiTheme="majorHAnsi" w:cstheme="majorHAnsi"/>
+          <w:sz w:val="20"/>
+          <w:szCs w:val="20"/>
+        </w:rPr>
+        <w:t xml:space="preserve">, </w:t>
+      </w:r>
+      <w:r>
+        <w:rPr>
+          <w:rFonts w:asciiTheme="majorHAnsi" w:hAnsiTheme="majorHAnsi" w:cstheme="majorHAnsi"/>
+          <w:sz w:val="20"/>
+          <w:szCs w:val="20"/>
+        </w:rPr>
+        <w:t>Python,</w:t>
+      </w:r>
+      <w:r>
+        <w:rPr>
+          <w:rFonts w:asciiTheme="majorHAnsi" w:hAnsiTheme="majorHAnsi" w:cstheme="majorHAnsi"/>
+          <w:sz w:val="20"/>
+          <w:szCs w:val="20"/>
+        </w:rPr>
+        <w:t xml:space="preserve"> Rust, Solidity, Bash, SQL, HTML, CSS, </w:t>
+      </w:r>
+      <w:proofErr w:type="spellStart"/>
+      <w:r>
+        <w:rPr>
+          <w:rFonts w:asciiTheme="majorHAnsi" w:hAnsiTheme="majorHAnsi" w:cstheme="majorHAnsi"/>
+          <w:sz w:val="20"/>
+          <w:szCs w:val="20"/>
+        </w:rPr>
+        <w:t>OpenAPI</w:t>
+      </w:r>
+      <w:proofErr w:type="spellEnd"/>
+    </w:p>
+    <w:p>
+      <w:pPr>
+        <w:pStyle w:val="ListParagraph"/>
+        <w:numPr>
+          <w:ilvl w:val="0"/>
+          <w:numId w:val="15"/>
+        </w:numPr>
+        <w:spacing w:line="240" w:lineRule="auto"/>
+        <w:rPr>
+          <w:rFonts w:asciiTheme="majorHAnsi" w:eastAsiaTheme="majorEastAsia" w:hAnsiTheme="majorHAnsi" w:cstheme="majorHAnsi"/>
+          <w:b/>
+          <w:bCs/>
+          <w:sz w:val="20"/>
+          <w:szCs w:val="20"/>
+        </w:rPr>
+      </w:pPr>
+      <w:r>
+        <w:rPr>
+          <w:rFonts w:asciiTheme="majorHAnsi" w:eastAsiaTheme="majorEastAsia" w:hAnsiTheme="majorHAnsi" w:cstheme="majorHAnsi"/>
+          <w:b/>
+          <w:bCs/>
+          <w:sz w:val="20"/>
+          <w:szCs w:val="20"/>
+        </w:rPr>
+        <w:t>Frameworks:</w:t>
+      </w:r>
+      <w:r>
+        <w:rPr>
+          <w:rFonts w:asciiTheme="majorHAnsi" w:eastAsiaTheme="majorEastAsia" w:hAnsiTheme="majorHAnsi" w:cstheme="majorHAnsi"/>
+          <w:sz w:val="20"/>
+          <w:szCs w:val="20"/>
+        </w:rPr>
+        <w:t xml:space="preserve"> Next.js, Express.js, Bootstrap, </w:t>
+      </w:r>
+      <w:r>
+        <w:rPr>
+          <w:rFonts w:asciiTheme="majorHAnsi" w:eastAsiaTheme="majorEastAsia" w:hAnsiTheme="majorHAnsi" w:cstheme="majorHAnsi"/>
+          <w:sz w:val="20"/>
+          <w:szCs w:val="20"/>
+        </w:rPr>
+        <w:t>Hardhat</w:t>
+      </w:r>
+    </w:p>
+    <w:p>
+      <w:pPr>
+        <w:pStyle w:val="ListParagraph"/>
+        <w:numPr>
+          <w:ilvl w:val="0"/>
+          <w:numId w:val="15"/>
+        </w:numPr>
+        <w:spacing w:line="240" w:lineRule="auto"/>
+        <w:rPr>
+          <w:rFonts w:asciiTheme="majorHAnsi" w:eastAsiaTheme="majorEastAsia" w:hAnsiTheme="majorHAnsi" w:cstheme="majorHAnsi"/>
+          <w:b/>
+          <w:bCs/>
+          <w:sz w:val="20"/>
+          <w:szCs w:val="20"/>
+        </w:rPr>
+      </w:pPr>
+      <w:r>
+        <w:rPr>
+          <w:rFonts w:asciiTheme="majorHAnsi" w:eastAsiaTheme="majorEastAsia" w:hAnsiTheme="majorHAnsi" w:cstheme="majorHAnsi"/>
+          <w:b/>
+          <w:bCs/>
+          <w:sz w:val="20"/>
+          <w:szCs w:val="20"/>
+        </w:rPr>
+        <w:t>Technologies:</w:t>
+      </w:r>
+      <w:r>
+        <w:rPr>
+          <w:rFonts w:asciiTheme="majorHAnsi" w:eastAsiaTheme="majorEastAsia" w:hAnsiTheme="majorHAnsi" w:cstheme="majorHAnsi"/>
+          <w:sz w:val="20"/>
+          <w:szCs w:val="20"/>
+        </w:rPr>
+        <w:t xml:space="preserve"> React.js, </w:t>
+      </w:r>
+      <w:r>
+        <w:rPr>
+          <w:rFonts w:asciiTheme="majorHAnsi" w:eastAsiaTheme="majorEastAsia" w:hAnsiTheme="majorHAnsi" w:cstheme="majorHAnsi"/>
+          <w:sz w:val="20"/>
+          <w:szCs w:val="20"/>
+        </w:rPr>
+        <w:t>Storybook</w:t>
+      </w:r>
+      <w:r>
+        <w:rPr>
+          <w:rFonts w:asciiTheme="majorHAnsi" w:eastAsiaTheme="majorEastAsia" w:hAnsiTheme="majorHAnsi" w:cstheme="majorHAnsi"/>
+          <w:sz w:val="20"/>
+          <w:szCs w:val="20"/>
+        </w:rPr>
+        <w:t xml:space="preserve">, Node.js, MongoDB, Cloud </w:t>
+      </w:r>
+      <w:proofErr w:type="spellStart"/>
+      <w:r>
+        <w:rPr>
+          <w:rFonts w:asciiTheme="majorHAnsi" w:eastAsiaTheme="majorEastAsia" w:hAnsiTheme="majorHAnsi" w:cstheme="majorHAnsi"/>
+          <w:sz w:val="20"/>
+          <w:szCs w:val="20"/>
+        </w:rPr>
+        <w:t>Firestore</w:t>
+      </w:r>
+      <w:proofErr w:type="spellEnd"/>
+      <w:r>
+        <w:rPr>
+          <w:rFonts w:asciiTheme="majorHAnsi" w:eastAsiaTheme="majorEastAsia" w:hAnsiTheme="majorHAnsi" w:cstheme="majorHAnsi"/>
+          <w:sz w:val="20"/>
+          <w:szCs w:val="20"/>
+        </w:rPr>
+        <w:t>, Redis, MySQL, SQLite, Figma</w:t>
+      </w:r>
+    </w:p>
+    <w:p>
+      <w:pPr>
+        <w:pStyle w:val="ListParagraph"/>
+        <w:numPr>
+          <w:ilvl w:val="0"/>
+          <w:numId w:val="15"/>
+        </w:numPr>
+        <w:spacing w:line="240" w:lineRule="auto"/>
+        <w:rPr>
+          <w:rFonts w:asciiTheme="majorHAnsi" w:eastAsiaTheme="majorEastAsia" w:hAnsiTheme="majorHAnsi" w:cstheme="majorHAnsi"/>
+          <w:b/>
+          <w:bCs/>
+          <w:sz w:val="20"/>
+          <w:szCs w:val="20"/>
+        </w:rPr>
+      </w:pPr>
+      <w:bookmarkStart w:id="0" w:name="OLE_LINK1"/>
+      <w:r>
+        <w:rPr>
+          <w:rFonts w:asciiTheme="majorHAnsi" w:eastAsiaTheme="majorEastAsia" w:hAnsiTheme="majorHAnsi" w:cstheme="majorHAnsi"/>
+          <w:b/>
+          <w:bCs/>
+          <w:sz w:val="20"/>
+          <w:szCs w:val="20"/>
+        </w:rPr>
+        <w:t>DevOps:</w:t>
+      </w:r>
+      <w:bookmarkEnd w:id="0"/>
+      <w:r>
+        <w:rPr>
+          <w:rFonts w:asciiTheme="majorHAnsi" w:eastAsiaTheme="majorEastAsia" w:hAnsiTheme="majorHAnsi" w:cstheme="majorHAnsi"/>
+          <w:sz w:val="20"/>
+          <w:szCs w:val="20"/>
+        </w:rPr>
+        <w:t xml:space="preserve"> Git, Terraform, Docker, Husky, GitHub Actions, Jest, Selenium, </w:t>
+      </w:r>
+      <w:proofErr w:type="spellStart"/>
+      <w:r>
+        <w:rPr>
+          <w:rFonts w:asciiTheme="majorHAnsi" w:eastAsiaTheme="majorEastAsia" w:hAnsiTheme="majorHAnsi" w:cstheme="majorHAnsi"/>
+          <w:sz w:val="20"/>
+          <w:szCs w:val="20"/>
+        </w:rPr>
+        <w:t>ESLint</w:t>
+      </w:r>
+      <w:proofErr w:type="spellEnd"/>
+      <w:r>
+        <w:rPr>
+          <w:rFonts w:asciiTheme="majorHAnsi" w:eastAsiaTheme="majorEastAsia" w:hAnsiTheme="majorHAnsi" w:cstheme="majorHAnsi"/>
+          <w:sz w:val="20"/>
+          <w:szCs w:val="20"/>
+        </w:rPr>
+        <w:t xml:space="preserve">, Prettier, </w:t>
+      </w:r>
+      <w:proofErr w:type="spellStart"/>
+      <w:r>
+        <w:rPr>
+          <w:rFonts w:asciiTheme="majorHAnsi" w:eastAsiaTheme="majorEastAsia" w:hAnsiTheme="majorHAnsi" w:cstheme="majorHAnsi"/>
+          <w:sz w:val="20"/>
+          <w:szCs w:val="20"/>
+        </w:rPr>
+        <w:t>DigitalOcean</w:t>
+      </w:r>
+      <w:proofErr w:type="spellEnd"/>
+      <w:r>
+        <w:rPr>
+          <w:rFonts w:asciiTheme="majorHAnsi" w:eastAsiaTheme="majorEastAsia" w:hAnsiTheme="majorHAnsi" w:cstheme="majorHAnsi"/>
+          <w:sz w:val="20"/>
+          <w:szCs w:val="20"/>
+        </w:rPr>
+        <w:t xml:space="preserve">, </w:t>
+      </w:r>
+      <w:proofErr w:type="spellStart"/>
+      <w:r>
+        <w:rPr>
+          <w:rFonts w:asciiTheme="majorHAnsi" w:eastAsiaTheme="majorEastAsia" w:hAnsiTheme="majorHAnsi" w:cstheme="majorHAnsi"/>
+          <w:sz w:val="20"/>
+          <w:szCs w:val="20"/>
+        </w:rPr>
+        <w:t>Vercel</w:t>
+      </w:r>
+      <w:proofErr w:type="spellEnd"/>
+    </w:p>
+    <w:p>
+      <w:pPr>
+        <w:pStyle w:val="ListParagraph"/>
+        <w:numPr>
+          <w:ilvl w:val="0"/>
+          <w:numId w:val="15"/>
+        </w:numPr>
+        <w:spacing w:line="240" w:lineRule="auto"/>
+        <w:rPr>
+          <w:rFonts w:asciiTheme="majorHAnsi" w:eastAsiaTheme="majorEastAsia" w:hAnsiTheme="majorHAnsi" w:cstheme="majorHAnsi"/>
+          <w:b/>
+          <w:bCs/>
+          <w:sz w:val="20"/>
+          <w:szCs w:val="20"/>
+        </w:rPr>
+      </w:pPr>
+      <w:r>
+        <w:rPr>
+          <w:rFonts w:asciiTheme="majorHAnsi" w:eastAsiaTheme="majorEastAsia" w:hAnsiTheme="majorHAnsi" w:cstheme="majorHAnsi"/>
+          <w:b/>
+          <w:bCs/>
+          <w:sz w:val="20"/>
+          <w:szCs w:val="20"/>
+        </w:rPr>
+        <w:t xml:space="preserve">Other: </w:t>
+      </w:r>
+      <w:r>
+        <w:rPr>
+          <w:rFonts w:asciiTheme="majorHAnsi" w:eastAsiaTheme="majorEastAsia" w:hAnsiTheme="majorHAnsi" w:cstheme="majorHAnsi"/>
+          <w:sz w:val="20"/>
+          <w:szCs w:val="20"/>
+        </w:rPr>
+        <w:t>AWS, Agile, Scrum, Kanban board, TDD</w:t>
       </w:r>
     </w:p>
     <w:p>
@@ -1138,7 +1397,25 @@
           <w:sz w:val="20"/>
           <w:szCs w:val="20"/>
         </w:rPr>
-        <w:t xml:space="preserve"> a REST API by following an </w:t>
+        <w:t xml:space="preserve"> a </w:t>
+      </w:r>
+      <w:r>
+        <w:rPr>
+          <w:rFonts w:asciiTheme="majorHAnsi" w:hAnsiTheme="majorHAnsi" w:cstheme="majorHAnsi"/>
+          <w:b/>
+          <w:bCs/>
+          <w:sz w:val="20"/>
+          <w:szCs w:val="20"/>
+        </w:rPr>
+        <w:t>REST API</w:t>
+      </w:r>
+      <w:r>
+        <w:rPr>
+          <w:rFonts w:asciiTheme="majorHAnsi" w:hAnsiTheme="majorHAnsi" w:cstheme="majorHAnsi"/>
+          <w:sz w:val="20"/>
+          <w:szCs w:val="20"/>
+        </w:rPr>
+        <w:t xml:space="preserve"> by following an </w:t>
       </w:r>
       <w:r>
         <w:rPr>
@@ -2237,23 +2514,13 @@
         </w:rPr>
         <w:t xml:space="preserve"> </w:t>
       </w:r>
-      <w:proofErr w:type="spellStart"/>
-      <w:r>
-        <w:rPr>
-          <w:rFonts w:asciiTheme="majorHAnsi" w:hAnsiTheme="majorHAnsi" w:cstheme="majorHAnsi"/>
-          <w:sz w:val="20"/>
-          <w:szCs w:val="20"/>
-        </w:rPr>
-        <w:t>the components</w:t>
-      </w:r>
-      <w:proofErr w:type="spellEnd"/>
-      <w:r>
-        <w:rPr>
-          <w:rFonts w:asciiTheme="majorHAnsi" w:hAnsiTheme="majorHAnsi" w:cstheme="majorHAnsi"/>
-          <w:sz w:val="20"/>
-          <w:szCs w:val="20"/>
-        </w:rPr>
-        <w:t xml:space="preserve"> using </w:t>
+      <w:r>
+        <w:rPr>
+          <w:rFonts w:asciiTheme="majorHAnsi" w:hAnsiTheme="majorHAnsi" w:cstheme="majorHAnsi"/>
+          <w:sz w:val="20"/>
+          <w:szCs w:val="20"/>
+        </w:rPr>
+        <w:t xml:space="preserve">the components using </w:t>
       </w:r>
       <w:r>
         <w:rPr>
@@ -2468,53 +2735,47 @@
           <w:sz w:val="20"/>
           <w:szCs w:val="20"/>
         </w:rPr>
-        <w:t xml:space="preserve">Currently working on deploying the web app on </w:t>
-      </w:r>
-      <w:r>
-        <w:rPr>
-          <w:rFonts w:asciiTheme="majorHAnsi" w:hAnsiTheme="majorHAnsi" w:cstheme="majorHAnsi"/>
-          <w:b/>
-          <w:bCs/>
-          <w:sz w:val="20"/>
-          <w:szCs w:val="20"/>
-        </w:rPr>
-        <w:t>AWS</w:t>
-      </w:r>
-      <w:r>
-        <w:rPr>
-          <w:rFonts w:asciiTheme="majorHAnsi" w:hAnsiTheme="majorHAnsi" w:cstheme="majorHAnsi"/>
-          <w:sz w:val="20"/>
-          <w:szCs w:val="20"/>
-        </w:rPr>
-        <w:t xml:space="preserve"> by utilising </w:t>
-      </w:r>
-      <w:r>
-        <w:rPr>
-          <w:rFonts w:asciiTheme="majorHAnsi" w:hAnsiTheme="majorHAnsi" w:cstheme="majorHAnsi"/>
-          <w:b/>
-          <w:bCs/>
-          <w:sz w:val="20"/>
-          <w:szCs w:val="20"/>
-        </w:rPr>
-        <w:t>Terraform</w:t>
-      </w:r>
-      <w:r>
-        <w:rPr>
-          <w:rFonts w:asciiTheme="majorHAnsi" w:hAnsiTheme="majorHAnsi" w:cstheme="majorHAnsi"/>
-          <w:sz w:val="20"/>
-          <w:szCs w:val="20"/>
-        </w:rPr>
-        <w:t xml:space="preserve"> and </w:t>
-      </w:r>
-      <w:r>
-        <w:rPr>
-          <w:rFonts w:asciiTheme="majorHAnsi" w:hAnsiTheme="majorHAnsi" w:cstheme="majorHAnsi"/>
-          <w:b/>
-          <w:bCs/>
-          <w:sz w:val="20"/>
-          <w:szCs w:val="20"/>
-        </w:rPr>
-        <w:t>GitHub Actions</w:t>
+        <w:t>Currently</w:t>
+      </w:r>
+      <w:r>
+        <w:rPr>
+          <w:rFonts w:asciiTheme="majorHAnsi" w:hAnsiTheme="majorHAnsi" w:cstheme="majorHAnsi"/>
+          <w:sz w:val="20"/>
+          <w:szCs w:val="20"/>
+        </w:rPr>
+        <w:t>,</w:t>
+      </w:r>
+      <w:r>
+        <w:rPr>
+          <w:rFonts w:asciiTheme="majorHAnsi" w:hAnsiTheme="majorHAnsi" w:cstheme="majorHAnsi"/>
+          <w:sz w:val="20"/>
+          <w:szCs w:val="20"/>
+        </w:rPr>
+        <w:t xml:space="preserve"> </w:t>
+      </w:r>
+      <w:r>
+        <w:rPr>
+          <w:rFonts w:asciiTheme="majorHAnsi" w:hAnsiTheme="majorHAnsi" w:cstheme="majorHAnsi"/>
+          <w:sz w:val="20"/>
+          <w:szCs w:val="20"/>
+        </w:rPr>
+        <w:t>modelling</w:t>
+      </w:r>
+      <w:r>
+        <w:rPr>
+          <w:rFonts w:asciiTheme="majorHAnsi" w:hAnsiTheme="majorHAnsi" w:cstheme="majorHAnsi"/>
+          <w:sz w:val="20"/>
+          <w:szCs w:val="20"/>
+        </w:rPr>
+        <w:t xml:space="preserve"> </w:t>
+      </w:r>
+      <w:r>
+        <w:rPr>
+          <w:rFonts w:asciiTheme="majorHAnsi" w:hAnsiTheme="majorHAnsi" w:cstheme="majorHAnsi"/>
+          <w:sz w:val="20"/>
+          <w:szCs w:val="20"/>
+        </w:rPr>
+        <w:t>the database schema based on the requirements specification</w:t>
       </w:r>
     </w:p>
     <w:p>
@@ -3320,7 +3581,17 @@
           <w:sz w:val="20"/>
           <w:szCs w:val="20"/>
         </w:rPr>
-        <w:t xml:space="preserve">Developed a </w:t>
+        <w:t>Developed a</w:t>
+      </w:r>
+      <w:r>
+        <w:rPr>
+          <w:rFonts w:asciiTheme="majorHAnsi" w:hAnsiTheme="majorHAnsi" w:cstheme="majorHAnsi"/>
+          <w:b/>
+          <w:bCs/>
+          <w:sz w:val="20"/>
+          <w:szCs w:val="20"/>
+        </w:rPr>
+        <w:t xml:space="preserve"> </w:t>
       </w:r>
       <w:r>
         <w:rPr>
@@ -3808,577 +4079,6 @@
           <w:szCs w:val="20"/>
         </w:rPr>
         <w:t xml:space="preserve"> groups</w:t>
-      </w:r>
-    </w:p>
-    <w:p>
-      <w:pPr>
-        <w:pBdr>
-          <w:bottom w:val="single" w:sz="6" w:space="1" w:color="auto"/>
-        </w:pBdr>
-        <w:spacing w:after="40" w:line="240" w:lineRule="auto"/>
-        <w:rPr>
-          <w:rFonts w:cstheme="minorHAnsi"/>
-          <w:sz w:val="24"/>
-          <w:szCs w:val="24"/>
-        </w:rPr>
-      </w:pPr>
-      <w:r>
-        <w:rPr>
-          <w:rFonts w:cstheme="minorHAnsi"/>
-          <w:sz w:val="24"/>
-          <w:szCs w:val="24"/>
-        </w:rPr>
-        <w:t>TECHNICAL SKILLS</w:t>
-      </w:r>
-    </w:p>
-    <w:p>
-      <w:pPr>
-        <w:pStyle w:val="ListParagraph"/>
-        <w:numPr>
-          <w:ilvl w:val="0"/>
-          <w:numId w:val="15"/>
-        </w:numPr>
-        <w:spacing w:after="0" w:line="240" w:lineRule="auto"/>
-        <w:ind w:left="714" w:hanging="357"/>
-        <w:rPr>
-          <w:rFonts w:asciiTheme="majorHAnsi" w:eastAsiaTheme="majorEastAsia" w:hAnsiTheme="majorHAnsi" w:cstheme="majorHAnsi"/>
-          <w:b/>
-          <w:bCs/>
-          <w:sz w:val="20"/>
-          <w:szCs w:val="20"/>
-        </w:rPr>
-      </w:pPr>
-      <w:r>
-        <w:rPr>
-          <w:rFonts w:asciiTheme="majorHAnsi" w:eastAsiaTheme="majorEastAsia" w:hAnsiTheme="majorHAnsi" w:cstheme="majorHAnsi"/>
-          <w:b/>
-          <w:bCs/>
-          <w:sz w:val="20"/>
-          <w:szCs w:val="20"/>
-        </w:rPr>
-        <w:t>Languages:</w:t>
-      </w:r>
-      <w:r>
-        <w:rPr>
-          <w:rFonts w:asciiTheme="majorHAnsi" w:eastAsiaTheme="majorEastAsia" w:hAnsiTheme="majorHAnsi" w:cstheme="majorHAnsi"/>
-          <w:b/>
-          <w:bCs/>
-          <w:sz w:val="20"/>
-          <w:szCs w:val="20"/>
-        </w:rPr>
-        <w:t xml:space="preserve"> </w:t>
-      </w:r>
-      <w:r>
-        <w:rPr>
-          <w:rFonts w:asciiTheme="majorHAnsi" w:hAnsiTheme="majorHAnsi" w:cstheme="majorHAnsi"/>
-          <w:sz w:val="20"/>
-          <w:szCs w:val="20"/>
-        </w:rPr>
-        <w:t>J</w:t>
-      </w:r>
-      <w:r>
-        <w:rPr>
-          <w:rFonts w:asciiTheme="majorHAnsi" w:hAnsiTheme="majorHAnsi" w:cstheme="majorHAnsi"/>
-          <w:sz w:val="20"/>
-          <w:szCs w:val="20"/>
-        </w:rPr>
-        <w:t>avaScript</w:t>
-      </w:r>
-      <w:r>
-        <w:rPr>
-          <w:rFonts w:asciiTheme="majorHAnsi" w:hAnsiTheme="majorHAnsi" w:cstheme="majorHAnsi"/>
-          <w:sz w:val="20"/>
-          <w:szCs w:val="20"/>
-        </w:rPr>
-        <w:t xml:space="preserve">, </w:t>
-      </w:r>
-      <w:r>
-        <w:rPr>
-          <w:rFonts w:asciiTheme="majorHAnsi" w:hAnsiTheme="majorHAnsi" w:cstheme="majorHAnsi"/>
-          <w:sz w:val="20"/>
-          <w:szCs w:val="20"/>
-        </w:rPr>
-        <w:t>Python,</w:t>
-      </w:r>
-      <w:r>
-        <w:rPr>
-          <w:rFonts w:asciiTheme="majorHAnsi" w:hAnsiTheme="majorHAnsi" w:cstheme="majorHAnsi"/>
-          <w:sz w:val="20"/>
-          <w:szCs w:val="20"/>
-        </w:rPr>
-        <w:t xml:space="preserve"> Rust,</w:t>
-      </w:r>
-      <w:r>
-        <w:rPr>
-          <w:rFonts w:asciiTheme="majorHAnsi" w:hAnsiTheme="majorHAnsi" w:cstheme="majorHAnsi"/>
-          <w:sz w:val="20"/>
-          <w:szCs w:val="20"/>
-        </w:rPr>
-        <w:t xml:space="preserve"> </w:t>
-      </w:r>
-      <w:r>
-        <w:rPr>
-          <w:rFonts w:asciiTheme="majorHAnsi" w:hAnsiTheme="majorHAnsi" w:cstheme="majorHAnsi"/>
-          <w:sz w:val="20"/>
-          <w:szCs w:val="20"/>
-        </w:rPr>
-        <w:t>Solidity, Bash,</w:t>
-      </w:r>
-      <w:r>
-        <w:rPr>
-          <w:rFonts w:asciiTheme="majorHAnsi" w:hAnsiTheme="majorHAnsi" w:cstheme="majorHAnsi"/>
-          <w:sz w:val="20"/>
-          <w:szCs w:val="20"/>
-        </w:rPr>
-        <w:t xml:space="preserve"> SQL,</w:t>
-      </w:r>
-      <w:r>
-        <w:rPr>
-          <w:rFonts w:asciiTheme="majorHAnsi" w:hAnsiTheme="majorHAnsi" w:cstheme="majorHAnsi"/>
-          <w:sz w:val="20"/>
-          <w:szCs w:val="20"/>
-        </w:rPr>
-        <w:t xml:space="preserve"> </w:t>
-      </w:r>
-      <w:r>
-        <w:rPr>
-          <w:rFonts w:asciiTheme="majorHAnsi" w:hAnsiTheme="majorHAnsi" w:cstheme="majorHAnsi"/>
-          <w:sz w:val="20"/>
-          <w:szCs w:val="20"/>
-        </w:rPr>
-        <w:t xml:space="preserve">HTML, CSS, </w:t>
-      </w:r>
-      <w:proofErr w:type="spellStart"/>
-      <w:r>
-        <w:rPr>
-          <w:rFonts w:asciiTheme="majorHAnsi" w:hAnsiTheme="majorHAnsi" w:cstheme="majorHAnsi"/>
-          <w:sz w:val="20"/>
-          <w:szCs w:val="20"/>
-        </w:rPr>
-        <w:t>OpenAP</w:t>
-      </w:r>
-      <w:r>
-        <w:rPr>
-          <w:rFonts w:asciiTheme="majorHAnsi" w:hAnsiTheme="majorHAnsi" w:cstheme="majorHAnsi"/>
-          <w:sz w:val="20"/>
-          <w:szCs w:val="20"/>
-        </w:rPr>
-        <w:t>I</w:t>
-      </w:r>
-      <w:proofErr w:type="spellEnd"/>
-    </w:p>
-    <w:p>
-      <w:pPr>
-        <w:pStyle w:val="ListParagraph"/>
-        <w:numPr>
-          <w:ilvl w:val="0"/>
-          <w:numId w:val="15"/>
-        </w:numPr>
-        <w:spacing w:line="240" w:lineRule="auto"/>
-        <w:rPr>
-          <w:rFonts w:asciiTheme="majorHAnsi" w:eastAsiaTheme="majorEastAsia" w:hAnsiTheme="majorHAnsi" w:cstheme="majorHAnsi"/>
-          <w:b/>
-          <w:bCs/>
-          <w:sz w:val="20"/>
-          <w:szCs w:val="20"/>
-        </w:rPr>
-      </w:pPr>
-      <w:r>
-        <w:rPr>
-          <w:rFonts w:asciiTheme="majorHAnsi" w:eastAsiaTheme="majorEastAsia" w:hAnsiTheme="majorHAnsi" w:cstheme="majorHAnsi"/>
-          <w:b/>
-          <w:bCs/>
-          <w:sz w:val="20"/>
-          <w:szCs w:val="20"/>
-        </w:rPr>
-        <w:t>Frameworks:</w:t>
-      </w:r>
-      <w:r>
-        <w:rPr>
-          <w:rFonts w:asciiTheme="majorHAnsi" w:eastAsiaTheme="majorEastAsia" w:hAnsiTheme="majorHAnsi" w:cstheme="majorHAnsi"/>
-          <w:sz w:val="20"/>
-          <w:szCs w:val="20"/>
-        </w:rPr>
-        <w:t xml:space="preserve"> </w:t>
-      </w:r>
-      <w:r>
-        <w:rPr>
-          <w:rFonts w:asciiTheme="majorHAnsi" w:eastAsiaTheme="majorEastAsia" w:hAnsiTheme="majorHAnsi" w:cstheme="majorHAnsi"/>
-          <w:sz w:val="20"/>
-          <w:szCs w:val="20"/>
-        </w:rPr>
-        <w:t xml:space="preserve">Next.js, </w:t>
-      </w:r>
-      <w:r>
-        <w:rPr>
-          <w:rFonts w:asciiTheme="majorHAnsi" w:eastAsiaTheme="majorEastAsia" w:hAnsiTheme="majorHAnsi" w:cstheme="majorHAnsi"/>
-          <w:sz w:val="20"/>
-          <w:szCs w:val="20"/>
-        </w:rPr>
-        <w:t>Express.js</w:t>
-      </w:r>
-      <w:r>
-        <w:rPr>
-          <w:rFonts w:asciiTheme="majorHAnsi" w:eastAsiaTheme="majorEastAsia" w:hAnsiTheme="majorHAnsi" w:cstheme="majorHAnsi"/>
-          <w:sz w:val="20"/>
-          <w:szCs w:val="20"/>
-        </w:rPr>
-        <w:t>, Bootstrap</w:t>
-      </w:r>
-      <w:r>
-        <w:rPr>
-          <w:rFonts w:asciiTheme="majorHAnsi" w:eastAsiaTheme="majorEastAsia" w:hAnsiTheme="majorHAnsi" w:cstheme="majorHAnsi"/>
-          <w:sz w:val="20"/>
-          <w:szCs w:val="20"/>
-        </w:rPr>
-        <w:t xml:space="preserve">, </w:t>
-      </w:r>
-      <w:r>
-        <w:rPr>
-          <w:rFonts w:asciiTheme="majorHAnsi" w:eastAsiaTheme="majorEastAsia" w:hAnsiTheme="majorHAnsi" w:cstheme="majorHAnsi"/>
-          <w:sz w:val="20"/>
-          <w:szCs w:val="20"/>
-        </w:rPr>
-        <w:t>Hardhat</w:t>
-      </w:r>
-    </w:p>
-    <w:p>
-      <w:pPr>
-        <w:pStyle w:val="ListParagraph"/>
-        <w:numPr>
-          <w:ilvl w:val="0"/>
-          <w:numId w:val="15"/>
-        </w:numPr>
-        <w:spacing w:line="240" w:lineRule="auto"/>
-        <w:rPr>
-          <w:rFonts w:asciiTheme="majorHAnsi" w:eastAsiaTheme="majorEastAsia" w:hAnsiTheme="majorHAnsi" w:cstheme="majorHAnsi"/>
-          <w:b/>
-          <w:bCs/>
-          <w:sz w:val="20"/>
-          <w:szCs w:val="20"/>
-        </w:rPr>
-      </w:pPr>
-      <w:r>
-        <w:rPr>
-          <w:rFonts w:asciiTheme="majorHAnsi" w:eastAsiaTheme="majorEastAsia" w:hAnsiTheme="majorHAnsi" w:cstheme="majorHAnsi"/>
-          <w:b/>
-          <w:bCs/>
-          <w:sz w:val="20"/>
-          <w:szCs w:val="20"/>
-        </w:rPr>
-        <w:t>Technologies:</w:t>
-      </w:r>
-      <w:r>
-        <w:rPr>
-          <w:rFonts w:asciiTheme="majorHAnsi" w:eastAsiaTheme="majorEastAsia" w:hAnsiTheme="majorHAnsi" w:cstheme="majorHAnsi"/>
-          <w:sz w:val="20"/>
-          <w:szCs w:val="20"/>
-        </w:rPr>
-        <w:t xml:space="preserve"> </w:t>
-      </w:r>
-      <w:r>
-        <w:rPr>
-          <w:rFonts w:asciiTheme="majorHAnsi" w:eastAsiaTheme="majorEastAsia" w:hAnsiTheme="majorHAnsi" w:cstheme="majorHAnsi"/>
-          <w:sz w:val="20"/>
-          <w:szCs w:val="20"/>
-        </w:rPr>
-        <w:t>React</w:t>
-      </w:r>
-      <w:r>
-        <w:rPr>
-          <w:rFonts w:asciiTheme="majorHAnsi" w:eastAsiaTheme="majorEastAsia" w:hAnsiTheme="majorHAnsi" w:cstheme="majorHAnsi"/>
-          <w:sz w:val="20"/>
-          <w:szCs w:val="20"/>
-        </w:rPr>
-        <w:t>.js</w:t>
-      </w:r>
-      <w:r>
-        <w:rPr>
-          <w:rFonts w:asciiTheme="majorHAnsi" w:eastAsiaTheme="majorEastAsia" w:hAnsiTheme="majorHAnsi" w:cstheme="majorHAnsi"/>
-          <w:sz w:val="20"/>
-          <w:szCs w:val="20"/>
-        </w:rPr>
-        <w:t xml:space="preserve">, </w:t>
-      </w:r>
-      <w:r>
-        <w:rPr>
-          <w:rFonts w:asciiTheme="majorHAnsi" w:eastAsiaTheme="majorEastAsia" w:hAnsiTheme="majorHAnsi" w:cstheme="majorHAnsi"/>
-          <w:sz w:val="20"/>
-          <w:szCs w:val="20"/>
-        </w:rPr>
-        <w:t>Storybook</w:t>
-      </w:r>
-      <w:r>
-        <w:rPr>
-          <w:rFonts w:asciiTheme="majorHAnsi" w:eastAsiaTheme="majorEastAsia" w:hAnsiTheme="majorHAnsi" w:cstheme="majorHAnsi"/>
-          <w:sz w:val="20"/>
-          <w:szCs w:val="20"/>
-        </w:rPr>
-        <w:t xml:space="preserve">, </w:t>
-      </w:r>
-      <w:r>
-        <w:rPr>
-          <w:rFonts w:asciiTheme="majorHAnsi" w:eastAsiaTheme="majorEastAsia" w:hAnsiTheme="majorHAnsi" w:cstheme="majorHAnsi"/>
-          <w:sz w:val="20"/>
-          <w:szCs w:val="20"/>
-        </w:rPr>
-        <w:t>Node.js</w:t>
-      </w:r>
-      <w:r>
-        <w:rPr>
-          <w:rFonts w:asciiTheme="majorHAnsi" w:eastAsiaTheme="majorEastAsia" w:hAnsiTheme="majorHAnsi" w:cstheme="majorHAnsi"/>
-          <w:sz w:val="20"/>
-          <w:szCs w:val="20"/>
-        </w:rPr>
-        <w:t>,</w:t>
-      </w:r>
-      <w:r>
-        <w:rPr>
-          <w:rFonts w:asciiTheme="majorHAnsi" w:eastAsiaTheme="majorEastAsia" w:hAnsiTheme="majorHAnsi" w:cstheme="majorHAnsi"/>
-          <w:sz w:val="20"/>
-          <w:szCs w:val="20"/>
-        </w:rPr>
-        <w:t xml:space="preserve"> </w:t>
-      </w:r>
-      <w:r>
-        <w:rPr>
-          <w:rFonts w:asciiTheme="majorHAnsi" w:eastAsiaTheme="majorEastAsia" w:hAnsiTheme="majorHAnsi" w:cstheme="majorHAnsi"/>
-          <w:sz w:val="20"/>
-          <w:szCs w:val="20"/>
-        </w:rPr>
-        <w:t xml:space="preserve">MongoDB, Cloud </w:t>
-      </w:r>
-      <w:proofErr w:type="spellStart"/>
-      <w:r>
-        <w:rPr>
-          <w:rFonts w:asciiTheme="majorHAnsi" w:eastAsiaTheme="majorEastAsia" w:hAnsiTheme="majorHAnsi" w:cstheme="majorHAnsi"/>
-          <w:sz w:val="20"/>
-          <w:szCs w:val="20"/>
-        </w:rPr>
-        <w:t>Firestore</w:t>
-      </w:r>
-      <w:proofErr w:type="spellEnd"/>
-      <w:r>
-        <w:rPr>
-          <w:rFonts w:asciiTheme="majorHAnsi" w:eastAsiaTheme="majorEastAsia" w:hAnsiTheme="majorHAnsi" w:cstheme="majorHAnsi"/>
-          <w:sz w:val="20"/>
-          <w:szCs w:val="20"/>
-        </w:rPr>
-        <w:t>, Redis, MySQL, SQLite</w:t>
-      </w:r>
-      <w:r>
-        <w:rPr>
-          <w:rFonts w:asciiTheme="majorHAnsi" w:eastAsiaTheme="majorEastAsia" w:hAnsiTheme="majorHAnsi" w:cstheme="majorHAnsi"/>
-          <w:sz w:val="20"/>
-          <w:szCs w:val="20"/>
-        </w:rPr>
-        <w:t>, Figma</w:t>
-      </w:r>
-    </w:p>
-    <w:p>
-      <w:pPr>
-        <w:pStyle w:val="ListParagraph"/>
-        <w:numPr>
-          <w:ilvl w:val="0"/>
-          <w:numId w:val="15"/>
-        </w:numPr>
-        <w:spacing w:line="240" w:lineRule="auto"/>
-        <w:rPr>
-          <w:rFonts w:asciiTheme="majorHAnsi" w:eastAsiaTheme="majorEastAsia" w:hAnsiTheme="majorHAnsi" w:cstheme="majorHAnsi"/>
-          <w:b/>
-          <w:bCs/>
-          <w:sz w:val="20"/>
-          <w:szCs w:val="20"/>
-        </w:rPr>
-      </w:pPr>
-      <w:bookmarkStart w:id="0" w:name="OLE_LINK1"/>
-      <w:r>
-        <w:rPr>
-          <w:rFonts w:asciiTheme="majorHAnsi" w:eastAsiaTheme="majorEastAsia" w:hAnsiTheme="majorHAnsi" w:cstheme="majorHAnsi"/>
-          <w:b/>
-          <w:bCs/>
-          <w:sz w:val="20"/>
-          <w:szCs w:val="20"/>
-        </w:rPr>
-        <w:t>DevOps:</w:t>
-      </w:r>
-      <w:bookmarkEnd w:id="0"/>
-      <w:r>
-        <w:rPr>
-          <w:rFonts w:asciiTheme="majorHAnsi" w:eastAsiaTheme="majorEastAsia" w:hAnsiTheme="majorHAnsi" w:cstheme="majorHAnsi"/>
-          <w:sz w:val="20"/>
-          <w:szCs w:val="20"/>
-        </w:rPr>
-        <w:t xml:space="preserve"> </w:t>
-      </w:r>
-      <w:r>
-        <w:rPr>
-          <w:rFonts w:asciiTheme="majorHAnsi" w:eastAsiaTheme="majorEastAsia" w:hAnsiTheme="majorHAnsi" w:cstheme="majorHAnsi"/>
-          <w:sz w:val="20"/>
-          <w:szCs w:val="20"/>
-        </w:rPr>
-        <w:t xml:space="preserve">Git, </w:t>
-      </w:r>
-      <w:r>
-        <w:rPr>
-          <w:rFonts w:asciiTheme="majorHAnsi" w:eastAsiaTheme="majorEastAsia" w:hAnsiTheme="majorHAnsi" w:cstheme="majorHAnsi"/>
-          <w:sz w:val="20"/>
-          <w:szCs w:val="20"/>
-        </w:rPr>
-        <w:t xml:space="preserve">Terraform, </w:t>
-      </w:r>
-      <w:r>
-        <w:rPr>
-          <w:rFonts w:asciiTheme="majorHAnsi" w:eastAsiaTheme="majorEastAsia" w:hAnsiTheme="majorHAnsi" w:cstheme="majorHAnsi"/>
-          <w:sz w:val="20"/>
-          <w:szCs w:val="20"/>
-        </w:rPr>
-        <w:t>Docker</w:t>
-      </w:r>
-      <w:r>
-        <w:rPr>
-          <w:rFonts w:asciiTheme="majorHAnsi" w:eastAsiaTheme="majorEastAsia" w:hAnsiTheme="majorHAnsi" w:cstheme="majorHAnsi"/>
-          <w:sz w:val="20"/>
-          <w:szCs w:val="20"/>
-        </w:rPr>
-        <w:t xml:space="preserve">, </w:t>
-      </w:r>
-      <w:r>
-        <w:rPr>
-          <w:rFonts w:asciiTheme="majorHAnsi" w:eastAsiaTheme="majorEastAsia" w:hAnsiTheme="majorHAnsi" w:cstheme="majorHAnsi"/>
-          <w:sz w:val="20"/>
-          <w:szCs w:val="20"/>
-        </w:rPr>
-        <w:t xml:space="preserve">Husky, </w:t>
-      </w:r>
-      <w:r>
-        <w:rPr>
-          <w:rFonts w:asciiTheme="majorHAnsi" w:eastAsiaTheme="majorEastAsia" w:hAnsiTheme="majorHAnsi" w:cstheme="majorHAnsi"/>
-          <w:sz w:val="20"/>
-          <w:szCs w:val="20"/>
-        </w:rPr>
-        <w:t xml:space="preserve">GitHub Actions, </w:t>
-      </w:r>
-      <w:r>
-        <w:rPr>
-          <w:rFonts w:asciiTheme="majorHAnsi" w:eastAsiaTheme="majorEastAsia" w:hAnsiTheme="majorHAnsi" w:cstheme="majorHAnsi"/>
-          <w:sz w:val="20"/>
-          <w:szCs w:val="20"/>
-        </w:rPr>
-        <w:t xml:space="preserve">Jest, Selenium, </w:t>
-      </w:r>
-      <w:proofErr w:type="spellStart"/>
-      <w:r>
-        <w:rPr>
-          <w:rFonts w:asciiTheme="majorHAnsi" w:eastAsiaTheme="majorEastAsia" w:hAnsiTheme="majorHAnsi" w:cstheme="majorHAnsi"/>
-          <w:sz w:val="20"/>
-          <w:szCs w:val="20"/>
-        </w:rPr>
-        <w:t>ESLint</w:t>
-      </w:r>
-      <w:proofErr w:type="spellEnd"/>
-      <w:r>
-        <w:rPr>
-          <w:rFonts w:asciiTheme="majorHAnsi" w:eastAsiaTheme="majorEastAsia" w:hAnsiTheme="majorHAnsi" w:cstheme="majorHAnsi"/>
-          <w:sz w:val="20"/>
-          <w:szCs w:val="20"/>
-        </w:rPr>
-        <w:t>, Prettier</w:t>
-      </w:r>
-      <w:r>
-        <w:rPr>
-          <w:rFonts w:asciiTheme="majorHAnsi" w:eastAsiaTheme="majorEastAsia" w:hAnsiTheme="majorHAnsi" w:cstheme="majorHAnsi"/>
-          <w:sz w:val="20"/>
-          <w:szCs w:val="20"/>
-        </w:rPr>
-        <w:t xml:space="preserve">, </w:t>
-      </w:r>
-      <w:proofErr w:type="spellStart"/>
-      <w:r>
-        <w:rPr>
-          <w:rFonts w:asciiTheme="majorHAnsi" w:eastAsiaTheme="majorEastAsia" w:hAnsiTheme="majorHAnsi" w:cstheme="majorHAnsi"/>
-          <w:sz w:val="20"/>
-          <w:szCs w:val="20"/>
-        </w:rPr>
-        <w:t>DigitalOcean</w:t>
-      </w:r>
-      <w:proofErr w:type="spellEnd"/>
-      <w:r>
-        <w:rPr>
-          <w:rFonts w:asciiTheme="majorHAnsi" w:eastAsiaTheme="majorEastAsia" w:hAnsiTheme="majorHAnsi" w:cstheme="majorHAnsi"/>
-          <w:sz w:val="20"/>
-          <w:szCs w:val="20"/>
-        </w:rPr>
-        <w:t xml:space="preserve">, </w:t>
-      </w:r>
-      <w:proofErr w:type="spellStart"/>
-      <w:r>
-        <w:rPr>
-          <w:rFonts w:asciiTheme="majorHAnsi" w:eastAsiaTheme="majorEastAsia" w:hAnsiTheme="majorHAnsi" w:cstheme="majorHAnsi"/>
-          <w:sz w:val="20"/>
-          <w:szCs w:val="20"/>
-        </w:rPr>
-        <w:t>Vercel</w:t>
-      </w:r>
-      <w:proofErr w:type="spellEnd"/>
-    </w:p>
-    <w:p>
-      <w:pPr>
-        <w:pStyle w:val="ListParagraph"/>
-        <w:numPr>
-          <w:ilvl w:val="0"/>
-          <w:numId w:val="15"/>
-        </w:numPr>
-        <w:spacing w:line="240" w:lineRule="auto"/>
-        <w:rPr>
-          <w:rFonts w:asciiTheme="majorHAnsi" w:eastAsiaTheme="majorEastAsia" w:hAnsiTheme="majorHAnsi" w:cstheme="majorHAnsi"/>
-          <w:b/>
-          <w:bCs/>
-          <w:sz w:val="20"/>
-          <w:szCs w:val="20"/>
-        </w:rPr>
-      </w:pPr>
-      <w:r>
-        <w:rPr>
-          <w:rFonts w:asciiTheme="majorHAnsi" w:eastAsiaTheme="majorEastAsia" w:hAnsiTheme="majorHAnsi" w:cstheme="majorHAnsi"/>
-          <w:b/>
-          <w:bCs/>
-          <w:sz w:val="20"/>
-          <w:szCs w:val="20"/>
-        </w:rPr>
-        <w:t xml:space="preserve">Other: </w:t>
-      </w:r>
-      <w:r>
-        <w:rPr>
-          <w:rFonts w:asciiTheme="majorHAnsi" w:eastAsiaTheme="majorEastAsia" w:hAnsiTheme="majorHAnsi" w:cstheme="majorHAnsi"/>
-          <w:sz w:val="20"/>
-          <w:szCs w:val="20"/>
-        </w:rPr>
-        <w:t>AWS, A</w:t>
-      </w:r>
-      <w:r>
-        <w:rPr>
-          <w:rFonts w:asciiTheme="majorHAnsi" w:eastAsiaTheme="majorEastAsia" w:hAnsiTheme="majorHAnsi" w:cstheme="majorHAnsi"/>
-          <w:sz w:val="20"/>
-          <w:szCs w:val="20"/>
-        </w:rPr>
-        <w:t>gile, Scrum,</w:t>
-      </w:r>
-      <w:r>
-        <w:rPr>
-          <w:rFonts w:asciiTheme="majorHAnsi" w:eastAsiaTheme="majorEastAsia" w:hAnsiTheme="majorHAnsi" w:cstheme="majorHAnsi"/>
-          <w:sz w:val="20"/>
-          <w:szCs w:val="20"/>
-        </w:rPr>
-        <w:t xml:space="preserve"> Kanban board,</w:t>
-      </w:r>
-      <w:r>
-        <w:rPr>
-          <w:rFonts w:asciiTheme="majorHAnsi" w:eastAsiaTheme="majorEastAsia" w:hAnsiTheme="majorHAnsi" w:cstheme="majorHAnsi"/>
-          <w:sz w:val="20"/>
-          <w:szCs w:val="20"/>
-        </w:rPr>
-        <w:t xml:space="preserve"> TDD</w:t>
       </w:r>
     </w:p>
     <w:sectPr>
@@ -8392,12 +8092,7 @@
 </file>
 
 <file path=customXml/item2.xml><?xml version="1.0" encoding="utf-8"?>
-<?mso-contentType ?>
-<FormTemplates xmlns="http://schemas.microsoft.com/sharepoint/v3/contenttype/forms">
-  <Display>DocumentLibraryForm</Display>
-  <Edit>DocumentLibraryForm</Edit>
-  <New>DocumentLibraryForm</New>
-</FormTemplates>
+<b:Sources xmlns:b="http://schemas.openxmlformats.org/officeDocument/2006/bibliography" xmlns="http://schemas.openxmlformats.org/officeDocument/2006/bibliography" SelectedStyle="\APASixthEditionOfficeOnline.xsl" StyleName="APA" Version="6"/>
 </file>
 
 <file path=customXml/item3.xml><?xml version="1.0" encoding="utf-8"?>
@@ -8618,7 +8313,12 @@
 </file>
 
 <file path=customXml/item4.xml><?xml version="1.0" encoding="utf-8"?>
-<b:Sources xmlns:b="http://schemas.openxmlformats.org/officeDocument/2006/bibliography" xmlns="http://schemas.openxmlformats.org/officeDocument/2006/bibliography" SelectedStyle="\APASixthEditionOfficeOnline.xsl" StyleName="APA" Version="6"/>
+<?mso-contentType ?>
+<FormTemplates xmlns="http://schemas.microsoft.com/sharepoint/v3/contenttype/forms">
+  <Display>DocumentLibraryForm</Display>
+  <Edit>DocumentLibraryForm</Edit>
+  <New>DocumentLibraryForm</New>
+</FormTemplates>
 </file>
 
 <file path=customXml/itemProps1.xml><?xml version="1.0" encoding="utf-8"?>
@@ -8631,9 +8331,9 @@
 </file>
 
 <file path=customXml/itemProps2.xml><?xml version="1.0" encoding="utf-8"?>
-<ds:datastoreItem xmlns:ds="http://schemas.openxmlformats.org/officeDocument/2006/customXml" ds:itemID="{2108D1F5-1699-4DBB-A861-1B3C53A8B963}">
+<ds:datastoreItem xmlns:ds="http://schemas.openxmlformats.org/officeDocument/2006/customXml" ds:itemID="{400AE34B-4A81-4D2E-9B20-531944EDD1D6}">
   <ds:schemaRefs>
-    <ds:schemaRef ds:uri="http://schemas.microsoft.com/sharepoint/v3/contenttype/forms"/>
+    <ds:schemaRef ds:uri="http://schemas.openxmlformats.org/officeDocument/2006/bibliography"/>
   </ds:schemaRefs>
 </ds:datastoreItem>
 </file>
@@ -8658,9 +8358,9 @@
 </file>
 
 <file path=customXml/itemProps4.xml><?xml version="1.0" encoding="utf-8"?>
-<ds:datastoreItem xmlns:ds="http://schemas.openxmlformats.org/officeDocument/2006/customXml" ds:itemID="{400AE34B-4A81-4D2E-9B20-531944EDD1D6}">
+<ds:datastoreItem xmlns:ds="http://schemas.openxmlformats.org/officeDocument/2006/customXml" ds:itemID="{2108D1F5-1699-4DBB-A861-1B3C53A8B963}">
   <ds:schemaRefs>
-    <ds:schemaRef ds:uri="http://schemas.openxmlformats.org/officeDocument/2006/bibliography"/>
+    <ds:schemaRef ds:uri="http://schemas.microsoft.com/sharepoint/v3/contenttype/forms"/>
   </ds:schemaRefs>
 </ds:datastoreItem>
 </file>
</xml_diff>

<commit_message>
add: tech stack > Mocha
</commit_message>
<xml_diff>
--- a/CV_mahmut_baran_turkmen.docx
+++ b/CV_mahmut_baran_turkmen.docx
@@ -705,7 +705,23 @@
           <w:sz w:val="20"/>
           <w:szCs w:val="20"/>
         </w:rPr>
-        <w:t xml:space="preserve"> Git, Terraform, Docker, Husky, GitHub Actions, Jest, Selenium, </w:t>
+        <w:t xml:space="preserve"> Git, </w:t>
+      </w:r>
+      <w:r>
+        <w:rPr>
+          <w:rFonts w:asciiTheme="majorHAnsi" w:eastAsiaTheme="majorEastAsia" w:hAnsiTheme="majorHAnsi" w:cstheme="majorHAnsi"/>
+          <w:sz w:val="20"/>
+          <w:szCs w:val="20"/>
+        </w:rPr>
+        <w:t xml:space="preserve">Jest, Mocha, </w:t>
+      </w:r>
+      <w:r>
+        <w:rPr>
+          <w:rFonts w:asciiTheme="majorHAnsi" w:eastAsiaTheme="majorEastAsia" w:hAnsiTheme="majorHAnsi" w:cstheme="majorHAnsi"/>
+          <w:sz w:val="20"/>
+          <w:szCs w:val="20"/>
+        </w:rPr>
+        <w:t xml:space="preserve">Terraform, Docker, Husky, GitHub Actions, Selenium, </w:t>
       </w:r>
       <w:proofErr w:type="spellStart"/>
       <w:r>
@@ -786,7 +802,23 @@
           <w:sz w:val="20"/>
           <w:szCs w:val="20"/>
         </w:rPr>
-        <w:t>AWS, Agile, Scrum, Kanban board, TDD</w:t>
+        <w:t>AWS, Agile, Scrum, TDD</w:t>
+      </w:r>
+      <w:r>
+        <w:rPr>
+          <w:rFonts w:asciiTheme="majorHAnsi" w:eastAsiaTheme="majorEastAsia" w:hAnsiTheme="majorHAnsi" w:cstheme="majorHAnsi"/>
+          <w:sz w:val="20"/>
+          <w:szCs w:val="20"/>
+        </w:rPr>
+        <w:t xml:space="preserve">/BDD, </w:t>
+      </w:r>
+      <w:r>
+        <w:rPr>
+          <w:rFonts w:asciiTheme="majorHAnsi" w:eastAsiaTheme="majorEastAsia" w:hAnsiTheme="majorHAnsi" w:cstheme="majorHAnsi"/>
+          <w:sz w:val="20"/>
+          <w:szCs w:val="20"/>
+        </w:rPr>
+        <w:t>Kanban board</w:t>
       </w:r>
     </w:p>
     <w:p>
@@ -3338,6 +3370,24 @@
           <w:szCs w:val="20"/>
         </w:rPr>
         <w:t xml:space="preserve"> using </w:t>
+      </w:r>
+      <w:r>
+        <w:rPr>
+          <w:rFonts w:asciiTheme="majorHAnsi" w:hAnsiTheme="majorHAnsi" w:cstheme="majorHAnsi"/>
+          <w:b/>
+          <w:bCs/>
+          <w:sz w:val="20"/>
+          <w:szCs w:val="20"/>
+        </w:rPr>
+        <w:t>Mocha</w:t>
+      </w:r>
+      <w:r>
+        <w:rPr>
+          <w:rFonts w:asciiTheme="majorHAnsi" w:hAnsiTheme="majorHAnsi" w:cstheme="majorHAnsi"/>
+          <w:sz w:val="20"/>
+          <w:szCs w:val="20"/>
+        </w:rPr>
+        <w:t xml:space="preserve"> with </w:t>
       </w:r>
       <w:r>
         <w:rPr>
@@ -8086,16 +8136,6 @@
 </file>
 
 <file path=customXml/item1.xml><?xml version="1.0" encoding="utf-8"?>
-<p:properties xmlns:p="http://schemas.microsoft.com/office/2006/metadata/properties" xmlns:xsi="http://www.w3.org/2001/XMLSchema-instance" xmlns:pc="http://schemas.microsoft.com/office/infopath/2007/PartnerControls">
-  <documentManagement/>
-</p:properties>
-</file>
-
-<file path=customXml/item2.xml><?xml version="1.0" encoding="utf-8"?>
-<b:Sources xmlns:b="http://schemas.openxmlformats.org/officeDocument/2006/bibliography" xmlns="http://schemas.openxmlformats.org/officeDocument/2006/bibliography" SelectedStyle="\APASixthEditionOfficeOnline.xsl" StyleName="APA" Version="6"/>
-</file>
-
-<file path=customXml/item3.xml><?xml version="1.0" encoding="utf-8"?>
 <ct:contentTypeSchema xmlns:ct="http://schemas.microsoft.com/office/2006/metadata/contentType" xmlns:ma="http://schemas.microsoft.com/office/2006/metadata/properties/metaAttributes" ct:_="" ma:_="" ma:contentTypeName="Document" ma:contentTypeID="0x01010006F0DE34E5FD6C4FBE1062F4061A8E04" ma:contentTypeVersion="12" ma:contentTypeDescription="Create a new document." ma:contentTypeScope="" ma:versionID="fc6be963eec79975c8b1041877b9c335">
   <xsd:schema xmlns:xsd="http://www.w3.org/2001/XMLSchema" xmlns:xs="http://www.w3.org/2001/XMLSchema" xmlns:p="http://schemas.microsoft.com/office/2006/metadata/properties" xmlns:ns3="d7ed7fb2-386c-44e2-bd77-d8072fce55f0" xmlns:ns4="d7871dc0-a0ab-49c2-a764-b8e737a447b1" targetNamespace="http://schemas.microsoft.com/office/2006/metadata/properties" ma:root="true" ma:fieldsID="cc8fb350161800212299686b2b315639" ns3:_="" ns4:_="">
     <xsd:import namespace="d7ed7fb2-386c-44e2-bd77-d8072fce55f0"/>
@@ -8312,6 +8352,16 @@
 </ct:contentTypeSchema>
 </file>
 
+<file path=customXml/item2.xml><?xml version="1.0" encoding="utf-8"?>
+<b:Sources xmlns:b="http://schemas.openxmlformats.org/officeDocument/2006/bibliography" xmlns="http://schemas.openxmlformats.org/officeDocument/2006/bibliography" SelectedStyle="\APASixthEditionOfficeOnline.xsl" StyleName="APA" Version="6"/>
+</file>
+
+<file path=customXml/item3.xml><?xml version="1.0" encoding="utf-8"?>
+<p:properties xmlns:p="http://schemas.microsoft.com/office/2006/metadata/properties" xmlns:xsi="http://www.w3.org/2001/XMLSchema-instance" xmlns:pc="http://schemas.microsoft.com/office/infopath/2007/PartnerControls">
+  <documentManagement/>
+</p:properties>
+</file>
+
 <file path=customXml/item4.xml><?xml version="1.0" encoding="utf-8"?>
 <?mso-contentType ?>
 <FormTemplates xmlns="http://schemas.microsoft.com/sharepoint/v3/contenttype/forms">
@@ -8322,23 +8372,6 @@
 </file>
 
 <file path=customXml/itemProps1.xml><?xml version="1.0" encoding="utf-8"?>
-<ds:datastoreItem xmlns:ds="http://schemas.openxmlformats.org/officeDocument/2006/customXml" ds:itemID="{682A720C-B119-4B72-AA22-281E1CA73640}">
-  <ds:schemaRefs>
-    <ds:schemaRef ds:uri="http://schemas.microsoft.com/office/2006/metadata/properties"/>
-    <ds:schemaRef ds:uri="http://schemas.microsoft.com/office/infopath/2007/PartnerControls"/>
-  </ds:schemaRefs>
-</ds:datastoreItem>
-</file>
-
-<file path=customXml/itemProps2.xml><?xml version="1.0" encoding="utf-8"?>
-<ds:datastoreItem xmlns:ds="http://schemas.openxmlformats.org/officeDocument/2006/customXml" ds:itemID="{400AE34B-4A81-4D2E-9B20-531944EDD1D6}">
-  <ds:schemaRefs>
-    <ds:schemaRef ds:uri="http://schemas.openxmlformats.org/officeDocument/2006/bibliography"/>
-  </ds:schemaRefs>
-</ds:datastoreItem>
-</file>
-
-<file path=customXml/itemProps3.xml><?xml version="1.0" encoding="utf-8"?>
 <ds:datastoreItem xmlns:ds="http://schemas.openxmlformats.org/officeDocument/2006/customXml" ds:itemID="{46E9544C-F0C4-4AC6-ADC5-0F92503C1A40}">
   <ds:schemaRefs>
     <ds:schemaRef ds:uri="http://schemas.microsoft.com/office/2006/metadata/contentType"/>
@@ -8357,6 +8390,23 @@
 </ds:datastoreItem>
 </file>
 
+<file path=customXml/itemProps2.xml><?xml version="1.0" encoding="utf-8"?>
+<ds:datastoreItem xmlns:ds="http://schemas.openxmlformats.org/officeDocument/2006/customXml" ds:itemID="{400AE34B-4A81-4D2E-9B20-531944EDD1D6}">
+  <ds:schemaRefs>
+    <ds:schemaRef ds:uri="http://schemas.openxmlformats.org/officeDocument/2006/bibliography"/>
+  </ds:schemaRefs>
+</ds:datastoreItem>
+</file>
+
+<file path=customXml/itemProps3.xml><?xml version="1.0" encoding="utf-8"?>
+<ds:datastoreItem xmlns:ds="http://schemas.openxmlformats.org/officeDocument/2006/customXml" ds:itemID="{682A720C-B119-4B72-AA22-281E1CA73640}">
+  <ds:schemaRefs>
+    <ds:schemaRef ds:uri="http://schemas.microsoft.com/office/2006/metadata/properties"/>
+    <ds:schemaRef ds:uri="http://schemas.microsoft.com/office/infopath/2007/PartnerControls"/>
+  </ds:schemaRefs>
+</ds:datastoreItem>
+</file>
+
 <file path=customXml/itemProps4.xml><?xml version="1.0" encoding="utf-8"?>
 <ds:datastoreItem xmlns:ds="http://schemas.openxmlformats.org/officeDocument/2006/customXml" ds:itemID="{2108D1F5-1699-4DBB-A861-1B3C53A8B963}">
   <ds:schemaRefs>

</xml_diff>

<commit_message>
update: rm bold keywords and append them next to company name
</commit_message>
<xml_diff>
--- a/CV_mahmut_baran_turkmen.docx
+++ b/CV_mahmut_baran_turkmen.docx
@@ -403,27 +403,37 @@
           <w:sz w:val="20"/>
           <w:szCs w:val="20"/>
         </w:rPr>
-        <w:t xml:space="preserve">seeking a full stack </w:t>
-      </w:r>
-      <w:r>
-        <w:rPr>
-          <w:rFonts w:asciiTheme="majorHAnsi" w:hAnsiTheme="majorHAnsi" w:cstheme="majorHAnsi"/>
-          <w:b/>
-          <w:bCs/>
-          <w:sz w:val="20"/>
-          <w:szCs w:val="20"/>
-        </w:rPr>
-        <w:t xml:space="preserve">engineering </w:t>
-      </w:r>
-      <w:r>
-        <w:rPr>
-          <w:rFonts w:asciiTheme="majorHAnsi" w:hAnsiTheme="majorHAnsi" w:cstheme="majorHAnsi"/>
-          <w:b/>
-          <w:bCs/>
-          <w:sz w:val="20"/>
-          <w:szCs w:val="20"/>
-        </w:rPr>
-        <w:t>role</w:t>
+        <w:t xml:space="preserve">seeking a </w:t>
+      </w:r>
+      <w:r>
+        <w:rPr>
+          <w:rFonts w:asciiTheme="majorHAnsi" w:hAnsiTheme="majorHAnsi" w:cstheme="majorHAnsi"/>
+          <w:b/>
+          <w:bCs/>
+          <w:sz w:val="20"/>
+          <w:szCs w:val="20"/>
+        </w:rPr>
+        <w:t>full stack</w:t>
+      </w:r>
+      <w:r>
+        <w:rPr>
+          <w:rFonts w:asciiTheme="majorHAnsi" w:hAnsiTheme="majorHAnsi" w:cstheme="majorHAnsi"/>
+          <w:b/>
+          <w:bCs/>
+          <w:sz w:val="20"/>
+          <w:szCs w:val="20"/>
+        </w:rPr>
+        <w:t xml:space="preserve"> engineering</w:t>
+      </w:r>
+      <w:r>
+        <w:rPr>
+          <w:rFonts w:asciiTheme="majorHAnsi" w:hAnsiTheme="majorHAnsi" w:cstheme="majorHAnsi"/>
+          <w:b/>
+          <w:bCs/>
+          <w:sz w:val="20"/>
+          <w:szCs w:val="20"/>
+        </w:rPr>
+        <w:t xml:space="preserve"> role</w:t>
       </w:r>
       <w:r>
         <w:rPr>
@@ -650,7 +660,23 @@
           <w:sz w:val="20"/>
           <w:szCs w:val="20"/>
         </w:rPr>
-        <w:t xml:space="preserve">, Node.js, MongoDB, Cloud </w:t>
+        <w:t xml:space="preserve">, Node.js, </w:t>
+      </w:r>
+      <w:r>
+        <w:rPr>
+          <w:rFonts w:asciiTheme="majorHAnsi" w:eastAsiaTheme="majorEastAsia" w:hAnsiTheme="majorHAnsi" w:cstheme="majorHAnsi"/>
+          <w:sz w:val="20"/>
+          <w:szCs w:val="20"/>
+        </w:rPr>
+        <w:t xml:space="preserve">PostgreSQL, </w:t>
+      </w:r>
+      <w:r>
+        <w:rPr>
+          <w:rFonts w:asciiTheme="majorHAnsi" w:eastAsiaTheme="majorEastAsia" w:hAnsiTheme="majorHAnsi" w:cstheme="majorHAnsi"/>
+          <w:sz w:val="20"/>
+          <w:szCs w:val="20"/>
+        </w:rPr>
+        <w:t xml:space="preserve">MongoDB, Cloud </w:t>
       </w:r>
       <w:proofErr w:type="spellStart"/>
       <w:r>
@@ -705,7 +731,7 @@
           <w:sz w:val="20"/>
           <w:szCs w:val="20"/>
         </w:rPr>
-        <w:t xml:space="preserve"> Git, </w:t>
+        <w:t xml:space="preserve"> Git,</w:t>
       </w:r>
       <w:r>
         <w:rPr>
@@ -713,7 +739,7 @@
           <w:sz w:val="20"/>
           <w:szCs w:val="20"/>
         </w:rPr>
-        <w:t xml:space="preserve">Jest, Mocha, </w:t>
+        <w:t xml:space="preserve"> Jest, Mocha,</w:t>
       </w:r>
       <w:r>
         <w:rPr>
@@ -721,7 +747,15 @@
           <w:sz w:val="20"/>
           <w:szCs w:val="20"/>
         </w:rPr>
-        <w:t xml:space="preserve">Terraform, Docker, Husky, GitHub Actions, Selenium, </w:t>
+        <w:t xml:space="preserve"> Selenium,</w:t>
+      </w:r>
+      <w:r>
+        <w:rPr>
+          <w:rFonts w:asciiTheme="majorHAnsi" w:eastAsiaTheme="majorEastAsia" w:hAnsiTheme="majorHAnsi" w:cstheme="majorHAnsi"/>
+          <w:sz w:val="20"/>
+          <w:szCs w:val="20"/>
+        </w:rPr>
+        <w:t xml:space="preserve"> Terraform, Docker, Husky, GitHub Actions, </w:t>
       </w:r>
       <w:proofErr w:type="spellStart"/>
       <w:r>
@@ -739,7 +773,7 @@
           <w:sz w:val="20"/>
           <w:szCs w:val="20"/>
         </w:rPr>
-        <w:t xml:space="preserve">, Prettier, </w:t>
+        <w:t xml:space="preserve">, </w:t>
       </w:r>
       <w:proofErr w:type="spellStart"/>
       <w:r>
@@ -749,24 +783,6 @@
           <w:szCs w:val="20"/>
         </w:rPr>
         <w:t>DigitalOcean</w:t>
-      </w:r>
-      <w:proofErr w:type="spellEnd"/>
-      <w:r>
-        <w:rPr>
-          <w:rFonts w:asciiTheme="majorHAnsi" w:eastAsiaTheme="majorEastAsia" w:hAnsiTheme="majorHAnsi" w:cstheme="majorHAnsi"/>
-          <w:sz w:val="20"/>
-          <w:szCs w:val="20"/>
-        </w:rPr>
-        <w:t xml:space="preserve">, </w:t>
-      </w:r>
-      <w:proofErr w:type="spellStart"/>
-      <w:r>
-        <w:rPr>
-          <w:rFonts w:asciiTheme="majorHAnsi" w:eastAsiaTheme="majorEastAsia" w:hAnsiTheme="majorHAnsi" w:cstheme="majorHAnsi"/>
-          <w:sz w:val="20"/>
-          <w:szCs w:val="20"/>
-        </w:rPr>
-        <w:t>Vercel</w:t>
       </w:r>
       <w:proofErr w:type="spellEnd"/>
     </w:p>
@@ -802,7 +818,7 @@
           <w:sz w:val="20"/>
           <w:szCs w:val="20"/>
         </w:rPr>
-        <w:t>AWS, Agile, Scrum, TDD</w:t>
+        <w:t xml:space="preserve">AWS, Agile, Scrum, </w:t>
       </w:r>
       <w:r>
         <w:rPr>
@@ -810,15 +826,7 @@
           <w:sz w:val="20"/>
           <w:szCs w:val="20"/>
         </w:rPr>
-        <w:t xml:space="preserve">/BDD, </w:t>
-      </w:r>
-      <w:r>
-        <w:rPr>
-          <w:rFonts w:asciiTheme="majorHAnsi" w:eastAsiaTheme="majorEastAsia" w:hAnsiTheme="majorHAnsi" w:cstheme="majorHAnsi"/>
-          <w:sz w:val="20"/>
-          <w:szCs w:val="20"/>
-        </w:rPr>
-        <w:t>Kanban board</w:t>
+        <w:t>TDD/BDD</w:t>
       </w:r>
     </w:p>
     <w:p>
@@ -905,13 +913,6 @@
       </w:r>
       <w:r>
         <w:t xml:space="preserve">             </w:t>
-      </w:r>
-      <w:r>
-        <w:rPr>
-          <w:sz w:val="18"/>
-          <w:szCs w:val="18"/>
-        </w:rPr>
-        <w:t xml:space="preserve"> </w:t>
       </w:r>
       <w:r>
         <w:rPr>
@@ -1400,6 +1401,36 @@
         <w:t>Turkiye</w:t>
       </w:r>
       <w:proofErr w:type="spellEnd"/>
+      <w:r>
+        <w:rPr>
+          <w:rFonts w:cstheme="minorHAnsi"/>
+          <w:sz w:val="20"/>
+          <w:szCs w:val="20"/>
+        </w:rPr>
+        <w:t xml:space="preserve"> | </w:t>
+      </w:r>
+      <w:r>
+        <w:rPr>
+          <w:rFonts w:cstheme="minorHAnsi"/>
+          <w:i/>
+          <w:iCs/>
+          <w:sz w:val="20"/>
+          <w:szCs w:val="20"/>
+        </w:rPr>
+        <w:t xml:space="preserve">JS, Jest, REST API, MVC, </w:t>
+      </w:r>
+      <w:proofErr w:type="spellStart"/>
+      <w:r>
+        <w:rPr>
+          <w:rFonts w:cstheme="minorHAnsi"/>
+          <w:i/>
+          <w:iCs/>
+          <w:sz w:val="20"/>
+          <w:szCs w:val="20"/>
+        </w:rPr>
+        <w:t>OpenAPI</w:t>
+      </w:r>
+      <w:proofErr w:type="spellEnd"/>
     </w:p>
     <w:p>
       <w:pPr>
@@ -1434,38 +1465,10 @@
       <w:r>
         <w:rPr>
           <w:rFonts w:asciiTheme="majorHAnsi" w:hAnsiTheme="majorHAnsi" w:cstheme="majorHAnsi"/>
-          <w:b/>
-          <w:bCs/>
-          <w:sz w:val="20"/>
-          <w:szCs w:val="20"/>
-        </w:rPr>
-        <w:t>REST API</w:t>
-      </w:r>
-      <w:r>
-        <w:rPr>
-          <w:rFonts w:asciiTheme="majorHAnsi" w:hAnsiTheme="majorHAnsi" w:cstheme="majorHAnsi"/>
-          <w:sz w:val="20"/>
-          <w:szCs w:val="20"/>
-        </w:rPr>
-        <w:t xml:space="preserve"> by following an </w:t>
-      </w:r>
-      <w:r>
-        <w:rPr>
-          <w:rFonts w:asciiTheme="majorHAnsi" w:hAnsiTheme="majorHAnsi" w:cstheme="majorHAnsi"/>
-          <w:b/>
-          <w:bCs/>
-          <w:sz w:val="20"/>
-          <w:szCs w:val="20"/>
-        </w:rPr>
-        <w:t>MVC</w:t>
-      </w:r>
-      <w:r>
-        <w:rPr>
-          <w:rFonts w:asciiTheme="majorHAnsi" w:hAnsiTheme="majorHAnsi" w:cstheme="majorHAnsi"/>
-          <w:sz w:val="20"/>
-          <w:szCs w:val="20"/>
-        </w:rPr>
-        <w:t xml:space="preserve"> architectural pattern u</w:t>
+          <w:sz w:val="20"/>
+          <w:szCs w:val="20"/>
+        </w:rPr>
+        <w:t>REST API by following an MVC architectural pattern u</w:t>
       </w:r>
       <w:r>
         <w:rPr>
@@ -1494,8 +1497,6 @@
       <w:r>
         <w:rPr>
           <w:rFonts w:asciiTheme="majorHAnsi" w:hAnsiTheme="majorHAnsi" w:cstheme="majorHAnsi"/>
-          <w:b/>
-          <w:bCs/>
           <w:sz w:val="20"/>
           <w:szCs w:val="20"/>
         </w:rPr>
@@ -1504,20 +1505,10 @@
       <w:r>
         <w:rPr>
           <w:rFonts w:asciiTheme="majorHAnsi" w:hAnsiTheme="majorHAnsi" w:cstheme="majorHAnsi"/>
-          <w:b/>
-          <w:bCs/>
-          <w:sz w:val="20"/>
-          <w:szCs w:val="20"/>
-        </w:rPr>
-        <w:t>.js</w:t>
-      </w:r>
-      <w:r>
-        <w:rPr>
-          <w:rFonts w:asciiTheme="majorHAnsi" w:hAnsiTheme="majorHAnsi" w:cstheme="majorHAnsi"/>
-          <w:sz w:val="20"/>
-          <w:szCs w:val="20"/>
-        </w:rPr>
-        <w:t xml:space="preserve"> framework</w:t>
+          <w:sz w:val="20"/>
+          <w:szCs w:val="20"/>
+        </w:rPr>
+        <w:t>.js framework</w:t>
       </w:r>
     </w:p>
     <w:p>
@@ -1540,22 +1531,12 @@
           <w:sz w:val="20"/>
           <w:szCs w:val="20"/>
         </w:rPr>
-        <w:t>Introduced</w:t>
-      </w:r>
-      <w:r>
-        <w:rPr>
-          <w:rFonts w:asciiTheme="majorHAnsi" w:hAnsiTheme="majorHAnsi" w:cstheme="majorHAnsi"/>
-          <w:sz w:val="20"/>
-          <w:szCs w:val="20"/>
-        </w:rPr>
-        <w:t xml:space="preserve"> a coding standard using </w:t>
+        <w:t xml:space="preserve">Introduced a coding standard using </w:t>
       </w:r>
       <w:proofErr w:type="spellStart"/>
       <w:r>
         <w:rPr>
           <w:rFonts w:asciiTheme="majorHAnsi" w:hAnsiTheme="majorHAnsi" w:cstheme="majorHAnsi"/>
-          <w:b/>
-          <w:bCs/>
           <w:sz w:val="20"/>
           <w:szCs w:val="20"/>
         </w:rPr>
@@ -1568,25 +1549,7 @@
           <w:sz w:val="20"/>
           <w:szCs w:val="20"/>
         </w:rPr>
-        <w:t xml:space="preserve"> and </w:t>
-      </w:r>
-      <w:r>
-        <w:rPr>
-          <w:rFonts w:asciiTheme="majorHAnsi" w:hAnsiTheme="majorHAnsi" w:cstheme="majorHAnsi"/>
-          <w:b/>
-          <w:bCs/>
-          <w:sz w:val="20"/>
-          <w:szCs w:val="20"/>
-        </w:rPr>
-        <w:t>Prettier</w:t>
-      </w:r>
-      <w:r>
-        <w:rPr>
-          <w:rFonts w:asciiTheme="majorHAnsi" w:hAnsiTheme="majorHAnsi" w:cstheme="majorHAnsi"/>
-          <w:sz w:val="20"/>
-          <w:szCs w:val="20"/>
-        </w:rPr>
-        <w:t xml:space="preserve"> to maintain a scalable codebase</w:t>
+        <w:t xml:space="preserve"> and Prettier to maintain a scalable codebase</w:t>
       </w:r>
     </w:p>
     <w:p>
@@ -1609,17 +1572,7 @@
           <w:sz w:val="20"/>
           <w:szCs w:val="20"/>
         </w:rPr>
-        <w:t xml:space="preserve">Composed user stories with clients and incorporated integration tests with </w:t>
-      </w:r>
-      <w:r>
-        <w:rPr>
-          <w:rFonts w:asciiTheme="majorHAnsi" w:hAnsiTheme="majorHAnsi" w:cstheme="majorHAnsi"/>
-          <w:b/>
-          <w:bCs/>
-          <w:sz w:val="20"/>
-          <w:szCs w:val="20"/>
-        </w:rPr>
-        <w:t>Jest</w:t>
+        <w:t>Composed user stories with clients and incorporated integration tests with Jest</w:t>
       </w:r>
     </w:p>
     <w:p>
@@ -1648,8 +1601,6 @@
       <w:r>
         <w:rPr>
           <w:rFonts w:asciiTheme="majorHAnsi" w:hAnsiTheme="majorHAnsi" w:cstheme="majorHAnsi"/>
-          <w:b/>
-          <w:bCs/>
           <w:sz w:val="20"/>
           <w:szCs w:val="20"/>
         </w:rPr>
@@ -1670,7 +1621,15 @@
           <w:sz w:val="20"/>
           <w:szCs w:val="20"/>
         </w:rPr>
-        <w:t xml:space="preserve"> for future testing and improvements</w:t>
+        <w:t xml:space="preserve"> for future test</w:t>
+      </w:r>
+      <w:r>
+        <w:rPr>
+          <w:rFonts w:asciiTheme="majorHAnsi" w:hAnsiTheme="majorHAnsi" w:cstheme="majorHAnsi"/>
+          <w:sz w:val="20"/>
+          <w:szCs w:val="20"/>
+        </w:rPr>
+        <w:t>ing and improvements</w:t>
       </w:r>
     </w:p>
     <w:p>
@@ -1905,21 +1864,13 @@
         <w:spacing w:after="20" w:line="240" w:lineRule="auto"/>
         <w:rPr>
           <w:rFonts w:asciiTheme="majorHAnsi" w:hAnsiTheme="majorHAnsi" w:cstheme="majorHAnsi"/>
-          <w:sz w:val="20"/>
-          <w:szCs w:val="20"/>
-        </w:rPr>
-      </w:pPr>
-      <w:proofErr w:type="spellStart"/>
-      <w:r>
-        <w:rPr>
-          <w:rFonts w:cstheme="minorHAnsi"/>
           <w:i/>
           <w:iCs/>
           <w:sz w:val="20"/>
           <w:szCs w:val="20"/>
         </w:rPr>
-        <w:t>Pulse</w:t>
-      </w:r>
+      </w:pPr>
+      <w:proofErr w:type="spellStart"/>
       <w:r>
         <w:rPr>
           <w:rFonts w:cstheme="minorHAnsi"/>
@@ -1928,9 +1879,59 @@
           <w:sz w:val="20"/>
           <w:szCs w:val="20"/>
         </w:rPr>
+        <w:t>Pulse</w:t>
+      </w:r>
+      <w:r>
+        <w:rPr>
+          <w:rFonts w:cstheme="minorHAnsi"/>
+          <w:i/>
+          <w:iCs/>
+          <w:sz w:val="20"/>
+          <w:szCs w:val="20"/>
+        </w:rPr>
         <w:t>AIO</w:t>
       </w:r>
       <w:proofErr w:type="spellEnd"/>
+      <w:r>
+        <w:rPr>
+          <w:rFonts w:cstheme="minorHAnsi"/>
+          <w:sz w:val="20"/>
+          <w:szCs w:val="20"/>
+        </w:rPr>
+        <w:t xml:space="preserve"> | </w:t>
+      </w:r>
+      <w:r>
+        <w:rPr>
+          <w:rFonts w:cstheme="minorHAnsi"/>
+          <w:i/>
+          <w:iCs/>
+          <w:sz w:val="20"/>
+          <w:szCs w:val="20"/>
+        </w:rPr>
+        <w:t xml:space="preserve">JS, Cloud </w:t>
+      </w:r>
+      <w:proofErr w:type="spellStart"/>
+      <w:r>
+        <w:rPr>
+          <w:rFonts w:cstheme="minorHAnsi"/>
+          <w:i/>
+          <w:iCs/>
+          <w:sz w:val="20"/>
+          <w:szCs w:val="20"/>
+        </w:rPr>
+        <w:t>Firestore</w:t>
+      </w:r>
+      <w:proofErr w:type="spellEnd"/>
+      <w:r>
+        <w:rPr>
+          <w:rFonts w:cstheme="minorHAnsi"/>
+          <w:i/>
+          <w:iCs/>
+          <w:sz w:val="20"/>
+          <w:szCs w:val="20"/>
+        </w:rPr>
+        <w:t>, Error handling</w:t>
+      </w:r>
     </w:p>
     <w:p>
       <w:pPr>
@@ -1952,67 +1953,15 @@
           <w:sz w:val="20"/>
           <w:szCs w:val="20"/>
         </w:rPr>
-        <w:t xml:space="preserve">Boosted server activity by </w:t>
-      </w:r>
-      <w:r>
-        <w:rPr>
-          <w:rFonts w:asciiTheme="majorHAnsi" w:hAnsiTheme="majorHAnsi" w:cstheme="majorHAnsi"/>
-          <w:b/>
-          <w:bCs/>
-          <w:sz w:val="20"/>
-          <w:szCs w:val="20"/>
-        </w:rPr>
-        <w:t>15%</w:t>
-      </w:r>
-      <w:r>
-        <w:rPr>
-          <w:rFonts w:asciiTheme="majorHAnsi" w:hAnsiTheme="majorHAnsi" w:cstheme="majorHAnsi"/>
-          <w:sz w:val="20"/>
-          <w:szCs w:val="20"/>
-        </w:rPr>
-        <w:t xml:space="preserve"> </w:t>
-      </w:r>
-      <w:r>
-        <w:rPr>
-          <w:rFonts w:asciiTheme="majorHAnsi" w:hAnsiTheme="majorHAnsi" w:cstheme="majorHAnsi"/>
-          <w:sz w:val="20"/>
-          <w:szCs w:val="20"/>
-        </w:rPr>
-        <w:t>by coding</w:t>
-      </w:r>
-      <w:r>
-        <w:rPr>
-          <w:rFonts w:asciiTheme="majorHAnsi" w:hAnsiTheme="majorHAnsi" w:cstheme="majorHAnsi"/>
-          <w:sz w:val="20"/>
-          <w:szCs w:val="20"/>
-        </w:rPr>
-        <w:t xml:space="preserve"> a chatbot</w:t>
-      </w:r>
-      <w:r>
-        <w:rPr>
-          <w:rFonts w:asciiTheme="majorHAnsi" w:hAnsiTheme="majorHAnsi" w:cstheme="majorHAnsi"/>
-          <w:sz w:val="20"/>
-          <w:szCs w:val="20"/>
-        </w:rPr>
-        <w:t xml:space="preserve"> in </w:t>
-      </w:r>
-      <w:r>
-        <w:rPr>
-          <w:rFonts w:asciiTheme="majorHAnsi" w:hAnsiTheme="majorHAnsi" w:cstheme="majorHAnsi"/>
-          <w:b/>
-          <w:bCs/>
-          <w:sz w:val="20"/>
-          <w:szCs w:val="20"/>
-        </w:rPr>
-        <w:t>JavaScript</w:t>
-      </w:r>
-      <w:r>
-        <w:rPr>
-          <w:rFonts w:asciiTheme="majorHAnsi" w:hAnsiTheme="majorHAnsi" w:cstheme="majorHAnsi"/>
-          <w:sz w:val="20"/>
-          <w:szCs w:val="20"/>
-        </w:rPr>
-        <w:t xml:space="preserve"> that assigns points to users based on their activity</w:t>
+        <w:t xml:space="preserve">Boosted </w:t>
+      </w:r>
+      <w:r>
+        <w:rPr>
+          <w:rFonts w:asciiTheme="majorHAnsi" w:hAnsiTheme="majorHAnsi" w:cstheme="majorHAnsi"/>
+          <w:sz w:val="20"/>
+          <w:szCs w:val="20"/>
+        </w:rPr>
+        <w:t>server activity by 15% by coding a chatbot in JavaScript that assigns points to users based on their activity</w:t>
       </w:r>
     </w:p>
     <w:p>
@@ -2035,24 +1984,12 @@
           <w:sz w:val="20"/>
           <w:szCs w:val="20"/>
         </w:rPr>
-        <w:t xml:space="preserve">Integrated the </w:t>
-      </w:r>
-      <w:r>
-        <w:rPr>
-          <w:rFonts w:asciiTheme="majorHAnsi" w:hAnsiTheme="majorHAnsi" w:cstheme="majorHAnsi"/>
-          <w:b/>
-          <w:bCs/>
-          <w:sz w:val="20"/>
-          <w:szCs w:val="20"/>
-        </w:rPr>
-        <w:t xml:space="preserve">Cloud </w:t>
+        <w:t xml:space="preserve">Integrated the Cloud </w:t>
       </w:r>
       <w:proofErr w:type="spellStart"/>
       <w:r>
         <w:rPr>
           <w:rFonts w:asciiTheme="majorHAnsi" w:hAnsiTheme="majorHAnsi" w:cstheme="majorHAnsi"/>
-          <w:b/>
-          <w:bCs/>
           <w:sz w:val="20"/>
           <w:szCs w:val="20"/>
         </w:rPr>
@@ -2065,15 +2002,7 @@
           <w:sz w:val="20"/>
           <w:szCs w:val="20"/>
         </w:rPr>
-        <w:t xml:space="preserve"> database to store user activities and track prize</w:t>
-      </w:r>
-      <w:r>
-        <w:rPr>
-          <w:rFonts w:asciiTheme="majorHAnsi" w:hAnsiTheme="majorHAnsi" w:cstheme="majorHAnsi"/>
-          <w:sz w:val="20"/>
-          <w:szCs w:val="20"/>
-        </w:rPr>
-        <w:t>s</w:t>
+        <w:t xml:space="preserve"> database to store user activities and track prizes</w:t>
       </w:r>
       <w:r>
         <w:rPr>
@@ -2125,20 +2054,10 @@
       <w:r>
         <w:rPr>
           <w:rFonts w:asciiTheme="majorHAnsi" w:hAnsiTheme="majorHAnsi" w:cstheme="majorHAnsi"/>
-          <w:b/>
-          <w:bCs/>
-          <w:sz w:val="20"/>
-          <w:szCs w:val="20"/>
-        </w:rPr>
-        <w:t>error handling</w:t>
-      </w:r>
-      <w:r>
-        <w:rPr>
-          <w:rFonts w:asciiTheme="majorHAnsi" w:hAnsiTheme="majorHAnsi" w:cstheme="majorHAnsi"/>
-          <w:sz w:val="20"/>
-          <w:szCs w:val="20"/>
-        </w:rPr>
-        <w:t xml:space="preserve"> for various levels</w:t>
+          <w:sz w:val="20"/>
+          <w:szCs w:val="20"/>
+        </w:rPr>
+        <w:t>error handling for various levels</w:t>
       </w:r>
       <w:r>
         <w:rPr>
@@ -2154,7 +2073,15 @@
           <w:sz w:val="20"/>
           <w:szCs w:val="20"/>
         </w:rPr>
-        <w:t>to track and prioritise errors</w:t>
+        <w:t>to track and prioritise</w:t>
+      </w:r>
+      <w:r>
+        <w:rPr>
+          <w:rFonts w:asciiTheme="majorHAnsi" w:hAnsiTheme="majorHAnsi" w:cstheme="majorHAnsi"/>
+          <w:sz w:val="20"/>
+          <w:szCs w:val="20"/>
+        </w:rPr>
+        <w:t xml:space="preserve"> errors</w:t>
       </w:r>
     </w:p>
     <w:p>
@@ -2182,10 +2109,8 @@
       <w:pPr>
         <w:spacing w:after="20" w:line="240" w:lineRule="auto"/>
         <w:rPr>
-          <w:i/>
-          <w:iCs/>
-          <w:sz w:val="20"/>
-          <w:szCs w:val="20"/>
+          <w:b/>
+          <w:bCs/>
         </w:rPr>
       </w:pPr>
       <w:r>
@@ -2242,12 +2167,28 @@
       <w:r>
         <w:rPr>
           <w:rFonts w:cstheme="minorHAnsi"/>
+          <w:sz w:val="20"/>
+          <w:szCs w:val="20"/>
+        </w:rPr>
+        <w:t>|</w:t>
+      </w:r>
+      <w:r>
+        <w:rPr>
+          <w:rFonts w:cstheme="minorHAnsi"/>
+          <w:sz w:val="20"/>
+          <w:szCs w:val="20"/>
+        </w:rPr>
+        <w:t xml:space="preserve"> </w:t>
+      </w:r>
+      <w:r>
+        <w:rPr>
+          <w:rFonts w:cstheme="minorHAnsi"/>
           <w:i/>
           <w:iCs/>
           <w:sz w:val="20"/>
           <w:szCs w:val="20"/>
         </w:rPr>
-        <w:t>(</w:t>
+        <w:t xml:space="preserve">React.js, Storybook, Figma, Tailwind CSS, </w:t>
       </w:r>
       <w:r>
         <w:rPr>
@@ -2257,7 +2198,7 @@
           <w:sz w:val="20"/>
           <w:szCs w:val="20"/>
         </w:rPr>
-        <w:t>W</w:t>
+        <w:t>Postgre</w:t>
       </w:r>
       <w:r>
         <w:rPr>
@@ -2267,7 +2208,7 @@
           <w:sz w:val="20"/>
           <w:szCs w:val="20"/>
         </w:rPr>
-        <w:t xml:space="preserve">ork in </w:t>
+        <w:t xml:space="preserve">SQL, </w:t>
       </w:r>
       <w:r>
         <w:rPr>
@@ -2277,17 +2218,7 @@
           <w:sz w:val="20"/>
           <w:szCs w:val="20"/>
         </w:rPr>
-        <w:t>P</w:t>
-      </w:r>
-      <w:r>
-        <w:rPr>
-          <w:rFonts w:cstheme="minorHAnsi"/>
-          <w:i/>
-          <w:iCs/>
-          <w:sz w:val="20"/>
-          <w:szCs w:val="20"/>
-        </w:rPr>
-        <w:t>rogress)</w:t>
+        <w:t>Husky</w:t>
       </w:r>
       <w:r>
         <w:rPr>
@@ -2318,46 +2249,6 @@
           <w:rFonts w:cstheme="minorHAnsi"/>
           <w:sz w:val="20"/>
           <w:szCs w:val="20"/>
-        </w:rPr>
-        <w:tab/>
-      </w:r>
-      <w:r>
-        <w:rPr>
-          <w:rFonts w:cstheme="minorHAnsi"/>
-          <w:sz w:val="20"/>
-          <w:szCs w:val="20"/>
-        </w:rPr>
-        <w:tab/>
-      </w:r>
-      <w:r>
-        <w:rPr>
-          <w:rFonts w:cstheme="minorHAnsi"/>
-          <w:sz w:val="20"/>
-          <w:szCs w:val="20"/>
-        </w:rPr>
-        <w:tab/>
-      </w:r>
-      <w:r>
-        <w:rPr>
-          <w:rFonts w:cstheme="minorHAnsi"/>
-          <w:sz w:val="20"/>
-          <w:szCs w:val="20"/>
-        </w:rPr>
-        <w:tab/>
-      </w:r>
-      <w:r>
-        <w:rPr>
-          <w:rFonts w:cstheme="minorHAnsi"/>
-          <w:sz w:val="20"/>
-          <w:szCs w:val="20"/>
-        </w:rPr>
-        <w:tab/>
-      </w:r>
-      <w:r>
-        <w:rPr>
-          <w:rFonts w:cstheme="minorHAnsi"/>
-          <w:sz w:val="28"/>
-          <w:szCs w:val="28"/>
         </w:rPr>
         <w:t xml:space="preserve"> </w:t>
       </w:r>
@@ -2461,17 +2352,15 @@
           <w:sz w:val="20"/>
           <w:szCs w:val="20"/>
         </w:rPr>
-        <w:t xml:space="preserve"> using </w:t>
-      </w:r>
-      <w:r>
-        <w:rPr>
-          <w:rFonts w:asciiTheme="majorHAnsi" w:hAnsiTheme="majorHAnsi" w:cstheme="majorHAnsi"/>
-          <w:b/>
-          <w:bCs/>
-          <w:sz w:val="20"/>
-          <w:szCs w:val="20"/>
-        </w:rPr>
-        <w:t>Figma</w:t>
+        <w:t xml:space="preserve"> </w:t>
+      </w:r>
+      <w:r>
+        <w:rPr>
+          <w:rFonts w:asciiTheme="majorHAnsi" w:hAnsiTheme="majorHAnsi" w:cstheme="majorHAnsi"/>
+          <w:sz w:val="20"/>
+          <w:szCs w:val="20"/>
+        </w:rPr>
+        <w:t>using Figma</w:t>
       </w:r>
       <w:hyperlink r:id="rId20" w:history="1">
         <w:r>
@@ -2552,23 +2441,19 @@
           <w:sz w:val="20"/>
           <w:szCs w:val="20"/>
         </w:rPr>
-        <w:t xml:space="preserve">the components using </w:t>
-      </w:r>
-      <w:r>
-        <w:rPr>
-          <w:rFonts w:asciiTheme="majorHAnsi" w:hAnsiTheme="majorHAnsi" w:cstheme="majorHAnsi"/>
-          <w:b/>
-          <w:bCs/>
-          <w:sz w:val="20"/>
-          <w:szCs w:val="20"/>
-        </w:rPr>
-        <w:t>React</w:t>
-      </w:r>
-      <w:r>
-        <w:rPr>
-          <w:rFonts w:asciiTheme="majorHAnsi" w:hAnsiTheme="majorHAnsi" w:cstheme="majorHAnsi"/>
-          <w:b/>
-          <w:bCs/>
+        <w:t xml:space="preserve">the components </w:t>
+      </w:r>
+      <w:r>
+        <w:rPr>
+          <w:rFonts w:asciiTheme="majorHAnsi" w:hAnsiTheme="majorHAnsi" w:cstheme="majorHAnsi"/>
+          <w:sz w:val="20"/>
+          <w:szCs w:val="20"/>
+        </w:rPr>
+        <w:t>using React</w:t>
+      </w:r>
+      <w:r>
+        <w:rPr>
+          <w:rFonts w:asciiTheme="majorHAnsi" w:hAnsiTheme="majorHAnsi" w:cstheme="majorHAnsi"/>
           <w:sz w:val="20"/>
           <w:szCs w:val="20"/>
         </w:rPr>
@@ -2580,55 +2465,35 @@
           <w:sz w:val="20"/>
           <w:szCs w:val="20"/>
         </w:rPr>
+        <w:t>, Next.js</w:t>
+      </w:r>
+      <w:r>
+        <w:rPr>
+          <w:rFonts w:asciiTheme="majorHAnsi" w:hAnsiTheme="majorHAnsi" w:cstheme="majorHAnsi"/>
+          <w:sz w:val="20"/>
+          <w:szCs w:val="20"/>
+        </w:rPr>
+        <w:t xml:space="preserve"> and</w:t>
+      </w:r>
+      <w:r>
+        <w:rPr>
+          <w:rFonts w:asciiTheme="majorHAnsi" w:hAnsiTheme="majorHAnsi" w:cstheme="majorHAnsi"/>
+          <w:sz w:val="20"/>
+          <w:szCs w:val="20"/>
+        </w:rPr>
+        <w:t xml:space="preserve"> Tailwind CSS</w:t>
+      </w:r>
+      <w:r>
+        <w:rPr>
+          <w:rFonts w:asciiTheme="majorHAnsi" w:hAnsiTheme="majorHAnsi" w:cstheme="majorHAnsi"/>
+          <w:sz w:val="20"/>
+          <w:szCs w:val="20"/>
+        </w:rPr>
         <w:t xml:space="preserve">, </w:t>
       </w:r>
       <w:r>
         <w:rPr>
           <w:rFonts w:asciiTheme="majorHAnsi" w:hAnsiTheme="majorHAnsi" w:cstheme="majorHAnsi"/>
-          <w:b/>
-          <w:bCs/>
-          <w:sz w:val="20"/>
-          <w:szCs w:val="20"/>
-        </w:rPr>
-        <w:t>Next.js</w:t>
-      </w:r>
-      <w:r>
-        <w:rPr>
-          <w:rFonts w:asciiTheme="majorHAnsi" w:hAnsiTheme="majorHAnsi" w:cstheme="majorHAnsi"/>
-          <w:sz w:val="20"/>
-          <w:szCs w:val="20"/>
-        </w:rPr>
-        <w:t xml:space="preserve"> and</w:t>
-      </w:r>
-      <w:r>
-        <w:rPr>
-          <w:rFonts w:asciiTheme="majorHAnsi" w:hAnsiTheme="majorHAnsi" w:cstheme="majorHAnsi"/>
-          <w:sz w:val="20"/>
-          <w:szCs w:val="20"/>
-        </w:rPr>
-        <w:t xml:space="preserve"> </w:t>
-      </w:r>
-      <w:r>
-        <w:rPr>
-          <w:rFonts w:asciiTheme="majorHAnsi" w:hAnsiTheme="majorHAnsi" w:cstheme="majorHAnsi"/>
-          <w:b/>
-          <w:bCs/>
-          <w:sz w:val="20"/>
-          <w:szCs w:val="20"/>
-        </w:rPr>
-        <w:t>Tailwind CSS</w:t>
-      </w:r>
-      <w:r>
-        <w:rPr>
-          <w:rFonts w:asciiTheme="majorHAnsi" w:hAnsiTheme="majorHAnsi" w:cstheme="majorHAnsi"/>
-          <w:sz w:val="20"/>
-          <w:szCs w:val="20"/>
-        </w:rPr>
-        <w:t xml:space="preserve">, </w:t>
-      </w:r>
-      <w:r>
-        <w:rPr>
-          <w:rFonts w:asciiTheme="majorHAnsi" w:hAnsiTheme="majorHAnsi" w:cstheme="majorHAnsi"/>
           <w:sz w:val="20"/>
           <w:szCs w:val="20"/>
         </w:rPr>
@@ -2640,17 +2505,7 @@
           <w:sz w:val="20"/>
           <w:szCs w:val="20"/>
         </w:rPr>
-        <w:t xml:space="preserve"> </w:t>
-      </w:r>
-      <w:r>
-        <w:rPr>
-          <w:rFonts w:asciiTheme="majorHAnsi" w:hAnsiTheme="majorHAnsi" w:cstheme="majorHAnsi"/>
-          <w:b/>
-          <w:bCs/>
-          <w:sz w:val="20"/>
-          <w:szCs w:val="20"/>
-        </w:rPr>
-        <w:t>Storybook</w:t>
+        <w:t xml:space="preserve"> Storybook</w:t>
       </w:r>
       <w:hyperlink r:id="rId21" w:history="1">
         <w:r>
@@ -2708,43 +2563,23 @@
           <w:sz w:val="20"/>
           <w:szCs w:val="20"/>
         </w:rPr>
-        <w:t xml:space="preserve">Enhanced the deployment success rate from </w:t>
-      </w:r>
-      <w:r>
-        <w:rPr>
-          <w:rFonts w:asciiTheme="majorHAnsi" w:hAnsiTheme="majorHAnsi" w:cstheme="majorHAnsi"/>
-          <w:b/>
-          <w:bCs/>
-          <w:sz w:val="20"/>
-          <w:szCs w:val="20"/>
-        </w:rPr>
-        <w:t>80% to 100%</w:t>
-      </w:r>
-      <w:r>
-        <w:rPr>
-          <w:rFonts w:asciiTheme="majorHAnsi" w:hAnsiTheme="majorHAnsi" w:cstheme="majorHAnsi"/>
-          <w:sz w:val="20"/>
-          <w:szCs w:val="20"/>
-        </w:rPr>
-        <w:t xml:space="preserve"> by integrating tests using </w:t>
-      </w:r>
-      <w:r>
-        <w:rPr>
-          <w:rFonts w:asciiTheme="majorHAnsi" w:hAnsiTheme="majorHAnsi" w:cstheme="majorHAnsi"/>
-          <w:b/>
-          <w:bCs/>
-          <w:sz w:val="20"/>
-          <w:szCs w:val="20"/>
-        </w:rPr>
-        <w:t>Husky</w:t>
-      </w:r>
-      <w:r>
-        <w:rPr>
-          <w:rFonts w:asciiTheme="majorHAnsi" w:hAnsiTheme="majorHAnsi" w:cstheme="majorHAnsi"/>
-          <w:sz w:val="20"/>
-          <w:szCs w:val="20"/>
-        </w:rPr>
-        <w:t xml:space="preserve"> into Git hooks</w:t>
+        <w:t xml:space="preserve">Enhanced the deployment success rate </w:t>
+      </w:r>
+      <w:r>
+        <w:rPr>
+          <w:rFonts w:asciiTheme="majorHAnsi" w:hAnsiTheme="majorHAnsi" w:cstheme="majorHAnsi"/>
+          <w:sz w:val="20"/>
+          <w:szCs w:val="20"/>
+        </w:rPr>
+        <w:t>from 80% to 100% by integrating tests using Husky into</w:t>
+      </w:r>
+      <w:r>
+        <w:rPr>
+          <w:rFonts w:asciiTheme="majorHAnsi" w:hAnsiTheme="majorHAnsi" w:cstheme="majorHAnsi"/>
+          <w:sz w:val="20"/>
+          <w:szCs w:val="20"/>
+        </w:rPr>
+        <w:t xml:space="preserve"> Git hooks</w:t>
       </w:r>
     </w:p>
     <w:p>
@@ -2926,12 +2761,20 @@
       <w:r>
         <w:rPr>
           <w:rFonts w:cstheme="minorHAnsi"/>
+          <w:sz w:val="20"/>
+          <w:szCs w:val="20"/>
+        </w:rPr>
+        <w:t>|</w:t>
+      </w:r>
+      <w:r>
+        <w:rPr>
+          <w:rFonts w:cstheme="minorHAnsi"/>
           <w:i/>
           <w:iCs/>
           <w:sz w:val="20"/>
           <w:szCs w:val="20"/>
         </w:rPr>
-        <w:tab/>
+        <w:t xml:space="preserve"> </w:t>
       </w:r>
       <w:r>
         <w:rPr>
@@ -2941,7 +2784,7 @@
           <w:sz w:val="20"/>
           <w:szCs w:val="20"/>
         </w:rPr>
-        <w:tab/>
+        <w:t xml:space="preserve">JS, </w:t>
       </w:r>
       <w:r>
         <w:rPr>
@@ -2951,17 +2794,7 @@
           <w:sz w:val="20"/>
           <w:szCs w:val="20"/>
         </w:rPr>
-        <w:tab/>
-      </w:r>
-      <w:r>
-        <w:rPr>
-          <w:rFonts w:cstheme="minorHAnsi"/>
-          <w:i/>
-          <w:iCs/>
-          <w:sz w:val="20"/>
-          <w:szCs w:val="20"/>
-        </w:rPr>
-        <w:tab/>
+        <w:t>Solidity, Ethereum, Hardhat, Mocha</w:t>
       </w:r>
       <w:r>
         <w:rPr>
@@ -3068,7 +2901,15 @@
           <w:sz w:val="20"/>
           <w:szCs w:val="20"/>
         </w:rPr>
-        <w:t>esigned, coded, and hosted a central limit order book style decentralised exchange</w:t>
+        <w:t xml:space="preserve">esigned, coded, and </w:t>
+      </w:r>
+      <w:r>
+        <w:rPr>
+          <w:rFonts w:asciiTheme="majorHAnsi" w:hAnsiTheme="majorHAnsi" w:cstheme="majorHAnsi"/>
+          <w:sz w:val="20"/>
+          <w:szCs w:val="20"/>
+        </w:rPr>
+        <w:t>hosted a central limit order book style decentralised exchange</w:t>
       </w:r>
       <w:r>
         <w:rPr>
@@ -3107,25 +2948,7 @@
           <w:sz w:val="20"/>
           <w:szCs w:val="20"/>
         </w:rPr>
-        <w:t xml:space="preserve">Designed a single-page website using </w:t>
-      </w:r>
-      <w:r>
-        <w:rPr>
-          <w:rFonts w:asciiTheme="majorHAnsi" w:hAnsiTheme="majorHAnsi" w:cstheme="majorHAnsi"/>
-          <w:b/>
-          <w:bCs/>
-          <w:sz w:val="20"/>
-          <w:szCs w:val="20"/>
-        </w:rPr>
-        <w:t>Figma</w:t>
-      </w:r>
-      <w:r>
-        <w:rPr>
-          <w:rFonts w:asciiTheme="majorHAnsi" w:hAnsiTheme="majorHAnsi" w:cstheme="majorHAnsi"/>
-          <w:sz w:val="20"/>
-          <w:szCs w:val="20"/>
-        </w:rPr>
-        <w:t xml:space="preserve"> and turned </w:t>
+        <w:t xml:space="preserve">Designed a single-page website using Figma and turned </w:t>
       </w:r>
       <w:r>
         <w:rPr>
@@ -3141,53 +2964,7 @@
           <w:sz w:val="20"/>
           <w:szCs w:val="20"/>
         </w:rPr>
-        <w:t xml:space="preserve">into code with </w:t>
-      </w:r>
-      <w:r>
-        <w:rPr>
-          <w:rFonts w:asciiTheme="majorHAnsi" w:hAnsiTheme="majorHAnsi" w:cstheme="majorHAnsi"/>
-          <w:b/>
-          <w:bCs/>
-          <w:sz w:val="20"/>
-          <w:szCs w:val="20"/>
-        </w:rPr>
-        <w:t>HTML</w:t>
-      </w:r>
-      <w:r>
-        <w:rPr>
-          <w:rFonts w:asciiTheme="majorHAnsi" w:hAnsiTheme="majorHAnsi" w:cstheme="majorHAnsi"/>
-          <w:sz w:val="20"/>
-          <w:szCs w:val="20"/>
-        </w:rPr>
-        <w:t xml:space="preserve">, </w:t>
-      </w:r>
-      <w:r>
-        <w:rPr>
-          <w:rFonts w:asciiTheme="majorHAnsi" w:hAnsiTheme="majorHAnsi" w:cstheme="majorHAnsi"/>
-          <w:b/>
-          <w:bCs/>
-          <w:sz w:val="20"/>
-          <w:szCs w:val="20"/>
-        </w:rPr>
-        <w:t>CSS</w:t>
-      </w:r>
-      <w:r>
-        <w:rPr>
-          <w:rFonts w:asciiTheme="majorHAnsi" w:hAnsiTheme="majorHAnsi" w:cstheme="majorHAnsi"/>
-          <w:sz w:val="20"/>
-          <w:szCs w:val="20"/>
-        </w:rPr>
-        <w:t xml:space="preserve">, and </w:t>
-      </w:r>
-      <w:r>
-        <w:rPr>
-          <w:rFonts w:asciiTheme="majorHAnsi" w:hAnsiTheme="majorHAnsi" w:cstheme="majorHAnsi"/>
-          <w:b/>
-          <w:bCs/>
-          <w:sz w:val="20"/>
-          <w:szCs w:val="20"/>
-        </w:rPr>
-        <w:t>JavaScript</w:t>
+        <w:t>into code with HTML, CSS, and JavaScript</w:t>
       </w:r>
     </w:p>
     <w:p>
@@ -3242,67 +3019,27 @@
           <w:sz w:val="20"/>
           <w:szCs w:val="20"/>
         </w:rPr>
-        <w:t xml:space="preserve"> in </w:t>
-      </w:r>
-      <w:r>
-        <w:rPr>
-          <w:rFonts w:asciiTheme="majorHAnsi" w:hAnsiTheme="majorHAnsi" w:cstheme="majorHAnsi"/>
-          <w:b/>
-          <w:bCs/>
-          <w:sz w:val="20"/>
-          <w:szCs w:val="20"/>
-        </w:rPr>
-        <w:t>Solidity</w:t>
-      </w:r>
-      <w:r>
-        <w:rPr>
-          <w:rFonts w:asciiTheme="majorHAnsi" w:hAnsiTheme="majorHAnsi" w:cstheme="majorHAnsi"/>
-          <w:sz w:val="20"/>
-          <w:szCs w:val="20"/>
-        </w:rPr>
-        <w:t xml:space="preserve"> and deployed</w:t>
-      </w:r>
-      <w:r>
-        <w:rPr>
-          <w:rFonts w:asciiTheme="majorHAnsi" w:hAnsiTheme="majorHAnsi" w:cstheme="majorHAnsi"/>
-          <w:sz w:val="20"/>
-          <w:szCs w:val="20"/>
-        </w:rPr>
-        <w:t xml:space="preserve"> the </w:t>
-      </w:r>
-      <w:r>
-        <w:rPr>
-          <w:rFonts w:asciiTheme="majorHAnsi" w:hAnsiTheme="majorHAnsi" w:cstheme="majorHAnsi"/>
-          <w:b/>
-          <w:bCs/>
-          <w:sz w:val="20"/>
-          <w:szCs w:val="20"/>
-        </w:rPr>
-        <w:t>smart contracts</w:t>
-      </w:r>
-      <w:r>
-        <w:rPr>
-          <w:rFonts w:asciiTheme="majorHAnsi" w:hAnsiTheme="majorHAnsi" w:cstheme="majorHAnsi"/>
-          <w:sz w:val="20"/>
-          <w:szCs w:val="20"/>
-        </w:rPr>
-        <w:t xml:space="preserve"> on </w:t>
-      </w:r>
-      <w:r>
-        <w:rPr>
-          <w:rFonts w:asciiTheme="majorHAnsi" w:hAnsiTheme="majorHAnsi" w:cstheme="majorHAnsi"/>
-          <w:b/>
-          <w:bCs/>
-          <w:sz w:val="20"/>
-          <w:szCs w:val="20"/>
-        </w:rPr>
-        <w:t>Ethereum Virtual Machine</w:t>
-      </w:r>
-      <w:r>
-        <w:rPr>
-          <w:rFonts w:asciiTheme="majorHAnsi" w:hAnsiTheme="majorHAnsi" w:cstheme="majorHAnsi"/>
-          <w:b/>
-          <w:bCs/>
+        <w:t xml:space="preserve"> in Solidity and deployed</w:t>
+      </w:r>
+      <w:r>
+        <w:rPr>
+          <w:rFonts w:asciiTheme="majorHAnsi" w:hAnsiTheme="majorHAnsi" w:cstheme="majorHAnsi"/>
+          <w:sz w:val="20"/>
+          <w:szCs w:val="20"/>
+        </w:rPr>
+        <w:t xml:space="preserve"> the smart contracts</w:t>
+      </w:r>
+      <w:r>
+        <w:rPr>
+          <w:rFonts w:asciiTheme="majorHAnsi" w:hAnsiTheme="majorHAnsi" w:cstheme="majorHAnsi"/>
+          <w:sz w:val="20"/>
+          <w:szCs w:val="20"/>
+        </w:rPr>
+        <w:t xml:space="preserve"> on Ethereum Virtual Machine</w:t>
+      </w:r>
+      <w:r>
+        <w:rPr>
+          <w:rFonts w:asciiTheme="majorHAnsi" w:hAnsiTheme="majorHAnsi" w:cstheme="majorHAnsi"/>
           <w:sz w:val="20"/>
           <w:szCs w:val="20"/>
         </w:rPr>
@@ -3361,51 +3098,23 @@
           <w:sz w:val="20"/>
           <w:szCs w:val="20"/>
         </w:rPr>
-        <w:t xml:space="preserve"> tests</w:t>
-      </w:r>
-      <w:r>
-        <w:rPr>
-          <w:rFonts w:asciiTheme="majorHAnsi" w:hAnsiTheme="majorHAnsi" w:cstheme="majorHAnsi"/>
-          <w:sz w:val="20"/>
-          <w:szCs w:val="20"/>
-        </w:rPr>
-        <w:t xml:space="preserve"> using </w:t>
-      </w:r>
-      <w:r>
-        <w:rPr>
-          <w:rFonts w:asciiTheme="majorHAnsi" w:hAnsiTheme="majorHAnsi" w:cstheme="majorHAnsi"/>
-          <w:b/>
-          <w:bCs/>
-          <w:sz w:val="20"/>
-          <w:szCs w:val="20"/>
-        </w:rPr>
-        <w:t>Mocha</w:t>
-      </w:r>
-      <w:r>
-        <w:rPr>
-          <w:rFonts w:asciiTheme="majorHAnsi" w:hAnsiTheme="majorHAnsi" w:cstheme="majorHAnsi"/>
-          <w:sz w:val="20"/>
-          <w:szCs w:val="20"/>
-        </w:rPr>
-        <w:t xml:space="preserve"> with </w:t>
-      </w:r>
-      <w:r>
-        <w:rPr>
-          <w:rFonts w:asciiTheme="majorHAnsi" w:hAnsiTheme="majorHAnsi" w:cstheme="majorHAnsi"/>
-          <w:b/>
-          <w:bCs/>
-          <w:sz w:val="20"/>
-          <w:szCs w:val="20"/>
-        </w:rPr>
-        <w:t>Hardhat</w:t>
-      </w:r>
-      <w:r>
-        <w:rPr>
-          <w:rFonts w:asciiTheme="majorHAnsi" w:hAnsiTheme="majorHAnsi" w:cstheme="majorHAnsi"/>
-          <w:sz w:val="20"/>
-          <w:szCs w:val="20"/>
-        </w:rPr>
-        <w:t xml:space="preserve"> </w:t>
+        <w:t xml:space="preserve"> tests using</w:t>
+      </w:r>
+      <w:r>
+        <w:rPr>
+          <w:rFonts w:asciiTheme="majorHAnsi" w:hAnsiTheme="majorHAnsi" w:cstheme="majorHAnsi"/>
+          <w:sz w:val="20"/>
+          <w:szCs w:val="20"/>
+        </w:rPr>
+        <w:t xml:space="preserve"> Mocha with</w:t>
+      </w:r>
+      <w:r>
+        <w:rPr>
+          <w:rFonts w:asciiTheme="majorHAnsi" w:hAnsiTheme="majorHAnsi" w:cstheme="majorHAnsi"/>
+          <w:sz w:val="20"/>
+          <w:szCs w:val="20"/>
+        </w:rPr>
+        <w:t xml:space="preserve"> Hardhat </w:t>
       </w:r>
       <w:r>
         <w:rPr>
@@ -3491,23 +3200,27 @@
           <w:sz w:val="20"/>
           <w:szCs w:val="20"/>
         </w:rPr>
-        <w:tab/>
-      </w:r>
-      <w:r>
-        <w:rPr>
-          <w:rFonts w:cstheme="minorHAnsi"/>
-          <w:sz w:val="20"/>
-          <w:szCs w:val="20"/>
-        </w:rPr>
-        <w:tab/>
-      </w:r>
-      <w:r>
-        <w:rPr>
-          <w:rFonts w:cstheme="minorHAnsi"/>
-          <w:sz w:val="20"/>
-          <w:szCs w:val="20"/>
-        </w:rPr>
-        <w:tab/>
+        <w:t xml:space="preserve">| </w:t>
+      </w:r>
+      <w:r>
+        <w:rPr>
+          <w:rFonts w:cstheme="minorHAnsi"/>
+          <w:i/>
+          <w:iCs/>
+          <w:sz w:val="20"/>
+          <w:szCs w:val="20"/>
+        </w:rPr>
+        <w:t>JS</w:t>
+      </w:r>
+      <w:r>
+        <w:rPr>
+          <w:rFonts w:cstheme="minorHAnsi"/>
+          <w:i/>
+          <w:iCs/>
+          <w:sz w:val="20"/>
+          <w:szCs w:val="20"/>
+        </w:rPr>
+        <w:t>, Cloud instance</w:t>
       </w:r>
       <w:r>
         <w:rPr>
@@ -3631,53 +3344,31 @@
           <w:sz w:val="20"/>
           <w:szCs w:val="20"/>
         </w:rPr>
-        <w:t>Developed a</w:t>
-      </w:r>
-      <w:r>
-        <w:rPr>
-          <w:rFonts w:asciiTheme="majorHAnsi" w:hAnsiTheme="majorHAnsi" w:cstheme="majorHAnsi"/>
-          <w:b/>
-          <w:bCs/>
-          <w:sz w:val="20"/>
-          <w:szCs w:val="20"/>
-        </w:rPr>
-        <w:t xml:space="preserve"> </w:t>
-      </w:r>
-      <w:r>
-        <w:rPr>
-          <w:rFonts w:asciiTheme="majorHAnsi" w:hAnsiTheme="majorHAnsi" w:cstheme="majorHAnsi"/>
-          <w:b/>
-          <w:bCs/>
-          <w:sz w:val="20"/>
-          <w:szCs w:val="20"/>
-        </w:rPr>
-        <w:t>JavaScript</w:t>
-      </w:r>
-      <w:r>
-        <w:rPr>
-          <w:rFonts w:asciiTheme="majorHAnsi" w:hAnsiTheme="majorHAnsi" w:cstheme="majorHAnsi"/>
-          <w:sz w:val="20"/>
-          <w:szCs w:val="20"/>
-        </w:rPr>
-        <w:t xml:space="preserve"> algorithmic trader that generated a profit of </w:t>
-      </w:r>
-      <w:r>
-        <w:rPr>
-          <w:rFonts w:asciiTheme="majorHAnsi" w:hAnsiTheme="majorHAnsi" w:cstheme="majorHAnsi"/>
-          <w:b/>
-          <w:bCs/>
-          <w:sz w:val="20"/>
-          <w:szCs w:val="20"/>
-        </w:rPr>
-        <w:t>13%</w:t>
-      </w:r>
-      <w:r>
-        <w:rPr>
-          <w:rFonts w:asciiTheme="majorHAnsi" w:hAnsiTheme="majorHAnsi" w:cstheme="majorHAnsi"/>
-          <w:sz w:val="20"/>
-          <w:szCs w:val="20"/>
-        </w:rPr>
-        <w:t xml:space="preserve"> with £15,000 by implementing a given strategy</w:t>
+        <w:t xml:space="preserve">Developed </w:t>
+      </w:r>
+      <w:r>
+        <w:rPr>
+          <w:rFonts w:asciiTheme="majorHAnsi" w:hAnsiTheme="majorHAnsi" w:cstheme="majorHAnsi"/>
+          <w:sz w:val="20"/>
+          <w:szCs w:val="20"/>
+        </w:rPr>
+        <w:t>a</w:t>
+      </w:r>
+      <w:r>
+        <w:rPr>
+          <w:rFonts w:asciiTheme="majorHAnsi" w:hAnsiTheme="majorHAnsi" w:cstheme="majorHAnsi"/>
+          <w:sz w:val="20"/>
+          <w:szCs w:val="20"/>
+        </w:rPr>
+        <w:t xml:space="preserve"> JavaScript</w:t>
+      </w:r>
+      <w:r>
+        <w:rPr>
+          <w:rFonts w:asciiTheme="majorHAnsi" w:hAnsiTheme="majorHAnsi" w:cstheme="majorHAnsi"/>
+          <w:sz w:val="20"/>
+          <w:szCs w:val="20"/>
+        </w:rPr>
+        <w:t xml:space="preserve"> algorithmic trader that generated a profit of 13% with £15,000 by implementing a given strategy</w:t>
       </w:r>
     </w:p>
     <w:p>
@@ -3699,109 +3390,7 @@
           <w:sz w:val="20"/>
           <w:szCs w:val="20"/>
         </w:rPr>
-        <w:t>A</w:t>
-      </w:r>
-      <w:r>
-        <w:rPr>
-          <w:rFonts w:asciiTheme="majorHAnsi" w:hAnsiTheme="majorHAnsi" w:cstheme="majorHAnsi"/>
-          <w:sz w:val="20"/>
-          <w:szCs w:val="20"/>
-        </w:rPr>
-        <w:t>chieve</w:t>
-      </w:r>
-      <w:r>
-        <w:rPr>
-          <w:rFonts w:asciiTheme="majorHAnsi" w:hAnsiTheme="majorHAnsi" w:cstheme="majorHAnsi"/>
-          <w:sz w:val="20"/>
-          <w:szCs w:val="20"/>
-        </w:rPr>
-        <w:t>d</w:t>
-      </w:r>
-      <w:r>
-        <w:rPr>
-          <w:rFonts w:asciiTheme="majorHAnsi" w:hAnsiTheme="majorHAnsi" w:cstheme="majorHAnsi"/>
-          <w:sz w:val="20"/>
-          <w:szCs w:val="20"/>
-        </w:rPr>
-        <w:t xml:space="preserve"> a</w:t>
-      </w:r>
-      <w:r>
-        <w:rPr>
-          <w:rFonts w:asciiTheme="majorHAnsi" w:hAnsiTheme="majorHAnsi" w:cstheme="majorHAnsi"/>
-          <w:sz w:val="20"/>
-          <w:szCs w:val="20"/>
-        </w:rPr>
-        <w:t xml:space="preserve"> </w:t>
-      </w:r>
-      <w:r>
-        <w:rPr>
-          <w:rFonts w:asciiTheme="majorHAnsi" w:hAnsiTheme="majorHAnsi" w:cstheme="majorHAnsi"/>
-          <w:b/>
-          <w:bCs/>
-          <w:sz w:val="20"/>
-          <w:szCs w:val="20"/>
-        </w:rPr>
-        <w:t>200%</w:t>
-      </w:r>
-      <w:r>
-        <w:rPr>
-          <w:rFonts w:asciiTheme="majorHAnsi" w:hAnsiTheme="majorHAnsi" w:cstheme="majorHAnsi"/>
-          <w:sz w:val="20"/>
-          <w:szCs w:val="20"/>
-        </w:rPr>
-        <w:t xml:space="preserve"> </w:t>
-      </w:r>
-      <w:r>
-        <w:rPr>
-          <w:rFonts w:asciiTheme="majorHAnsi" w:hAnsiTheme="majorHAnsi" w:cstheme="majorHAnsi"/>
-          <w:sz w:val="20"/>
-          <w:szCs w:val="20"/>
-        </w:rPr>
-        <w:t xml:space="preserve">increase in the success rate of our strategy </w:t>
-      </w:r>
-      <w:r>
-        <w:rPr>
-          <w:rFonts w:asciiTheme="majorHAnsi" w:hAnsiTheme="majorHAnsi" w:cstheme="majorHAnsi"/>
-          <w:sz w:val="20"/>
-          <w:szCs w:val="20"/>
-        </w:rPr>
-        <w:t>b</w:t>
-      </w:r>
-      <w:r>
-        <w:rPr>
-          <w:rFonts w:asciiTheme="majorHAnsi" w:hAnsiTheme="majorHAnsi" w:cstheme="majorHAnsi"/>
-          <w:sz w:val="20"/>
-          <w:szCs w:val="20"/>
-        </w:rPr>
-        <w:t xml:space="preserve">y renting a </w:t>
-      </w:r>
-      <w:r>
-        <w:rPr>
-          <w:rFonts w:asciiTheme="majorHAnsi" w:hAnsiTheme="majorHAnsi" w:cstheme="majorHAnsi"/>
-          <w:b/>
-          <w:bCs/>
-          <w:sz w:val="20"/>
-          <w:szCs w:val="20"/>
-        </w:rPr>
-        <w:t>dedicated server</w:t>
-      </w:r>
-      <w:r>
-        <w:rPr>
-          <w:rFonts w:asciiTheme="majorHAnsi" w:hAnsiTheme="majorHAnsi" w:cstheme="majorHAnsi"/>
-          <w:sz w:val="20"/>
-          <w:szCs w:val="20"/>
-        </w:rPr>
-        <w:t xml:space="preserve"> to host our </w:t>
-      </w:r>
-      <w:r>
-        <w:rPr>
-          <w:rFonts w:asciiTheme="majorHAnsi" w:hAnsiTheme="majorHAnsi" w:cstheme="majorHAnsi"/>
-          <w:b/>
-          <w:bCs/>
-          <w:sz w:val="20"/>
-          <w:szCs w:val="20"/>
-        </w:rPr>
-        <w:t>EVM</w:t>
+        <w:t>Achieved a 200% increase in the success rate of our strategy by renting a dedicated server to host our EVM</w:t>
       </w:r>
       <w:r>
         <w:rPr>
@@ -4052,43 +3641,7 @@
           <w:sz w:val="20"/>
           <w:szCs w:val="20"/>
         </w:rPr>
-        <w:t xml:space="preserve">Saved </w:t>
-      </w:r>
-      <w:r>
-        <w:rPr>
-          <w:rFonts w:asciiTheme="majorHAnsi" w:hAnsiTheme="majorHAnsi" w:cstheme="majorHAnsi"/>
-          <w:b/>
-          <w:bCs/>
-          <w:sz w:val="20"/>
-          <w:szCs w:val="20"/>
-        </w:rPr>
-        <w:t>1 person-hour per day</w:t>
-      </w:r>
-      <w:r>
-        <w:rPr>
-          <w:rFonts w:asciiTheme="majorHAnsi" w:hAnsiTheme="majorHAnsi" w:cstheme="majorHAnsi"/>
-          <w:sz w:val="20"/>
-          <w:szCs w:val="20"/>
-        </w:rPr>
-        <w:t xml:space="preserve"> while scaling a group from </w:t>
-      </w:r>
-      <w:r>
-        <w:rPr>
-          <w:rFonts w:asciiTheme="majorHAnsi" w:hAnsiTheme="majorHAnsi" w:cstheme="majorHAnsi"/>
-          <w:b/>
-          <w:bCs/>
-          <w:sz w:val="20"/>
-          <w:szCs w:val="20"/>
-        </w:rPr>
-        <w:t>750 to 4,000</w:t>
-      </w:r>
-      <w:r>
-        <w:rPr>
-          <w:rFonts w:asciiTheme="majorHAnsi" w:hAnsiTheme="majorHAnsi" w:cstheme="majorHAnsi"/>
-          <w:sz w:val="20"/>
-          <w:szCs w:val="20"/>
-        </w:rPr>
-        <w:t xml:space="preserve"> members by utilising and building </w:t>
+        <w:t xml:space="preserve">Saved 1 person-hour per day while scaling a group from 750 to 4,000 members by utilising and building </w:t>
       </w:r>
       <w:r>
         <w:rPr>
@@ -8136,6 +7689,10 @@
 </file>
 
 <file path=customXml/item1.xml><?xml version="1.0" encoding="utf-8"?>
+<b:Sources xmlns:b="http://schemas.openxmlformats.org/officeDocument/2006/bibliography" xmlns="http://schemas.openxmlformats.org/officeDocument/2006/bibliography" SelectedStyle="\APASixthEditionOfficeOnline.xsl" StyleName="APA" Version="6"/>
+</file>
+
+<file path=customXml/item2.xml><?xml version="1.0" encoding="utf-8"?>
 <ct:contentTypeSchema xmlns:ct="http://schemas.microsoft.com/office/2006/metadata/contentType" xmlns:ma="http://schemas.microsoft.com/office/2006/metadata/properties/metaAttributes" ct:_="" ma:_="" ma:contentTypeName="Document" ma:contentTypeID="0x01010006F0DE34E5FD6C4FBE1062F4061A8E04" ma:contentTypeVersion="12" ma:contentTypeDescription="Create a new document." ma:contentTypeScope="" ma:versionID="fc6be963eec79975c8b1041877b9c335">
   <xsd:schema xmlns:xsd="http://www.w3.org/2001/XMLSchema" xmlns:xs="http://www.w3.org/2001/XMLSchema" xmlns:p="http://schemas.microsoft.com/office/2006/metadata/properties" xmlns:ns3="d7ed7fb2-386c-44e2-bd77-d8072fce55f0" xmlns:ns4="d7871dc0-a0ab-49c2-a764-b8e737a447b1" targetNamespace="http://schemas.microsoft.com/office/2006/metadata/properties" ma:root="true" ma:fieldsID="cc8fb350161800212299686b2b315639" ns3:_="" ns4:_="">
     <xsd:import namespace="d7ed7fb2-386c-44e2-bd77-d8072fce55f0"/>
@@ -8352,17 +7909,7 @@
 </ct:contentTypeSchema>
 </file>
 
-<file path=customXml/item2.xml><?xml version="1.0" encoding="utf-8"?>
-<b:Sources xmlns:b="http://schemas.openxmlformats.org/officeDocument/2006/bibliography" xmlns="http://schemas.openxmlformats.org/officeDocument/2006/bibliography" SelectedStyle="\APASixthEditionOfficeOnline.xsl" StyleName="APA" Version="6"/>
-</file>
-
 <file path=customXml/item3.xml><?xml version="1.0" encoding="utf-8"?>
-<p:properties xmlns:p="http://schemas.microsoft.com/office/2006/metadata/properties" xmlns:xsi="http://www.w3.org/2001/XMLSchema-instance" xmlns:pc="http://schemas.microsoft.com/office/infopath/2007/PartnerControls">
-  <documentManagement/>
-</p:properties>
-</file>
-
-<file path=customXml/item4.xml><?xml version="1.0" encoding="utf-8"?>
 <?mso-contentType ?>
 <FormTemplates xmlns="http://schemas.microsoft.com/sharepoint/v3/contenttype/forms">
   <Display>DocumentLibraryForm</Display>
@@ -8371,7 +7918,21 @@
 </FormTemplates>
 </file>
 
+<file path=customXml/item4.xml><?xml version="1.0" encoding="utf-8"?>
+<p:properties xmlns:p="http://schemas.microsoft.com/office/2006/metadata/properties" xmlns:xsi="http://www.w3.org/2001/XMLSchema-instance" xmlns:pc="http://schemas.microsoft.com/office/infopath/2007/PartnerControls">
+  <documentManagement/>
+</p:properties>
+</file>
+
 <file path=customXml/itemProps1.xml><?xml version="1.0" encoding="utf-8"?>
+<ds:datastoreItem xmlns:ds="http://schemas.openxmlformats.org/officeDocument/2006/customXml" ds:itemID="{400AE34B-4A81-4D2E-9B20-531944EDD1D6}">
+  <ds:schemaRefs>
+    <ds:schemaRef ds:uri="http://schemas.openxmlformats.org/officeDocument/2006/bibliography"/>
+  </ds:schemaRefs>
+</ds:datastoreItem>
+</file>
+
+<file path=customXml/itemProps2.xml><?xml version="1.0" encoding="utf-8"?>
 <ds:datastoreItem xmlns:ds="http://schemas.openxmlformats.org/officeDocument/2006/customXml" ds:itemID="{46E9544C-F0C4-4AC6-ADC5-0F92503C1A40}">
   <ds:schemaRefs>
     <ds:schemaRef ds:uri="http://schemas.microsoft.com/office/2006/metadata/contentType"/>
@@ -8390,27 +7951,19 @@
 </ds:datastoreItem>
 </file>
 
-<file path=customXml/itemProps2.xml><?xml version="1.0" encoding="utf-8"?>
-<ds:datastoreItem xmlns:ds="http://schemas.openxmlformats.org/officeDocument/2006/customXml" ds:itemID="{400AE34B-4A81-4D2E-9B20-531944EDD1D6}">
+<file path=customXml/itemProps3.xml><?xml version="1.0" encoding="utf-8"?>
+<ds:datastoreItem xmlns:ds="http://schemas.openxmlformats.org/officeDocument/2006/customXml" ds:itemID="{2108D1F5-1699-4DBB-A861-1B3C53A8B963}">
   <ds:schemaRefs>
-    <ds:schemaRef ds:uri="http://schemas.openxmlformats.org/officeDocument/2006/bibliography"/>
+    <ds:schemaRef ds:uri="http://schemas.microsoft.com/sharepoint/v3/contenttype/forms"/>
   </ds:schemaRefs>
 </ds:datastoreItem>
 </file>
 
-<file path=customXml/itemProps3.xml><?xml version="1.0" encoding="utf-8"?>
+<file path=customXml/itemProps4.xml><?xml version="1.0" encoding="utf-8"?>
 <ds:datastoreItem xmlns:ds="http://schemas.openxmlformats.org/officeDocument/2006/customXml" ds:itemID="{682A720C-B119-4B72-AA22-281E1CA73640}">
   <ds:schemaRefs>
     <ds:schemaRef ds:uri="http://schemas.microsoft.com/office/2006/metadata/properties"/>
     <ds:schemaRef ds:uri="http://schemas.microsoft.com/office/infopath/2007/PartnerControls"/>
   </ds:schemaRefs>
 </ds:datastoreItem>
-</file>
-
-<file path=customXml/itemProps4.xml><?xml version="1.0" encoding="utf-8"?>
-<ds:datastoreItem xmlns:ds="http://schemas.openxmlformats.org/officeDocument/2006/customXml" ds:itemID="{2108D1F5-1699-4DBB-A861-1B3C53A8B963}">
-  <ds:schemaRefs>
-    <ds:schemaRef ds:uri="http://schemas.microsoft.com/sharepoint/v3/contenttype/forms"/>
-  </ds:schemaRefs>
-</ds:datastoreItem>
 </file>
</xml_diff>

<commit_message>
fix: transfer coin's end date
</commit_message>
<xml_diff>
--- a/CV_mahmut_baran_turkmen.docx
+++ b/CV_mahmut_baran_turkmen.docx
@@ -1996,14 +1996,6 @@
       <w:r>
         <w:rPr>
           <w:rFonts w:cstheme="minorHAnsi"/>
-          <w:sz w:val="20"/>
-          <w:szCs w:val="20"/>
-        </w:rPr>
-        <w:t xml:space="preserve"> </w:t>
-      </w:r>
-      <w:r>
-        <w:rPr>
-          <w:rFonts w:cstheme="minorHAnsi"/>
           <w:b/>
           <w:bCs/>
         </w:rPr>
@@ -2053,7 +2045,7 @@
           <w:b/>
           <w:bCs/>
         </w:rPr>
-        <w:t>present</w:t>
+        <w:t>06/2023</w:t>
       </w:r>
     </w:p>
     <w:p>
@@ -7438,16 +7430,25 @@
 </file>
 
 <file path=customXml/item1.xml><?xml version="1.0" encoding="utf-8"?>
+<b:Sources xmlns:b="http://schemas.openxmlformats.org/officeDocument/2006/bibliography" xmlns="http://schemas.openxmlformats.org/officeDocument/2006/bibliography" SelectedStyle="\APASixthEditionOfficeOnline.xsl" StyleName="APA" Version="6"/>
+</file>
+
+<file path=customXml/item2.xml><?xml version="1.0" encoding="utf-8"?>
 <p:properties xmlns:p="http://schemas.microsoft.com/office/2006/metadata/properties" xmlns:xsi="http://www.w3.org/2001/XMLSchema-instance" xmlns:pc="http://schemas.microsoft.com/office/infopath/2007/PartnerControls">
   <documentManagement/>
 </p:properties>
 </file>
 
-<file path=customXml/item2.xml><?xml version="1.0" encoding="utf-8"?>
-<b:Sources xmlns:b="http://schemas.openxmlformats.org/officeDocument/2006/bibliography" xmlns="http://schemas.openxmlformats.org/officeDocument/2006/bibliography" SelectedStyle="\APASixthEditionOfficeOnline.xsl" StyleName="APA" Version="6"/>
+<file path=customXml/item3.xml><?xml version="1.0" encoding="utf-8"?>
+<?mso-contentType ?>
+<FormTemplates xmlns="http://schemas.microsoft.com/sharepoint/v3/contenttype/forms">
+  <Display>DocumentLibraryForm</Display>
+  <Edit>DocumentLibraryForm</Edit>
+  <New>DocumentLibraryForm</New>
+</FormTemplates>
 </file>
 
-<file path=customXml/item3.xml><?xml version="1.0" encoding="utf-8"?>
+<file path=customXml/item4.xml><?xml version="1.0" encoding="utf-8"?>
 <ct:contentTypeSchema xmlns:ct="http://schemas.microsoft.com/office/2006/metadata/contentType" xmlns:ma="http://schemas.microsoft.com/office/2006/metadata/properties/metaAttributes" ct:_="" ma:_="" ma:contentTypeName="Document" ma:contentTypeID="0x01010006F0DE34E5FD6C4FBE1062F4061A8E04" ma:contentTypeVersion="12" ma:contentTypeDescription="Create a new document." ma:contentTypeScope="" ma:versionID="fc6be963eec79975c8b1041877b9c335">
   <xsd:schema xmlns:xsd="http://www.w3.org/2001/XMLSchema" xmlns:xs="http://www.w3.org/2001/XMLSchema" xmlns:p="http://schemas.microsoft.com/office/2006/metadata/properties" xmlns:ns3="d7ed7fb2-386c-44e2-bd77-d8072fce55f0" xmlns:ns4="d7871dc0-a0ab-49c2-a764-b8e737a447b1" targetNamespace="http://schemas.microsoft.com/office/2006/metadata/properties" ma:root="true" ma:fieldsID="cc8fb350161800212299686b2b315639" ns3:_="" ns4:_="">
     <xsd:import namespace="d7ed7fb2-386c-44e2-bd77-d8072fce55f0"/>
@@ -7664,16 +7665,15 @@
 </ct:contentTypeSchema>
 </file>
 
-<file path=customXml/item4.xml><?xml version="1.0" encoding="utf-8"?>
-<?mso-contentType ?>
-<FormTemplates xmlns="http://schemas.microsoft.com/sharepoint/v3/contenttype/forms">
-  <Display>DocumentLibraryForm</Display>
-  <Edit>DocumentLibraryForm</Edit>
-  <New>DocumentLibraryForm</New>
-</FormTemplates>
+<file path=customXml/itemProps1.xml><?xml version="1.0" encoding="utf-8"?>
+<ds:datastoreItem xmlns:ds="http://schemas.openxmlformats.org/officeDocument/2006/customXml" ds:itemID="{400AE34B-4A81-4D2E-9B20-531944EDD1D6}">
+  <ds:schemaRefs>
+    <ds:schemaRef ds:uri="http://schemas.openxmlformats.org/officeDocument/2006/bibliography"/>
+  </ds:schemaRefs>
+</ds:datastoreItem>
 </file>
 
-<file path=customXml/itemProps1.xml><?xml version="1.0" encoding="utf-8"?>
+<file path=customXml/itemProps2.xml><?xml version="1.0" encoding="utf-8"?>
 <ds:datastoreItem xmlns:ds="http://schemas.openxmlformats.org/officeDocument/2006/customXml" ds:itemID="{682A720C-B119-4B72-AA22-281E1CA73640}">
   <ds:schemaRefs>
     <ds:schemaRef ds:uri="http://schemas.microsoft.com/office/2006/metadata/properties"/>
@@ -7682,15 +7682,15 @@
 </ds:datastoreItem>
 </file>
 
-<file path=customXml/itemProps2.xml><?xml version="1.0" encoding="utf-8"?>
-<ds:datastoreItem xmlns:ds="http://schemas.openxmlformats.org/officeDocument/2006/customXml" ds:itemID="{400AE34B-4A81-4D2E-9B20-531944EDD1D6}">
+<file path=customXml/itemProps3.xml><?xml version="1.0" encoding="utf-8"?>
+<ds:datastoreItem xmlns:ds="http://schemas.openxmlformats.org/officeDocument/2006/customXml" ds:itemID="{2108D1F5-1699-4DBB-A861-1B3C53A8B963}">
   <ds:schemaRefs>
-    <ds:schemaRef ds:uri="http://schemas.openxmlformats.org/officeDocument/2006/bibliography"/>
+    <ds:schemaRef ds:uri="http://schemas.microsoft.com/sharepoint/v3/contenttype/forms"/>
   </ds:schemaRefs>
 </ds:datastoreItem>
 </file>
 
-<file path=customXml/itemProps3.xml><?xml version="1.0" encoding="utf-8"?>
+<file path=customXml/itemProps4.xml><?xml version="1.0" encoding="utf-8"?>
 <ds:datastoreItem xmlns:ds="http://schemas.openxmlformats.org/officeDocument/2006/customXml" ds:itemID="{46E9544C-F0C4-4AC6-ADC5-0F92503C1A40}">
   <ds:schemaRefs>
     <ds:schemaRef ds:uri="http://schemas.microsoft.com/office/2006/metadata/contentType"/>
@@ -7707,12 +7707,4 @@
     <ds:schemaRef ds:uri="http://schemas.microsoft.com/internal/obd"/>
   </ds:schemaRefs>
 </ds:datastoreItem>
-</file>
-
-<file path=customXml/itemProps4.xml><?xml version="1.0" encoding="utf-8"?>
-<ds:datastoreItem xmlns:ds="http://schemas.openxmlformats.org/officeDocument/2006/customXml" ds:itemID="{2108D1F5-1699-4DBB-A861-1B3C53A8B963}">
-  <ds:schemaRefs>
-    <ds:schemaRef ds:uri="http://schemas.microsoft.com/sharepoint/v3/contenttype/forms"/>
-  </ds:schemaRefs>
-</ds:datastoreItem>
 </file>
</xml_diff>

<commit_message>
refactor: move technical skills to the bottom
</commit_message>
<xml_diff>
--- a/CV_mahmut_baran_turkmen.docx
+++ b/CV_mahmut_baran_turkmen.docx
@@ -263,388 +263,15 @@
           <w:sz w:val="24"/>
           <w:szCs w:val="24"/>
         </w:rPr>
-        <w:t>TECHNICAL SKILLS</w:t>
-      </w:r>
-    </w:p>
-    <w:p>
-      <w:pPr>
-        <w:pStyle w:val="ListParagraph"/>
-        <w:numPr>
-          <w:ilvl w:val="0"/>
-          <w:numId w:val="15"/>
-        </w:numPr>
-        <w:spacing w:after="0" w:line="240" w:lineRule="auto"/>
-        <w:ind w:left="714" w:hanging="357"/>
-        <w:rPr>
-          <w:rFonts w:asciiTheme="majorHAnsi" w:eastAsiaTheme="majorEastAsia" w:hAnsiTheme="majorHAnsi" w:cstheme="majorHAnsi"/>
-          <w:b/>
-          <w:bCs/>
-          <w:sz w:val="20"/>
-          <w:szCs w:val="20"/>
-        </w:rPr>
-      </w:pPr>
-      <w:r>
-        <w:rPr>
-          <w:rFonts w:asciiTheme="majorHAnsi" w:eastAsiaTheme="majorEastAsia" w:hAnsiTheme="majorHAnsi" w:cstheme="majorHAnsi"/>
-          <w:b/>
-          <w:bCs/>
-          <w:sz w:val="20"/>
-          <w:szCs w:val="20"/>
-        </w:rPr>
-        <w:t>Languages:</w:t>
-      </w:r>
-      <w:r>
-        <w:rPr>
-          <w:rFonts w:asciiTheme="majorHAnsi" w:eastAsiaTheme="majorEastAsia" w:hAnsiTheme="majorHAnsi" w:cstheme="majorHAnsi"/>
-          <w:b/>
-          <w:bCs/>
-          <w:sz w:val="20"/>
-          <w:szCs w:val="20"/>
-        </w:rPr>
-        <w:t xml:space="preserve"> </w:t>
-      </w:r>
-      <w:r>
-        <w:rPr>
-          <w:rFonts w:asciiTheme="majorHAnsi" w:hAnsiTheme="majorHAnsi" w:cstheme="majorHAnsi"/>
-          <w:sz w:val="20"/>
-          <w:szCs w:val="20"/>
-        </w:rPr>
-        <w:t>J</w:t>
-      </w:r>
-      <w:r>
-        <w:rPr>
-          <w:rFonts w:asciiTheme="majorHAnsi" w:hAnsiTheme="majorHAnsi" w:cstheme="majorHAnsi"/>
-          <w:sz w:val="20"/>
-          <w:szCs w:val="20"/>
-        </w:rPr>
-        <w:t>avaScript</w:t>
-      </w:r>
-      <w:r>
-        <w:rPr>
-          <w:rFonts w:asciiTheme="majorHAnsi" w:hAnsiTheme="majorHAnsi" w:cstheme="majorHAnsi"/>
-          <w:sz w:val="20"/>
-          <w:szCs w:val="20"/>
-        </w:rPr>
-        <w:t>,</w:t>
-      </w:r>
-      <w:r>
-        <w:rPr>
-          <w:rFonts w:asciiTheme="majorHAnsi" w:hAnsiTheme="majorHAnsi" w:cstheme="majorHAnsi"/>
-          <w:sz w:val="20"/>
-          <w:szCs w:val="20"/>
-        </w:rPr>
-        <w:t xml:space="preserve"> TypeScript,</w:t>
-      </w:r>
-      <w:r>
-        <w:rPr>
-          <w:rFonts w:asciiTheme="majorHAnsi" w:hAnsiTheme="majorHAnsi" w:cstheme="majorHAnsi"/>
-          <w:sz w:val="20"/>
-          <w:szCs w:val="20"/>
-        </w:rPr>
-        <w:t xml:space="preserve"> </w:t>
-      </w:r>
-      <w:r>
-        <w:rPr>
-          <w:rFonts w:asciiTheme="majorHAnsi" w:hAnsiTheme="majorHAnsi" w:cstheme="majorHAnsi"/>
-          <w:sz w:val="20"/>
-          <w:szCs w:val="20"/>
-        </w:rPr>
-        <w:t>Python</w:t>
-      </w:r>
-      <w:r>
-        <w:rPr>
-          <w:rFonts w:asciiTheme="majorHAnsi" w:hAnsiTheme="majorHAnsi" w:cstheme="majorHAnsi"/>
-          <w:sz w:val="20"/>
-          <w:szCs w:val="20"/>
-        </w:rPr>
-        <w:t xml:space="preserve">, Solidity, Bash, SQL, HTML, CSS, </w:t>
-      </w:r>
-      <w:proofErr w:type="spellStart"/>
-      <w:r>
-        <w:rPr>
-          <w:rFonts w:asciiTheme="majorHAnsi" w:hAnsiTheme="majorHAnsi" w:cstheme="majorHAnsi"/>
-          <w:sz w:val="20"/>
-          <w:szCs w:val="20"/>
-        </w:rPr>
-        <w:t>OpenAPI</w:t>
-      </w:r>
-      <w:proofErr w:type="spellEnd"/>
-    </w:p>
-    <w:p>
-      <w:pPr>
-        <w:pStyle w:val="ListParagraph"/>
-        <w:numPr>
-          <w:ilvl w:val="0"/>
-          <w:numId w:val="15"/>
-        </w:numPr>
-        <w:spacing w:line="240" w:lineRule="auto"/>
-        <w:rPr>
-          <w:rFonts w:asciiTheme="majorHAnsi" w:eastAsiaTheme="majorEastAsia" w:hAnsiTheme="majorHAnsi" w:cstheme="majorHAnsi"/>
-          <w:b/>
-          <w:bCs/>
-          <w:sz w:val="20"/>
-          <w:szCs w:val="20"/>
-        </w:rPr>
-      </w:pPr>
-      <w:r>
-        <w:rPr>
-          <w:rFonts w:asciiTheme="majorHAnsi" w:eastAsiaTheme="majorEastAsia" w:hAnsiTheme="majorHAnsi" w:cstheme="majorHAnsi"/>
-          <w:b/>
-          <w:bCs/>
-          <w:sz w:val="20"/>
-          <w:szCs w:val="20"/>
-        </w:rPr>
-        <w:t>Frameworks:</w:t>
-      </w:r>
-      <w:r>
-        <w:rPr>
-          <w:rFonts w:asciiTheme="majorHAnsi" w:eastAsiaTheme="majorEastAsia" w:hAnsiTheme="majorHAnsi" w:cstheme="majorHAnsi"/>
-          <w:sz w:val="20"/>
-          <w:szCs w:val="20"/>
-        </w:rPr>
-        <w:t xml:space="preserve"> Next.js, Express.js, </w:t>
-      </w:r>
-      <w:r>
-        <w:rPr>
-          <w:rFonts w:asciiTheme="majorHAnsi" w:eastAsiaTheme="majorEastAsia" w:hAnsiTheme="majorHAnsi" w:cstheme="majorHAnsi"/>
-          <w:sz w:val="20"/>
-          <w:szCs w:val="20"/>
-        </w:rPr>
-        <w:t>Hardhat</w:t>
-      </w:r>
-    </w:p>
-    <w:p>
-      <w:pPr>
-        <w:pStyle w:val="ListParagraph"/>
-        <w:numPr>
-          <w:ilvl w:val="0"/>
-          <w:numId w:val="15"/>
-        </w:numPr>
-        <w:spacing w:line="240" w:lineRule="auto"/>
-        <w:rPr>
-          <w:rFonts w:asciiTheme="majorHAnsi" w:eastAsiaTheme="majorEastAsia" w:hAnsiTheme="majorHAnsi" w:cstheme="majorHAnsi"/>
-          <w:b/>
-          <w:bCs/>
-          <w:sz w:val="20"/>
-          <w:szCs w:val="20"/>
-        </w:rPr>
-      </w:pPr>
-      <w:r>
-        <w:rPr>
-          <w:rFonts w:asciiTheme="majorHAnsi" w:eastAsiaTheme="majorEastAsia" w:hAnsiTheme="majorHAnsi" w:cstheme="majorHAnsi"/>
-          <w:b/>
-          <w:bCs/>
-          <w:sz w:val="20"/>
-          <w:szCs w:val="20"/>
-        </w:rPr>
-        <w:t>Technologies:</w:t>
-      </w:r>
-      <w:r>
-        <w:rPr>
-          <w:rFonts w:asciiTheme="majorHAnsi" w:eastAsiaTheme="majorEastAsia" w:hAnsiTheme="majorHAnsi" w:cstheme="majorHAnsi"/>
-          <w:sz w:val="20"/>
-          <w:szCs w:val="20"/>
-        </w:rPr>
-        <w:t xml:space="preserve"> React.js,</w:t>
-      </w:r>
-      <w:r>
-        <w:rPr>
-          <w:rFonts w:asciiTheme="majorHAnsi" w:eastAsiaTheme="majorEastAsia" w:hAnsiTheme="majorHAnsi" w:cstheme="majorHAnsi"/>
-          <w:sz w:val="20"/>
-          <w:szCs w:val="20"/>
-        </w:rPr>
-        <w:t xml:space="preserve"> Redux Toolkit,</w:t>
-      </w:r>
-      <w:r>
-        <w:rPr>
-          <w:rFonts w:asciiTheme="majorHAnsi" w:eastAsiaTheme="majorEastAsia" w:hAnsiTheme="majorHAnsi" w:cstheme="majorHAnsi"/>
-          <w:sz w:val="20"/>
-          <w:szCs w:val="20"/>
-        </w:rPr>
-        <w:t xml:space="preserve"> </w:t>
-      </w:r>
-      <w:r>
-        <w:rPr>
-          <w:rFonts w:asciiTheme="majorHAnsi" w:eastAsiaTheme="majorEastAsia" w:hAnsiTheme="majorHAnsi" w:cstheme="majorHAnsi"/>
-          <w:sz w:val="20"/>
-          <w:szCs w:val="20"/>
-        </w:rPr>
-        <w:t>Storybook</w:t>
-      </w:r>
-      <w:r>
-        <w:rPr>
-          <w:rFonts w:asciiTheme="majorHAnsi" w:eastAsiaTheme="majorEastAsia" w:hAnsiTheme="majorHAnsi" w:cstheme="majorHAnsi"/>
-          <w:sz w:val="20"/>
-          <w:szCs w:val="20"/>
-        </w:rPr>
-        <w:t>, Node.js, MongoDB, Redis, MySQL</w:t>
-      </w:r>
-    </w:p>
-    <w:p>
-      <w:pPr>
-        <w:pStyle w:val="ListParagraph"/>
-        <w:numPr>
-          <w:ilvl w:val="0"/>
-          <w:numId w:val="15"/>
-        </w:numPr>
-        <w:spacing w:line="240" w:lineRule="auto"/>
-        <w:rPr>
-          <w:rFonts w:asciiTheme="majorHAnsi" w:eastAsiaTheme="majorEastAsia" w:hAnsiTheme="majorHAnsi" w:cstheme="majorHAnsi"/>
-          <w:b/>
-          <w:bCs/>
-          <w:sz w:val="20"/>
-          <w:szCs w:val="20"/>
-        </w:rPr>
-      </w:pPr>
-      <w:bookmarkStart w:id="0" w:name="OLE_LINK1"/>
-      <w:r>
-        <w:rPr>
-          <w:rFonts w:asciiTheme="majorHAnsi" w:eastAsiaTheme="majorEastAsia" w:hAnsiTheme="majorHAnsi" w:cstheme="majorHAnsi"/>
-          <w:b/>
-          <w:bCs/>
-          <w:sz w:val="20"/>
-          <w:szCs w:val="20"/>
-        </w:rPr>
-        <w:t>DevOps:</w:t>
-      </w:r>
-      <w:bookmarkEnd w:id="0"/>
-      <w:r>
-        <w:rPr>
-          <w:rFonts w:asciiTheme="majorHAnsi" w:eastAsiaTheme="majorEastAsia" w:hAnsiTheme="majorHAnsi" w:cstheme="majorHAnsi"/>
-          <w:sz w:val="20"/>
-          <w:szCs w:val="20"/>
-        </w:rPr>
-        <w:t xml:space="preserve"> </w:t>
-      </w:r>
-      <w:r>
-        <w:rPr>
-          <w:rFonts w:asciiTheme="majorHAnsi" w:eastAsiaTheme="majorEastAsia" w:hAnsiTheme="majorHAnsi" w:cstheme="majorHAnsi"/>
-          <w:sz w:val="20"/>
-          <w:szCs w:val="20"/>
-        </w:rPr>
-        <w:t xml:space="preserve">AWS, </w:t>
-      </w:r>
-      <w:r>
-        <w:rPr>
-          <w:rFonts w:asciiTheme="majorHAnsi" w:eastAsiaTheme="majorEastAsia" w:hAnsiTheme="majorHAnsi" w:cstheme="majorHAnsi"/>
-          <w:sz w:val="20"/>
-          <w:szCs w:val="20"/>
-        </w:rPr>
-        <w:t>Git,</w:t>
-      </w:r>
-      <w:r>
-        <w:rPr>
-          <w:rFonts w:asciiTheme="majorHAnsi" w:eastAsiaTheme="majorEastAsia" w:hAnsiTheme="majorHAnsi" w:cstheme="majorHAnsi"/>
-          <w:sz w:val="20"/>
-          <w:szCs w:val="20"/>
-        </w:rPr>
-        <w:t xml:space="preserve"> Jest,</w:t>
-      </w:r>
-      <w:r>
-        <w:rPr>
-          <w:rFonts w:asciiTheme="majorHAnsi" w:eastAsiaTheme="majorEastAsia" w:hAnsiTheme="majorHAnsi" w:cstheme="majorHAnsi"/>
-          <w:sz w:val="20"/>
-          <w:szCs w:val="20"/>
-        </w:rPr>
-        <w:t xml:space="preserve"> </w:t>
-      </w:r>
-      <w:r>
-        <w:rPr>
-          <w:rFonts w:asciiTheme="majorHAnsi" w:eastAsiaTheme="majorEastAsia" w:hAnsiTheme="majorHAnsi" w:cstheme="majorHAnsi"/>
-          <w:sz w:val="20"/>
-          <w:szCs w:val="20"/>
-        </w:rPr>
-        <w:t>GitHub Actions</w:t>
-      </w:r>
-      <w:r>
-        <w:rPr>
-          <w:rFonts w:asciiTheme="majorHAnsi" w:eastAsiaTheme="majorEastAsia" w:hAnsiTheme="majorHAnsi" w:cstheme="majorHAnsi"/>
-          <w:sz w:val="20"/>
-          <w:szCs w:val="20"/>
-        </w:rPr>
-        <w:t xml:space="preserve">, Docker, Husky, </w:t>
-      </w:r>
-      <w:proofErr w:type="spellStart"/>
-      <w:r>
-        <w:rPr>
-          <w:rFonts w:asciiTheme="majorHAnsi" w:eastAsiaTheme="majorEastAsia" w:hAnsiTheme="majorHAnsi" w:cstheme="majorHAnsi"/>
-          <w:sz w:val="20"/>
-          <w:szCs w:val="20"/>
-        </w:rPr>
-        <w:t>ESLint</w:t>
-      </w:r>
-      <w:proofErr w:type="spellEnd"/>
-    </w:p>
-    <w:p>
-      <w:pPr>
-        <w:pStyle w:val="ListParagraph"/>
-        <w:numPr>
-          <w:ilvl w:val="0"/>
-          <w:numId w:val="15"/>
-        </w:numPr>
-        <w:spacing w:line="240" w:lineRule="auto"/>
-        <w:rPr>
-          <w:rFonts w:asciiTheme="majorHAnsi" w:eastAsiaTheme="majorEastAsia" w:hAnsiTheme="majorHAnsi" w:cstheme="majorHAnsi"/>
-          <w:b/>
-          <w:bCs/>
-          <w:sz w:val="20"/>
-          <w:szCs w:val="20"/>
-        </w:rPr>
-      </w:pPr>
-      <w:r>
-        <w:rPr>
-          <w:rFonts w:asciiTheme="majorHAnsi" w:eastAsiaTheme="majorEastAsia" w:hAnsiTheme="majorHAnsi" w:cstheme="majorHAnsi"/>
-          <w:b/>
-          <w:bCs/>
-          <w:sz w:val="20"/>
-          <w:szCs w:val="20"/>
-        </w:rPr>
-        <w:t xml:space="preserve">Other: </w:t>
-      </w:r>
-      <w:r>
-        <w:rPr>
-          <w:rFonts w:asciiTheme="majorHAnsi" w:eastAsiaTheme="majorEastAsia" w:hAnsiTheme="majorHAnsi" w:cstheme="majorHAnsi"/>
-          <w:sz w:val="20"/>
-          <w:szCs w:val="20"/>
-        </w:rPr>
-        <w:t xml:space="preserve">Scrum, </w:t>
-      </w:r>
-      <w:r>
-        <w:rPr>
-          <w:rFonts w:asciiTheme="majorHAnsi" w:eastAsiaTheme="majorEastAsia" w:hAnsiTheme="majorHAnsi" w:cstheme="majorHAnsi"/>
-          <w:sz w:val="20"/>
-          <w:szCs w:val="20"/>
-        </w:rPr>
-        <w:t>TDD/BDD</w:t>
-      </w:r>
-      <w:r>
-        <w:rPr>
-          <w:rFonts w:asciiTheme="majorHAnsi" w:eastAsiaTheme="majorEastAsia" w:hAnsiTheme="majorHAnsi" w:cstheme="majorHAnsi"/>
-          <w:sz w:val="20"/>
-          <w:szCs w:val="20"/>
-        </w:rPr>
-        <w:t>, Figma</w:t>
-      </w:r>
-    </w:p>
-    <w:p>
-      <w:pPr>
-        <w:pBdr>
-          <w:bottom w:val="single" w:sz="6" w:space="1" w:color="auto"/>
-        </w:pBdr>
-        <w:spacing w:after="40" w:line="240" w:lineRule="auto"/>
+        <w:t>E</w:t>
+      </w:r>
+      <w:r>
         <w:rPr>
           <w:rFonts w:cstheme="minorHAnsi"/>
           <w:sz w:val="24"/>
           <w:szCs w:val="24"/>
         </w:rPr>
-      </w:pPr>
-      <w:r>
-        <w:rPr>
-          <w:rFonts w:cstheme="minorHAnsi"/>
-          <w:sz w:val="24"/>
-          <w:szCs w:val="24"/>
-        </w:rPr>
-        <w:t>EXPERIENCE</w:t>
+        <w:t>MPLOYMENT</w:t>
       </w:r>
     </w:p>
     <w:p>
@@ -760,20 +387,36 @@
           <w:b/>
           <w:bCs/>
         </w:rPr>
-        <w:t xml:space="preserve">/2022 </w:t>
-      </w:r>
-      <w:r>
-        <w:rPr>
+        <w:t>/202</w:t>
+      </w:r>
+      <w:r>
+        <w:rPr>
+          <w:rFonts w:cstheme="minorHAnsi"/>
           <w:b/>
           <w:bCs/>
         </w:rPr>
-        <w:t xml:space="preserve">– </w:t>
-      </w:r>
-      <w:r>
-        <w:rPr>
+        <w:t>3</w:t>
+      </w:r>
+      <w:r>
+        <w:rPr>
+          <w:rFonts w:cstheme="minorHAnsi"/>
           <w:b/>
           <w:bCs/>
         </w:rPr>
+        <w:t xml:space="preserve"> </w:t>
+      </w:r>
+      <w:r>
+        <w:rPr>
+          <w:b/>
+          <w:bCs/>
+        </w:rPr>
+        <w:t xml:space="preserve">– </w:t>
+      </w:r>
+      <w:r>
+        <w:rPr>
+          <w:b/>
+          <w:bCs/>
+        </w:rPr>
         <w:t>10/2023</w:t>
       </w:r>
     </w:p>
@@ -842,7 +485,7 @@
           <w:sz w:val="20"/>
           <w:szCs w:val="20"/>
         </w:rPr>
-        <w:t>, Jest, Storybook, TDD/BDD</w:t>
+        <w:t>, Jest, Storybook, TDD</w:t>
       </w:r>
     </w:p>
     <w:p>
@@ -3422,8 +3065,344 @@
           <w:sz w:val="20"/>
           <w:szCs w:val="20"/>
         </w:rPr>
-        <w:t xml:space="preserve"> groups</w:t>
-      </w:r>
+        <w:t xml:space="preserve"> </w:t>
+      </w:r>
+      <w:proofErr w:type="gramStart"/>
+      <w:r>
+        <w:rPr>
+          <w:rFonts w:asciiTheme="majorHAnsi" w:hAnsiTheme="majorHAnsi" w:cstheme="majorHAnsi"/>
+          <w:sz w:val="20"/>
+          <w:szCs w:val="20"/>
+        </w:rPr>
+        <w:t>groups</w:t>
+      </w:r>
+      <w:proofErr w:type="gramEnd"/>
+    </w:p>
+    <w:p>
+      <w:pPr>
+        <w:pBdr>
+          <w:bottom w:val="single" w:sz="6" w:space="1" w:color="auto"/>
+        </w:pBdr>
+        <w:spacing w:after="40" w:line="240" w:lineRule="auto"/>
+        <w:rPr>
+          <w:rFonts w:cstheme="minorHAnsi"/>
+          <w:sz w:val="24"/>
+          <w:szCs w:val="24"/>
+        </w:rPr>
+      </w:pPr>
+      <w:r>
+        <w:rPr>
+          <w:rFonts w:cstheme="minorHAnsi"/>
+          <w:sz w:val="24"/>
+          <w:szCs w:val="24"/>
+        </w:rPr>
+        <w:t>TECHNICAL SKILLS</w:t>
+      </w:r>
+    </w:p>
+    <w:p>
+      <w:pPr>
+        <w:pStyle w:val="ListParagraph"/>
+        <w:numPr>
+          <w:ilvl w:val="0"/>
+          <w:numId w:val="15"/>
+        </w:numPr>
+        <w:spacing w:after="0" w:line="240" w:lineRule="auto"/>
+        <w:ind w:left="714" w:hanging="357"/>
+        <w:rPr>
+          <w:rFonts w:asciiTheme="majorHAnsi" w:eastAsiaTheme="majorEastAsia" w:hAnsiTheme="majorHAnsi" w:cstheme="majorHAnsi"/>
+          <w:b/>
+          <w:bCs/>
+          <w:sz w:val="20"/>
+          <w:szCs w:val="20"/>
+        </w:rPr>
+      </w:pPr>
+      <w:r>
+        <w:rPr>
+          <w:rFonts w:asciiTheme="majorHAnsi" w:eastAsiaTheme="majorEastAsia" w:hAnsiTheme="majorHAnsi" w:cstheme="majorHAnsi"/>
+          <w:b/>
+          <w:bCs/>
+          <w:sz w:val="20"/>
+          <w:szCs w:val="20"/>
+        </w:rPr>
+        <w:t>Languages:</w:t>
+      </w:r>
+      <w:r>
+        <w:rPr>
+          <w:rFonts w:asciiTheme="majorHAnsi" w:eastAsiaTheme="majorEastAsia" w:hAnsiTheme="majorHAnsi" w:cstheme="majorHAnsi"/>
+          <w:b/>
+          <w:bCs/>
+          <w:sz w:val="20"/>
+          <w:szCs w:val="20"/>
+        </w:rPr>
+        <w:t xml:space="preserve"> </w:t>
+      </w:r>
+      <w:r>
+        <w:rPr>
+          <w:rFonts w:asciiTheme="majorHAnsi" w:hAnsiTheme="majorHAnsi" w:cstheme="majorHAnsi"/>
+          <w:sz w:val="20"/>
+          <w:szCs w:val="20"/>
+        </w:rPr>
+        <w:t>J</w:t>
+      </w:r>
+      <w:r>
+        <w:rPr>
+          <w:rFonts w:asciiTheme="majorHAnsi" w:hAnsiTheme="majorHAnsi" w:cstheme="majorHAnsi"/>
+          <w:sz w:val="20"/>
+          <w:szCs w:val="20"/>
+        </w:rPr>
+        <w:t>avaScript</w:t>
+      </w:r>
+      <w:r>
+        <w:rPr>
+          <w:rFonts w:asciiTheme="majorHAnsi" w:hAnsiTheme="majorHAnsi" w:cstheme="majorHAnsi"/>
+          <w:sz w:val="20"/>
+          <w:szCs w:val="20"/>
+        </w:rPr>
+        <w:t xml:space="preserve">, TypeScript, </w:t>
+      </w:r>
+      <w:r>
+        <w:rPr>
+          <w:rFonts w:asciiTheme="majorHAnsi" w:hAnsiTheme="majorHAnsi" w:cstheme="majorHAnsi"/>
+          <w:sz w:val="20"/>
+          <w:szCs w:val="20"/>
+        </w:rPr>
+        <w:t>Python</w:t>
+      </w:r>
+      <w:r>
+        <w:rPr>
+          <w:rFonts w:asciiTheme="majorHAnsi" w:hAnsiTheme="majorHAnsi" w:cstheme="majorHAnsi"/>
+          <w:sz w:val="20"/>
+          <w:szCs w:val="20"/>
+        </w:rPr>
+        <w:t xml:space="preserve">, Solidity, Bash, SQL, HTML, CSS, </w:t>
+      </w:r>
+      <w:proofErr w:type="spellStart"/>
+      <w:r>
+        <w:rPr>
+          <w:rFonts w:asciiTheme="majorHAnsi" w:hAnsiTheme="majorHAnsi" w:cstheme="majorHAnsi"/>
+          <w:sz w:val="20"/>
+          <w:szCs w:val="20"/>
+        </w:rPr>
+        <w:t>OpenAPI</w:t>
+      </w:r>
+      <w:proofErr w:type="spellEnd"/>
+    </w:p>
+    <w:p>
+      <w:pPr>
+        <w:pStyle w:val="ListParagraph"/>
+        <w:numPr>
+          <w:ilvl w:val="0"/>
+          <w:numId w:val="15"/>
+        </w:numPr>
+        <w:spacing w:line="240" w:lineRule="auto"/>
+        <w:rPr>
+          <w:rFonts w:asciiTheme="majorHAnsi" w:eastAsiaTheme="majorEastAsia" w:hAnsiTheme="majorHAnsi" w:cstheme="majorHAnsi"/>
+          <w:b/>
+          <w:bCs/>
+          <w:sz w:val="20"/>
+          <w:szCs w:val="20"/>
+        </w:rPr>
+      </w:pPr>
+      <w:r>
+        <w:rPr>
+          <w:rFonts w:asciiTheme="majorHAnsi" w:eastAsiaTheme="majorEastAsia" w:hAnsiTheme="majorHAnsi" w:cstheme="majorHAnsi"/>
+          <w:b/>
+          <w:bCs/>
+          <w:sz w:val="20"/>
+          <w:szCs w:val="20"/>
+        </w:rPr>
+        <w:t>Frameworks:</w:t>
+      </w:r>
+      <w:r>
+        <w:rPr>
+          <w:rFonts w:asciiTheme="majorHAnsi" w:eastAsiaTheme="majorEastAsia" w:hAnsiTheme="majorHAnsi" w:cstheme="majorHAnsi"/>
+          <w:sz w:val="20"/>
+          <w:szCs w:val="20"/>
+        </w:rPr>
+        <w:t xml:space="preserve"> Next.js, Express.js, </w:t>
+      </w:r>
+      <w:r>
+        <w:rPr>
+          <w:rFonts w:asciiTheme="majorHAnsi" w:eastAsiaTheme="majorEastAsia" w:hAnsiTheme="majorHAnsi" w:cstheme="majorHAnsi"/>
+          <w:sz w:val="20"/>
+          <w:szCs w:val="20"/>
+        </w:rPr>
+        <w:t>Hardhat</w:t>
+      </w:r>
+    </w:p>
+    <w:p>
+      <w:pPr>
+        <w:pStyle w:val="ListParagraph"/>
+        <w:numPr>
+          <w:ilvl w:val="0"/>
+          <w:numId w:val="15"/>
+        </w:numPr>
+        <w:spacing w:line="240" w:lineRule="auto"/>
+        <w:rPr>
+          <w:rFonts w:asciiTheme="majorHAnsi" w:eastAsiaTheme="majorEastAsia" w:hAnsiTheme="majorHAnsi" w:cstheme="majorHAnsi"/>
+          <w:b/>
+          <w:bCs/>
+          <w:sz w:val="20"/>
+          <w:szCs w:val="20"/>
+        </w:rPr>
+      </w:pPr>
+      <w:r>
+        <w:rPr>
+          <w:rFonts w:asciiTheme="majorHAnsi" w:eastAsiaTheme="majorEastAsia" w:hAnsiTheme="majorHAnsi" w:cstheme="majorHAnsi"/>
+          <w:b/>
+          <w:bCs/>
+          <w:sz w:val="20"/>
+          <w:szCs w:val="20"/>
+        </w:rPr>
+        <w:t>Technologies:</w:t>
+      </w:r>
+      <w:r>
+        <w:rPr>
+          <w:rFonts w:asciiTheme="majorHAnsi" w:eastAsiaTheme="majorEastAsia" w:hAnsiTheme="majorHAnsi" w:cstheme="majorHAnsi"/>
+          <w:sz w:val="20"/>
+          <w:szCs w:val="20"/>
+        </w:rPr>
+        <w:t xml:space="preserve"> React.js, Redux Toolkit, </w:t>
+      </w:r>
+      <w:r>
+        <w:rPr>
+          <w:rFonts w:asciiTheme="majorHAnsi" w:eastAsiaTheme="majorEastAsia" w:hAnsiTheme="majorHAnsi" w:cstheme="majorHAnsi"/>
+          <w:sz w:val="20"/>
+          <w:szCs w:val="20"/>
+        </w:rPr>
+        <w:t>Storybook</w:t>
+      </w:r>
+      <w:r>
+        <w:rPr>
+          <w:rFonts w:asciiTheme="majorHAnsi" w:eastAsiaTheme="majorEastAsia" w:hAnsiTheme="majorHAnsi" w:cstheme="majorHAnsi"/>
+          <w:sz w:val="20"/>
+          <w:szCs w:val="20"/>
+        </w:rPr>
+        <w:t>, Node.js, MongoDB, Redis, MySQL</w:t>
+      </w:r>
+    </w:p>
+    <w:p>
+      <w:pPr>
+        <w:pStyle w:val="ListParagraph"/>
+        <w:numPr>
+          <w:ilvl w:val="0"/>
+          <w:numId w:val="15"/>
+        </w:numPr>
+        <w:spacing w:line="240" w:lineRule="auto"/>
+        <w:rPr>
+          <w:rFonts w:asciiTheme="majorHAnsi" w:eastAsiaTheme="majorEastAsia" w:hAnsiTheme="majorHAnsi" w:cstheme="majorHAnsi"/>
+          <w:b/>
+          <w:bCs/>
+          <w:sz w:val="20"/>
+          <w:szCs w:val="20"/>
+        </w:rPr>
+      </w:pPr>
+      <w:bookmarkStart w:id="0" w:name="OLE_LINK1"/>
+      <w:r>
+        <w:rPr>
+          <w:rFonts w:asciiTheme="majorHAnsi" w:eastAsiaTheme="majorEastAsia" w:hAnsiTheme="majorHAnsi" w:cstheme="majorHAnsi"/>
+          <w:b/>
+          <w:bCs/>
+          <w:sz w:val="20"/>
+          <w:szCs w:val="20"/>
+        </w:rPr>
+        <w:t>DevOps:</w:t>
+      </w:r>
+      <w:bookmarkEnd w:id="0"/>
+      <w:r>
+        <w:rPr>
+          <w:rFonts w:asciiTheme="majorHAnsi" w:eastAsiaTheme="majorEastAsia" w:hAnsiTheme="majorHAnsi" w:cstheme="majorHAnsi"/>
+          <w:sz w:val="20"/>
+          <w:szCs w:val="20"/>
+        </w:rPr>
+        <w:t xml:space="preserve"> AWS, Git, Jest, </w:t>
+      </w:r>
+      <w:r>
+        <w:rPr>
+          <w:rFonts w:asciiTheme="majorHAnsi" w:eastAsiaTheme="majorEastAsia" w:hAnsiTheme="majorHAnsi" w:cstheme="majorHAnsi"/>
+          <w:sz w:val="20"/>
+          <w:szCs w:val="20"/>
+        </w:rPr>
+        <w:t>GitHub Actions</w:t>
+      </w:r>
+      <w:r>
+        <w:rPr>
+          <w:rFonts w:asciiTheme="majorHAnsi" w:eastAsiaTheme="majorEastAsia" w:hAnsiTheme="majorHAnsi" w:cstheme="majorHAnsi"/>
+          <w:sz w:val="20"/>
+          <w:szCs w:val="20"/>
+        </w:rPr>
+        <w:t xml:space="preserve">, Docker, Husky, </w:t>
+      </w:r>
+      <w:proofErr w:type="spellStart"/>
+      <w:r>
+        <w:rPr>
+          <w:rFonts w:asciiTheme="majorHAnsi" w:eastAsiaTheme="majorEastAsia" w:hAnsiTheme="majorHAnsi" w:cstheme="majorHAnsi"/>
+          <w:sz w:val="20"/>
+          <w:szCs w:val="20"/>
+        </w:rPr>
+        <w:t>ESLint</w:t>
+      </w:r>
+      <w:proofErr w:type="spellEnd"/>
+    </w:p>
+    <w:p>
+      <w:pPr>
+        <w:pStyle w:val="ListParagraph"/>
+        <w:numPr>
+          <w:ilvl w:val="0"/>
+          <w:numId w:val="15"/>
+        </w:numPr>
+        <w:spacing w:line="240" w:lineRule="auto"/>
+        <w:rPr>
+          <w:rFonts w:asciiTheme="majorHAnsi" w:eastAsiaTheme="majorEastAsia" w:hAnsiTheme="majorHAnsi" w:cstheme="majorHAnsi"/>
+          <w:b/>
+          <w:bCs/>
+          <w:sz w:val="20"/>
+          <w:szCs w:val="20"/>
+        </w:rPr>
+      </w:pPr>
+      <w:r>
+        <w:rPr>
+          <w:rFonts w:asciiTheme="majorHAnsi" w:eastAsiaTheme="majorEastAsia" w:hAnsiTheme="majorHAnsi" w:cstheme="majorHAnsi"/>
+          <w:b/>
+          <w:bCs/>
+          <w:sz w:val="20"/>
+          <w:szCs w:val="20"/>
+        </w:rPr>
+        <w:t xml:space="preserve">Other: </w:t>
+      </w:r>
+      <w:r>
+        <w:rPr>
+          <w:rFonts w:asciiTheme="majorHAnsi" w:eastAsiaTheme="majorEastAsia" w:hAnsiTheme="majorHAnsi" w:cstheme="majorHAnsi"/>
+          <w:sz w:val="20"/>
+          <w:szCs w:val="20"/>
+        </w:rPr>
+        <w:t>Scrum, TDD</w:t>
+      </w:r>
+      <w:r>
+        <w:rPr>
+          <w:rFonts w:asciiTheme="majorHAnsi" w:eastAsiaTheme="majorEastAsia" w:hAnsiTheme="majorHAnsi" w:cstheme="majorHAnsi"/>
+          <w:sz w:val="20"/>
+          <w:szCs w:val="20"/>
+        </w:rPr>
+        <w:t xml:space="preserve">, </w:t>
+      </w:r>
+      <w:r>
+        <w:rPr>
+          <w:rFonts w:asciiTheme="majorHAnsi" w:eastAsiaTheme="majorEastAsia" w:hAnsiTheme="majorHAnsi" w:cstheme="majorHAnsi"/>
+          <w:sz w:val="20"/>
+          <w:szCs w:val="20"/>
+        </w:rPr>
+        <w:t>BDD, Figma</w:t>
+      </w:r>
+    </w:p>
+    <w:p>
+      <w:pPr>
+        <w:rPr>
+          <w:rFonts w:asciiTheme="majorHAnsi" w:hAnsiTheme="majorHAnsi" w:cstheme="majorHAnsi"/>
+          <w:sz w:val="20"/>
+          <w:szCs w:val="20"/>
+        </w:rPr>
+      </w:pPr>
     </w:p>
     <w:sectPr>
       <w:headerReference w:type="default" r:id="rId23"/>
@@ -7430,25 +7409,16 @@
 </file>
 
 <file path=customXml/item1.xml><?xml version="1.0" encoding="utf-8"?>
-<b:Sources xmlns:b="http://schemas.openxmlformats.org/officeDocument/2006/bibliography" xmlns="http://schemas.openxmlformats.org/officeDocument/2006/bibliography" SelectedStyle="\APASixthEditionOfficeOnline.xsl" StyleName="APA" Version="6"/>
-</file>
-
-<file path=customXml/item2.xml><?xml version="1.0" encoding="utf-8"?>
 <p:properties xmlns:p="http://schemas.microsoft.com/office/2006/metadata/properties" xmlns:xsi="http://www.w3.org/2001/XMLSchema-instance" xmlns:pc="http://schemas.microsoft.com/office/infopath/2007/PartnerControls">
   <documentManagement/>
 </p:properties>
 </file>
 
-<file path=customXml/item3.xml><?xml version="1.0" encoding="utf-8"?>
-<?mso-contentType ?>
-<FormTemplates xmlns="http://schemas.microsoft.com/sharepoint/v3/contenttype/forms">
-  <Display>DocumentLibraryForm</Display>
-  <Edit>DocumentLibraryForm</Edit>
-  <New>DocumentLibraryForm</New>
-</FormTemplates>
+<file path=customXml/item2.xml><?xml version="1.0" encoding="utf-8"?>
+<b:Sources xmlns:b="http://schemas.openxmlformats.org/officeDocument/2006/bibliography" xmlns="http://schemas.openxmlformats.org/officeDocument/2006/bibliography" SelectedStyle="\APASixthEditionOfficeOnline.xsl" StyleName="APA" Version="6"/>
 </file>
 
-<file path=customXml/item4.xml><?xml version="1.0" encoding="utf-8"?>
+<file path=customXml/item3.xml><?xml version="1.0" encoding="utf-8"?>
 <ct:contentTypeSchema xmlns:ct="http://schemas.microsoft.com/office/2006/metadata/contentType" xmlns:ma="http://schemas.microsoft.com/office/2006/metadata/properties/metaAttributes" ct:_="" ma:_="" ma:contentTypeName="Document" ma:contentTypeID="0x01010006F0DE34E5FD6C4FBE1062F4061A8E04" ma:contentTypeVersion="12" ma:contentTypeDescription="Create a new document." ma:contentTypeScope="" ma:versionID="fc6be963eec79975c8b1041877b9c335">
   <xsd:schema xmlns:xsd="http://www.w3.org/2001/XMLSchema" xmlns:xs="http://www.w3.org/2001/XMLSchema" xmlns:p="http://schemas.microsoft.com/office/2006/metadata/properties" xmlns:ns3="d7ed7fb2-386c-44e2-bd77-d8072fce55f0" xmlns:ns4="d7871dc0-a0ab-49c2-a764-b8e737a447b1" targetNamespace="http://schemas.microsoft.com/office/2006/metadata/properties" ma:root="true" ma:fieldsID="cc8fb350161800212299686b2b315639" ns3:_="" ns4:_="">
     <xsd:import namespace="d7ed7fb2-386c-44e2-bd77-d8072fce55f0"/>
@@ -7665,15 +7635,16 @@
 </ct:contentTypeSchema>
 </file>
 
-<file path=customXml/itemProps1.xml><?xml version="1.0" encoding="utf-8"?>
-<ds:datastoreItem xmlns:ds="http://schemas.openxmlformats.org/officeDocument/2006/customXml" ds:itemID="{400AE34B-4A81-4D2E-9B20-531944EDD1D6}">
-  <ds:schemaRefs>
-    <ds:schemaRef ds:uri="http://schemas.openxmlformats.org/officeDocument/2006/bibliography"/>
-  </ds:schemaRefs>
-</ds:datastoreItem>
+<file path=customXml/item4.xml><?xml version="1.0" encoding="utf-8"?>
+<?mso-contentType ?>
+<FormTemplates xmlns="http://schemas.microsoft.com/sharepoint/v3/contenttype/forms">
+  <Display>DocumentLibraryForm</Display>
+  <Edit>DocumentLibraryForm</Edit>
+  <New>DocumentLibraryForm</New>
+</FormTemplates>
 </file>
 
-<file path=customXml/itemProps2.xml><?xml version="1.0" encoding="utf-8"?>
+<file path=customXml/itemProps1.xml><?xml version="1.0" encoding="utf-8"?>
 <ds:datastoreItem xmlns:ds="http://schemas.openxmlformats.org/officeDocument/2006/customXml" ds:itemID="{682A720C-B119-4B72-AA22-281E1CA73640}">
   <ds:schemaRefs>
     <ds:schemaRef ds:uri="http://schemas.microsoft.com/office/2006/metadata/properties"/>
@@ -7682,15 +7653,15 @@
 </ds:datastoreItem>
 </file>
 
-<file path=customXml/itemProps3.xml><?xml version="1.0" encoding="utf-8"?>
-<ds:datastoreItem xmlns:ds="http://schemas.openxmlformats.org/officeDocument/2006/customXml" ds:itemID="{2108D1F5-1699-4DBB-A861-1B3C53A8B963}">
+<file path=customXml/itemProps2.xml><?xml version="1.0" encoding="utf-8"?>
+<ds:datastoreItem xmlns:ds="http://schemas.openxmlformats.org/officeDocument/2006/customXml" ds:itemID="{400AE34B-4A81-4D2E-9B20-531944EDD1D6}">
   <ds:schemaRefs>
-    <ds:schemaRef ds:uri="http://schemas.microsoft.com/sharepoint/v3/contenttype/forms"/>
+    <ds:schemaRef ds:uri="http://schemas.openxmlformats.org/officeDocument/2006/bibliography"/>
   </ds:schemaRefs>
 </ds:datastoreItem>
 </file>
 
-<file path=customXml/itemProps4.xml><?xml version="1.0" encoding="utf-8"?>
+<file path=customXml/itemProps3.xml><?xml version="1.0" encoding="utf-8"?>
 <ds:datastoreItem xmlns:ds="http://schemas.openxmlformats.org/officeDocument/2006/customXml" ds:itemID="{46E9544C-F0C4-4AC6-ADC5-0F92503C1A40}">
   <ds:schemaRefs>
     <ds:schemaRef ds:uri="http://schemas.microsoft.com/office/2006/metadata/contentType"/>
@@ -7707,4 +7678,12 @@
     <ds:schemaRef ds:uri="http://schemas.microsoft.com/internal/obd"/>
   </ds:schemaRefs>
 </ds:datastoreItem>
+</file>
+
+<file path=customXml/itemProps4.xml><?xml version="1.0" encoding="utf-8"?>
+<ds:datastoreItem xmlns:ds="http://schemas.openxmlformats.org/officeDocument/2006/customXml" ds:itemID="{2108D1F5-1699-4DBB-A861-1B3C53A8B963}">
+  <ds:schemaRefs>
+    <ds:schemaRef ds:uri="http://schemas.microsoft.com/sharepoint/v3/contenttype/forms"/>
+  </ds:schemaRefs>
+</ds:datastoreItem>
 </file>
</xml_diff>

<commit_message>
feat: extend VIOOH employment to `present`
</commit_message>
<xml_diff>
--- a/CV_mahmut_baran_turkmen.docx
+++ b/CV_mahmut_baran_turkmen.docx
@@ -65,76 +65,6 @@
           <w:docGrid w:linePitch="360"/>
         </w:sectPr>
       </w:pPr>
-      <w:r>
-        <w:rPr>
-          <w:rFonts w:asciiTheme="majorHAnsi" w:hAnsiTheme="majorHAnsi" w:cstheme="majorBidi"/>
-          <w:sz w:val="20"/>
-          <w:szCs w:val="20"/>
-        </w:rPr>
-        <w:t>+</w:t>
-      </w:r>
-      <w:r>
-        <w:rPr>
-          <w:rFonts w:asciiTheme="majorHAnsi" w:hAnsiTheme="majorHAnsi" w:cstheme="majorBidi"/>
-          <w:sz w:val="20"/>
-          <w:szCs w:val="20"/>
-        </w:rPr>
-        <w:t>44</w:t>
-      </w:r>
-      <w:r>
-        <w:rPr>
-          <w:rFonts w:asciiTheme="majorHAnsi" w:hAnsiTheme="majorHAnsi" w:cstheme="majorBidi"/>
-          <w:sz w:val="20"/>
-          <w:szCs w:val="20"/>
-        </w:rPr>
-        <w:t xml:space="preserve"> </w:t>
-      </w:r>
-      <w:r>
-        <w:rPr>
-          <w:rFonts w:asciiTheme="majorHAnsi" w:hAnsiTheme="majorHAnsi" w:cstheme="majorBidi"/>
-          <w:sz w:val="20"/>
-          <w:szCs w:val="20"/>
-        </w:rPr>
-        <w:t>7591</w:t>
-      </w:r>
-      <w:r>
-        <w:rPr>
-          <w:rFonts w:asciiTheme="majorHAnsi" w:hAnsiTheme="majorHAnsi" w:cstheme="majorBidi"/>
-          <w:sz w:val="20"/>
-          <w:szCs w:val="20"/>
-        </w:rPr>
-        <w:t xml:space="preserve"> </w:t>
-      </w:r>
-      <w:r>
-        <w:rPr>
-          <w:rFonts w:asciiTheme="majorHAnsi" w:hAnsiTheme="majorHAnsi" w:cstheme="majorBidi"/>
-          <w:sz w:val="20"/>
-          <w:szCs w:val="20"/>
-        </w:rPr>
-        <w:t>426</w:t>
-      </w:r>
-      <w:r>
-        <w:rPr>
-          <w:rFonts w:asciiTheme="majorHAnsi" w:hAnsiTheme="majorHAnsi" w:cstheme="majorBidi"/>
-          <w:sz w:val="20"/>
-          <w:szCs w:val="20"/>
-        </w:rPr>
-        <w:t xml:space="preserve"> </w:t>
-      </w:r>
-      <w:r>
-        <w:rPr>
-          <w:rFonts w:asciiTheme="majorHAnsi" w:hAnsiTheme="majorHAnsi" w:cstheme="majorBidi"/>
-          <w:sz w:val="20"/>
-          <w:szCs w:val="20"/>
-        </w:rPr>
-        <w:t>744</w:t>
-      </w:r>
-      <w:r>
-        <w:rPr>
-          <w:rFonts w:asciiTheme="majorHAnsi" w:hAnsiTheme="majorHAnsi" w:cstheme="majorBidi"/>
-        </w:rPr>
-        <w:t xml:space="preserve"> | </w:t>
-      </w:r>
       <w:hyperlink r:id="rId14" w:history="1">
         <w:r>
           <w:rPr>
@@ -290,7 +220,15 @@
           <w:b/>
           <w:bCs/>
         </w:rPr>
-        <w:t>Front End Engineer Intern</w:t>
+        <w:t xml:space="preserve">Junior </w:t>
+      </w:r>
+      <w:r>
+        <w:rPr>
+          <w:rFonts w:cstheme="minorHAnsi"/>
+          <w:b/>
+          <w:bCs/>
+        </w:rPr>
+        <w:t>Front End Engineer</w:t>
       </w:r>
       <w:r>
         <w:rPr>
@@ -417,7 +355,7 @@
           <w:b/>
           <w:bCs/>
         </w:rPr>
-        <w:t>10/2023</w:t>
+        <w:t>present</w:t>
       </w:r>
     </w:p>
     <w:p>
@@ -508,7 +446,15 @@
           <w:sz w:val="20"/>
           <w:szCs w:val="20"/>
         </w:rPr>
-        <w:t>Added the desired functionalities to the web UI which were given by the Product Owner</w:t>
+        <w:t xml:space="preserve">Added the desired functionalities to the web UI which were given by the Product </w:t>
+      </w:r>
+      <w:r>
+        <w:rPr>
+          <w:rFonts w:asciiTheme="majorHAnsi" w:hAnsiTheme="majorHAnsi" w:cstheme="majorHAnsi"/>
+          <w:sz w:val="20"/>
+          <w:szCs w:val="20"/>
+        </w:rPr>
+        <w:t>Manager</w:t>
       </w:r>
     </w:p>
     <w:p>
@@ -596,7 +542,7 @@
           <w:sz w:val="20"/>
           <w:szCs w:val="20"/>
         </w:rPr>
-        <w:t xml:space="preserve">component development </w:t>
+        <w:t xml:space="preserve">development </w:t>
       </w:r>
       <w:proofErr w:type="gramStart"/>
       <w:r>
@@ -629,7 +575,23 @@
           <w:sz w:val="20"/>
           <w:szCs w:val="20"/>
         </w:rPr>
-        <w:t xml:space="preserve">Migrated JS components to TS to boost </w:t>
+        <w:t xml:space="preserve">Migrated JS </w:t>
+      </w:r>
+      <w:r>
+        <w:rPr>
+          <w:rFonts w:asciiTheme="majorHAnsi" w:hAnsiTheme="majorHAnsi" w:cstheme="majorHAnsi"/>
+          <w:sz w:val="20"/>
+          <w:szCs w:val="20"/>
+        </w:rPr>
+        <w:t xml:space="preserve">React </w:t>
+      </w:r>
+      <w:r>
+        <w:rPr>
+          <w:rFonts w:asciiTheme="majorHAnsi" w:hAnsiTheme="majorHAnsi" w:cstheme="majorHAnsi"/>
+          <w:sz w:val="20"/>
+          <w:szCs w:val="20"/>
+        </w:rPr>
+        <w:t xml:space="preserve">components to TS to boost </w:t>
       </w:r>
       <w:proofErr w:type="gramStart"/>
       <w:r>
@@ -678,7 +640,23 @@
           <w:sz w:val="20"/>
           <w:szCs w:val="20"/>
         </w:rPr>
-        <w:t xml:space="preserve">React Testing Library to strengthen the confidence of the </w:t>
+        <w:t xml:space="preserve">React Testing Library to strengthen confidence </w:t>
+      </w:r>
+      <w:r>
+        <w:rPr>
+          <w:rFonts w:asciiTheme="majorHAnsi" w:hAnsiTheme="majorHAnsi" w:cstheme="majorHAnsi"/>
+          <w:sz w:val="20"/>
+          <w:szCs w:val="20"/>
+        </w:rPr>
+        <w:t>in</w:t>
+      </w:r>
+      <w:r>
+        <w:rPr>
+          <w:rFonts w:asciiTheme="majorHAnsi" w:hAnsiTheme="majorHAnsi" w:cstheme="majorHAnsi"/>
+          <w:sz w:val="20"/>
+          <w:szCs w:val="20"/>
+        </w:rPr>
+        <w:t xml:space="preserve"> the </w:t>
       </w:r>
       <w:proofErr w:type="gramStart"/>
       <w:r>
@@ -3376,23 +3354,7 @@
           <w:sz w:val="20"/>
           <w:szCs w:val="20"/>
         </w:rPr>
-        <w:t>Scrum, TDD</w:t>
-      </w:r>
-      <w:r>
-        <w:rPr>
-          <w:rFonts w:asciiTheme="majorHAnsi" w:eastAsiaTheme="majorEastAsia" w:hAnsiTheme="majorHAnsi" w:cstheme="majorHAnsi"/>
-          <w:sz w:val="20"/>
-          <w:szCs w:val="20"/>
-        </w:rPr>
-        <w:t xml:space="preserve">, </w:t>
-      </w:r>
-      <w:r>
-        <w:rPr>
-          <w:rFonts w:asciiTheme="majorHAnsi" w:eastAsiaTheme="majorEastAsia" w:hAnsiTheme="majorHAnsi" w:cstheme="majorHAnsi"/>
-          <w:sz w:val="20"/>
-          <w:szCs w:val="20"/>
-        </w:rPr>
-        <w:t>BDD, Figma</w:t>
+        <w:t>Scrum, TDD, BDD, Figma</w:t>
       </w:r>
     </w:p>
     <w:p>
@@ -7409,16 +7371,25 @@
 </file>
 
 <file path=customXml/item1.xml><?xml version="1.0" encoding="utf-8"?>
+<b:Sources xmlns:b="http://schemas.openxmlformats.org/officeDocument/2006/bibliography" xmlns="http://schemas.openxmlformats.org/officeDocument/2006/bibliography" SelectedStyle="\APASixthEditionOfficeOnline.xsl" StyleName="APA" Version="6"/>
+</file>
+
+<file path=customXml/item2.xml><?xml version="1.0" encoding="utf-8"?>
 <p:properties xmlns:p="http://schemas.microsoft.com/office/2006/metadata/properties" xmlns:xsi="http://www.w3.org/2001/XMLSchema-instance" xmlns:pc="http://schemas.microsoft.com/office/infopath/2007/PartnerControls">
   <documentManagement/>
 </p:properties>
 </file>
 
-<file path=customXml/item2.xml><?xml version="1.0" encoding="utf-8"?>
-<b:Sources xmlns:b="http://schemas.openxmlformats.org/officeDocument/2006/bibliography" xmlns="http://schemas.openxmlformats.org/officeDocument/2006/bibliography" SelectedStyle="\APASixthEditionOfficeOnline.xsl" StyleName="APA" Version="6"/>
+<file path=customXml/item3.xml><?xml version="1.0" encoding="utf-8"?>
+<?mso-contentType ?>
+<FormTemplates xmlns="http://schemas.microsoft.com/sharepoint/v3/contenttype/forms">
+  <Display>DocumentLibraryForm</Display>
+  <Edit>DocumentLibraryForm</Edit>
+  <New>DocumentLibraryForm</New>
+</FormTemplates>
 </file>
 
-<file path=customXml/item3.xml><?xml version="1.0" encoding="utf-8"?>
+<file path=customXml/item4.xml><?xml version="1.0" encoding="utf-8"?>
 <ct:contentTypeSchema xmlns:ct="http://schemas.microsoft.com/office/2006/metadata/contentType" xmlns:ma="http://schemas.microsoft.com/office/2006/metadata/properties/metaAttributes" ct:_="" ma:_="" ma:contentTypeName="Document" ma:contentTypeID="0x01010006F0DE34E5FD6C4FBE1062F4061A8E04" ma:contentTypeVersion="12" ma:contentTypeDescription="Create a new document." ma:contentTypeScope="" ma:versionID="fc6be963eec79975c8b1041877b9c335">
   <xsd:schema xmlns:xsd="http://www.w3.org/2001/XMLSchema" xmlns:xs="http://www.w3.org/2001/XMLSchema" xmlns:p="http://schemas.microsoft.com/office/2006/metadata/properties" xmlns:ns3="d7ed7fb2-386c-44e2-bd77-d8072fce55f0" xmlns:ns4="d7871dc0-a0ab-49c2-a764-b8e737a447b1" targetNamespace="http://schemas.microsoft.com/office/2006/metadata/properties" ma:root="true" ma:fieldsID="cc8fb350161800212299686b2b315639" ns3:_="" ns4:_="">
     <xsd:import namespace="d7ed7fb2-386c-44e2-bd77-d8072fce55f0"/>
@@ -7635,16 +7606,15 @@
 </ct:contentTypeSchema>
 </file>
 
-<file path=customXml/item4.xml><?xml version="1.0" encoding="utf-8"?>
-<?mso-contentType ?>
-<FormTemplates xmlns="http://schemas.microsoft.com/sharepoint/v3/contenttype/forms">
-  <Display>DocumentLibraryForm</Display>
-  <Edit>DocumentLibraryForm</Edit>
-  <New>DocumentLibraryForm</New>
-</FormTemplates>
+<file path=customXml/itemProps1.xml><?xml version="1.0" encoding="utf-8"?>
+<ds:datastoreItem xmlns:ds="http://schemas.openxmlformats.org/officeDocument/2006/customXml" ds:itemID="{400AE34B-4A81-4D2E-9B20-531944EDD1D6}">
+  <ds:schemaRefs>
+    <ds:schemaRef ds:uri="http://schemas.openxmlformats.org/officeDocument/2006/bibliography"/>
+  </ds:schemaRefs>
+</ds:datastoreItem>
 </file>
 
-<file path=customXml/itemProps1.xml><?xml version="1.0" encoding="utf-8"?>
+<file path=customXml/itemProps2.xml><?xml version="1.0" encoding="utf-8"?>
 <ds:datastoreItem xmlns:ds="http://schemas.openxmlformats.org/officeDocument/2006/customXml" ds:itemID="{682A720C-B119-4B72-AA22-281E1CA73640}">
   <ds:schemaRefs>
     <ds:schemaRef ds:uri="http://schemas.microsoft.com/office/2006/metadata/properties"/>
@@ -7653,15 +7623,15 @@
 </ds:datastoreItem>
 </file>
 
-<file path=customXml/itemProps2.xml><?xml version="1.0" encoding="utf-8"?>
-<ds:datastoreItem xmlns:ds="http://schemas.openxmlformats.org/officeDocument/2006/customXml" ds:itemID="{400AE34B-4A81-4D2E-9B20-531944EDD1D6}">
+<file path=customXml/itemProps3.xml><?xml version="1.0" encoding="utf-8"?>
+<ds:datastoreItem xmlns:ds="http://schemas.openxmlformats.org/officeDocument/2006/customXml" ds:itemID="{2108D1F5-1699-4DBB-A861-1B3C53A8B963}">
   <ds:schemaRefs>
-    <ds:schemaRef ds:uri="http://schemas.openxmlformats.org/officeDocument/2006/bibliography"/>
+    <ds:schemaRef ds:uri="http://schemas.microsoft.com/sharepoint/v3/contenttype/forms"/>
   </ds:schemaRefs>
 </ds:datastoreItem>
 </file>
 
-<file path=customXml/itemProps3.xml><?xml version="1.0" encoding="utf-8"?>
+<file path=customXml/itemProps4.xml><?xml version="1.0" encoding="utf-8"?>
 <ds:datastoreItem xmlns:ds="http://schemas.openxmlformats.org/officeDocument/2006/customXml" ds:itemID="{46E9544C-F0C4-4AC6-ADC5-0F92503C1A40}">
   <ds:schemaRefs>
     <ds:schemaRef ds:uri="http://schemas.microsoft.com/office/2006/metadata/contentType"/>
@@ -7678,12 +7648,4 @@
     <ds:schemaRef ds:uri="http://schemas.microsoft.com/internal/obd"/>
   </ds:schemaRefs>
 </ds:datastoreItem>
-</file>
-
-<file path=customXml/itemProps4.xml><?xml version="1.0" encoding="utf-8"?>
-<ds:datastoreItem xmlns:ds="http://schemas.openxmlformats.org/officeDocument/2006/customXml" ds:itemID="{2108D1F5-1699-4DBB-A861-1B3C53A8B963}">
-  <ds:schemaRefs>
-    <ds:schemaRef ds:uri="http://schemas.microsoft.com/sharepoint/v3/contenttype/forms"/>
-  </ds:schemaRefs>
-</ds:datastoreItem>
 </file>
</xml_diff>

<commit_message>
fix: redux toolkit -> redux
</commit_message>
<xml_diff>
--- a/CV_mahmut_baran_turkmen.docx
+++ b/CV_mahmut_baran_turkmen.docx
@@ -314,6 +314,22 @@
       <w:r>
         <w:rPr>
           <w:rFonts w:cstheme="minorHAnsi"/>
+          <w:sz w:val="16"/>
+          <w:szCs w:val="16"/>
+        </w:rPr>
+        <w:t xml:space="preserve"> </w:t>
+      </w:r>
+      <w:r>
+        <w:rPr>
+          <w:rFonts w:cstheme="minorHAnsi"/>
+          <w:sz w:val="8"/>
+          <w:szCs w:val="8"/>
+        </w:rPr>
+        <w:t xml:space="preserve"> </w:t>
+      </w:r>
+      <w:r>
+        <w:rPr>
+          <w:rFonts w:cstheme="minorHAnsi"/>
           <w:b/>
           <w:bCs/>
         </w:rPr>
@@ -413,7 +429,7 @@
           <w:sz w:val="20"/>
           <w:szCs w:val="20"/>
         </w:rPr>
-        <w:t>TS, Redux Toolkit</w:t>
+        <w:t>TS, Redux</w:t>
       </w:r>
       <w:r>
         <w:rPr>
@@ -870,7 +886,6 @@
         </w:rPr>
         <w:t xml:space="preserve">JS, Jest, REST API, MVC, </w:t>
       </w:r>
-      <w:proofErr w:type="spellStart"/>
       <w:r>
         <w:rPr>
           <w:rFonts w:cstheme="minorHAnsi"/>
@@ -879,9 +894,8 @@
           <w:sz w:val="20"/>
           <w:szCs w:val="20"/>
         </w:rPr>
-        <w:t>OpenAPI</w:t>
-      </w:r>
-      <w:proofErr w:type="spellEnd"/>
+        <w:t>Swagger</w:t>
+      </w:r>
     </w:p>
     <w:p>
       <w:pPr>
@@ -3240,7 +3254,7 @@
           <w:sz w:val="20"/>
           <w:szCs w:val="20"/>
         </w:rPr>
-        <w:t xml:space="preserve"> React.js, Redux Toolkit, </w:t>
+        <w:t xml:space="preserve"> React.js, Redux, </w:t>
       </w:r>
       <w:r>
         <w:rPr>
@@ -3321,6 +3335,14 @@
         <w:t>ESLint</w:t>
       </w:r>
       <w:proofErr w:type="spellEnd"/>
+      <w:r>
+        <w:rPr>
+          <w:rFonts w:asciiTheme="majorHAnsi" w:eastAsiaTheme="majorEastAsia" w:hAnsiTheme="majorHAnsi" w:cstheme="majorHAnsi"/>
+          <w:sz w:val="20"/>
+          <w:szCs w:val="20"/>
+        </w:rPr>
+        <w:t>, Swagger</w:t>
+      </w:r>
     </w:p>
     <w:p>
       <w:pPr>
@@ -7371,25 +7393,16 @@
 </file>
 
 <file path=customXml/item1.xml><?xml version="1.0" encoding="utf-8"?>
-<b:Sources xmlns:b="http://schemas.openxmlformats.org/officeDocument/2006/bibliography" xmlns="http://schemas.openxmlformats.org/officeDocument/2006/bibliography" SelectedStyle="\APASixthEditionOfficeOnline.xsl" StyleName="APA" Version="6"/>
-</file>
-
-<file path=customXml/item2.xml><?xml version="1.0" encoding="utf-8"?>
 <p:properties xmlns:p="http://schemas.microsoft.com/office/2006/metadata/properties" xmlns:xsi="http://www.w3.org/2001/XMLSchema-instance" xmlns:pc="http://schemas.microsoft.com/office/infopath/2007/PartnerControls">
   <documentManagement/>
 </p:properties>
 </file>
 
-<file path=customXml/item3.xml><?xml version="1.0" encoding="utf-8"?>
-<?mso-contentType ?>
-<FormTemplates xmlns="http://schemas.microsoft.com/sharepoint/v3/contenttype/forms">
-  <Display>DocumentLibraryForm</Display>
-  <Edit>DocumentLibraryForm</Edit>
-  <New>DocumentLibraryForm</New>
-</FormTemplates>
+<file path=customXml/item2.xml><?xml version="1.0" encoding="utf-8"?>
+<b:Sources xmlns:b="http://schemas.openxmlformats.org/officeDocument/2006/bibliography" xmlns="http://schemas.openxmlformats.org/officeDocument/2006/bibliography" SelectedStyle="\APASixthEditionOfficeOnline.xsl" StyleName="APA" Version="6"/>
 </file>
 
-<file path=customXml/item4.xml><?xml version="1.0" encoding="utf-8"?>
+<file path=customXml/item3.xml><?xml version="1.0" encoding="utf-8"?>
 <ct:contentTypeSchema xmlns:ct="http://schemas.microsoft.com/office/2006/metadata/contentType" xmlns:ma="http://schemas.microsoft.com/office/2006/metadata/properties/metaAttributes" ct:_="" ma:_="" ma:contentTypeName="Document" ma:contentTypeID="0x01010006F0DE34E5FD6C4FBE1062F4061A8E04" ma:contentTypeVersion="12" ma:contentTypeDescription="Create a new document." ma:contentTypeScope="" ma:versionID="fc6be963eec79975c8b1041877b9c335">
   <xsd:schema xmlns:xsd="http://www.w3.org/2001/XMLSchema" xmlns:xs="http://www.w3.org/2001/XMLSchema" xmlns:p="http://schemas.microsoft.com/office/2006/metadata/properties" xmlns:ns3="d7ed7fb2-386c-44e2-bd77-d8072fce55f0" xmlns:ns4="d7871dc0-a0ab-49c2-a764-b8e737a447b1" targetNamespace="http://schemas.microsoft.com/office/2006/metadata/properties" ma:root="true" ma:fieldsID="cc8fb350161800212299686b2b315639" ns3:_="" ns4:_="">
     <xsd:import namespace="d7ed7fb2-386c-44e2-bd77-d8072fce55f0"/>
@@ -7606,15 +7619,16 @@
 </ct:contentTypeSchema>
 </file>
 
-<file path=customXml/itemProps1.xml><?xml version="1.0" encoding="utf-8"?>
-<ds:datastoreItem xmlns:ds="http://schemas.openxmlformats.org/officeDocument/2006/customXml" ds:itemID="{400AE34B-4A81-4D2E-9B20-531944EDD1D6}">
-  <ds:schemaRefs>
-    <ds:schemaRef ds:uri="http://schemas.openxmlformats.org/officeDocument/2006/bibliography"/>
-  </ds:schemaRefs>
-</ds:datastoreItem>
+<file path=customXml/item4.xml><?xml version="1.0" encoding="utf-8"?>
+<?mso-contentType ?>
+<FormTemplates xmlns="http://schemas.microsoft.com/sharepoint/v3/contenttype/forms">
+  <Display>DocumentLibraryForm</Display>
+  <Edit>DocumentLibraryForm</Edit>
+  <New>DocumentLibraryForm</New>
+</FormTemplates>
 </file>
 
-<file path=customXml/itemProps2.xml><?xml version="1.0" encoding="utf-8"?>
+<file path=customXml/itemProps1.xml><?xml version="1.0" encoding="utf-8"?>
 <ds:datastoreItem xmlns:ds="http://schemas.openxmlformats.org/officeDocument/2006/customXml" ds:itemID="{682A720C-B119-4B72-AA22-281E1CA73640}">
   <ds:schemaRefs>
     <ds:schemaRef ds:uri="http://schemas.microsoft.com/office/2006/metadata/properties"/>
@@ -7623,15 +7637,15 @@
 </ds:datastoreItem>
 </file>
 
-<file path=customXml/itemProps3.xml><?xml version="1.0" encoding="utf-8"?>
-<ds:datastoreItem xmlns:ds="http://schemas.openxmlformats.org/officeDocument/2006/customXml" ds:itemID="{2108D1F5-1699-4DBB-A861-1B3C53A8B963}">
+<file path=customXml/itemProps2.xml><?xml version="1.0" encoding="utf-8"?>
+<ds:datastoreItem xmlns:ds="http://schemas.openxmlformats.org/officeDocument/2006/customXml" ds:itemID="{400AE34B-4A81-4D2E-9B20-531944EDD1D6}">
   <ds:schemaRefs>
-    <ds:schemaRef ds:uri="http://schemas.microsoft.com/sharepoint/v3/contenttype/forms"/>
+    <ds:schemaRef ds:uri="http://schemas.openxmlformats.org/officeDocument/2006/bibliography"/>
   </ds:schemaRefs>
 </ds:datastoreItem>
 </file>
 
-<file path=customXml/itemProps4.xml><?xml version="1.0" encoding="utf-8"?>
+<file path=customXml/itemProps3.xml><?xml version="1.0" encoding="utf-8"?>
 <ds:datastoreItem xmlns:ds="http://schemas.openxmlformats.org/officeDocument/2006/customXml" ds:itemID="{46E9544C-F0C4-4AC6-ADC5-0F92503C1A40}">
   <ds:schemaRefs>
     <ds:schemaRef ds:uri="http://schemas.microsoft.com/office/2006/metadata/contentType"/>
@@ -7648,4 +7662,12 @@
     <ds:schemaRef ds:uri="http://schemas.microsoft.com/internal/obd"/>
   </ds:schemaRefs>
 </ds:datastoreItem>
+</file>
+
+<file path=customXml/itemProps4.xml><?xml version="1.0" encoding="utf-8"?>
+<ds:datastoreItem xmlns:ds="http://schemas.openxmlformats.org/officeDocument/2006/customXml" ds:itemID="{2108D1F5-1699-4DBB-A861-1B3C53A8B963}">
+  <ds:schemaRefs>
+    <ds:schemaRef ds:uri="http://schemas.microsoft.com/sharepoint/v3/contenttype/forms"/>
+  </ds:schemaRefs>
+</ds:datastoreItem>
 </file>
</xml_diff>

<commit_message>
feat: add measurable metrics to VIOOH's description
</commit_message>
<xml_diff>
--- a/CV_mahmut_baran_turkmen.docx
+++ b/CV_mahmut_baran_turkmen.docx
@@ -94,6 +94,53 @@
         </w:rPr>
         <w:t xml:space="preserve"> </w:t>
       </w:r>
+      <w:r>
+        <w:fldChar w:fldCharType="begin"/>
+      </w:r>
+      <w:r>
+        <w:instrText>HYPERLINK "https://www.linkedin.com/in/mahmut-baran-turkmen"</w:instrText>
+      </w:r>
+      <w:r>
+        <w:fldChar w:fldCharType="separate"/>
+      </w:r>
+      <w:r>
+        <w:rPr>
+          <w:rStyle w:val="Hyperlink"/>
+          <w:rFonts w:asciiTheme="majorHAnsi" w:hAnsiTheme="majorHAnsi" w:cstheme="majorBidi"/>
+          <w:sz w:val="20"/>
+          <w:szCs w:val="20"/>
+        </w:rPr>
+        <w:t>linkedin.com/in/</w:t>
+      </w:r>
+      <w:proofErr w:type="spellStart"/>
+      <w:r>
+        <w:rPr>
+          <w:rStyle w:val="Hyperlink"/>
+          <w:rFonts w:asciiTheme="majorHAnsi" w:hAnsiTheme="majorHAnsi" w:cstheme="majorBidi"/>
+          <w:sz w:val="20"/>
+          <w:szCs w:val="20"/>
+        </w:rPr>
+        <w:t>mahmut-baran-turkmen</w:t>
+      </w:r>
+      <w:proofErr w:type="spellEnd"/>
+      <w:r>
+        <w:rPr>
+          <w:rStyle w:val="Hyperlink"/>
+          <w:rFonts w:asciiTheme="majorHAnsi" w:hAnsiTheme="majorHAnsi" w:cstheme="majorBidi"/>
+          <w:sz w:val="20"/>
+          <w:szCs w:val="20"/>
+        </w:rPr>
+        <w:fldChar w:fldCharType="end"/>
+      </w:r>
+      <w:r>
+        <w:rPr>
+          <w:rFonts w:asciiTheme="majorHAnsi" w:hAnsiTheme="majorHAnsi" w:cstheme="majorBidi"/>
+          <w:color w:val="000000" w:themeColor="text1"/>
+          <w:sz w:val="20"/>
+          <w:szCs w:val="20"/>
+        </w:rPr>
+        <w:t xml:space="preserve"> | </w:t>
+      </w:r>
       <w:hyperlink r:id="rId15" w:history="1">
         <w:r>
           <w:rPr>
@@ -102,7 +149,25 @@
             <w:sz w:val="20"/>
             <w:szCs w:val="20"/>
           </w:rPr>
-          <w:t>linkedin.com/in/</w:t>
+          <w:t>github.co</w:t>
+        </w:r>
+        <w:r>
+          <w:rPr>
+            <w:rStyle w:val="Hyperlink"/>
+            <w:rFonts w:asciiTheme="majorHAnsi" w:hAnsiTheme="majorHAnsi" w:cstheme="majorBidi"/>
+            <w:sz w:val="20"/>
+            <w:szCs w:val="20"/>
+          </w:rPr>
+          <w:t>m</w:t>
+        </w:r>
+        <w:r>
+          <w:rPr>
+            <w:rStyle w:val="Hyperlink"/>
+            <w:rFonts w:asciiTheme="majorHAnsi" w:hAnsiTheme="majorHAnsi" w:cstheme="majorBidi"/>
+            <w:sz w:val="20"/>
+            <w:szCs w:val="20"/>
+          </w:rPr>
+          <w:t>/</w:t>
         </w:r>
         <w:proofErr w:type="spellStart"/>
         <w:r>
@@ -112,20 +177,8 @@
             <w:sz w:val="20"/>
             <w:szCs w:val="20"/>
           </w:rPr>
-          <w:t>mahmut-baran-turkmen</w:t>
+          <w:t>c</w:t>
         </w:r>
-        <w:proofErr w:type="spellEnd"/>
-      </w:hyperlink>
-      <w:r>
-        <w:rPr>
-          <w:rFonts w:asciiTheme="majorHAnsi" w:hAnsiTheme="majorHAnsi" w:cstheme="majorBidi"/>
-          <w:color w:val="000000" w:themeColor="text1"/>
-          <w:sz w:val="20"/>
-          <w:szCs w:val="20"/>
-        </w:rPr>
-        <w:t xml:space="preserve"> | </w:t>
-      </w:r>
-      <w:hyperlink r:id="rId16" w:history="1">
         <w:r>
           <w:rPr>
             <w:rStyle w:val="Hyperlink"/>
@@ -133,9 +186,8 @@
             <w:sz w:val="20"/>
             <w:szCs w:val="20"/>
           </w:rPr>
-          <w:t>github.com/</w:t>
+          <w:t>j</w:t>
         </w:r>
-        <w:proofErr w:type="spellStart"/>
         <w:r>
           <w:rPr>
             <w:rStyle w:val="Hyperlink"/>
@@ -143,7 +195,7 @@
             <w:sz w:val="20"/>
             <w:szCs w:val="20"/>
           </w:rPr>
-          <w:t>cjxe</w:t>
+          <w:t>xe</w:t>
         </w:r>
         <w:proofErr w:type="spellEnd"/>
       </w:hyperlink>
@@ -526,39 +578,7 @@
           <w:sz w:val="20"/>
           <w:szCs w:val="20"/>
         </w:rPr>
-        <w:t xml:space="preserve">Collaborated with designers while creating </w:t>
-      </w:r>
-      <w:r>
-        <w:rPr>
-          <w:rFonts w:asciiTheme="majorHAnsi" w:hAnsiTheme="majorHAnsi" w:cstheme="majorHAnsi"/>
-          <w:sz w:val="20"/>
-          <w:szCs w:val="20"/>
-        </w:rPr>
-        <w:t xml:space="preserve">stories using Storybook to </w:t>
-      </w:r>
-      <w:r>
-        <w:rPr>
-          <w:rFonts w:asciiTheme="majorHAnsi" w:hAnsiTheme="majorHAnsi" w:cstheme="majorHAnsi"/>
-          <w:sz w:val="20"/>
-          <w:szCs w:val="20"/>
-        </w:rPr>
-        <w:t xml:space="preserve">improve </w:t>
-      </w:r>
-      <w:r>
-        <w:rPr>
-          <w:rFonts w:asciiTheme="majorHAnsi" w:hAnsiTheme="majorHAnsi" w:cstheme="majorHAnsi"/>
-          <w:sz w:val="20"/>
-          <w:szCs w:val="20"/>
-        </w:rPr>
-        <w:t xml:space="preserve">the </w:t>
-      </w:r>
-      <w:r>
-        <w:rPr>
-          <w:rFonts w:asciiTheme="majorHAnsi" w:hAnsiTheme="majorHAnsi" w:cstheme="majorHAnsi"/>
-          <w:sz w:val="20"/>
-          <w:szCs w:val="20"/>
-        </w:rPr>
-        <w:t xml:space="preserve">development </w:t>
+        <w:t xml:space="preserve">Developed 33% of the design system in Storybook by collaborating with the design </w:t>
       </w:r>
       <w:proofErr w:type="gramStart"/>
       <w:r>
@@ -567,7 +587,7 @@
           <w:sz w:val="20"/>
           <w:szCs w:val="20"/>
         </w:rPr>
-        <w:t>experience</w:t>
+        <w:t>team</w:t>
       </w:r>
       <w:proofErr w:type="gramEnd"/>
     </w:p>
@@ -591,34 +611,8 @@
           <w:sz w:val="20"/>
           <w:szCs w:val="20"/>
         </w:rPr>
-        <w:t xml:space="preserve">Migrated JS </w:t>
-      </w:r>
-      <w:r>
-        <w:rPr>
-          <w:rFonts w:asciiTheme="majorHAnsi" w:hAnsiTheme="majorHAnsi" w:cstheme="majorHAnsi"/>
-          <w:sz w:val="20"/>
-          <w:szCs w:val="20"/>
-        </w:rPr>
-        <w:t xml:space="preserve">React </w:t>
-      </w:r>
-      <w:r>
-        <w:rPr>
-          <w:rFonts w:asciiTheme="majorHAnsi" w:hAnsiTheme="majorHAnsi" w:cstheme="majorHAnsi"/>
-          <w:sz w:val="20"/>
-          <w:szCs w:val="20"/>
-        </w:rPr>
-        <w:t xml:space="preserve">components to TS to boost </w:t>
-      </w:r>
-      <w:proofErr w:type="gramStart"/>
-      <w:r>
-        <w:rPr>
-          <w:rFonts w:asciiTheme="majorHAnsi" w:hAnsiTheme="majorHAnsi" w:cstheme="majorHAnsi"/>
-          <w:sz w:val="20"/>
-          <w:szCs w:val="20"/>
-        </w:rPr>
-        <w:t>robustness</w:t>
-      </w:r>
-      <w:proofErr w:type="gramEnd"/>
+        <w:t>Improved the product’s delivery speed by increasing the CI pipeline’s success rate by 10%</w:t>
+      </w:r>
     </w:p>
     <w:p>
       <w:pPr>
@@ -640,39 +634,7 @@
           <w:sz w:val="20"/>
           <w:szCs w:val="20"/>
         </w:rPr>
-        <w:t xml:space="preserve">Wrote unit tests with </w:t>
-      </w:r>
-      <w:r>
-        <w:rPr>
-          <w:rFonts w:asciiTheme="majorHAnsi" w:hAnsiTheme="majorHAnsi" w:cstheme="majorHAnsi"/>
-          <w:sz w:val="20"/>
-          <w:szCs w:val="20"/>
-        </w:rPr>
-        <w:t>Jest/</w:t>
-      </w:r>
-      <w:r>
-        <w:rPr>
-          <w:rFonts w:asciiTheme="majorHAnsi" w:hAnsiTheme="majorHAnsi" w:cstheme="majorHAnsi"/>
-          <w:sz w:val="20"/>
-          <w:szCs w:val="20"/>
-        </w:rPr>
-        <w:t xml:space="preserve">React Testing Library to strengthen confidence </w:t>
-      </w:r>
-      <w:r>
-        <w:rPr>
-          <w:rFonts w:asciiTheme="majorHAnsi" w:hAnsiTheme="majorHAnsi" w:cstheme="majorHAnsi"/>
-          <w:sz w:val="20"/>
-          <w:szCs w:val="20"/>
-        </w:rPr>
-        <w:t>in</w:t>
-      </w:r>
-      <w:r>
-        <w:rPr>
-          <w:rFonts w:asciiTheme="majorHAnsi" w:hAnsiTheme="majorHAnsi" w:cstheme="majorHAnsi"/>
-          <w:sz w:val="20"/>
-          <w:szCs w:val="20"/>
-        </w:rPr>
-        <w:t xml:space="preserve"> the </w:t>
+        <w:t xml:space="preserve">Increased the test coverage by 4% by writing unit tests with React Testing Library to strengthen confidence in the </w:t>
       </w:r>
       <w:proofErr w:type="gramStart"/>
       <w:r>
@@ -684,218 +646,6 @@
         <w:t>app</w:t>
       </w:r>
       <w:proofErr w:type="gramEnd"/>
-    </w:p>
-    <w:p>
-      <w:pPr>
-        <w:spacing w:after="20" w:line="240" w:lineRule="auto"/>
-        <w:rPr>
-          <w:b/>
-          <w:bCs/>
-          <w:sz w:val="20"/>
-          <w:szCs w:val="20"/>
-        </w:rPr>
-      </w:pPr>
-      <w:r>
-        <w:rPr>
-          <w:rFonts w:cstheme="minorHAnsi"/>
-          <w:b/>
-          <w:bCs/>
-        </w:rPr>
-        <w:t>Blockchain Developer</w:t>
-      </w:r>
-      <w:r>
-        <w:rPr>
-          <w:rFonts w:cstheme="minorHAnsi"/>
-          <w:b/>
-          <w:bCs/>
-        </w:rPr>
-        <w:t xml:space="preserve"> </w:t>
-      </w:r>
-      <w:r>
-        <w:rPr>
-          <w:rFonts w:cstheme="minorHAnsi"/>
-          <w:i/>
-          <w:iCs/>
-          <w:sz w:val="20"/>
-          <w:szCs w:val="20"/>
-        </w:rPr>
-        <w:t>(</w:t>
-      </w:r>
-      <w:r>
-        <w:rPr>
-          <w:rFonts w:cstheme="minorHAnsi"/>
-          <w:i/>
-          <w:iCs/>
-          <w:sz w:val="20"/>
-          <w:szCs w:val="20"/>
-        </w:rPr>
-        <w:t>Contractor</w:t>
-      </w:r>
-      <w:r>
-        <w:rPr>
-          <w:rFonts w:cstheme="minorHAnsi"/>
-          <w:i/>
-          <w:iCs/>
-          <w:sz w:val="20"/>
-          <w:szCs w:val="20"/>
-        </w:rPr>
-        <w:t>)</w:t>
-      </w:r>
-      <w:r>
-        <w:rPr>
-          <w:rFonts w:cstheme="minorHAnsi"/>
-          <w:b/>
-          <w:bCs/>
-          <w:i/>
-          <w:iCs/>
-          <w:sz w:val="21"/>
-          <w:szCs w:val="21"/>
-        </w:rPr>
-        <w:tab/>
-      </w:r>
-      <w:r>
-        <w:rPr>
-          <w:rFonts w:cstheme="minorHAnsi"/>
-          <w:b/>
-          <w:bCs/>
-          <w:i/>
-          <w:iCs/>
-          <w:sz w:val="21"/>
-          <w:szCs w:val="21"/>
-        </w:rPr>
-        <w:tab/>
-      </w:r>
-      <w:r>
-        <w:rPr>
-          <w:rFonts w:cstheme="minorHAnsi"/>
-          <w:sz w:val="20"/>
-          <w:szCs w:val="20"/>
-        </w:rPr>
-        <w:tab/>
-      </w:r>
-      <w:r>
-        <w:rPr>
-          <w:rFonts w:cstheme="minorHAnsi"/>
-          <w:sz w:val="20"/>
-          <w:szCs w:val="20"/>
-        </w:rPr>
-        <w:tab/>
-      </w:r>
-      <w:r>
-        <w:rPr>
-          <w:rFonts w:cstheme="minorHAnsi"/>
-          <w:sz w:val="20"/>
-          <w:szCs w:val="20"/>
-        </w:rPr>
-        <w:tab/>
-      </w:r>
-      <w:r>
-        <w:rPr>
-          <w:rFonts w:cstheme="minorHAnsi"/>
-          <w:sz w:val="20"/>
-          <w:szCs w:val="20"/>
-        </w:rPr>
-        <w:tab/>
-      </w:r>
-      <w:r>
-        <w:rPr>
-          <w:rFonts w:cstheme="minorHAnsi"/>
-          <w:sz w:val="20"/>
-          <w:szCs w:val="20"/>
-        </w:rPr>
-        <w:tab/>
-        <w:t xml:space="preserve">              </w:t>
-      </w:r>
-      <w:r>
-        <w:rPr>
-          <w:rFonts w:cstheme="minorHAnsi"/>
-          <w:sz w:val="16"/>
-          <w:szCs w:val="16"/>
-        </w:rPr>
-        <w:t xml:space="preserve">  </w:t>
-      </w:r>
-      <w:r>
-        <w:rPr>
-          <w:rFonts w:cstheme="minorHAnsi"/>
-          <w:b/>
-          <w:bCs/>
-        </w:rPr>
-        <w:t xml:space="preserve">03/2022 </w:t>
-      </w:r>
-      <w:r>
-        <w:rPr>
-          <w:b/>
-          <w:bCs/>
-        </w:rPr>
-        <w:t xml:space="preserve">– </w:t>
-      </w:r>
-      <w:r>
-        <w:rPr>
-          <w:b/>
-          <w:bCs/>
-        </w:rPr>
-        <w:t>03/2023</w:t>
-      </w:r>
-    </w:p>
-    <w:p>
-      <w:pPr>
-        <w:spacing w:after="20" w:line="240" w:lineRule="auto"/>
-        <w:rPr>
-          <w:rFonts w:cstheme="minorHAnsi"/>
-          <w:sz w:val="20"/>
-          <w:szCs w:val="20"/>
-        </w:rPr>
-      </w:pPr>
-      <w:r>
-        <w:rPr>
-          <w:rFonts w:cstheme="minorHAnsi"/>
-          <w:i/>
-          <w:iCs/>
-          <w:sz w:val="20"/>
-          <w:szCs w:val="20"/>
-        </w:rPr>
-        <w:t xml:space="preserve">Ajinomoto </w:t>
-      </w:r>
-      <w:proofErr w:type="spellStart"/>
-      <w:r>
-        <w:rPr>
-          <w:rFonts w:cstheme="minorHAnsi"/>
-          <w:i/>
-          <w:iCs/>
-          <w:sz w:val="20"/>
-          <w:szCs w:val="20"/>
-        </w:rPr>
-        <w:t>Turkiye</w:t>
-      </w:r>
-      <w:proofErr w:type="spellEnd"/>
-      <w:r>
-        <w:rPr>
-          <w:rFonts w:cstheme="minorHAnsi"/>
-          <w:sz w:val="20"/>
-          <w:szCs w:val="20"/>
-        </w:rPr>
-        <w:t xml:space="preserve"> | </w:t>
-      </w:r>
-      <w:r>
-        <w:rPr>
-          <w:rFonts w:cstheme="minorHAnsi"/>
-          <w:i/>
-          <w:iCs/>
-          <w:sz w:val="20"/>
-          <w:szCs w:val="20"/>
-        </w:rPr>
-        <w:t xml:space="preserve">JS, Jest, REST API, MVC, </w:t>
-      </w:r>
-      <w:r>
-        <w:rPr>
-          <w:rFonts w:cstheme="minorHAnsi"/>
-          <w:i/>
-          <w:iCs/>
-          <w:sz w:val="20"/>
-          <w:szCs w:val="20"/>
-        </w:rPr>
-        <w:t>Swagger</w:t>
-      </w:r>
     </w:p>
     <w:p>
       <w:pPr>
@@ -917,63 +667,260 @@
           <w:sz w:val="20"/>
           <w:szCs w:val="20"/>
         </w:rPr>
-        <w:t>Coded</w:t>
-      </w:r>
-      <w:r>
-        <w:rPr>
-          <w:rFonts w:asciiTheme="majorHAnsi" w:hAnsiTheme="majorHAnsi" w:cstheme="majorHAnsi"/>
-          <w:sz w:val="20"/>
-          <w:szCs w:val="20"/>
-        </w:rPr>
-        <w:t xml:space="preserve"> a </w:t>
-      </w:r>
-      <w:r>
-        <w:rPr>
-          <w:rFonts w:asciiTheme="majorHAnsi" w:hAnsiTheme="majorHAnsi" w:cstheme="majorHAnsi"/>
-          <w:sz w:val="20"/>
-          <w:szCs w:val="20"/>
-        </w:rPr>
-        <w:t>REST API by following an MVC architectural pattern u</w:t>
-      </w:r>
-      <w:r>
-        <w:rPr>
-          <w:rFonts w:asciiTheme="majorHAnsi" w:hAnsiTheme="majorHAnsi" w:cstheme="majorHAnsi"/>
-          <w:sz w:val="20"/>
-          <w:szCs w:val="20"/>
-        </w:rPr>
-        <w:t>s</w:t>
-      </w:r>
-      <w:r>
-        <w:rPr>
-          <w:rFonts w:asciiTheme="majorHAnsi" w:hAnsiTheme="majorHAnsi" w:cstheme="majorHAnsi"/>
-          <w:sz w:val="20"/>
-          <w:szCs w:val="20"/>
-        </w:rPr>
-        <w:t>ing the</w:t>
-      </w:r>
-      <w:r>
-        <w:rPr>
-          <w:rFonts w:asciiTheme="majorHAnsi" w:hAnsiTheme="majorHAnsi" w:cstheme="majorHAnsi"/>
-          <w:sz w:val="20"/>
-          <w:szCs w:val="20"/>
+        <w:t xml:space="preserve">Migrated JS React components to TS to boost </w:t>
+      </w:r>
+      <w:proofErr w:type="gramStart"/>
+      <w:r>
+        <w:rPr>
+          <w:rFonts w:asciiTheme="majorHAnsi" w:hAnsiTheme="majorHAnsi" w:cstheme="majorHAnsi"/>
+          <w:sz w:val="20"/>
+          <w:szCs w:val="20"/>
+        </w:rPr>
+        <w:t>robustness</w:t>
+      </w:r>
+      <w:proofErr w:type="gramEnd"/>
+    </w:p>
+    <w:p>
+      <w:pPr>
+        <w:spacing w:after="20" w:line="240" w:lineRule="auto"/>
+        <w:rPr>
+          <w:b/>
+          <w:bCs/>
+          <w:sz w:val="20"/>
+          <w:szCs w:val="20"/>
+        </w:rPr>
+      </w:pPr>
+      <w:r>
+        <w:rPr>
+          <w:rFonts w:cstheme="minorHAnsi"/>
+          <w:b/>
+          <w:bCs/>
+        </w:rPr>
+        <w:t>Blockchain Developer</w:t>
+      </w:r>
+      <w:r>
+        <w:rPr>
+          <w:rFonts w:cstheme="minorHAnsi"/>
+          <w:b/>
+          <w:bCs/>
         </w:rPr>
         <w:t xml:space="preserve"> </w:t>
       </w:r>
       <w:r>
         <w:rPr>
-          <w:rFonts w:asciiTheme="majorHAnsi" w:hAnsiTheme="majorHAnsi" w:cstheme="majorHAnsi"/>
-          <w:sz w:val="20"/>
-          <w:szCs w:val="20"/>
-        </w:rPr>
-        <w:t>Express</w:t>
-      </w:r>
-      <w:r>
-        <w:rPr>
-          <w:rFonts w:asciiTheme="majorHAnsi" w:hAnsiTheme="majorHAnsi" w:cstheme="majorHAnsi"/>
-          <w:sz w:val="20"/>
-          <w:szCs w:val="20"/>
-        </w:rPr>
-        <w:t>.js framework</w:t>
+          <w:rFonts w:cstheme="minorHAnsi"/>
+          <w:i/>
+          <w:iCs/>
+          <w:sz w:val="20"/>
+          <w:szCs w:val="20"/>
+        </w:rPr>
+        <w:t>(</w:t>
+      </w:r>
+      <w:r>
+        <w:rPr>
+          <w:rFonts w:cstheme="minorHAnsi"/>
+          <w:i/>
+          <w:iCs/>
+          <w:sz w:val="20"/>
+          <w:szCs w:val="20"/>
+        </w:rPr>
+        <w:t>Contractor</w:t>
+      </w:r>
+      <w:r>
+        <w:rPr>
+          <w:rFonts w:cstheme="minorHAnsi"/>
+          <w:i/>
+          <w:iCs/>
+          <w:sz w:val="20"/>
+          <w:szCs w:val="20"/>
+        </w:rPr>
+        <w:t>)</w:t>
+      </w:r>
+      <w:r>
+        <w:rPr>
+          <w:rFonts w:cstheme="minorHAnsi"/>
+          <w:b/>
+          <w:bCs/>
+          <w:i/>
+          <w:iCs/>
+          <w:sz w:val="21"/>
+          <w:szCs w:val="21"/>
+        </w:rPr>
+        <w:tab/>
+      </w:r>
+      <w:r>
+        <w:rPr>
+          <w:rFonts w:cstheme="minorHAnsi"/>
+          <w:b/>
+          <w:bCs/>
+          <w:i/>
+          <w:iCs/>
+          <w:sz w:val="21"/>
+          <w:szCs w:val="21"/>
+        </w:rPr>
+        <w:tab/>
+      </w:r>
+      <w:r>
+        <w:rPr>
+          <w:rFonts w:cstheme="minorHAnsi"/>
+          <w:sz w:val="20"/>
+          <w:szCs w:val="20"/>
+        </w:rPr>
+        <w:tab/>
+      </w:r>
+      <w:r>
+        <w:rPr>
+          <w:rFonts w:cstheme="minorHAnsi"/>
+          <w:sz w:val="20"/>
+          <w:szCs w:val="20"/>
+        </w:rPr>
+        <w:tab/>
+      </w:r>
+      <w:r>
+        <w:rPr>
+          <w:rFonts w:cstheme="minorHAnsi"/>
+          <w:sz w:val="20"/>
+          <w:szCs w:val="20"/>
+        </w:rPr>
+        <w:tab/>
+      </w:r>
+      <w:r>
+        <w:rPr>
+          <w:rFonts w:cstheme="minorHAnsi"/>
+          <w:sz w:val="20"/>
+          <w:szCs w:val="20"/>
+        </w:rPr>
+        <w:tab/>
+      </w:r>
+      <w:r>
+        <w:rPr>
+          <w:rFonts w:cstheme="minorHAnsi"/>
+          <w:sz w:val="20"/>
+          <w:szCs w:val="20"/>
+        </w:rPr>
+        <w:tab/>
+        <w:t xml:space="preserve">              </w:t>
+      </w:r>
+      <w:r>
+        <w:rPr>
+          <w:rFonts w:cstheme="minorHAnsi"/>
+          <w:sz w:val="16"/>
+          <w:szCs w:val="16"/>
+        </w:rPr>
+        <w:t xml:space="preserve">  </w:t>
+      </w:r>
+      <w:r>
+        <w:rPr>
+          <w:rFonts w:cstheme="minorHAnsi"/>
+          <w:b/>
+          <w:bCs/>
+        </w:rPr>
+        <w:t xml:space="preserve">03/2022 </w:t>
+      </w:r>
+      <w:r>
+        <w:rPr>
+          <w:b/>
+          <w:bCs/>
+        </w:rPr>
+        <w:t xml:space="preserve">– </w:t>
+      </w:r>
+      <w:r>
+        <w:rPr>
+          <w:b/>
+          <w:bCs/>
+        </w:rPr>
+        <w:t>0</w:t>
+      </w:r>
+      <w:r>
+        <w:rPr>
+          <w:b/>
+          <w:bCs/>
+        </w:rPr>
+        <w:t>9</w:t>
+      </w:r>
+      <w:r>
+        <w:rPr>
+          <w:b/>
+          <w:bCs/>
+        </w:rPr>
+        <w:t>/202</w:t>
+      </w:r>
+      <w:r>
+        <w:rPr>
+          <w:b/>
+          <w:bCs/>
+        </w:rPr>
+        <w:t>2</w:t>
+      </w:r>
+    </w:p>
+    <w:p>
+      <w:pPr>
+        <w:spacing w:after="20" w:line="240" w:lineRule="auto"/>
+        <w:rPr>
+          <w:rFonts w:cstheme="minorHAnsi"/>
+          <w:sz w:val="20"/>
+          <w:szCs w:val="20"/>
+        </w:rPr>
+      </w:pPr>
+      <w:r>
+        <w:rPr>
+          <w:rFonts w:cstheme="minorHAnsi"/>
+          <w:i/>
+          <w:iCs/>
+          <w:sz w:val="20"/>
+          <w:szCs w:val="20"/>
+        </w:rPr>
+        <w:t xml:space="preserve">Ajinomoto </w:t>
+      </w:r>
+      <w:proofErr w:type="spellStart"/>
+      <w:r>
+        <w:rPr>
+          <w:rFonts w:cstheme="minorHAnsi"/>
+          <w:i/>
+          <w:iCs/>
+          <w:sz w:val="20"/>
+          <w:szCs w:val="20"/>
+        </w:rPr>
+        <w:t>Turkiye</w:t>
+      </w:r>
+      <w:proofErr w:type="spellEnd"/>
+      <w:r>
+        <w:rPr>
+          <w:rFonts w:cstheme="minorHAnsi"/>
+          <w:sz w:val="20"/>
+          <w:szCs w:val="20"/>
+        </w:rPr>
+        <w:t xml:space="preserve"> | </w:t>
+      </w:r>
+      <w:r>
+        <w:rPr>
+          <w:rFonts w:cstheme="minorHAnsi"/>
+          <w:i/>
+          <w:iCs/>
+          <w:sz w:val="20"/>
+          <w:szCs w:val="20"/>
+        </w:rPr>
+        <w:t xml:space="preserve">JS, Jest, REST API, MVC, </w:t>
+      </w:r>
+      <w:r>
+        <w:rPr>
+          <w:rFonts w:cstheme="minorHAnsi"/>
+          <w:i/>
+          <w:iCs/>
+          <w:sz w:val="20"/>
+          <w:szCs w:val="20"/>
+        </w:rPr>
+        <w:t>Swagger</w:t>
+      </w:r>
+      <w:r>
+        <w:rPr>
+          <w:rFonts w:cstheme="minorHAnsi"/>
+          <w:i/>
+          <w:iCs/>
+          <w:sz w:val="20"/>
+          <w:szCs w:val="20"/>
+        </w:rPr>
+        <w:t>, TDD</w:t>
       </w:r>
     </w:p>
     <w:p>
@@ -996,26 +943,66 @@
           <w:sz w:val="20"/>
           <w:szCs w:val="20"/>
         </w:rPr>
-        <w:t xml:space="preserve">Introduced a coding standard using </w:t>
-      </w:r>
-      <w:proofErr w:type="spellStart"/>
-      <w:r>
-        <w:rPr>
-          <w:rFonts w:asciiTheme="majorHAnsi" w:hAnsiTheme="majorHAnsi" w:cstheme="majorHAnsi"/>
-          <w:sz w:val="20"/>
-          <w:szCs w:val="20"/>
-        </w:rPr>
-        <w:t>ESLint</w:t>
-      </w:r>
-      <w:proofErr w:type="spellEnd"/>
-      <w:r>
-        <w:rPr>
-          <w:rFonts w:asciiTheme="majorHAnsi" w:hAnsiTheme="majorHAnsi" w:cstheme="majorHAnsi"/>
-          <w:sz w:val="20"/>
-          <w:szCs w:val="20"/>
-        </w:rPr>
-        <w:t xml:space="preserve"> and Prettier to maintain a scalable codebase</w:t>
-      </w:r>
+        <w:t>Coded</w:t>
+      </w:r>
+      <w:r>
+        <w:rPr>
+          <w:rFonts w:asciiTheme="majorHAnsi" w:hAnsiTheme="majorHAnsi" w:cstheme="majorHAnsi"/>
+          <w:sz w:val="20"/>
+          <w:szCs w:val="20"/>
+        </w:rPr>
+        <w:t xml:space="preserve"> a REST API by following an MVC architectural pattern u</w:t>
+      </w:r>
+      <w:r>
+        <w:rPr>
+          <w:rFonts w:asciiTheme="majorHAnsi" w:hAnsiTheme="majorHAnsi" w:cstheme="majorHAnsi"/>
+          <w:sz w:val="20"/>
+          <w:szCs w:val="20"/>
+        </w:rPr>
+        <w:t>s</w:t>
+      </w:r>
+      <w:r>
+        <w:rPr>
+          <w:rFonts w:asciiTheme="majorHAnsi" w:hAnsiTheme="majorHAnsi" w:cstheme="majorHAnsi"/>
+          <w:sz w:val="20"/>
+          <w:szCs w:val="20"/>
+        </w:rPr>
+        <w:t>ing the</w:t>
+      </w:r>
+      <w:r>
+        <w:rPr>
+          <w:rFonts w:asciiTheme="majorHAnsi" w:hAnsiTheme="majorHAnsi" w:cstheme="majorHAnsi"/>
+          <w:sz w:val="20"/>
+          <w:szCs w:val="20"/>
+        </w:rPr>
+        <w:t xml:space="preserve"> </w:t>
+      </w:r>
+      <w:r>
+        <w:rPr>
+          <w:rFonts w:asciiTheme="majorHAnsi" w:hAnsiTheme="majorHAnsi" w:cstheme="majorHAnsi"/>
+          <w:sz w:val="20"/>
+          <w:szCs w:val="20"/>
+        </w:rPr>
+        <w:t>Express</w:t>
+      </w:r>
+      <w:r>
+        <w:rPr>
+          <w:rFonts w:asciiTheme="majorHAnsi" w:hAnsiTheme="majorHAnsi" w:cstheme="majorHAnsi"/>
+          <w:sz w:val="20"/>
+          <w:szCs w:val="20"/>
+        </w:rPr>
+        <w:t xml:space="preserve">.js </w:t>
+      </w:r>
+      <w:proofErr w:type="gramStart"/>
+      <w:r>
+        <w:rPr>
+          <w:rFonts w:asciiTheme="majorHAnsi" w:hAnsiTheme="majorHAnsi" w:cstheme="majorHAnsi"/>
+          <w:sz w:val="20"/>
+          <w:szCs w:val="20"/>
+        </w:rPr>
+        <w:t>framework</w:t>
+      </w:r>
+      <w:proofErr w:type="gramEnd"/>
     </w:p>
     <w:p>
       <w:pPr>
@@ -1349,7 +1336,7 @@
           <w:sz w:val="20"/>
           <w:szCs w:val="20"/>
         </w:rPr>
-        <w:t xml:space="preserve"> Networks,</w:t>
+        <w:t xml:space="preserve"> </w:t>
       </w:r>
       <w:r>
         <w:rPr>
@@ -1357,7 +1344,7 @@
           <w:sz w:val="20"/>
           <w:szCs w:val="20"/>
         </w:rPr>
-        <w:t xml:space="preserve"> Distributed Systems, D</w:t>
+        <w:t>Human-AI Interaction Design</w:t>
       </w:r>
       <w:r>
         <w:rPr>
@@ -1365,7 +1352,39 @@
           <w:sz w:val="20"/>
           <w:szCs w:val="20"/>
         </w:rPr>
-        <w:t>atabases, UX Design and Cryptography</w:t>
+        <w:t xml:space="preserve">, </w:t>
+      </w:r>
+      <w:r>
+        <w:rPr>
+          <w:rFonts w:asciiTheme="majorHAnsi" w:hAnsiTheme="majorHAnsi" w:cstheme="majorBidi"/>
+          <w:sz w:val="20"/>
+          <w:szCs w:val="20"/>
+        </w:rPr>
+        <w:t>Networks, Distributed Systems</w:t>
+      </w:r>
+      <w:r>
+        <w:rPr>
+          <w:rFonts w:asciiTheme="majorHAnsi" w:hAnsiTheme="majorHAnsi" w:cstheme="majorBidi"/>
+          <w:sz w:val="20"/>
+          <w:szCs w:val="20"/>
+        </w:rPr>
+        <w:t xml:space="preserve"> and</w:t>
+      </w:r>
+      <w:r>
+        <w:rPr>
+          <w:rFonts w:asciiTheme="majorHAnsi" w:hAnsiTheme="majorHAnsi" w:cstheme="majorBidi"/>
+          <w:sz w:val="20"/>
+          <w:szCs w:val="20"/>
+        </w:rPr>
+        <w:t xml:space="preserve"> </w:t>
+      </w:r>
+      <w:r>
+        <w:rPr>
+          <w:rFonts w:asciiTheme="majorHAnsi" w:hAnsiTheme="majorHAnsi" w:cstheme="majorBidi"/>
+          <w:sz w:val="20"/>
+          <w:szCs w:val="20"/>
+        </w:rPr>
+        <w:t>Databases</w:t>
       </w:r>
     </w:p>
     <w:p>
@@ -1408,7 +1427,7 @@
         </w:rPr>
         <w:t>Universally Accessible Order Book Style Decentralised Exchange</w:t>
       </w:r>
-      <w:hyperlink r:id="rId17" w:history="1">
+      <w:hyperlink r:id="rId16" w:history="1">
         <w:r>
           <w:rPr>
             <w:rStyle w:val="Hyperlink"/>
@@ -1505,7 +1524,7 @@
         </w:rPr>
         <w:t>Transfer Coins</w:t>
       </w:r>
-      <w:hyperlink r:id="rId18" w:history="1">
+      <w:hyperlink r:id="rId17" w:history="1">
         <w:r>
           <w:rPr>
             <w:rStyle w:val="Hyperlink"/>
@@ -1526,7 +1545,29 @@
             <w:sz w:val="16"/>
             <w:szCs w:val="16"/>
           </w:rPr>
-          <w:t>project</w:t>
+          <w:t>p</w:t>
+        </w:r>
+        <w:r>
+          <w:rPr>
+            <w:rStyle w:val="Hyperlink"/>
+            <w:rFonts w:cstheme="minorHAnsi"/>
+            <w:b/>
+            <w:bCs/>
+            <w:sz w:val="16"/>
+            <w:szCs w:val="16"/>
+          </w:rPr>
+          <w:t>r</w:t>
+        </w:r>
+        <w:r>
+          <w:rPr>
+            <w:rStyle w:val="Hyperlink"/>
+            <w:rFonts w:cstheme="minorHAnsi"/>
+            <w:b/>
+            <w:bCs/>
+            <w:sz w:val="16"/>
+            <w:szCs w:val="16"/>
+          </w:rPr>
+          <w:t>oject</w:t>
         </w:r>
         <w:r>
           <w:rPr>
@@ -1738,7 +1779,7 @@
         </w:rPr>
         <w:t>using Figma</w:t>
       </w:r>
-      <w:hyperlink r:id="rId19" w:history="1">
+      <w:hyperlink r:id="rId18" w:history="1">
         <w:r>
           <w:rPr>
             <w:rStyle w:val="Hyperlink"/>
@@ -1883,7 +1924,7 @@
         </w:rPr>
         <w:t xml:space="preserve"> Storybook</w:t>
       </w:r>
-      <w:hyperlink r:id="rId20" w:history="1">
+      <w:hyperlink r:id="rId19" w:history="1">
         <w:r>
           <w:rPr>
             <w:rStyle w:val="Hyperlink"/>
@@ -1978,15 +2019,7 @@
           <w:sz w:val="20"/>
           <w:szCs w:val="20"/>
         </w:rPr>
-        <w:t>Currently</w:t>
-      </w:r>
-      <w:r>
-        <w:rPr>
-          <w:rFonts w:asciiTheme="majorHAnsi" w:hAnsiTheme="majorHAnsi" w:cstheme="majorHAnsi"/>
-          <w:sz w:val="20"/>
-          <w:szCs w:val="20"/>
-        </w:rPr>
-        <w:t>,</w:t>
+        <w:t>Modelled</w:t>
       </w:r>
       <w:r>
         <w:rPr>
@@ -2002,7 +2035,23 @@
           <w:sz w:val="20"/>
           <w:szCs w:val="20"/>
         </w:rPr>
-        <w:t>modelling</w:t>
+        <w:t>the database schema based on the requirements specification</w:t>
+      </w:r>
+      <w:r>
+        <w:rPr>
+          <w:rFonts w:asciiTheme="majorHAnsi" w:hAnsiTheme="majorHAnsi" w:cstheme="majorHAnsi"/>
+          <w:sz w:val="20"/>
+          <w:szCs w:val="20"/>
+        </w:rPr>
+        <w:t xml:space="preserve"> by </w:t>
+      </w:r>
+      <w:r>
+        <w:rPr>
+          <w:rFonts w:asciiTheme="majorHAnsi" w:hAnsiTheme="majorHAnsi" w:cstheme="majorHAnsi"/>
+          <w:sz w:val="20"/>
+          <w:szCs w:val="20"/>
+        </w:rPr>
+        <w:t>utilising</w:t>
       </w:r>
       <w:r>
         <w:rPr>
@@ -2012,14 +2061,16 @@
         </w:rPr>
         <w:t xml:space="preserve"> </w:t>
       </w:r>
-      <w:r>
-        <w:rPr>
-          <w:rFonts w:asciiTheme="majorHAnsi" w:hAnsiTheme="majorHAnsi" w:cstheme="majorHAnsi"/>
-          <w:sz w:val="20"/>
-          <w:szCs w:val="20"/>
-        </w:rPr>
-        <w:t>the database schema based on the requirements specification</w:t>
-      </w:r>
+      <w:proofErr w:type="gramStart"/>
+      <w:r>
+        <w:rPr>
+          <w:rFonts w:asciiTheme="majorHAnsi" w:hAnsiTheme="majorHAnsi" w:cstheme="majorHAnsi"/>
+          <w:sz w:val="20"/>
+          <w:szCs w:val="20"/>
+        </w:rPr>
+        <w:t>diagrams.net</w:t>
+      </w:r>
+      <w:proofErr w:type="gramEnd"/>
     </w:p>
     <w:p>
       <w:pPr>
@@ -2048,7 +2099,7 @@
         </w:rPr>
         <w:t>ecentralised Exchange</w:t>
       </w:r>
-      <w:hyperlink r:id="rId21" w:history="1">
+      <w:hyperlink r:id="rId20" w:history="1">
         <w:r>
           <w:rPr>
             <w:rStyle w:val="Hyperlink"/>
@@ -2527,7 +2578,7 @@
         </w:rPr>
         <w:t>Algorithmic Trading Bot</w:t>
       </w:r>
-      <w:hyperlink r:id="rId22" w:history="1">
+      <w:hyperlink r:id="rId21" w:history="1">
         <w:r>
           <w:rPr>
             <w:rStyle w:val="Hyperlink"/>
@@ -3166,18 +3217,24 @@
           <w:sz w:val="20"/>
           <w:szCs w:val="20"/>
         </w:rPr>
-        <w:t xml:space="preserve">, Solidity, Bash, SQL, HTML, CSS, </w:t>
-      </w:r>
-      <w:proofErr w:type="spellStart"/>
-      <w:r>
-        <w:rPr>
-          <w:rFonts w:asciiTheme="majorHAnsi" w:hAnsiTheme="majorHAnsi" w:cstheme="majorHAnsi"/>
-          <w:sz w:val="20"/>
-          <w:szCs w:val="20"/>
-        </w:rPr>
-        <w:t>OpenAPI</w:t>
-      </w:r>
-      <w:proofErr w:type="spellEnd"/>
+        <w:t>, Solidity,</w:t>
+      </w:r>
+      <w:r>
+        <w:rPr>
+          <w:rFonts w:asciiTheme="majorHAnsi" w:hAnsiTheme="majorHAnsi" w:cstheme="majorHAnsi"/>
+          <w:sz w:val="20"/>
+          <w:szCs w:val="20"/>
+        </w:rPr>
+        <w:t xml:space="preserve"> bash,</w:t>
+      </w:r>
+      <w:r>
+        <w:rPr>
+          <w:rFonts w:asciiTheme="majorHAnsi" w:hAnsiTheme="majorHAnsi" w:cstheme="majorHAnsi"/>
+          <w:sz w:val="20"/>
+          <w:szCs w:val="20"/>
+        </w:rPr>
+        <w:t xml:space="preserve"> SQL, HTML, CSS</w:t>
+      </w:r>
     </w:p>
     <w:p>
       <w:pPr>
@@ -3270,7 +3327,31 @@
           <w:sz w:val="20"/>
           <w:szCs w:val="20"/>
         </w:rPr>
-        <w:t>, Node.js, MongoDB, Redis, MySQL</w:t>
+        <w:t xml:space="preserve">, </w:t>
+      </w:r>
+      <w:r>
+        <w:rPr>
+          <w:rFonts w:asciiTheme="majorHAnsi" w:eastAsiaTheme="majorEastAsia" w:hAnsiTheme="majorHAnsi" w:cstheme="majorHAnsi"/>
+          <w:sz w:val="20"/>
+          <w:szCs w:val="20"/>
+        </w:rPr>
+        <w:t xml:space="preserve">Tailwind CSS, </w:t>
+      </w:r>
+      <w:r>
+        <w:rPr>
+          <w:rFonts w:asciiTheme="majorHAnsi" w:eastAsiaTheme="majorEastAsia" w:hAnsiTheme="majorHAnsi" w:cstheme="majorHAnsi"/>
+          <w:sz w:val="20"/>
+          <w:szCs w:val="20"/>
+        </w:rPr>
+        <w:t xml:space="preserve">MongoDB, </w:t>
+      </w:r>
+      <w:r>
+        <w:rPr>
+          <w:rFonts w:asciiTheme="majorHAnsi" w:eastAsiaTheme="majorEastAsia" w:hAnsiTheme="majorHAnsi" w:cstheme="majorHAnsi"/>
+          <w:sz w:val="20"/>
+          <w:szCs w:val="20"/>
+        </w:rPr>
+        <w:t>MySQL</w:t>
       </w:r>
     </w:p>
     <w:p>
@@ -3389,10 +3470,10 @@
       </w:pPr>
     </w:p>
     <w:sectPr>
-      <w:headerReference w:type="default" r:id="rId23"/>
-      <w:footerReference w:type="even" r:id="rId24"/>
-      <w:footerReference w:type="default" r:id="rId25"/>
-      <w:footerReference w:type="first" r:id="rId26"/>
+      <w:headerReference w:type="default" r:id="rId22"/>
+      <w:footerReference w:type="even" r:id="rId23"/>
+      <w:footerReference w:type="default" r:id="rId24"/>
+      <w:footerReference w:type="first" r:id="rId25"/>
       <w:type w:val="continuous"/>
       <w:pgSz w:w="11906" w:h="16838"/>
       <w:pgMar w:top="720" w:right="720" w:bottom="720" w:left="720" w:header="708" w:footer="708" w:gutter="0"/>
@@ -7393,16 +7474,25 @@
 </file>
 
 <file path=customXml/item1.xml><?xml version="1.0" encoding="utf-8"?>
+<b:Sources xmlns:b="http://schemas.openxmlformats.org/officeDocument/2006/bibliography" xmlns="http://schemas.openxmlformats.org/officeDocument/2006/bibliography" SelectedStyle="\APASixthEditionOfficeOnline.xsl" StyleName="APA" Version="6"/>
+</file>
+
+<file path=customXml/item2.xml><?xml version="1.0" encoding="utf-8"?>
 <p:properties xmlns:p="http://schemas.microsoft.com/office/2006/metadata/properties" xmlns:xsi="http://www.w3.org/2001/XMLSchema-instance" xmlns:pc="http://schemas.microsoft.com/office/infopath/2007/PartnerControls">
   <documentManagement/>
 </p:properties>
 </file>
 
-<file path=customXml/item2.xml><?xml version="1.0" encoding="utf-8"?>
-<b:Sources xmlns:b="http://schemas.openxmlformats.org/officeDocument/2006/bibliography" xmlns="http://schemas.openxmlformats.org/officeDocument/2006/bibliography" SelectedStyle="\APASixthEditionOfficeOnline.xsl" StyleName="APA" Version="6"/>
+<file path=customXml/item3.xml><?xml version="1.0" encoding="utf-8"?>
+<?mso-contentType ?>
+<FormTemplates xmlns="http://schemas.microsoft.com/sharepoint/v3/contenttype/forms">
+  <Display>DocumentLibraryForm</Display>
+  <Edit>DocumentLibraryForm</Edit>
+  <New>DocumentLibraryForm</New>
+</FormTemplates>
 </file>
 
-<file path=customXml/item3.xml><?xml version="1.0" encoding="utf-8"?>
+<file path=customXml/item4.xml><?xml version="1.0" encoding="utf-8"?>
 <ct:contentTypeSchema xmlns:ct="http://schemas.microsoft.com/office/2006/metadata/contentType" xmlns:ma="http://schemas.microsoft.com/office/2006/metadata/properties/metaAttributes" ct:_="" ma:_="" ma:contentTypeName="Document" ma:contentTypeID="0x01010006F0DE34E5FD6C4FBE1062F4061A8E04" ma:contentTypeVersion="12" ma:contentTypeDescription="Create a new document." ma:contentTypeScope="" ma:versionID="fc6be963eec79975c8b1041877b9c335">
   <xsd:schema xmlns:xsd="http://www.w3.org/2001/XMLSchema" xmlns:xs="http://www.w3.org/2001/XMLSchema" xmlns:p="http://schemas.microsoft.com/office/2006/metadata/properties" xmlns:ns3="d7ed7fb2-386c-44e2-bd77-d8072fce55f0" xmlns:ns4="d7871dc0-a0ab-49c2-a764-b8e737a447b1" targetNamespace="http://schemas.microsoft.com/office/2006/metadata/properties" ma:root="true" ma:fieldsID="cc8fb350161800212299686b2b315639" ns3:_="" ns4:_="">
     <xsd:import namespace="d7ed7fb2-386c-44e2-bd77-d8072fce55f0"/>
@@ -7619,16 +7709,15 @@
 </ct:contentTypeSchema>
 </file>
 
-<file path=customXml/item4.xml><?xml version="1.0" encoding="utf-8"?>
-<?mso-contentType ?>
-<FormTemplates xmlns="http://schemas.microsoft.com/sharepoint/v3/contenttype/forms">
-  <Display>DocumentLibraryForm</Display>
-  <Edit>DocumentLibraryForm</Edit>
-  <New>DocumentLibraryForm</New>
-</FormTemplates>
+<file path=customXml/itemProps1.xml><?xml version="1.0" encoding="utf-8"?>
+<ds:datastoreItem xmlns:ds="http://schemas.openxmlformats.org/officeDocument/2006/customXml" ds:itemID="{400AE34B-4A81-4D2E-9B20-531944EDD1D6}">
+  <ds:schemaRefs>
+    <ds:schemaRef ds:uri="http://schemas.openxmlformats.org/officeDocument/2006/bibliography"/>
+  </ds:schemaRefs>
+</ds:datastoreItem>
 </file>
 
-<file path=customXml/itemProps1.xml><?xml version="1.0" encoding="utf-8"?>
+<file path=customXml/itemProps2.xml><?xml version="1.0" encoding="utf-8"?>
 <ds:datastoreItem xmlns:ds="http://schemas.openxmlformats.org/officeDocument/2006/customXml" ds:itemID="{682A720C-B119-4B72-AA22-281E1CA73640}">
   <ds:schemaRefs>
     <ds:schemaRef ds:uri="http://schemas.microsoft.com/office/2006/metadata/properties"/>
@@ -7637,15 +7726,15 @@
 </ds:datastoreItem>
 </file>
 
-<file path=customXml/itemProps2.xml><?xml version="1.0" encoding="utf-8"?>
-<ds:datastoreItem xmlns:ds="http://schemas.openxmlformats.org/officeDocument/2006/customXml" ds:itemID="{400AE34B-4A81-4D2E-9B20-531944EDD1D6}">
+<file path=customXml/itemProps3.xml><?xml version="1.0" encoding="utf-8"?>
+<ds:datastoreItem xmlns:ds="http://schemas.openxmlformats.org/officeDocument/2006/customXml" ds:itemID="{2108D1F5-1699-4DBB-A861-1B3C53A8B963}">
   <ds:schemaRefs>
-    <ds:schemaRef ds:uri="http://schemas.openxmlformats.org/officeDocument/2006/bibliography"/>
+    <ds:schemaRef ds:uri="http://schemas.microsoft.com/sharepoint/v3/contenttype/forms"/>
   </ds:schemaRefs>
 </ds:datastoreItem>
 </file>
 
-<file path=customXml/itemProps3.xml><?xml version="1.0" encoding="utf-8"?>
+<file path=customXml/itemProps4.xml><?xml version="1.0" encoding="utf-8"?>
 <ds:datastoreItem xmlns:ds="http://schemas.openxmlformats.org/officeDocument/2006/customXml" ds:itemID="{46E9544C-F0C4-4AC6-ADC5-0F92503C1A40}">
   <ds:schemaRefs>
     <ds:schemaRef ds:uri="http://schemas.microsoft.com/office/2006/metadata/contentType"/>
@@ -7662,12 +7751,4 @@
     <ds:schemaRef ds:uri="http://schemas.microsoft.com/internal/obd"/>
   </ds:schemaRefs>
 </ds:datastoreItem>
-</file>
-
-<file path=customXml/itemProps4.xml><?xml version="1.0" encoding="utf-8"?>
-<ds:datastoreItem xmlns:ds="http://schemas.openxmlformats.org/officeDocument/2006/customXml" ds:itemID="{2108D1F5-1699-4DBB-A861-1B3C53A8B963}">
-  <ds:schemaRefs>
-    <ds:schemaRef ds:uri="http://schemas.microsoft.com/sharepoint/v3/contenttype/forms"/>
-  </ds:schemaRefs>
-</ds:datastoreItem>
 </file>
</xml_diff>

<commit_message>
fix: algo trading bot's broken link
</commit_message>
<xml_diff>
--- a/CV_mahmut_baran_turkmen.docx
+++ b/CV_mahmut_baran_turkmen.docx
@@ -94,53 +94,6 @@
         </w:rPr>
         <w:t xml:space="preserve"> </w:t>
       </w:r>
-      <w:r>
-        <w:fldChar w:fldCharType="begin"/>
-      </w:r>
-      <w:r>
-        <w:instrText>HYPERLINK "https://www.linkedin.com/in/mahmut-baran-turkmen"</w:instrText>
-      </w:r>
-      <w:r>
-        <w:fldChar w:fldCharType="separate"/>
-      </w:r>
-      <w:r>
-        <w:rPr>
-          <w:rStyle w:val="Hyperlink"/>
-          <w:rFonts w:asciiTheme="majorHAnsi" w:hAnsiTheme="majorHAnsi" w:cstheme="majorBidi"/>
-          <w:sz w:val="20"/>
-          <w:szCs w:val="20"/>
-        </w:rPr>
-        <w:t>linkedin.com/in/</w:t>
-      </w:r>
-      <w:proofErr w:type="spellStart"/>
-      <w:r>
-        <w:rPr>
-          <w:rStyle w:val="Hyperlink"/>
-          <w:rFonts w:asciiTheme="majorHAnsi" w:hAnsiTheme="majorHAnsi" w:cstheme="majorBidi"/>
-          <w:sz w:val="20"/>
-          <w:szCs w:val="20"/>
-        </w:rPr>
-        <w:t>mahmut-baran-turkmen</w:t>
-      </w:r>
-      <w:proofErr w:type="spellEnd"/>
-      <w:r>
-        <w:rPr>
-          <w:rStyle w:val="Hyperlink"/>
-          <w:rFonts w:asciiTheme="majorHAnsi" w:hAnsiTheme="majorHAnsi" w:cstheme="majorBidi"/>
-          <w:sz w:val="20"/>
-          <w:szCs w:val="20"/>
-        </w:rPr>
-        <w:fldChar w:fldCharType="end"/>
-      </w:r>
-      <w:r>
-        <w:rPr>
-          <w:rFonts w:asciiTheme="majorHAnsi" w:hAnsiTheme="majorHAnsi" w:cstheme="majorBidi"/>
-          <w:color w:val="000000" w:themeColor="text1"/>
-          <w:sz w:val="20"/>
-          <w:szCs w:val="20"/>
-        </w:rPr>
-        <w:t xml:space="preserve"> | </w:t>
-      </w:r>
       <w:hyperlink r:id="rId15" w:history="1">
         <w:r>
           <w:rPr>
@@ -149,25 +102,7 @@
             <w:sz w:val="20"/>
             <w:szCs w:val="20"/>
           </w:rPr>
-          <w:t>github.co</w:t>
-        </w:r>
-        <w:r>
-          <w:rPr>
-            <w:rStyle w:val="Hyperlink"/>
-            <w:rFonts w:asciiTheme="majorHAnsi" w:hAnsiTheme="majorHAnsi" w:cstheme="majorBidi"/>
-            <w:sz w:val="20"/>
-            <w:szCs w:val="20"/>
-          </w:rPr>
-          <w:t>m</w:t>
-        </w:r>
-        <w:r>
-          <w:rPr>
-            <w:rStyle w:val="Hyperlink"/>
-            <w:rFonts w:asciiTheme="majorHAnsi" w:hAnsiTheme="majorHAnsi" w:cstheme="majorBidi"/>
-            <w:sz w:val="20"/>
-            <w:szCs w:val="20"/>
-          </w:rPr>
-          <w:t>/</w:t>
+          <w:t>linkedin.com/in/</w:t>
         </w:r>
         <w:proofErr w:type="spellStart"/>
         <w:r>
@@ -177,8 +112,20 @@
             <w:sz w:val="20"/>
             <w:szCs w:val="20"/>
           </w:rPr>
-          <w:t>c</w:t>
+          <w:t>mahmut-baran-turkmen</w:t>
         </w:r>
+        <w:proofErr w:type="spellEnd"/>
+      </w:hyperlink>
+      <w:r>
+        <w:rPr>
+          <w:rFonts w:asciiTheme="majorHAnsi" w:hAnsiTheme="majorHAnsi" w:cstheme="majorBidi"/>
+          <w:color w:val="000000" w:themeColor="text1"/>
+          <w:sz w:val="20"/>
+          <w:szCs w:val="20"/>
+        </w:rPr>
+        <w:t xml:space="preserve"> | </w:t>
+      </w:r>
+      <w:hyperlink r:id="rId16" w:history="1">
         <w:r>
           <w:rPr>
             <w:rStyle w:val="Hyperlink"/>
@@ -186,8 +133,9 @@
             <w:sz w:val="20"/>
             <w:szCs w:val="20"/>
           </w:rPr>
-          <w:t>j</w:t>
+          <w:t>github.com/</w:t>
         </w:r>
+        <w:proofErr w:type="spellStart"/>
         <w:r>
           <w:rPr>
             <w:rStyle w:val="Hyperlink"/>
@@ -195,7 +143,7 @@
             <w:sz w:val="20"/>
             <w:szCs w:val="20"/>
           </w:rPr>
-          <w:t>xe</w:t>
+          <w:t>cjxe</w:t>
         </w:r>
         <w:proofErr w:type="spellEnd"/>
       </w:hyperlink>
@@ -491,7 +439,27 @@
           <w:sz w:val="20"/>
           <w:szCs w:val="20"/>
         </w:rPr>
-        <w:t>, Jest, Storybook, TDD</w:t>
+        <w:t xml:space="preserve">, Jest, Storybook, </w:t>
+      </w:r>
+      <w:r>
+        <w:rPr>
+          <w:rFonts w:cstheme="minorHAnsi"/>
+          <w:i/>
+          <w:iCs/>
+          <w:sz w:val="20"/>
+          <w:szCs w:val="20"/>
+        </w:rPr>
+        <w:t>B</w:t>
+      </w:r>
+      <w:r>
+        <w:rPr>
+          <w:rFonts w:cstheme="minorHAnsi"/>
+          <w:i/>
+          <w:iCs/>
+          <w:sz w:val="20"/>
+          <w:szCs w:val="20"/>
+        </w:rPr>
+        <w:t>DD</w:t>
       </w:r>
     </w:p>
     <w:p>
@@ -857,7 +825,7 @@
       <w:pPr>
         <w:spacing w:after="20" w:line="240" w:lineRule="auto"/>
         <w:rPr>
-          <w:rFonts w:cstheme="minorHAnsi"/>
+          <w:rFonts w:asciiTheme="majorHAnsi" w:hAnsiTheme="majorHAnsi" w:cstheme="majorHAnsi"/>
           <w:sz w:val="20"/>
           <w:szCs w:val="20"/>
         </w:rPr>
@@ -1024,8 +992,50 @@
           <w:sz w:val="20"/>
           <w:szCs w:val="20"/>
         </w:rPr>
-        <w:t>Composed user stories with clients and incorporated integration tests with Jest</w:t>
-      </w:r>
+        <w:t xml:space="preserve">Composed user stories with </w:t>
+      </w:r>
+      <w:r>
+        <w:rPr>
+          <w:rFonts w:asciiTheme="majorHAnsi" w:hAnsiTheme="majorHAnsi" w:cstheme="majorHAnsi"/>
+          <w:sz w:val="20"/>
+          <w:szCs w:val="20"/>
+        </w:rPr>
+        <w:t>the Product Manager</w:t>
+      </w:r>
+      <w:r>
+        <w:rPr>
+          <w:rFonts w:asciiTheme="majorHAnsi" w:hAnsiTheme="majorHAnsi" w:cstheme="majorHAnsi"/>
+          <w:sz w:val="20"/>
+          <w:szCs w:val="20"/>
+        </w:rPr>
+        <w:t xml:space="preserve"> and </w:t>
+      </w:r>
+      <w:r>
+        <w:rPr>
+          <w:rFonts w:asciiTheme="majorHAnsi" w:hAnsiTheme="majorHAnsi" w:cstheme="majorHAnsi"/>
+          <w:sz w:val="20"/>
+          <w:szCs w:val="20"/>
+        </w:rPr>
+        <w:t>added</w:t>
+      </w:r>
+      <w:r>
+        <w:rPr>
+          <w:rFonts w:asciiTheme="majorHAnsi" w:hAnsiTheme="majorHAnsi" w:cstheme="majorHAnsi"/>
+          <w:sz w:val="20"/>
+          <w:szCs w:val="20"/>
+        </w:rPr>
+        <w:t xml:space="preserve"> integration tests with </w:t>
+      </w:r>
+      <w:proofErr w:type="gramStart"/>
+      <w:r>
+        <w:rPr>
+          <w:rFonts w:asciiTheme="majorHAnsi" w:hAnsiTheme="majorHAnsi" w:cstheme="majorHAnsi"/>
+          <w:sz w:val="20"/>
+          <w:szCs w:val="20"/>
+        </w:rPr>
+        <w:t>Jest</w:t>
+      </w:r>
+      <w:proofErr w:type="gramEnd"/>
     </w:p>
     <w:p>
       <w:pPr>
@@ -1073,16 +1083,26 @@
           <w:sz w:val="20"/>
           <w:szCs w:val="20"/>
         </w:rPr>
-        <w:t xml:space="preserve"> for future test</w:t>
-      </w:r>
-      <w:r>
-        <w:rPr>
-          <w:rFonts w:asciiTheme="majorHAnsi" w:hAnsiTheme="majorHAnsi" w:cstheme="majorHAnsi"/>
-          <w:sz w:val="20"/>
-          <w:szCs w:val="20"/>
-        </w:rPr>
-        <w:t>ing and improvements</w:t>
-      </w:r>
+        <w:t xml:space="preserve"> </w:t>
+      </w:r>
+      <w:r>
+        <w:rPr>
+          <w:rFonts w:asciiTheme="majorHAnsi" w:hAnsiTheme="majorHAnsi" w:cstheme="majorHAnsi"/>
+          <w:sz w:val="20"/>
+          <w:szCs w:val="20"/>
+        </w:rPr>
+        <w:t xml:space="preserve">to enhance developer </w:t>
+      </w:r>
+      <w:proofErr w:type="gramStart"/>
+      <w:r>
+        <w:rPr>
+          <w:rFonts w:asciiTheme="majorHAnsi" w:hAnsiTheme="majorHAnsi" w:cstheme="majorHAnsi"/>
+          <w:sz w:val="20"/>
+          <w:szCs w:val="20"/>
+        </w:rPr>
+        <w:t>experience</w:t>
+      </w:r>
+      <w:proofErr w:type="gramEnd"/>
     </w:p>
     <w:p>
       <w:pPr>
@@ -1112,7 +1132,7 @@
           <w:sz w:val="20"/>
           <w:szCs w:val="20"/>
         </w:rPr>
-        <w:t xml:space="preserve">with two teams (the </w:t>
+        <w:t xml:space="preserve">with the </w:t>
       </w:r>
       <w:proofErr w:type="gramStart"/>
       <w:r>
@@ -1146,7 +1166,7 @@
           <w:sz w:val="20"/>
           <w:szCs w:val="20"/>
         </w:rPr>
-        <w:t>the SAP microservice team)</w:t>
+        <w:t>the SAP microservice team</w:t>
       </w:r>
     </w:p>
     <w:p>
@@ -1427,7 +1447,7 @@
         </w:rPr>
         <w:t>Universally Accessible Order Book Style Decentralised Exchange</w:t>
       </w:r>
-      <w:hyperlink r:id="rId16" w:history="1">
+      <w:hyperlink r:id="rId17" w:history="1">
         <w:r>
           <w:rPr>
             <w:rStyle w:val="Hyperlink"/>
@@ -1484,7 +1504,7 @@
           <w:sz w:val="20"/>
           <w:szCs w:val="20"/>
         </w:rPr>
-        <w:t>Former Course Representative</w:t>
+        <w:t>Course Representative</w:t>
       </w:r>
     </w:p>
     <w:p>
@@ -1524,7 +1544,7 @@
         </w:rPr>
         <w:t>Transfer Coins</w:t>
       </w:r>
-      <w:hyperlink r:id="rId17" w:history="1">
+      <w:hyperlink r:id="rId18" w:history="1">
         <w:r>
           <w:rPr>
             <w:rStyle w:val="Hyperlink"/>
@@ -1545,29 +1565,7 @@
             <w:sz w:val="16"/>
             <w:szCs w:val="16"/>
           </w:rPr>
-          <w:t>p</w:t>
-        </w:r>
-        <w:r>
-          <w:rPr>
-            <w:rStyle w:val="Hyperlink"/>
-            <w:rFonts w:cstheme="minorHAnsi"/>
-            <w:b/>
-            <w:bCs/>
-            <w:sz w:val="16"/>
-            <w:szCs w:val="16"/>
-          </w:rPr>
-          <w:t>r</w:t>
-        </w:r>
-        <w:r>
-          <w:rPr>
-            <w:rStyle w:val="Hyperlink"/>
-            <w:rFonts w:cstheme="minorHAnsi"/>
-            <w:b/>
-            <w:bCs/>
-            <w:sz w:val="16"/>
-            <w:szCs w:val="16"/>
-          </w:rPr>
-          <w:t>oject</w:t>
+          <w:t>project</w:t>
         </w:r>
         <w:r>
           <w:rPr>
@@ -1779,7 +1777,7 @@
         </w:rPr>
         <w:t>using Figma</w:t>
       </w:r>
-      <w:hyperlink r:id="rId18" w:history="1">
+      <w:hyperlink r:id="rId19" w:history="1">
         <w:r>
           <w:rPr>
             <w:rStyle w:val="Hyperlink"/>
@@ -1924,7 +1922,7 @@
         </w:rPr>
         <w:t xml:space="preserve"> Storybook</w:t>
       </w:r>
-      <w:hyperlink r:id="rId19" w:history="1">
+      <w:hyperlink r:id="rId20" w:history="1">
         <w:r>
           <w:rPr>
             <w:rStyle w:val="Hyperlink"/>
@@ -2099,7 +2097,7 @@
         </w:rPr>
         <w:t>ecentralised Exchange</w:t>
       </w:r>
-      <w:hyperlink r:id="rId20" w:history="1">
+      <w:hyperlink r:id="rId21" w:history="1">
         <w:r>
           <w:rPr>
             <w:rStyle w:val="Hyperlink"/>
@@ -2578,7 +2576,7 @@
         </w:rPr>
         <w:t>Algorithmic Trading Bot</w:t>
       </w:r>
-      <w:hyperlink r:id="rId21" w:history="1">
+      <w:hyperlink r:id="rId22" w:history="1">
         <w:r>
           <w:rPr>
             <w:rStyle w:val="Hyperlink"/>
@@ -2647,15 +2645,37 @@
           <w:sz w:val="20"/>
           <w:szCs w:val="20"/>
         </w:rPr>
-        <w:t>, Cloud instance</w:t>
-      </w:r>
-      <w:r>
-        <w:rPr>
-          <w:rFonts w:cstheme="minorHAnsi"/>
-          <w:sz w:val="20"/>
-          <w:szCs w:val="20"/>
-        </w:rPr>
-        <w:tab/>
+        <w:t>,</w:t>
+      </w:r>
+      <w:r>
+        <w:rPr>
+          <w:rFonts w:cstheme="minorHAnsi"/>
+          <w:i/>
+          <w:iCs/>
+          <w:sz w:val="20"/>
+          <w:szCs w:val="20"/>
+        </w:rPr>
+        <w:t xml:space="preserve"> Solidity, Dedicated</w:t>
+      </w:r>
+      <w:r>
+        <w:rPr>
+          <w:rFonts w:cstheme="minorHAnsi"/>
+          <w:i/>
+          <w:iCs/>
+          <w:sz w:val="20"/>
+          <w:szCs w:val="20"/>
+        </w:rPr>
+        <w:t xml:space="preserve"> </w:t>
+      </w:r>
+      <w:r>
+        <w:rPr>
+          <w:rFonts w:cstheme="minorHAnsi"/>
+          <w:i/>
+          <w:iCs/>
+          <w:sz w:val="20"/>
+          <w:szCs w:val="20"/>
+        </w:rPr>
+        <w:t>Server</w:t>
       </w:r>
       <w:r>
         <w:rPr>
@@ -3470,10 +3490,10 @@
       </w:pPr>
     </w:p>
     <w:sectPr>
-      <w:headerReference w:type="default" r:id="rId22"/>
-      <w:footerReference w:type="even" r:id="rId23"/>
-      <w:footerReference w:type="default" r:id="rId24"/>
-      <w:footerReference w:type="first" r:id="rId25"/>
+      <w:headerReference w:type="default" r:id="rId23"/>
+      <w:footerReference w:type="even" r:id="rId24"/>
+      <w:footerReference w:type="default" r:id="rId25"/>
+      <w:footerReference w:type="first" r:id="rId26"/>
       <w:type w:val="continuous"/>
       <w:pgSz w:w="11906" w:h="16838"/>
       <w:pgMar w:top="720" w:right="720" w:bottom="720" w:left="720" w:header="708" w:footer="708" w:gutter="0"/>
@@ -7474,25 +7494,16 @@
 </file>
 
 <file path=customXml/item1.xml><?xml version="1.0" encoding="utf-8"?>
-<b:Sources xmlns:b="http://schemas.openxmlformats.org/officeDocument/2006/bibliography" xmlns="http://schemas.openxmlformats.org/officeDocument/2006/bibliography" SelectedStyle="\APASixthEditionOfficeOnline.xsl" StyleName="APA" Version="6"/>
-</file>
-
-<file path=customXml/item2.xml><?xml version="1.0" encoding="utf-8"?>
 <p:properties xmlns:p="http://schemas.microsoft.com/office/2006/metadata/properties" xmlns:xsi="http://www.w3.org/2001/XMLSchema-instance" xmlns:pc="http://schemas.microsoft.com/office/infopath/2007/PartnerControls">
   <documentManagement/>
 </p:properties>
 </file>
 
-<file path=customXml/item3.xml><?xml version="1.0" encoding="utf-8"?>
-<?mso-contentType ?>
-<FormTemplates xmlns="http://schemas.microsoft.com/sharepoint/v3/contenttype/forms">
-  <Display>DocumentLibraryForm</Display>
-  <Edit>DocumentLibraryForm</Edit>
-  <New>DocumentLibraryForm</New>
-</FormTemplates>
+<file path=customXml/item2.xml><?xml version="1.0" encoding="utf-8"?>
+<b:Sources xmlns:b="http://schemas.openxmlformats.org/officeDocument/2006/bibliography" xmlns="http://schemas.openxmlformats.org/officeDocument/2006/bibliography" SelectedStyle="\APASixthEditionOfficeOnline.xsl" StyleName="APA" Version="6"/>
 </file>
 
-<file path=customXml/item4.xml><?xml version="1.0" encoding="utf-8"?>
+<file path=customXml/item3.xml><?xml version="1.0" encoding="utf-8"?>
 <ct:contentTypeSchema xmlns:ct="http://schemas.microsoft.com/office/2006/metadata/contentType" xmlns:ma="http://schemas.microsoft.com/office/2006/metadata/properties/metaAttributes" ct:_="" ma:_="" ma:contentTypeName="Document" ma:contentTypeID="0x01010006F0DE34E5FD6C4FBE1062F4061A8E04" ma:contentTypeVersion="12" ma:contentTypeDescription="Create a new document." ma:contentTypeScope="" ma:versionID="fc6be963eec79975c8b1041877b9c335">
   <xsd:schema xmlns:xsd="http://www.w3.org/2001/XMLSchema" xmlns:xs="http://www.w3.org/2001/XMLSchema" xmlns:p="http://schemas.microsoft.com/office/2006/metadata/properties" xmlns:ns3="d7ed7fb2-386c-44e2-bd77-d8072fce55f0" xmlns:ns4="d7871dc0-a0ab-49c2-a764-b8e737a447b1" targetNamespace="http://schemas.microsoft.com/office/2006/metadata/properties" ma:root="true" ma:fieldsID="cc8fb350161800212299686b2b315639" ns3:_="" ns4:_="">
     <xsd:import namespace="d7ed7fb2-386c-44e2-bd77-d8072fce55f0"/>
@@ -7709,15 +7720,16 @@
 </ct:contentTypeSchema>
 </file>
 
-<file path=customXml/itemProps1.xml><?xml version="1.0" encoding="utf-8"?>
-<ds:datastoreItem xmlns:ds="http://schemas.openxmlformats.org/officeDocument/2006/customXml" ds:itemID="{400AE34B-4A81-4D2E-9B20-531944EDD1D6}">
-  <ds:schemaRefs>
-    <ds:schemaRef ds:uri="http://schemas.openxmlformats.org/officeDocument/2006/bibliography"/>
-  </ds:schemaRefs>
-</ds:datastoreItem>
+<file path=customXml/item4.xml><?xml version="1.0" encoding="utf-8"?>
+<?mso-contentType ?>
+<FormTemplates xmlns="http://schemas.microsoft.com/sharepoint/v3/contenttype/forms">
+  <Display>DocumentLibraryForm</Display>
+  <Edit>DocumentLibraryForm</Edit>
+  <New>DocumentLibraryForm</New>
+</FormTemplates>
 </file>
 
-<file path=customXml/itemProps2.xml><?xml version="1.0" encoding="utf-8"?>
+<file path=customXml/itemProps1.xml><?xml version="1.0" encoding="utf-8"?>
 <ds:datastoreItem xmlns:ds="http://schemas.openxmlformats.org/officeDocument/2006/customXml" ds:itemID="{682A720C-B119-4B72-AA22-281E1CA73640}">
   <ds:schemaRefs>
     <ds:schemaRef ds:uri="http://schemas.microsoft.com/office/2006/metadata/properties"/>
@@ -7726,15 +7738,15 @@
 </ds:datastoreItem>
 </file>
 
-<file path=customXml/itemProps3.xml><?xml version="1.0" encoding="utf-8"?>
-<ds:datastoreItem xmlns:ds="http://schemas.openxmlformats.org/officeDocument/2006/customXml" ds:itemID="{2108D1F5-1699-4DBB-A861-1B3C53A8B963}">
+<file path=customXml/itemProps2.xml><?xml version="1.0" encoding="utf-8"?>
+<ds:datastoreItem xmlns:ds="http://schemas.openxmlformats.org/officeDocument/2006/customXml" ds:itemID="{400AE34B-4A81-4D2E-9B20-531944EDD1D6}">
   <ds:schemaRefs>
-    <ds:schemaRef ds:uri="http://schemas.microsoft.com/sharepoint/v3/contenttype/forms"/>
+    <ds:schemaRef ds:uri="http://schemas.openxmlformats.org/officeDocument/2006/bibliography"/>
   </ds:schemaRefs>
 </ds:datastoreItem>
 </file>
 
-<file path=customXml/itemProps4.xml><?xml version="1.0" encoding="utf-8"?>
+<file path=customXml/itemProps3.xml><?xml version="1.0" encoding="utf-8"?>
 <ds:datastoreItem xmlns:ds="http://schemas.openxmlformats.org/officeDocument/2006/customXml" ds:itemID="{46E9544C-F0C4-4AC6-ADC5-0F92503C1A40}">
   <ds:schemaRefs>
     <ds:schemaRef ds:uri="http://schemas.microsoft.com/office/2006/metadata/contentType"/>
@@ -7751,4 +7763,12 @@
     <ds:schemaRef ds:uri="http://schemas.microsoft.com/internal/obd"/>
   </ds:schemaRefs>
 </ds:datastoreItem>
+</file>
+
+<file path=customXml/itemProps4.xml><?xml version="1.0" encoding="utf-8"?>
+<ds:datastoreItem xmlns:ds="http://schemas.openxmlformats.org/officeDocument/2006/customXml" ds:itemID="{2108D1F5-1699-4DBB-A861-1B3C53A8B963}">
+  <ds:schemaRefs>
+    <ds:schemaRef ds:uri="http://schemas.microsoft.com/sharepoint/v3/contenttype/forms"/>
+  </ds:schemaRefs>
+</ds:datastoreItem>
 </file>
</xml_diff>

<commit_message>
fix: replace blockchain dev bullet points with actual blockchain information
</commit_message>
<xml_diff>
--- a/CV_mahmut_baran_turkmen.docx
+++ b/CV_mahmut_baran_turkmen.docx
@@ -911,55 +911,23 @@
           <w:sz w:val="20"/>
           <w:szCs w:val="20"/>
         </w:rPr>
-        <w:t>Coded</w:t>
-      </w:r>
-      <w:r>
-        <w:rPr>
-          <w:rFonts w:asciiTheme="majorHAnsi" w:hAnsiTheme="majorHAnsi" w:cstheme="majorHAnsi"/>
-          <w:sz w:val="20"/>
-          <w:szCs w:val="20"/>
-        </w:rPr>
-        <w:t xml:space="preserve"> a REST API by following an MVC architectural pattern u</w:t>
-      </w:r>
-      <w:r>
-        <w:rPr>
-          <w:rFonts w:asciiTheme="majorHAnsi" w:hAnsiTheme="majorHAnsi" w:cstheme="majorHAnsi"/>
-          <w:sz w:val="20"/>
-          <w:szCs w:val="20"/>
-        </w:rPr>
-        <w:t>s</w:t>
-      </w:r>
-      <w:r>
-        <w:rPr>
-          <w:rFonts w:asciiTheme="majorHAnsi" w:hAnsiTheme="majorHAnsi" w:cstheme="majorHAnsi"/>
-          <w:sz w:val="20"/>
-          <w:szCs w:val="20"/>
-        </w:rPr>
-        <w:t>ing the</w:t>
-      </w:r>
-      <w:r>
-        <w:rPr>
-          <w:rFonts w:asciiTheme="majorHAnsi" w:hAnsiTheme="majorHAnsi" w:cstheme="majorHAnsi"/>
-          <w:sz w:val="20"/>
-          <w:szCs w:val="20"/>
-        </w:rPr>
-        <w:t xml:space="preserve"> </w:t>
-      </w:r>
-      <w:r>
-        <w:rPr>
-          <w:rFonts w:asciiTheme="majorHAnsi" w:hAnsiTheme="majorHAnsi" w:cstheme="majorHAnsi"/>
-          <w:sz w:val="20"/>
-          <w:szCs w:val="20"/>
-        </w:rPr>
-        <w:t>Express</w:t>
-      </w:r>
-      <w:r>
-        <w:rPr>
-          <w:rFonts w:asciiTheme="majorHAnsi" w:hAnsiTheme="majorHAnsi" w:cstheme="majorHAnsi"/>
-          <w:sz w:val="20"/>
-          <w:szCs w:val="20"/>
-        </w:rPr>
-        <w:t xml:space="preserve">.js </w:t>
+        <w:t xml:space="preserve">Designed, coded, and hosted a REST API that </w:t>
+      </w:r>
+      <w:r>
+        <w:rPr>
+          <w:rFonts w:asciiTheme="majorHAnsi" w:hAnsiTheme="majorHAnsi" w:cstheme="majorHAnsi"/>
+          <w:sz w:val="20"/>
+          <w:szCs w:val="20"/>
+        </w:rPr>
+        <w:t>stores</w:t>
+      </w:r>
+      <w:r>
+        <w:rPr>
+          <w:rFonts w:asciiTheme="majorHAnsi" w:hAnsiTheme="majorHAnsi" w:cstheme="majorHAnsi"/>
+          <w:sz w:val="20"/>
+          <w:szCs w:val="20"/>
+        </w:rPr>
+        <w:t xml:space="preserve"> data on IPFS and proof on an EVM-compatible blockchain </w:t>
       </w:r>
       <w:proofErr w:type="gramStart"/>
       <w:r>
@@ -968,7 +936,7 @@
           <w:sz w:val="20"/>
           <w:szCs w:val="20"/>
         </w:rPr>
-        <w:t>framework</w:t>
+        <w:t>network</w:t>
       </w:r>
       <w:proofErr w:type="gramEnd"/>
     </w:p>
@@ -1091,7 +1059,15 @@
           <w:sz w:val="20"/>
           <w:szCs w:val="20"/>
         </w:rPr>
-        <w:t xml:space="preserve">to enhance developer </w:t>
+        <w:t>to enhance developer experience</w:t>
+      </w:r>
+      <w:r>
+        <w:rPr>
+          <w:rFonts w:asciiTheme="majorHAnsi" w:hAnsiTheme="majorHAnsi" w:cstheme="majorHAnsi"/>
+          <w:sz w:val="20"/>
+          <w:szCs w:val="20"/>
+        </w:rPr>
+        <w:t xml:space="preserve"> for adjacent </w:t>
       </w:r>
       <w:proofErr w:type="gramStart"/>
       <w:r>
@@ -1100,7 +1076,7 @@
           <w:sz w:val="20"/>
           <w:szCs w:val="20"/>
         </w:rPr>
-        <w:t>experience</w:t>
+        <w:t>teams</w:t>
       </w:r>
       <w:proofErr w:type="gramEnd"/>
     </w:p>
@@ -1124,15 +1100,23 @@
           <w:sz w:val="20"/>
           <w:szCs w:val="20"/>
         </w:rPr>
-        <w:t xml:space="preserve">Asynchronously worked </w:t>
-      </w:r>
-      <w:r>
-        <w:rPr>
-          <w:rFonts w:asciiTheme="majorHAnsi" w:hAnsiTheme="majorHAnsi" w:cstheme="majorHAnsi"/>
-          <w:sz w:val="20"/>
-          <w:szCs w:val="20"/>
-        </w:rPr>
-        <w:t xml:space="preserve">with the </w:t>
+        <w:t>The project was</w:t>
+      </w:r>
+      <w:r>
+        <w:rPr>
+          <w:rFonts w:asciiTheme="majorHAnsi" w:hAnsiTheme="majorHAnsi" w:cstheme="majorHAnsi"/>
+          <w:sz w:val="20"/>
+          <w:szCs w:val="20"/>
+        </w:rPr>
+        <w:t xml:space="preserve"> successfully</w:t>
+      </w:r>
+      <w:r>
+        <w:rPr>
+          <w:rFonts w:asciiTheme="majorHAnsi" w:hAnsiTheme="majorHAnsi" w:cstheme="majorHAnsi"/>
+          <w:sz w:val="20"/>
+          <w:szCs w:val="20"/>
+        </w:rPr>
+        <w:t xml:space="preserve"> deployed to </w:t>
       </w:r>
       <w:proofErr w:type="gramStart"/>
       <w:r>
@@ -1141,33 +1125,9 @@
           <w:sz w:val="20"/>
           <w:szCs w:val="20"/>
         </w:rPr>
-        <w:t>front end</w:t>
+        <w:t>production</w:t>
       </w:r>
       <w:proofErr w:type="gramEnd"/>
-      <w:r>
-        <w:rPr>
-          <w:rFonts w:asciiTheme="majorHAnsi" w:hAnsiTheme="majorHAnsi" w:cstheme="majorHAnsi"/>
-          <w:sz w:val="20"/>
-          <w:szCs w:val="20"/>
-        </w:rPr>
-        <w:t xml:space="preserve"> team and</w:t>
-      </w:r>
-      <w:r>
-        <w:rPr>
-          <w:rFonts w:asciiTheme="majorHAnsi" w:hAnsiTheme="majorHAnsi" w:cstheme="majorHAnsi"/>
-          <w:sz w:val="20"/>
-          <w:szCs w:val="20"/>
-        </w:rPr>
-        <w:t xml:space="preserve"> </w:t>
-      </w:r>
-      <w:r>
-        <w:rPr>
-          <w:rFonts w:asciiTheme="majorHAnsi" w:hAnsiTheme="majorHAnsi" w:cstheme="majorHAnsi"/>
-          <w:sz w:val="20"/>
-          <w:szCs w:val="20"/>
-        </w:rPr>
-        <w:t>the SAP microservice team</w:t>
-      </w:r>
     </w:p>
     <w:p>
       <w:pPr>
@@ -2491,15 +2451,7 @@
           <w:sz w:val="20"/>
           <w:szCs w:val="20"/>
         </w:rPr>
-        <w:t>Developed</w:t>
-      </w:r>
-      <w:r>
-        <w:rPr>
-          <w:rFonts w:asciiTheme="majorHAnsi" w:hAnsiTheme="majorHAnsi" w:cstheme="majorHAnsi"/>
-          <w:sz w:val="20"/>
-          <w:szCs w:val="20"/>
-        </w:rPr>
-        <w:t xml:space="preserve"> 14</w:t>
+        <w:t>Wrote</w:t>
       </w:r>
       <w:r>
         <w:rPr>
@@ -2557,6 +2509,57 @@
         </w:rPr>
         <w:t>order book scenarios</w:t>
       </w:r>
+      <w:r>
+        <w:rPr>
+          <w:rFonts w:asciiTheme="majorHAnsi" w:hAnsiTheme="majorHAnsi" w:cstheme="majorHAnsi"/>
+          <w:sz w:val="20"/>
+          <w:szCs w:val="20"/>
+        </w:rPr>
+        <w:t xml:space="preserve"> and edge </w:t>
+      </w:r>
+      <w:proofErr w:type="gramStart"/>
+      <w:r>
+        <w:rPr>
+          <w:rFonts w:asciiTheme="majorHAnsi" w:hAnsiTheme="majorHAnsi" w:cstheme="majorHAnsi"/>
+          <w:sz w:val="20"/>
+          <w:szCs w:val="20"/>
+        </w:rPr>
+        <w:t>cases</w:t>
+      </w:r>
+      <w:proofErr w:type="gramEnd"/>
+    </w:p>
+    <w:p>
+      <w:pPr>
+        <w:pStyle w:val="ListParagraph"/>
+        <w:numPr>
+          <w:ilvl w:val="0"/>
+          <w:numId w:val="10"/>
+        </w:numPr>
+        <w:spacing w:line="240" w:lineRule="auto"/>
+        <w:rPr>
+          <w:rFonts w:asciiTheme="majorHAnsi" w:hAnsiTheme="majorHAnsi" w:cstheme="majorHAnsi"/>
+          <w:sz w:val="20"/>
+          <w:szCs w:val="20"/>
+        </w:rPr>
+      </w:pPr>
+      <w:r>
+        <w:rPr>
+          <w:rFonts w:asciiTheme="majorHAnsi" w:hAnsiTheme="majorHAnsi" w:cstheme="majorHAnsi"/>
+          <w:sz w:val="20"/>
+          <w:szCs w:val="20"/>
+        </w:rPr>
+        <w:t xml:space="preserve">The next steps for the project are to run through a security audit and </w:t>
+      </w:r>
+      <w:proofErr w:type="gramStart"/>
+      <w:r>
+        <w:rPr>
+          <w:rFonts w:asciiTheme="majorHAnsi" w:hAnsiTheme="majorHAnsi" w:cstheme="majorHAnsi"/>
+          <w:sz w:val="20"/>
+          <w:szCs w:val="20"/>
+        </w:rPr>
+        <w:t>marketing</w:t>
+      </w:r>
+      <w:proofErr w:type="gramEnd"/>
     </w:p>
     <w:p>
       <w:pPr>
@@ -2791,32 +2794,36 @@
           <w:sz w:val="20"/>
           <w:szCs w:val="20"/>
         </w:rPr>
-        <w:t xml:space="preserve">Developed </w:t>
-      </w:r>
-      <w:r>
-        <w:rPr>
-          <w:rFonts w:asciiTheme="majorHAnsi" w:hAnsiTheme="majorHAnsi" w:cstheme="majorHAnsi"/>
-          <w:sz w:val="20"/>
-          <w:szCs w:val="20"/>
-        </w:rPr>
-        <w:t>a</w:t>
-      </w:r>
-      <w:r>
-        <w:rPr>
-          <w:rFonts w:asciiTheme="majorHAnsi" w:hAnsiTheme="majorHAnsi" w:cstheme="majorHAnsi"/>
-          <w:sz w:val="20"/>
-          <w:szCs w:val="20"/>
-        </w:rPr>
-        <w:t xml:space="preserve"> JavaScript</w:t>
-      </w:r>
-      <w:r>
-        <w:rPr>
-          <w:rFonts w:asciiTheme="majorHAnsi" w:hAnsiTheme="majorHAnsi" w:cstheme="majorHAnsi"/>
-          <w:sz w:val="20"/>
-          <w:szCs w:val="20"/>
-        </w:rPr>
-        <w:t xml:space="preserve"> algorithmic trader that generated a profit of 13% with £15,000 by implementing a given strategy</w:t>
-      </w:r>
+        <w:t xml:space="preserve">Developed an algorithmic trading bot in JS that generated a profit of 13% with £15,000 by leveraging </w:t>
+      </w:r>
+      <w:r>
+        <w:rPr>
+          <w:rFonts w:asciiTheme="majorHAnsi" w:hAnsiTheme="majorHAnsi" w:cstheme="majorHAnsi"/>
+          <w:sz w:val="20"/>
+          <w:szCs w:val="20"/>
+        </w:rPr>
+        <w:t>low</w:t>
+      </w:r>
+      <w:r>
+        <w:rPr>
+          <w:rFonts w:asciiTheme="majorHAnsi" w:hAnsiTheme="majorHAnsi" w:cstheme="majorHAnsi"/>
+          <w:sz w:val="20"/>
+          <w:szCs w:val="20"/>
+        </w:rPr>
+        <w:t xml:space="preserve"> latency and blocking others’ transactions in EVM-compatible </w:t>
+      </w:r>
+      <w:proofErr w:type="spellStart"/>
+      <w:proofErr w:type="gramStart"/>
+      <w:r>
+        <w:rPr>
+          <w:rFonts w:asciiTheme="majorHAnsi" w:hAnsiTheme="majorHAnsi" w:cstheme="majorHAnsi"/>
+          <w:sz w:val="20"/>
+          <w:szCs w:val="20"/>
+        </w:rPr>
+        <w:t>txpools</w:t>
+      </w:r>
+      <w:proofErr w:type="spellEnd"/>
+      <w:proofErr w:type="gramEnd"/>
     </w:p>
     <w:p>
       <w:pPr>
@@ -2837,15 +2844,15 @@
           <w:sz w:val="20"/>
           <w:szCs w:val="20"/>
         </w:rPr>
-        <w:t>Achieved a 200% increase in the success rate of our strategy by renting a dedicated server to host our EVM</w:t>
-      </w:r>
-      <w:r>
-        <w:rPr>
-          <w:rFonts w:asciiTheme="majorHAnsi" w:hAnsiTheme="majorHAnsi" w:cstheme="majorHAnsi"/>
-          <w:sz w:val="20"/>
-          <w:szCs w:val="20"/>
-        </w:rPr>
-        <w:t xml:space="preserve"> full node</w:t>
+        <w:t>I</w:t>
+      </w:r>
+      <w:r>
+        <w:rPr>
+          <w:rFonts w:asciiTheme="majorHAnsi" w:hAnsiTheme="majorHAnsi" w:cstheme="majorHAnsi"/>
+          <w:sz w:val="20"/>
+          <w:szCs w:val="20"/>
+        </w:rPr>
+        <w:t>ncreased strategy success rate by 200% through rerouting transactions via our self-hosted full BSC node</w:t>
       </w:r>
     </w:p>
     <w:p>
@@ -3479,15 +3486,6 @@
         </w:rPr>
         <w:t>Scrum, TDD, BDD, Figma</w:t>
       </w:r>
-    </w:p>
-    <w:p>
-      <w:pPr>
-        <w:rPr>
-          <w:rFonts w:asciiTheme="majorHAnsi" w:hAnsiTheme="majorHAnsi" w:cstheme="majorHAnsi"/>
-          <w:sz w:val="20"/>
-          <w:szCs w:val="20"/>
-        </w:rPr>
-      </w:pPr>
     </w:p>
     <w:sectPr>
       <w:headerReference w:type="default" r:id="rId23"/>
@@ -7494,16 +7492,25 @@
 </file>
 
 <file path=customXml/item1.xml><?xml version="1.0" encoding="utf-8"?>
+<b:Sources xmlns:b="http://schemas.openxmlformats.org/officeDocument/2006/bibliography" xmlns="http://schemas.openxmlformats.org/officeDocument/2006/bibliography" SelectedStyle="\APASixthEditionOfficeOnline.xsl" StyleName="APA" Version="6"/>
+</file>
+
+<file path=customXml/item2.xml><?xml version="1.0" encoding="utf-8"?>
 <p:properties xmlns:p="http://schemas.microsoft.com/office/2006/metadata/properties" xmlns:xsi="http://www.w3.org/2001/XMLSchema-instance" xmlns:pc="http://schemas.microsoft.com/office/infopath/2007/PartnerControls">
   <documentManagement/>
 </p:properties>
 </file>
 
-<file path=customXml/item2.xml><?xml version="1.0" encoding="utf-8"?>
-<b:Sources xmlns:b="http://schemas.openxmlformats.org/officeDocument/2006/bibliography" xmlns="http://schemas.openxmlformats.org/officeDocument/2006/bibliography" SelectedStyle="\APASixthEditionOfficeOnline.xsl" StyleName="APA" Version="6"/>
+<file path=customXml/item3.xml><?xml version="1.0" encoding="utf-8"?>
+<?mso-contentType ?>
+<FormTemplates xmlns="http://schemas.microsoft.com/sharepoint/v3/contenttype/forms">
+  <Display>DocumentLibraryForm</Display>
+  <Edit>DocumentLibraryForm</Edit>
+  <New>DocumentLibraryForm</New>
+</FormTemplates>
 </file>
 
-<file path=customXml/item3.xml><?xml version="1.0" encoding="utf-8"?>
+<file path=customXml/item4.xml><?xml version="1.0" encoding="utf-8"?>
 <ct:contentTypeSchema xmlns:ct="http://schemas.microsoft.com/office/2006/metadata/contentType" xmlns:ma="http://schemas.microsoft.com/office/2006/metadata/properties/metaAttributes" ct:_="" ma:_="" ma:contentTypeName="Document" ma:contentTypeID="0x01010006F0DE34E5FD6C4FBE1062F4061A8E04" ma:contentTypeVersion="12" ma:contentTypeDescription="Create a new document." ma:contentTypeScope="" ma:versionID="fc6be963eec79975c8b1041877b9c335">
   <xsd:schema xmlns:xsd="http://www.w3.org/2001/XMLSchema" xmlns:xs="http://www.w3.org/2001/XMLSchema" xmlns:p="http://schemas.microsoft.com/office/2006/metadata/properties" xmlns:ns3="d7ed7fb2-386c-44e2-bd77-d8072fce55f0" xmlns:ns4="d7871dc0-a0ab-49c2-a764-b8e737a447b1" targetNamespace="http://schemas.microsoft.com/office/2006/metadata/properties" ma:root="true" ma:fieldsID="cc8fb350161800212299686b2b315639" ns3:_="" ns4:_="">
     <xsd:import namespace="d7ed7fb2-386c-44e2-bd77-d8072fce55f0"/>
@@ -7720,16 +7727,15 @@
 </ct:contentTypeSchema>
 </file>
 
-<file path=customXml/item4.xml><?xml version="1.0" encoding="utf-8"?>
-<?mso-contentType ?>
-<FormTemplates xmlns="http://schemas.microsoft.com/sharepoint/v3/contenttype/forms">
-  <Display>DocumentLibraryForm</Display>
-  <Edit>DocumentLibraryForm</Edit>
-  <New>DocumentLibraryForm</New>
-</FormTemplates>
+<file path=customXml/itemProps1.xml><?xml version="1.0" encoding="utf-8"?>
+<ds:datastoreItem xmlns:ds="http://schemas.openxmlformats.org/officeDocument/2006/customXml" ds:itemID="{400AE34B-4A81-4D2E-9B20-531944EDD1D6}">
+  <ds:schemaRefs>
+    <ds:schemaRef ds:uri="http://schemas.openxmlformats.org/officeDocument/2006/bibliography"/>
+  </ds:schemaRefs>
+</ds:datastoreItem>
 </file>
 
-<file path=customXml/itemProps1.xml><?xml version="1.0" encoding="utf-8"?>
+<file path=customXml/itemProps2.xml><?xml version="1.0" encoding="utf-8"?>
 <ds:datastoreItem xmlns:ds="http://schemas.openxmlformats.org/officeDocument/2006/customXml" ds:itemID="{682A720C-B119-4B72-AA22-281E1CA73640}">
   <ds:schemaRefs>
     <ds:schemaRef ds:uri="http://schemas.microsoft.com/office/2006/metadata/properties"/>
@@ -7738,15 +7744,15 @@
 </ds:datastoreItem>
 </file>
 
-<file path=customXml/itemProps2.xml><?xml version="1.0" encoding="utf-8"?>
-<ds:datastoreItem xmlns:ds="http://schemas.openxmlformats.org/officeDocument/2006/customXml" ds:itemID="{400AE34B-4A81-4D2E-9B20-531944EDD1D6}">
+<file path=customXml/itemProps3.xml><?xml version="1.0" encoding="utf-8"?>
+<ds:datastoreItem xmlns:ds="http://schemas.openxmlformats.org/officeDocument/2006/customXml" ds:itemID="{2108D1F5-1699-4DBB-A861-1B3C53A8B963}">
   <ds:schemaRefs>
-    <ds:schemaRef ds:uri="http://schemas.openxmlformats.org/officeDocument/2006/bibliography"/>
+    <ds:schemaRef ds:uri="http://schemas.microsoft.com/sharepoint/v3/contenttype/forms"/>
   </ds:schemaRefs>
 </ds:datastoreItem>
 </file>
 
-<file path=customXml/itemProps3.xml><?xml version="1.0" encoding="utf-8"?>
+<file path=customXml/itemProps4.xml><?xml version="1.0" encoding="utf-8"?>
 <ds:datastoreItem xmlns:ds="http://schemas.openxmlformats.org/officeDocument/2006/customXml" ds:itemID="{46E9544C-F0C4-4AC6-ADC5-0F92503C1A40}">
   <ds:schemaRefs>
     <ds:schemaRef ds:uri="http://schemas.microsoft.com/office/2006/metadata/contentType"/>
@@ -7763,12 +7769,4 @@
     <ds:schemaRef ds:uri="http://schemas.microsoft.com/internal/obd"/>
   </ds:schemaRefs>
 </ds:datastoreItem>
-</file>
-
-<file path=customXml/itemProps4.xml><?xml version="1.0" encoding="utf-8"?>
-<ds:datastoreItem xmlns:ds="http://schemas.openxmlformats.org/officeDocument/2006/customXml" ds:itemID="{2108D1F5-1699-4DBB-A861-1B3C53A8B963}">
-  <ds:schemaRefs>
-    <ds:schemaRef ds:uri="http://schemas.microsoft.com/sharepoint/v3/contenttype/forms"/>
-  </ds:schemaRefs>
-</ds:datastoreItem>
 </file>
</xml_diff>

<commit_message>
fix: delivery speed by 10% by ...
</commit_message>
<xml_diff>
--- a/CV_mahmut_baran_turkmen.docx
+++ b/CV_mahmut_baran_turkmen.docx
@@ -579,8 +579,18 @@
           <w:sz w:val="20"/>
           <w:szCs w:val="20"/>
         </w:rPr>
-        <w:t>Improved the product’s delivery speed by increasing the CI pipeline’s success rate by 10%</w:t>
-      </w:r>
+        <w:t xml:space="preserve">Improved the product’s delivery speed by 10% by fixing the non-deterministic errors in the CI </w:t>
+      </w:r>
+      <w:proofErr w:type="gramStart"/>
+      <w:r>
+        <w:rPr>
+          <w:rFonts w:asciiTheme="majorHAnsi" w:hAnsiTheme="majorHAnsi" w:cstheme="majorHAnsi"/>
+          <w:sz w:val="20"/>
+          <w:szCs w:val="20"/>
+        </w:rPr>
+        <w:t>pipeline</w:t>
+      </w:r>
+      <w:proofErr w:type="gramEnd"/>
     </w:p>
     <w:p>
       <w:pPr>
@@ -2810,7 +2820,31 @@
           <w:sz w:val="20"/>
           <w:szCs w:val="20"/>
         </w:rPr>
-        <w:t xml:space="preserve"> latency and blocking others’ transactions in EVM-compatible </w:t>
+        <w:t>-</w:t>
+      </w:r>
+      <w:r>
+        <w:rPr>
+          <w:rFonts w:asciiTheme="majorHAnsi" w:hAnsiTheme="majorHAnsi" w:cstheme="majorHAnsi"/>
+          <w:sz w:val="20"/>
+          <w:szCs w:val="20"/>
+        </w:rPr>
+        <w:t xml:space="preserve">latency </w:t>
+      </w:r>
+      <w:r>
+        <w:rPr>
+          <w:rFonts w:asciiTheme="majorHAnsi" w:hAnsiTheme="majorHAnsi" w:cstheme="majorHAnsi"/>
+          <w:sz w:val="20"/>
+          <w:szCs w:val="20"/>
+        </w:rPr>
+        <w:t xml:space="preserve">trading </w:t>
+      </w:r>
+      <w:r>
+        <w:rPr>
+          <w:rFonts w:asciiTheme="majorHAnsi" w:hAnsiTheme="majorHAnsi" w:cstheme="majorHAnsi"/>
+          <w:sz w:val="20"/>
+          <w:szCs w:val="20"/>
+        </w:rPr>
+        <w:t xml:space="preserve">in EVM-compatible </w:t>
       </w:r>
       <w:proofErr w:type="spellStart"/>
       <w:proofErr w:type="gramStart"/>
@@ -7492,25 +7526,16 @@
 </file>
 
 <file path=customXml/item1.xml><?xml version="1.0" encoding="utf-8"?>
-<b:Sources xmlns:b="http://schemas.openxmlformats.org/officeDocument/2006/bibliography" xmlns="http://schemas.openxmlformats.org/officeDocument/2006/bibliography" SelectedStyle="\APASixthEditionOfficeOnline.xsl" StyleName="APA" Version="6"/>
-</file>
-
-<file path=customXml/item2.xml><?xml version="1.0" encoding="utf-8"?>
 <p:properties xmlns:p="http://schemas.microsoft.com/office/2006/metadata/properties" xmlns:xsi="http://www.w3.org/2001/XMLSchema-instance" xmlns:pc="http://schemas.microsoft.com/office/infopath/2007/PartnerControls">
   <documentManagement/>
 </p:properties>
 </file>
 
-<file path=customXml/item3.xml><?xml version="1.0" encoding="utf-8"?>
-<?mso-contentType ?>
-<FormTemplates xmlns="http://schemas.microsoft.com/sharepoint/v3/contenttype/forms">
-  <Display>DocumentLibraryForm</Display>
-  <Edit>DocumentLibraryForm</Edit>
-  <New>DocumentLibraryForm</New>
-</FormTemplates>
+<file path=customXml/item2.xml><?xml version="1.0" encoding="utf-8"?>
+<b:Sources xmlns:b="http://schemas.openxmlformats.org/officeDocument/2006/bibliography" xmlns="http://schemas.openxmlformats.org/officeDocument/2006/bibliography" SelectedStyle="\APASixthEditionOfficeOnline.xsl" StyleName="APA" Version="6"/>
 </file>
 
-<file path=customXml/item4.xml><?xml version="1.0" encoding="utf-8"?>
+<file path=customXml/item3.xml><?xml version="1.0" encoding="utf-8"?>
 <ct:contentTypeSchema xmlns:ct="http://schemas.microsoft.com/office/2006/metadata/contentType" xmlns:ma="http://schemas.microsoft.com/office/2006/metadata/properties/metaAttributes" ct:_="" ma:_="" ma:contentTypeName="Document" ma:contentTypeID="0x01010006F0DE34E5FD6C4FBE1062F4061A8E04" ma:contentTypeVersion="12" ma:contentTypeDescription="Create a new document." ma:contentTypeScope="" ma:versionID="fc6be963eec79975c8b1041877b9c335">
   <xsd:schema xmlns:xsd="http://www.w3.org/2001/XMLSchema" xmlns:xs="http://www.w3.org/2001/XMLSchema" xmlns:p="http://schemas.microsoft.com/office/2006/metadata/properties" xmlns:ns3="d7ed7fb2-386c-44e2-bd77-d8072fce55f0" xmlns:ns4="d7871dc0-a0ab-49c2-a764-b8e737a447b1" targetNamespace="http://schemas.microsoft.com/office/2006/metadata/properties" ma:root="true" ma:fieldsID="cc8fb350161800212299686b2b315639" ns3:_="" ns4:_="">
     <xsd:import namespace="d7ed7fb2-386c-44e2-bd77-d8072fce55f0"/>
@@ -7727,15 +7752,16 @@
 </ct:contentTypeSchema>
 </file>
 
-<file path=customXml/itemProps1.xml><?xml version="1.0" encoding="utf-8"?>
-<ds:datastoreItem xmlns:ds="http://schemas.openxmlformats.org/officeDocument/2006/customXml" ds:itemID="{400AE34B-4A81-4D2E-9B20-531944EDD1D6}">
-  <ds:schemaRefs>
-    <ds:schemaRef ds:uri="http://schemas.openxmlformats.org/officeDocument/2006/bibliography"/>
-  </ds:schemaRefs>
-</ds:datastoreItem>
+<file path=customXml/item4.xml><?xml version="1.0" encoding="utf-8"?>
+<?mso-contentType ?>
+<FormTemplates xmlns="http://schemas.microsoft.com/sharepoint/v3/contenttype/forms">
+  <Display>DocumentLibraryForm</Display>
+  <Edit>DocumentLibraryForm</Edit>
+  <New>DocumentLibraryForm</New>
+</FormTemplates>
 </file>
 
-<file path=customXml/itemProps2.xml><?xml version="1.0" encoding="utf-8"?>
+<file path=customXml/itemProps1.xml><?xml version="1.0" encoding="utf-8"?>
 <ds:datastoreItem xmlns:ds="http://schemas.openxmlformats.org/officeDocument/2006/customXml" ds:itemID="{682A720C-B119-4B72-AA22-281E1CA73640}">
   <ds:schemaRefs>
     <ds:schemaRef ds:uri="http://schemas.microsoft.com/office/2006/metadata/properties"/>
@@ -7744,15 +7770,15 @@
 </ds:datastoreItem>
 </file>
 
-<file path=customXml/itemProps3.xml><?xml version="1.0" encoding="utf-8"?>
-<ds:datastoreItem xmlns:ds="http://schemas.openxmlformats.org/officeDocument/2006/customXml" ds:itemID="{2108D1F5-1699-4DBB-A861-1B3C53A8B963}">
+<file path=customXml/itemProps2.xml><?xml version="1.0" encoding="utf-8"?>
+<ds:datastoreItem xmlns:ds="http://schemas.openxmlformats.org/officeDocument/2006/customXml" ds:itemID="{400AE34B-4A81-4D2E-9B20-531944EDD1D6}">
   <ds:schemaRefs>
-    <ds:schemaRef ds:uri="http://schemas.microsoft.com/sharepoint/v3/contenttype/forms"/>
+    <ds:schemaRef ds:uri="http://schemas.openxmlformats.org/officeDocument/2006/bibliography"/>
   </ds:schemaRefs>
 </ds:datastoreItem>
 </file>
 
-<file path=customXml/itemProps4.xml><?xml version="1.0" encoding="utf-8"?>
+<file path=customXml/itemProps3.xml><?xml version="1.0" encoding="utf-8"?>
 <ds:datastoreItem xmlns:ds="http://schemas.openxmlformats.org/officeDocument/2006/customXml" ds:itemID="{46E9544C-F0C4-4AC6-ADC5-0F92503C1A40}">
   <ds:schemaRefs>
     <ds:schemaRef ds:uri="http://schemas.microsoft.com/office/2006/metadata/contentType"/>
@@ -7769,4 +7795,12 @@
     <ds:schemaRef ds:uri="http://schemas.microsoft.com/internal/obd"/>
   </ds:schemaRefs>
 </ds:datastoreItem>
+</file>
+
+<file path=customXml/itemProps4.xml><?xml version="1.0" encoding="utf-8"?>
+<ds:datastoreItem xmlns:ds="http://schemas.openxmlformats.org/officeDocument/2006/customXml" ds:itemID="{2108D1F5-1699-4DBB-A861-1B3C53A8B963}">
+  <ds:schemaRefs>
+    <ds:schemaRef ds:uri="http://schemas.microsoft.com/sharepoint/v3/contenttype/forms"/>
+  </ds:schemaRefs>
+</ds:datastoreItem>
 </file>
</xml_diff>

<commit_message>
feat: add 'led datadog' under VIOOH
</commit_message>
<xml_diff>
--- a/CV_mahmut_baran_turkmen.docx
+++ b/CV_mahmut_baran_turkmen.docx
@@ -17,6 +17,7 @@
           <w:szCs w:val="24"/>
         </w:rPr>
       </w:pPr>
+      <w:proofErr w:type="spellStart"/>
       <w:r>
         <w:rPr>
           <w:rFonts w:cstheme="minorHAnsi"/>
@@ -25,7 +26,18 @@
           <w:sz w:val="24"/>
           <w:szCs w:val="24"/>
         </w:rPr>
-        <w:t>Mahmut Baran Turkmen</w:t>
+        <w:t>Mahmut</w:t>
+      </w:r>
+      <w:proofErr w:type="spellEnd"/>
+      <w:r>
+        <w:rPr>
+          <w:rFonts w:cstheme="minorHAnsi"/>
+          <w:b/>
+          <w:bCs/>
+          <w:sz w:val="24"/>
+          <w:szCs w:val="24"/>
+        </w:rPr>
+        <w:t xml:space="preserve"> Baran Turkmen</w:t>
       </w:r>
     </w:p>
     <w:p>
@@ -90,8 +102,19 @@
             <w:sz w:val="20"/>
             <w:szCs w:val="20"/>
           </w:rPr>
-          <w:t>linkedin.com/in/mahmut-baran-turkmen</w:t>
+          <w:t>linkedin.com/in/</w:t>
         </w:r>
+        <w:proofErr w:type="spellStart"/>
+        <w:r>
+          <w:rPr>
+            <w:rStyle w:val="Hyperlink"/>
+            <w:rFonts w:asciiTheme="majorHAnsi" w:hAnsiTheme="majorHAnsi" w:cstheme="majorBidi"/>
+            <w:sz w:val="20"/>
+            <w:szCs w:val="20"/>
+          </w:rPr>
+          <w:t>mahmut-baran-turkmen</w:t>
+        </w:r>
+        <w:proofErr w:type="spellEnd"/>
       </w:hyperlink>
       <w:r>
         <w:rPr>
@@ -110,8 +133,19 @@
             <w:sz w:val="20"/>
             <w:szCs w:val="20"/>
           </w:rPr>
-          <w:t>github.com/cjxe</w:t>
+          <w:t>github.com/</w:t>
         </w:r>
+        <w:proofErr w:type="spellStart"/>
+        <w:r>
+          <w:rPr>
+            <w:rStyle w:val="Hyperlink"/>
+            <w:rFonts w:asciiTheme="majorHAnsi" w:hAnsiTheme="majorHAnsi" w:cstheme="majorBidi"/>
+            <w:sz w:val="20"/>
+            <w:szCs w:val="20"/>
+          </w:rPr>
+          <w:t>cjxe</w:t>
+        </w:r>
+        <w:proofErr w:type="spellEnd"/>
       </w:hyperlink>
       <w:r>
         <w:rPr>
@@ -395,7 +429,7 @@
           <w:sz w:val="20"/>
           <w:szCs w:val="20"/>
         </w:rPr>
-        <w:t>TS, Redux</w:t>
+        <w:t>T</w:t>
       </w:r>
       <w:r>
         <w:rPr>
@@ -405,7 +439,7 @@
           <w:sz w:val="20"/>
           <w:szCs w:val="20"/>
         </w:rPr>
-        <w:t xml:space="preserve">, Jest, Storybook, </w:t>
+        <w:t>ypeScript</w:t>
       </w:r>
       <w:r>
         <w:rPr>
@@ -415,7 +449,7 @@
           <w:sz w:val="20"/>
           <w:szCs w:val="20"/>
         </w:rPr>
-        <w:t>B</w:t>
+        <w:t>, Redux</w:t>
       </w:r>
       <w:r>
         <w:rPr>
@@ -425,7 +459,37 @@
           <w:sz w:val="20"/>
           <w:szCs w:val="20"/>
         </w:rPr>
+        <w:t xml:space="preserve">, Jest, Storybook, </w:t>
+      </w:r>
+      <w:r>
+        <w:rPr>
+          <w:rFonts w:cstheme="minorHAnsi"/>
+          <w:i/>
+          <w:iCs/>
+          <w:sz w:val="20"/>
+          <w:szCs w:val="20"/>
+        </w:rPr>
+        <w:t>B</w:t>
+      </w:r>
+      <w:r>
+        <w:rPr>
+          <w:rFonts w:cstheme="minorHAnsi"/>
+          <w:i/>
+          <w:iCs/>
+          <w:sz w:val="20"/>
+          <w:szCs w:val="20"/>
+        </w:rPr>
         <w:t>DD</w:t>
+      </w:r>
+      <w:r>
+        <w:rPr>
+          <w:rFonts w:cstheme="minorHAnsi"/>
+          <w:i/>
+          <w:iCs/>
+          <w:sz w:val="20"/>
+          <w:szCs w:val="20"/>
+        </w:rPr>
+        <w:t>, GitHub Actions, Datadog</w:t>
       </w:r>
     </w:p>
     <w:p>
@@ -448,16 +512,18 @@
           <w:sz w:val="20"/>
           <w:szCs w:val="20"/>
         </w:rPr>
-        <w:t xml:space="preserve">Added the desired functionalities to the web UI which were given by the Product </w:t>
-      </w:r>
-      <w:r>
-        <w:rPr>
-          <w:rFonts w:asciiTheme="majorHAnsi" w:hAnsiTheme="majorHAnsi" w:cstheme="majorHAnsi"/>
-          <w:sz w:val="20"/>
-          <w:szCs w:val="20"/>
-        </w:rPr>
-        <w:t>Manager</w:t>
-      </w:r>
+        <w:t xml:space="preserve">Proposed and led the first implementation of tracking user actions using Datadog to better understand user needs and </w:t>
+      </w:r>
+      <w:proofErr w:type="gramStart"/>
+      <w:r>
+        <w:rPr>
+          <w:rFonts w:asciiTheme="majorHAnsi" w:hAnsiTheme="majorHAnsi" w:cstheme="majorHAnsi"/>
+          <w:sz w:val="20"/>
+          <w:szCs w:val="20"/>
+        </w:rPr>
+        <w:t>frustrations</w:t>
+      </w:r>
+      <w:proofErr w:type="gramEnd"/>
     </w:p>
     <w:p>
       <w:pPr>
@@ -479,8 +545,50 @@
           <w:sz w:val="20"/>
           <w:szCs w:val="20"/>
         </w:rPr>
-        <w:t>Established and maintained a structured wiki for the team to motivate onboarding team members</w:t>
-      </w:r>
+        <w:t xml:space="preserve">Co-owned the design implementations by being the primary contact between the front end </w:t>
+      </w:r>
+      <w:r>
+        <w:rPr>
+          <w:rFonts w:asciiTheme="majorHAnsi" w:hAnsiTheme="majorHAnsi" w:cstheme="majorHAnsi"/>
+          <w:sz w:val="20"/>
+          <w:szCs w:val="20"/>
+        </w:rPr>
+        <w:t>and design teams while</w:t>
+      </w:r>
+      <w:r>
+        <w:rPr>
+          <w:rFonts w:asciiTheme="majorHAnsi" w:hAnsiTheme="majorHAnsi" w:cstheme="majorHAnsi"/>
+          <w:sz w:val="20"/>
+          <w:szCs w:val="20"/>
+        </w:rPr>
+        <w:t xml:space="preserve"> rebrand</w:t>
+      </w:r>
+      <w:r>
+        <w:rPr>
+          <w:rFonts w:asciiTheme="majorHAnsi" w:hAnsiTheme="majorHAnsi" w:cstheme="majorHAnsi"/>
+          <w:sz w:val="20"/>
+          <w:szCs w:val="20"/>
+        </w:rPr>
+        <w:t>ing</w:t>
+      </w:r>
+      <w:r>
+        <w:rPr>
+          <w:rFonts w:asciiTheme="majorHAnsi" w:hAnsiTheme="majorHAnsi" w:cstheme="majorHAnsi"/>
+          <w:sz w:val="20"/>
+          <w:szCs w:val="20"/>
+        </w:rPr>
+        <w:t xml:space="preserve"> the </w:t>
+      </w:r>
+      <w:proofErr w:type="gramStart"/>
+      <w:r>
+        <w:rPr>
+          <w:rFonts w:asciiTheme="majorHAnsi" w:hAnsiTheme="majorHAnsi" w:cstheme="majorHAnsi"/>
+          <w:sz w:val="20"/>
+          <w:szCs w:val="20"/>
+        </w:rPr>
+        <w:t>app</w:t>
+      </w:r>
+      <w:proofErr w:type="gramEnd"/>
     </w:p>
     <w:p>
       <w:pPr>
@@ -502,8 +610,82 @@
           <w:sz w:val="20"/>
           <w:szCs w:val="20"/>
         </w:rPr>
-        <w:t>Developed 33% of the design system in Storybook by collaborating with the design team</w:t>
-      </w:r>
+        <w:t>Reduced tabular</w:t>
+      </w:r>
+      <w:r>
+        <w:rPr>
+          <w:rFonts w:asciiTheme="majorHAnsi" w:hAnsiTheme="majorHAnsi" w:cstheme="majorHAnsi"/>
+          <w:sz w:val="20"/>
+          <w:szCs w:val="20"/>
+        </w:rPr>
+        <w:t xml:space="preserve"> data loading time from 120 seconds to </w:t>
+      </w:r>
+      <w:r>
+        <w:rPr>
+          <w:rFonts w:asciiTheme="majorHAnsi" w:hAnsiTheme="majorHAnsi" w:cstheme="majorHAnsi"/>
+          <w:sz w:val="20"/>
+          <w:szCs w:val="20"/>
+        </w:rPr>
+        <w:t>5</w:t>
+      </w:r>
+      <w:r>
+        <w:rPr>
+          <w:rFonts w:asciiTheme="majorHAnsi" w:hAnsiTheme="majorHAnsi" w:cstheme="majorHAnsi"/>
+          <w:sz w:val="20"/>
+          <w:szCs w:val="20"/>
+        </w:rPr>
+        <w:t xml:space="preserve"> seconds</w:t>
+      </w:r>
+      <w:r>
+        <w:rPr>
+          <w:rFonts w:asciiTheme="majorHAnsi" w:hAnsiTheme="majorHAnsi" w:cstheme="majorHAnsi"/>
+          <w:sz w:val="20"/>
+          <w:szCs w:val="20"/>
+        </w:rPr>
+        <w:t xml:space="preserve"> by developing</w:t>
+      </w:r>
+      <w:r>
+        <w:rPr>
+          <w:rFonts w:asciiTheme="majorHAnsi" w:hAnsiTheme="majorHAnsi" w:cstheme="majorHAnsi"/>
+          <w:sz w:val="20"/>
+          <w:szCs w:val="20"/>
+        </w:rPr>
+        <w:t xml:space="preserve"> </w:t>
+      </w:r>
+      <w:r>
+        <w:rPr>
+          <w:rFonts w:asciiTheme="majorHAnsi" w:hAnsiTheme="majorHAnsi" w:cstheme="majorHAnsi"/>
+          <w:sz w:val="20"/>
+          <w:szCs w:val="20"/>
+        </w:rPr>
+        <w:t>a custom data table component to replace a</w:t>
+      </w:r>
+      <w:r>
+        <w:rPr>
+          <w:rFonts w:asciiTheme="majorHAnsi" w:hAnsiTheme="majorHAnsi" w:cstheme="majorHAnsi"/>
+          <w:sz w:val="20"/>
+          <w:szCs w:val="20"/>
+        </w:rPr>
+        <w:t>n inefficient third-party</w:t>
+      </w:r>
+      <w:r>
+        <w:rPr>
+          <w:rFonts w:asciiTheme="majorHAnsi" w:hAnsiTheme="majorHAnsi" w:cstheme="majorHAnsi"/>
+          <w:sz w:val="20"/>
+          <w:szCs w:val="20"/>
+        </w:rPr>
+        <w:t xml:space="preserve"> </w:t>
+      </w:r>
+      <w:proofErr w:type="gramStart"/>
+      <w:r>
+        <w:rPr>
+          <w:rFonts w:asciiTheme="majorHAnsi" w:hAnsiTheme="majorHAnsi" w:cstheme="majorHAnsi"/>
+          <w:sz w:val="20"/>
+          <w:szCs w:val="20"/>
+        </w:rPr>
+        <w:t>service</w:t>
+      </w:r>
+      <w:proofErr w:type="gramEnd"/>
     </w:p>
     <w:p>
       <w:pPr>
@@ -525,8 +707,18 @@
           <w:sz w:val="20"/>
           <w:szCs w:val="20"/>
         </w:rPr>
-        <w:t>Improved the product’s delivery speed by 10% by fixing non-deterministic errors in the CI pipeline</w:t>
-      </w:r>
+        <w:t xml:space="preserve">Improved the product’s delivery speed by 10% by fixing non-deterministic errors in the CI </w:t>
+      </w:r>
+      <w:proofErr w:type="gramStart"/>
+      <w:r>
+        <w:rPr>
+          <w:rFonts w:asciiTheme="majorHAnsi" w:hAnsiTheme="majorHAnsi" w:cstheme="majorHAnsi"/>
+          <w:sz w:val="20"/>
+          <w:szCs w:val="20"/>
+        </w:rPr>
+        <w:t>pipeline</w:t>
+      </w:r>
+      <w:proofErr w:type="gramEnd"/>
     </w:p>
     <w:p>
       <w:pPr>
@@ -548,8 +740,18 @@
           <w:sz w:val="20"/>
           <w:szCs w:val="20"/>
         </w:rPr>
-        <w:t>Increased the test coverage by 4% by writing unit tests with React Testing Library to strengthen confidence in the app</w:t>
-      </w:r>
+        <w:t xml:space="preserve">Increased the test coverage by 4% by writing unit tests with React Testing Library to strengthen confidence in the </w:t>
+      </w:r>
+      <w:proofErr w:type="gramStart"/>
+      <w:r>
+        <w:rPr>
+          <w:rFonts w:asciiTheme="majorHAnsi" w:hAnsiTheme="majorHAnsi" w:cstheme="majorHAnsi"/>
+          <w:sz w:val="20"/>
+          <w:szCs w:val="20"/>
+        </w:rPr>
+        <w:t>app</w:t>
+      </w:r>
+      <w:proofErr w:type="gramEnd"/>
     </w:p>
     <w:p>
       <w:pPr>
@@ -571,8 +773,50 @@
           <w:sz w:val="20"/>
           <w:szCs w:val="20"/>
         </w:rPr>
-        <w:t>Migrated JS React components to TS to boost robustness</w:t>
-      </w:r>
+        <w:t>Created</w:t>
+      </w:r>
+      <w:r>
+        <w:rPr>
+          <w:rFonts w:asciiTheme="majorHAnsi" w:hAnsiTheme="majorHAnsi" w:cstheme="majorHAnsi"/>
+          <w:sz w:val="20"/>
+          <w:szCs w:val="20"/>
+        </w:rPr>
+        <w:t xml:space="preserve"> and maintained a structured</w:t>
+      </w:r>
+      <w:r>
+        <w:rPr>
+          <w:rFonts w:asciiTheme="majorHAnsi" w:hAnsiTheme="majorHAnsi" w:cstheme="majorHAnsi"/>
+          <w:sz w:val="20"/>
+          <w:szCs w:val="20"/>
+        </w:rPr>
+        <w:t xml:space="preserve"> team</w:t>
+      </w:r>
+      <w:r>
+        <w:rPr>
+          <w:rFonts w:asciiTheme="majorHAnsi" w:hAnsiTheme="majorHAnsi" w:cstheme="majorHAnsi"/>
+          <w:sz w:val="20"/>
+          <w:szCs w:val="20"/>
+        </w:rPr>
+        <w:t xml:space="preserve"> wiki to motivate onboarding team members</w:t>
+      </w:r>
+      <w:r>
+        <w:rPr>
+          <w:rFonts w:asciiTheme="majorHAnsi" w:hAnsiTheme="majorHAnsi" w:cstheme="majorHAnsi"/>
+          <w:sz w:val="20"/>
+          <w:szCs w:val="20"/>
+        </w:rPr>
+        <w:t xml:space="preserve"> and promote knowledge-</w:t>
+      </w:r>
+      <w:proofErr w:type="gramStart"/>
+      <w:r>
+        <w:rPr>
+          <w:rFonts w:asciiTheme="majorHAnsi" w:hAnsiTheme="majorHAnsi" w:cstheme="majorHAnsi"/>
+          <w:sz w:val="20"/>
+          <w:szCs w:val="20"/>
+        </w:rPr>
+        <w:t>sharing</w:t>
+      </w:r>
+      <w:proofErr w:type="gramEnd"/>
     </w:p>
     <w:p>
       <w:pPr>
@@ -764,8 +1008,20 @@
           <w:sz w:val="20"/>
           <w:szCs w:val="20"/>
         </w:rPr>
-        <w:t>Ajinomoto Turkiye</w:t>
-      </w:r>
+        <w:t xml:space="preserve">Ajinomoto </w:t>
+      </w:r>
+      <w:proofErr w:type="spellStart"/>
+      <w:r>
+        <w:rPr>
+          <w:rFonts w:cstheme="minorHAnsi"/>
+          <w:i/>
+          <w:iCs/>
+          <w:sz w:val="20"/>
+          <w:szCs w:val="20"/>
+        </w:rPr>
+        <w:t>Turkiye</w:t>
+      </w:r>
+      <w:proofErr w:type="spellEnd"/>
       <w:r>
         <w:rPr>
           <w:rFonts w:cstheme="minorHAnsi"/>
@@ -841,8 +1097,18 @@
           <w:sz w:val="20"/>
           <w:szCs w:val="20"/>
         </w:rPr>
-        <w:t xml:space="preserve"> data on IPFS and proof on an EVM-compatible blockchain network</w:t>
-      </w:r>
+        <w:t xml:space="preserve"> data on IPFS and proof on an EVM-compatible blockchain </w:t>
+      </w:r>
+      <w:proofErr w:type="gramStart"/>
+      <w:r>
+        <w:rPr>
+          <w:rFonts w:asciiTheme="majorHAnsi" w:hAnsiTheme="majorHAnsi" w:cstheme="majorHAnsi"/>
+          <w:sz w:val="20"/>
+          <w:szCs w:val="20"/>
+        </w:rPr>
+        <w:t>network</w:t>
+      </w:r>
+      <w:proofErr w:type="gramEnd"/>
     </w:p>
     <w:p>
       <w:pPr>
@@ -896,8 +1162,18 @@
           <w:sz w:val="20"/>
           <w:szCs w:val="20"/>
         </w:rPr>
-        <w:t xml:space="preserve"> integration tests with Jest</w:t>
-      </w:r>
+        <w:t xml:space="preserve"> integration tests with </w:t>
+      </w:r>
+      <w:proofErr w:type="gramStart"/>
+      <w:r>
+        <w:rPr>
+          <w:rFonts w:asciiTheme="majorHAnsi" w:hAnsiTheme="majorHAnsi" w:cstheme="majorHAnsi"/>
+          <w:sz w:val="20"/>
+          <w:szCs w:val="20"/>
+        </w:rPr>
+        <w:t>Jest</w:t>
+      </w:r>
+      <w:proofErr w:type="gramEnd"/>
     </w:p>
     <w:p>
       <w:pPr>
@@ -919,7 +1195,25 @@
           <w:sz w:val="20"/>
           <w:szCs w:val="20"/>
         </w:rPr>
-        <w:t>Documented the built API endpoints using OpenAPI Specification</w:t>
+        <w:t xml:space="preserve">Documented the built API endpoints using </w:t>
+      </w:r>
+      <w:proofErr w:type="spellStart"/>
+      <w:r>
+        <w:rPr>
+          <w:rFonts w:asciiTheme="majorHAnsi" w:hAnsiTheme="majorHAnsi" w:cstheme="majorHAnsi"/>
+          <w:sz w:val="20"/>
+          <w:szCs w:val="20"/>
+        </w:rPr>
+        <w:t>OpenAPI</w:t>
+      </w:r>
+      <w:proofErr w:type="spellEnd"/>
+      <w:r>
+        <w:rPr>
+          <w:rFonts w:asciiTheme="majorHAnsi" w:hAnsiTheme="majorHAnsi" w:cstheme="majorHAnsi"/>
+          <w:sz w:val="20"/>
+          <w:szCs w:val="20"/>
+        </w:rPr>
+        <w:t xml:space="preserve"> Specification</w:t>
       </w:r>
       <w:r>
         <w:rPr>
@@ -943,8 +1237,18 @@
           <w:sz w:val="20"/>
           <w:szCs w:val="20"/>
         </w:rPr>
-        <w:t xml:space="preserve"> for adjacent teams</w:t>
-      </w:r>
+        <w:t xml:space="preserve"> for adjacent </w:t>
+      </w:r>
+      <w:proofErr w:type="gramStart"/>
+      <w:r>
+        <w:rPr>
+          <w:rFonts w:asciiTheme="majorHAnsi" w:hAnsiTheme="majorHAnsi" w:cstheme="majorHAnsi"/>
+          <w:sz w:val="20"/>
+          <w:szCs w:val="20"/>
+        </w:rPr>
+        <w:t>teams</w:t>
+      </w:r>
+      <w:proofErr w:type="gramEnd"/>
     </w:p>
     <w:p>
       <w:pPr>
@@ -982,8 +1286,18 @@
           <w:sz w:val="20"/>
           <w:szCs w:val="20"/>
         </w:rPr>
-        <w:t xml:space="preserve"> deployed to production</w:t>
-      </w:r>
+        <w:t xml:space="preserve"> deployed to </w:t>
+      </w:r>
+      <w:proofErr w:type="gramStart"/>
+      <w:r>
+        <w:rPr>
+          <w:rFonts w:asciiTheme="majorHAnsi" w:hAnsiTheme="majorHAnsi" w:cstheme="majorHAnsi"/>
+          <w:sz w:val="20"/>
+          <w:szCs w:val="20"/>
+        </w:rPr>
+        <w:t>production</w:t>
+      </w:r>
+      <w:proofErr w:type="gramEnd"/>
     </w:p>
     <w:p>
       <w:pPr>
@@ -1348,6 +1662,312 @@
       <w:pPr>
         <w:spacing w:after="20" w:line="240" w:lineRule="auto"/>
         <w:rPr>
+          <w:i/>
+          <w:iCs/>
+          <w:sz w:val="20"/>
+          <w:szCs w:val="20"/>
+        </w:rPr>
+      </w:pPr>
+      <w:proofErr w:type="spellStart"/>
+      <w:r>
+        <w:rPr>
+          <w:rFonts w:cstheme="minorHAnsi"/>
+          <w:b/>
+          <w:bCs/>
+        </w:rPr>
+        <w:t>Tapit</w:t>
+      </w:r>
+      <w:proofErr w:type="spellEnd"/>
+      <w:r>
+        <w:rPr>
+          <w:rFonts w:cstheme="minorHAnsi"/>
+          <w:b/>
+          <w:bCs/>
+        </w:rPr>
+        <w:t xml:space="preserve"> Co.</w:t>
+      </w:r>
+      <w:hyperlink r:id="rId18" w:history="1">
+        <w:r>
+          <w:rPr>
+            <w:rStyle w:val="Hyperlink"/>
+            <w:rFonts w:cstheme="minorHAnsi"/>
+            <w:b/>
+            <w:bCs/>
+            <w:sz w:val="16"/>
+            <w:szCs w:val="16"/>
+          </w:rPr>
+          <w:t>(</w:t>
+        </w:r>
+        <w:r>
+          <w:rPr>
+            <w:rStyle w:val="Hyperlink"/>
+            <w:rFonts w:cstheme="minorHAnsi"/>
+            <w:b/>
+            <w:bCs/>
+            <w:sz w:val="16"/>
+            <w:szCs w:val="16"/>
+          </w:rPr>
+          <w:t>pr</w:t>
+        </w:r>
+        <w:r>
+          <w:rPr>
+            <w:rStyle w:val="Hyperlink"/>
+            <w:rFonts w:cstheme="minorHAnsi"/>
+            <w:b/>
+            <w:bCs/>
+            <w:sz w:val="16"/>
+            <w:szCs w:val="16"/>
+          </w:rPr>
+          <w:t>o</w:t>
+        </w:r>
+        <w:r>
+          <w:rPr>
+            <w:rStyle w:val="Hyperlink"/>
+            <w:rFonts w:cstheme="minorHAnsi"/>
+            <w:b/>
+            <w:bCs/>
+            <w:sz w:val="16"/>
+            <w:szCs w:val="16"/>
+          </w:rPr>
+          <w:t>j</w:t>
+        </w:r>
+        <w:r>
+          <w:rPr>
+            <w:rStyle w:val="Hyperlink"/>
+            <w:rFonts w:cstheme="minorHAnsi"/>
+            <w:b/>
+            <w:bCs/>
+            <w:sz w:val="16"/>
+            <w:szCs w:val="16"/>
+          </w:rPr>
+          <w:t>e</w:t>
+        </w:r>
+        <w:r>
+          <w:rPr>
+            <w:rStyle w:val="Hyperlink"/>
+            <w:rFonts w:cstheme="minorHAnsi"/>
+            <w:b/>
+            <w:bCs/>
+            <w:sz w:val="16"/>
+            <w:szCs w:val="16"/>
+          </w:rPr>
+          <w:t>ct</w:t>
+        </w:r>
+        <w:r>
+          <w:rPr>
+            <w:rStyle w:val="Hyperlink"/>
+            <w:rFonts w:cstheme="minorHAnsi"/>
+            <w:b/>
+            <w:bCs/>
+            <w:sz w:val="16"/>
+            <w:szCs w:val="16"/>
+          </w:rPr>
+          <w:t>)</w:t>
+        </w:r>
+      </w:hyperlink>
+      <w:r>
+        <w:rPr>
+          <w:rFonts w:cstheme="minorHAnsi"/>
+          <w:sz w:val="20"/>
+          <w:szCs w:val="20"/>
+        </w:rPr>
+        <w:t xml:space="preserve"> </w:t>
+      </w:r>
+      <w:r>
+        <w:rPr>
+          <w:rFonts w:cstheme="minorHAnsi"/>
+          <w:sz w:val="20"/>
+          <w:szCs w:val="20"/>
+        </w:rPr>
+        <w:t xml:space="preserve">| </w:t>
+      </w:r>
+      <w:r>
+        <w:rPr>
+          <w:rFonts w:cstheme="minorHAnsi"/>
+          <w:i/>
+          <w:iCs/>
+          <w:sz w:val="20"/>
+          <w:szCs w:val="20"/>
+        </w:rPr>
+        <w:t>TypeScript, React.js, Redux, Next.js, SQL, Redis, AWS S3</w:t>
+      </w:r>
+      <w:r>
+        <w:rPr>
+          <w:rFonts w:cstheme="minorHAnsi"/>
+          <w:i/>
+          <w:iCs/>
+          <w:sz w:val="20"/>
+          <w:szCs w:val="20"/>
+        </w:rPr>
+        <w:t>,</w:t>
+      </w:r>
+      <w:r>
+        <w:rPr>
+          <w:rFonts w:cstheme="minorHAnsi"/>
+          <w:i/>
+          <w:iCs/>
+          <w:sz w:val="20"/>
+          <w:szCs w:val="20"/>
+        </w:rPr>
+        <w:t xml:space="preserve"> AWS SES</w:t>
+      </w:r>
+      <w:r>
+        <w:rPr>
+          <w:rFonts w:cstheme="minorHAnsi"/>
+          <w:i/>
+          <w:iCs/>
+          <w:sz w:val="20"/>
+          <w:szCs w:val="20"/>
+        </w:rPr>
+        <w:tab/>
+      </w:r>
+      <w:r>
+        <w:rPr>
+          <w:rFonts w:cstheme="minorHAnsi"/>
+          <w:sz w:val="20"/>
+          <w:szCs w:val="20"/>
+        </w:rPr>
+        <w:tab/>
+      </w:r>
+      <w:r>
+        <w:rPr>
+          <w:rFonts w:cstheme="minorHAnsi"/>
+          <w:sz w:val="20"/>
+          <w:szCs w:val="20"/>
+        </w:rPr>
+        <w:tab/>
+      </w:r>
+      <w:r>
+        <w:rPr>
+          <w:rFonts w:cstheme="minorHAnsi"/>
+          <w:b/>
+          <w:bCs/>
+        </w:rPr>
+        <w:t>0</w:t>
+      </w:r>
+      <w:r>
+        <w:rPr>
+          <w:rFonts w:cstheme="minorHAnsi"/>
+          <w:b/>
+          <w:bCs/>
+        </w:rPr>
+        <w:t>5</w:t>
+      </w:r>
+      <w:r>
+        <w:rPr>
+          <w:rFonts w:cstheme="minorHAnsi"/>
+          <w:b/>
+          <w:bCs/>
+        </w:rPr>
+        <w:t>/202</w:t>
+      </w:r>
+      <w:r>
+        <w:rPr>
+          <w:rFonts w:cstheme="minorHAnsi"/>
+          <w:b/>
+          <w:bCs/>
+        </w:rPr>
+        <w:t>4</w:t>
+      </w:r>
+      <w:r>
+        <w:rPr>
+          <w:rFonts w:cstheme="minorHAnsi"/>
+          <w:b/>
+          <w:bCs/>
+        </w:rPr>
+        <w:t xml:space="preserve"> </w:t>
+      </w:r>
+      <w:r>
+        <w:rPr>
+          <w:b/>
+          <w:bCs/>
+        </w:rPr>
+        <w:t xml:space="preserve">– </w:t>
+      </w:r>
+      <w:r>
+        <w:rPr>
+          <w:b/>
+          <w:bCs/>
+        </w:rPr>
+        <w:t>present</w:t>
+      </w:r>
+    </w:p>
+    <w:p>
+      <w:pPr>
+        <w:pStyle w:val="ListParagraph"/>
+        <w:numPr>
+          <w:ilvl w:val="0"/>
+          <w:numId w:val="10"/>
+        </w:numPr>
+        <w:rPr>
+          <w:rFonts w:asciiTheme="majorHAnsi" w:hAnsiTheme="majorHAnsi" w:cstheme="majorHAnsi"/>
+          <w:sz w:val="20"/>
+          <w:szCs w:val="20"/>
+        </w:rPr>
+      </w:pPr>
+      <w:r>
+        <w:rPr>
+          <w:rFonts w:asciiTheme="majorHAnsi" w:hAnsiTheme="majorHAnsi" w:cstheme="majorHAnsi"/>
+          <w:sz w:val="20"/>
+          <w:szCs w:val="20"/>
+        </w:rPr>
+        <w:t>Sole t</w:t>
+      </w:r>
+      <w:r>
+        <w:rPr>
+          <w:rFonts w:asciiTheme="majorHAnsi" w:hAnsiTheme="majorHAnsi" w:cstheme="majorHAnsi"/>
+          <w:sz w:val="20"/>
+          <w:szCs w:val="20"/>
+        </w:rPr>
+        <w:t xml:space="preserve">echnical </w:t>
+      </w:r>
+      <w:r>
+        <w:rPr>
+          <w:rFonts w:asciiTheme="majorHAnsi" w:hAnsiTheme="majorHAnsi" w:cstheme="majorHAnsi"/>
+          <w:sz w:val="20"/>
+          <w:szCs w:val="20"/>
+        </w:rPr>
+        <w:t>co-founder of</w:t>
+      </w:r>
+      <w:r>
+        <w:rPr>
+          <w:rFonts w:asciiTheme="majorHAnsi" w:hAnsiTheme="majorHAnsi" w:cstheme="majorHAnsi"/>
+          <w:sz w:val="20"/>
+          <w:szCs w:val="20"/>
+        </w:rPr>
+        <w:t xml:space="preserve"> a web app and physical product</w:t>
+      </w:r>
+      <w:r>
+        <w:rPr>
+          <w:rFonts w:asciiTheme="majorHAnsi" w:hAnsiTheme="majorHAnsi" w:cstheme="majorHAnsi"/>
+          <w:sz w:val="20"/>
+          <w:szCs w:val="20"/>
+        </w:rPr>
+        <w:t xml:space="preserve"> line designed to</w:t>
+      </w:r>
+      <w:r>
+        <w:rPr>
+          <w:rFonts w:asciiTheme="majorHAnsi" w:hAnsiTheme="majorHAnsi" w:cstheme="majorHAnsi"/>
+          <w:sz w:val="20"/>
+          <w:szCs w:val="20"/>
+        </w:rPr>
+        <w:t xml:space="preserve"> help individuals and business owners find new paying customers using digital profiles and contactless </w:t>
+      </w:r>
+      <w:proofErr w:type="gramStart"/>
+      <w:r>
+        <w:rPr>
+          <w:rFonts w:asciiTheme="majorHAnsi" w:hAnsiTheme="majorHAnsi" w:cstheme="majorHAnsi"/>
+          <w:sz w:val="20"/>
+          <w:szCs w:val="20"/>
+        </w:rPr>
+        <w:t>accessories</w:t>
+      </w:r>
+      <w:proofErr w:type="gramEnd"/>
+    </w:p>
+    <w:p>
+      <w:pPr>
+        <w:spacing w:after="20" w:line="240" w:lineRule="auto"/>
+        <w:rPr>
           <w:b/>
           <w:bCs/>
         </w:rPr>
@@ -1360,7 +1980,7 @@
         </w:rPr>
         <w:t>Transfer Coins</w:t>
       </w:r>
-      <w:hyperlink r:id="rId18" w:history="1">
+      <w:hyperlink r:id="rId19" w:history="1">
         <w:r>
           <w:rPr>
             <w:rStyle w:val="Hyperlink"/>
@@ -1427,7 +2047,7 @@
           <w:sz w:val="20"/>
           <w:szCs w:val="20"/>
         </w:rPr>
-        <w:t xml:space="preserve">React.js, Storybook, Figma, Tailwind CSS, </w:t>
+        <w:t>React.js, Storybook, Figma, Tailwind CSS</w:t>
       </w:r>
       <w:r>
         <w:rPr>
@@ -1437,7 +2057,7 @@
           <w:sz w:val="20"/>
           <w:szCs w:val="20"/>
         </w:rPr>
-        <w:t>Postgre</w:t>
+        <w:t xml:space="preserve">, </w:t>
       </w:r>
       <w:r>
         <w:rPr>
@@ -1447,17 +2067,15 @@
           <w:sz w:val="20"/>
           <w:szCs w:val="20"/>
         </w:rPr>
-        <w:t xml:space="preserve">SQL, </w:t>
-      </w:r>
-      <w:r>
-        <w:rPr>
-          <w:rFonts w:cstheme="minorHAnsi"/>
-          <w:i/>
-          <w:iCs/>
-          <w:sz w:val="20"/>
-          <w:szCs w:val="20"/>
-        </w:rPr>
         <w:t>Husky</w:t>
+      </w:r>
+      <w:r>
+        <w:rPr>
+          <w:rFonts w:cstheme="minorHAnsi"/>
+          <w:sz w:val="20"/>
+          <w:szCs w:val="20"/>
+        </w:rPr>
+        <w:tab/>
       </w:r>
       <w:r>
         <w:rPr>
@@ -1593,7 +2211,166 @@
         </w:rPr>
         <w:t>using Figma</w:t>
       </w:r>
-      <w:hyperlink r:id="rId19" w:history="1">
+      <w:hyperlink r:id="rId20" w:history="1">
+        <w:r>
+          <w:rPr>
+            <w:rStyle w:val="Hyperlink"/>
+            <w:rFonts w:cstheme="minorHAnsi"/>
+            <w:b/>
+            <w:bCs/>
+            <w:sz w:val="16"/>
+            <w:szCs w:val="16"/>
+          </w:rPr>
+          <w:t>(</w:t>
+        </w:r>
+        <w:proofErr w:type="spellStart"/>
+        <w:r>
+          <w:rPr>
+            <w:rStyle w:val="Hyperlink"/>
+            <w:rFonts w:cstheme="minorHAnsi"/>
+            <w:b/>
+            <w:bCs/>
+            <w:sz w:val="16"/>
+            <w:szCs w:val="16"/>
+          </w:rPr>
+          <w:t>fi</w:t>
+        </w:r>
+        <w:r>
+          <w:rPr>
+            <w:rStyle w:val="Hyperlink"/>
+            <w:rFonts w:cstheme="minorHAnsi"/>
+            <w:b/>
+            <w:bCs/>
+            <w:sz w:val="16"/>
+            <w:szCs w:val="16"/>
+          </w:rPr>
+          <w:t>g</w:t>
+        </w:r>
+        <w:r>
+          <w:rPr>
+            <w:rStyle w:val="Hyperlink"/>
+            <w:rFonts w:cstheme="minorHAnsi"/>
+            <w:b/>
+            <w:bCs/>
+            <w:sz w:val="16"/>
+            <w:szCs w:val="16"/>
+          </w:rPr>
+          <w:t>ma</w:t>
+        </w:r>
+        <w:proofErr w:type="spellEnd"/>
+        <w:r>
+          <w:rPr>
+            <w:rStyle w:val="Hyperlink"/>
+            <w:rFonts w:cstheme="minorHAnsi"/>
+            <w:b/>
+            <w:bCs/>
+            <w:sz w:val="16"/>
+            <w:szCs w:val="16"/>
+          </w:rPr>
+          <w:t>)</w:t>
+        </w:r>
+      </w:hyperlink>
+    </w:p>
+    <w:p>
+      <w:pPr>
+        <w:pStyle w:val="ListParagraph"/>
+        <w:numPr>
+          <w:ilvl w:val="0"/>
+          <w:numId w:val="10"/>
+        </w:numPr>
+        <w:spacing w:line="240" w:lineRule="auto"/>
+        <w:rPr>
+          <w:rStyle w:val="Hyperlink"/>
+          <w:rFonts w:asciiTheme="majorHAnsi" w:hAnsiTheme="majorHAnsi" w:cstheme="majorHAnsi"/>
+          <w:i/>
+          <w:iCs/>
+          <w:color w:val="auto"/>
+          <w:sz w:val="20"/>
+          <w:szCs w:val="20"/>
+          <w:u w:val="none"/>
+        </w:rPr>
+      </w:pPr>
+      <w:r>
+        <w:rPr>
+          <w:rFonts w:asciiTheme="majorHAnsi" w:hAnsiTheme="majorHAnsi" w:cstheme="majorHAnsi"/>
+          <w:sz w:val="20"/>
+          <w:szCs w:val="20"/>
+        </w:rPr>
+        <w:t>Coded</w:t>
+      </w:r>
+      <w:r>
+        <w:rPr>
+          <w:rFonts w:asciiTheme="majorHAnsi" w:hAnsiTheme="majorHAnsi" w:cstheme="majorHAnsi"/>
+          <w:sz w:val="20"/>
+          <w:szCs w:val="20"/>
+        </w:rPr>
+        <w:t xml:space="preserve"> </w:t>
+      </w:r>
+      <w:r>
+        <w:rPr>
+          <w:rFonts w:asciiTheme="majorHAnsi" w:hAnsiTheme="majorHAnsi" w:cstheme="majorHAnsi"/>
+          <w:sz w:val="20"/>
+          <w:szCs w:val="20"/>
+        </w:rPr>
+        <w:t xml:space="preserve">the components </w:t>
+      </w:r>
+      <w:r>
+        <w:rPr>
+          <w:rFonts w:asciiTheme="majorHAnsi" w:hAnsiTheme="majorHAnsi" w:cstheme="majorHAnsi"/>
+          <w:sz w:val="20"/>
+          <w:szCs w:val="20"/>
+        </w:rPr>
+        <w:t>using React</w:t>
+      </w:r>
+      <w:r>
+        <w:rPr>
+          <w:rFonts w:asciiTheme="majorHAnsi" w:hAnsiTheme="majorHAnsi" w:cstheme="majorHAnsi"/>
+          <w:sz w:val="20"/>
+          <w:szCs w:val="20"/>
+        </w:rPr>
+        <w:t>.js</w:t>
+      </w:r>
+      <w:r>
+        <w:rPr>
+          <w:rFonts w:asciiTheme="majorHAnsi" w:hAnsiTheme="majorHAnsi" w:cstheme="majorHAnsi"/>
+          <w:sz w:val="20"/>
+          <w:szCs w:val="20"/>
+        </w:rPr>
+        <w:t xml:space="preserve"> and</w:t>
+      </w:r>
+      <w:r>
+        <w:rPr>
+          <w:rFonts w:asciiTheme="majorHAnsi" w:hAnsiTheme="majorHAnsi" w:cstheme="majorHAnsi"/>
+          <w:sz w:val="20"/>
+          <w:szCs w:val="20"/>
+        </w:rPr>
+        <w:t xml:space="preserve"> Tailwind CSS</w:t>
+      </w:r>
+      <w:r>
+        <w:rPr>
+          <w:rFonts w:asciiTheme="majorHAnsi" w:hAnsiTheme="majorHAnsi" w:cstheme="majorHAnsi"/>
+          <w:sz w:val="20"/>
+          <w:szCs w:val="20"/>
+        </w:rPr>
+        <w:t xml:space="preserve">, </w:t>
+      </w:r>
+      <w:r>
+        <w:rPr>
+          <w:rFonts w:asciiTheme="majorHAnsi" w:hAnsiTheme="majorHAnsi" w:cstheme="majorHAnsi"/>
+          <w:sz w:val="20"/>
+          <w:szCs w:val="20"/>
+        </w:rPr>
+        <w:t>while isolating them with</w:t>
+      </w:r>
+      <w:r>
+        <w:rPr>
+          <w:rFonts w:asciiTheme="majorHAnsi" w:hAnsiTheme="majorHAnsi" w:cstheme="majorHAnsi"/>
+          <w:sz w:val="20"/>
+          <w:szCs w:val="20"/>
+        </w:rPr>
+        <w:t xml:space="preserve"> Storybook</w:t>
+      </w:r>
+      <w:hyperlink r:id="rId21" w:history="1">
         <w:r>
           <w:rPr>
             <w:rStyle w:val="Hyperlink"/>
@@ -1614,7 +2391,29 @@
             <w:sz w:val="16"/>
             <w:szCs w:val="16"/>
           </w:rPr>
-          <w:t>figma</w:t>
+          <w:t>sto</w:t>
+        </w:r>
+        <w:r>
+          <w:rPr>
+            <w:rStyle w:val="Hyperlink"/>
+            <w:rFonts w:cstheme="minorHAnsi"/>
+            <w:b/>
+            <w:bCs/>
+            <w:sz w:val="16"/>
+            <w:szCs w:val="16"/>
+          </w:rPr>
+          <w:t>r</w:t>
+        </w:r>
+        <w:r>
+          <w:rPr>
+            <w:rStyle w:val="Hyperlink"/>
+            <w:rFonts w:cstheme="minorHAnsi"/>
+            <w:b/>
+            <w:bCs/>
+            <w:sz w:val="16"/>
+            <w:szCs w:val="16"/>
+          </w:rPr>
+          <w:t>ybook</w:t>
         </w:r>
         <w:r>
           <w:rPr>
@@ -1638,139 +2437,45 @@
         </w:numPr>
         <w:spacing w:line="240" w:lineRule="auto"/>
         <w:rPr>
-          <w:rStyle w:val="Hyperlink"/>
-          <w:rFonts w:asciiTheme="majorHAnsi" w:hAnsiTheme="majorHAnsi" w:cstheme="majorHAnsi"/>
-          <w:i/>
-          <w:iCs/>
-          <w:color w:val="auto"/>
-          <w:sz w:val="20"/>
-          <w:szCs w:val="20"/>
-          <w:u w:val="none"/>
-        </w:rPr>
-      </w:pPr>
-      <w:r>
-        <w:rPr>
-          <w:rFonts w:asciiTheme="majorHAnsi" w:hAnsiTheme="majorHAnsi" w:cstheme="majorHAnsi"/>
-          <w:sz w:val="20"/>
-          <w:szCs w:val="20"/>
-        </w:rPr>
-        <w:t>Coded</w:t>
-      </w:r>
-      <w:r>
-        <w:rPr>
-          <w:rFonts w:asciiTheme="majorHAnsi" w:hAnsiTheme="majorHAnsi" w:cstheme="majorHAnsi"/>
-          <w:sz w:val="20"/>
-          <w:szCs w:val="20"/>
-        </w:rPr>
-        <w:t xml:space="preserve"> </w:t>
-      </w:r>
-      <w:r>
-        <w:rPr>
-          <w:rFonts w:asciiTheme="majorHAnsi" w:hAnsiTheme="majorHAnsi" w:cstheme="majorHAnsi"/>
-          <w:sz w:val="20"/>
-          <w:szCs w:val="20"/>
-        </w:rPr>
-        <w:t xml:space="preserve">the components </w:t>
-      </w:r>
-      <w:r>
-        <w:rPr>
-          <w:rFonts w:asciiTheme="majorHAnsi" w:hAnsiTheme="majorHAnsi" w:cstheme="majorHAnsi"/>
-          <w:sz w:val="20"/>
-          <w:szCs w:val="20"/>
-        </w:rPr>
-        <w:t>using React</w:t>
-      </w:r>
-      <w:r>
-        <w:rPr>
-          <w:rFonts w:asciiTheme="majorHAnsi" w:hAnsiTheme="majorHAnsi" w:cstheme="majorHAnsi"/>
-          <w:sz w:val="20"/>
-          <w:szCs w:val="20"/>
-        </w:rPr>
-        <w:t>.js</w:t>
-      </w:r>
-      <w:r>
-        <w:rPr>
-          <w:rFonts w:asciiTheme="majorHAnsi" w:hAnsiTheme="majorHAnsi" w:cstheme="majorHAnsi"/>
-          <w:sz w:val="20"/>
-          <w:szCs w:val="20"/>
-        </w:rPr>
-        <w:t>, Next.js</w:t>
-      </w:r>
-      <w:r>
-        <w:rPr>
-          <w:rFonts w:asciiTheme="majorHAnsi" w:hAnsiTheme="majorHAnsi" w:cstheme="majorHAnsi"/>
-          <w:sz w:val="20"/>
-          <w:szCs w:val="20"/>
-        </w:rPr>
-        <w:t xml:space="preserve"> and</w:t>
-      </w:r>
-      <w:r>
-        <w:rPr>
-          <w:rFonts w:asciiTheme="majorHAnsi" w:hAnsiTheme="majorHAnsi" w:cstheme="majorHAnsi"/>
-          <w:sz w:val="20"/>
-          <w:szCs w:val="20"/>
-        </w:rPr>
-        <w:t xml:space="preserve"> Tailwind CSS</w:t>
-      </w:r>
-      <w:r>
-        <w:rPr>
-          <w:rFonts w:asciiTheme="majorHAnsi" w:hAnsiTheme="majorHAnsi" w:cstheme="majorHAnsi"/>
-          <w:sz w:val="20"/>
-          <w:szCs w:val="20"/>
-        </w:rPr>
-        <w:t xml:space="preserve">, </w:t>
-      </w:r>
-      <w:r>
-        <w:rPr>
-          <w:rFonts w:asciiTheme="majorHAnsi" w:hAnsiTheme="majorHAnsi" w:cstheme="majorHAnsi"/>
-          <w:sz w:val="20"/>
-          <w:szCs w:val="20"/>
-        </w:rPr>
-        <w:t>while isolating them with</w:t>
-      </w:r>
-      <w:r>
-        <w:rPr>
-          <w:rFonts w:asciiTheme="majorHAnsi" w:hAnsiTheme="majorHAnsi" w:cstheme="majorHAnsi"/>
-          <w:sz w:val="20"/>
-          <w:szCs w:val="20"/>
-        </w:rPr>
-        <w:t xml:space="preserve"> Storybook</w:t>
-      </w:r>
-      <w:hyperlink r:id="rId20" w:history="1">
-        <w:r>
-          <w:rPr>
-            <w:rStyle w:val="Hyperlink"/>
-            <w:rFonts w:cstheme="minorHAnsi"/>
-            <w:b/>
-            <w:bCs/>
-            <w:sz w:val="16"/>
-            <w:szCs w:val="16"/>
-          </w:rPr>
-          <w:t>(</w:t>
-        </w:r>
-        <w:r>
-          <w:rPr>
-            <w:rStyle w:val="Hyperlink"/>
-            <w:rFonts w:cstheme="minorHAnsi"/>
-            <w:b/>
-            <w:bCs/>
-            <w:sz w:val="16"/>
-            <w:szCs w:val="16"/>
-          </w:rPr>
-          <w:t>storybook</w:t>
-        </w:r>
-        <w:r>
-          <w:rPr>
-            <w:rStyle w:val="Hyperlink"/>
-            <w:rFonts w:cstheme="minorHAnsi"/>
-            <w:b/>
-            <w:bCs/>
-            <w:sz w:val="16"/>
-            <w:szCs w:val="16"/>
-          </w:rPr>
-          <w:t>)</w:t>
-        </w:r>
-      </w:hyperlink>
+          <w:rFonts w:asciiTheme="majorHAnsi" w:hAnsiTheme="majorHAnsi" w:cstheme="majorHAnsi"/>
+          <w:sz w:val="20"/>
+          <w:szCs w:val="20"/>
+        </w:rPr>
+      </w:pPr>
+      <w:r>
+        <w:rPr>
+          <w:rFonts w:asciiTheme="majorHAnsi" w:hAnsiTheme="majorHAnsi" w:cstheme="majorHAnsi"/>
+          <w:sz w:val="20"/>
+          <w:szCs w:val="20"/>
+        </w:rPr>
+        <w:t xml:space="preserve">Enhanced the deployment success rate </w:t>
+      </w:r>
+      <w:r>
+        <w:rPr>
+          <w:rFonts w:asciiTheme="majorHAnsi" w:hAnsiTheme="majorHAnsi" w:cstheme="majorHAnsi"/>
+          <w:sz w:val="20"/>
+          <w:szCs w:val="20"/>
+        </w:rPr>
+        <w:t>from 80% to 100% by integrating tests using Husky into</w:t>
+      </w:r>
+      <w:r>
+        <w:rPr>
+          <w:rFonts w:asciiTheme="majorHAnsi" w:hAnsiTheme="majorHAnsi" w:cstheme="majorHAnsi"/>
+          <w:sz w:val="20"/>
+          <w:szCs w:val="20"/>
+        </w:rPr>
+        <w:t xml:space="preserve"> Git </w:t>
+      </w:r>
+      <w:proofErr w:type="gramStart"/>
+      <w:r>
+        <w:rPr>
+          <w:rFonts w:asciiTheme="majorHAnsi" w:hAnsiTheme="majorHAnsi" w:cstheme="majorHAnsi"/>
+          <w:sz w:val="20"/>
+          <w:szCs w:val="20"/>
+        </w:rPr>
+        <w:t>hooks</w:t>
+      </w:r>
+      <w:proofErr w:type="gramEnd"/>
     </w:p>
     <w:p>
       <w:pPr>
@@ -1792,90 +2497,61 @@
           <w:sz w:val="20"/>
           <w:szCs w:val="20"/>
         </w:rPr>
-        <w:t xml:space="preserve">Enhanced the deployment success rate </w:t>
-      </w:r>
-      <w:r>
-        <w:rPr>
-          <w:rFonts w:asciiTheme="majorHAnsi" w:hAnsiTheme="majorHAnsi" w:cstheme="majorHAnsi"/>
-          <w:sz w:val="20"/>
-          <w:szCs w:val="20"/>
-        </w:rPr>
-        <w:t>from 80% to 100% by integrating tests using Husky into</w:t>
-      </w:r>
-      <w:r>
-        <w:rPr>
-          <w:rFonts w:asciiTheme="majorHAnsi" w:hAnsiTheme="majorHAnsi" w:cstheme="majorHAnsi"/>
-          <w:sz w:val="20"/>
-          <w:szCs w:val="20"/>
-        </w:rPr>
-        <w:t xml:space="preserve"> Git hooks</w:t>
-      </w:r>
+        <w:t>Modelled</w:t>
+      </w:r>
+      <w:r>
+        <w:rPr>
+          <w:rFonts w:asciiTheme="majorHAnsi" w:hAnsiTheme="majorHAnsi" w:cstheme="majorHAnsi"/>
+          <w:sz w:val="20"/>
+          <w:szCs w:val="20"/>
+        </w:rPr>
+        <w:t xml:space="preserve"> </w:t>
+      </w:r>
+      <w:r>
+        <w:rPr>
+          <w:rFonts w:asciiTheme="majorHAnsi" w:hAnsiTheme="majorHAnsi" w:cstheme="majorHAnsi"/>
+          <w:sz w:val="20"/>
+          <w:szCs w:val="20"/>
+        </w:rPr>
+        <w:t>the database schema based on the requirements specification</w:t>
+      </w:r>
+      <w:r>
+        <w:rPr>
+          <w:rFonts w:asciiTheme="majorHAnsi" w:hAnsiTheme="majorHAnsi" w:cstheme="majorHAnsi"/>
+          <w:sz w:val="20"/>
+          <w:szCs w:val="20"/>
+        </w:rPr>
+        <w:t xml:space="preserve"> by </w:t>
+      </w:r>
+      <w:r>
+        <w:rPr>
+          <w:rFonts w:asciiTheme="majorHAnsi" w:hAnsiTheme="majorHAnsi" w:cstheme="majorHAnsi"/>
+          <w:sz w:val="20"/>
+          <w:szCs w:val="20"/>
+        </w:rPr>
+        <w:t>utilising</w:t>
+      </w:r>
+      <w:r>
+        <w:rPr>
+          <w:rFonts w:asciiTheme="majorHAnsi" w:hAnsiTheme="majorHAnsi" w:cstheme="majorHAnsi"/>
+          <w:sz w:val="20"/>
+          <w:szCs w:val="20"/>
+        </w:rPr>
+        <w:t xml:space="preserve"> </w:t>
+      </w:r>
+      <w:proofErr w:type="gramStart"/>
+      <w:r>
+        <w:rPr>
+          <w:rFonts w:asciiTheme="majorHAnsi" w:hAnsiTheme="majorHAnsi" w:cstheme="majorHAnsi"/>
+          <w:sz w:val="20"/>
+          <w:szCs w:val="20"/>
+        </w:rPr>
+        <w:t>diagrams.net</w:t>
+      </w:r>
+      <w:proofErr w:type="gramEnd"/>
     </w:p>
     <w:p>
       <w:pPr>
-        <w:pStyle w:val="ListParagraph"/>
-        <w:numPr>
-          <w:ilvl w:val="0"/>
-          <w:numId w:val="10"/>
-        </w:numPr>
-        <w:spacing w:line="240" w:lineRule="auto"/>
-        <w:rPr>
-          <w:rFonts w:asciiTheme="majorHAnsi" w:hAnsiTheme="majorHAnsi" w:cstheme="majorHAnsi"/>
-          <w:sz w:val="20"/>
-          <w:szCs w:val="20"/>
-        </w:rPr>
-      </w:pPr>
-      <w:r>
-        <w:rPr>
-          <w:rFonts w:asciiTheme="majorHAnsi" w:hAnsiTheme="majorHAnsi" w:cstheme="majorHAnsi"/>
-          <w:sz w:val="20"/>
-          <w:szCs w:val="20"/>
-        </w:rPr>
-        <w:t>Modelled</w:t>
-      </w:r>
-      <w:r>
-        <w:rPr>
-          <w:rFonts w:asciiTheme="majorHAnsi" w:hAnsiTheme="majorHAnsi" w:cstheme="majorHAnsi"/>
-          <w:sz w:val="20"/>
-          <w:szCs w:val="20"/>
-        </w:rPr>
-        <w:t xml:space="preserve"> </w:t>
-      </w:r>
-      <w:r>
-        <w:rPr>
-          <w:rFonts w:asciiTheme="majorHAnsi" w:hAnsiTheme="majorHAnsi" w:cstheme="majorHAnsi"/>
-          <w:sz w:val="20"/>
-          <w:szCs w:val="20"/>
-        </w:rPr>
-        <w:t>the database schema based on the requirements specification</w:t>
-      </w:r>
-      <w:r>
-        <w:rPr>
-          <w:rFonts w:asciiTheme="majorHAnsi" w:hAnsiTheme="majorHAnsi" w:cstheme="majorHAnsi"/>
-          <w:sz w:val="20"/>
-          <w:szCs w:val="20"/>
-        </w:rPr>
-        <w:t xml:space="preserve"> by </w:t>
-      </w:r>
-      <w:r>
-        <w:rPr>
-          <w:rFonts w:asciiTheme="majorHAnsi" w:hAnsiTheme="majorHAnsi" w:cstheme="majorHAnsi"/>
-          <w:sz w:val="20"/>
-          <w:szCs w:val="20"/>
-        </w:rPr>
-        <w:t>utilising</w:t>
-      </w:r>
-      <w:r>
-        <w:rPr>
-          <w:rFonts w:asciiTheme="majorHAnsi" w:hAnsiTheme="majorHAnsi" w:cstheme="majorHAnsi"/>
-          <w:sz w:val="20"/>
-          <w:szCs w:val="20"/>
-        </w:rPr>
-        <w:t xml:space="preserve"> diagrams.net</w:t>
-      </w:r>
-    </w:p>
-    <w:p>
-      <w:pPr>
         <w:spacing w:after="20" w:line="240" w:lineRule="auto"/>
         <w:rPr>
           <w:rFonts w:cstheme="minorHAnsi"/>
@@ -1901,7 +2577,7 @@
         </w:rPr>
         <w:t>ecentralised Exchange</w:t>
       </w:r>
-      <w:hyperlink r:id="rId21" w:history="1">
+      <w:hyperlink r:id="rId22" w:history="1">
         <w:r>
           <w:rPr>
             <w:rStyle w:val="Hyperlink"/>
@@ -1965,8 +2641,9 @@
           <w:sz w:val="20"/>
           <w:szCs w:val="20"/>
         </w:rPr>
-        <w:t>(B</w:t>
-      </w:r>
+        <w:t>(</w:t>
+      </w:r>
+      <w:proofErr w:type="gramStart"/>
       <w:r>
         <w:rPr>
           <w:rFonts w:cstheme="minorHAnsi"/>
@@ -1975,7 +2652,28 @@
           <w:sz w:val="20"/>
           <w:szCs w:val="20"/>
         </w:rPr>
-        <w:t>achelor’s Project)</w:t>
+        <w:t>B</w:t>
+      </w:r>
+      <w:r>
+        <w:rPr>
+          <w:rFonts w:cstheme="minorHAnsi"/>
+          <w:i/>
+          <w:iCs/>
+          <w:sz w:val="20"/>
+          <w:szCs w:val="20"/>
+        </w:rPr>
+        <w:t>achelor’s</w:t>
+      </w:r>
+      <w:proofErr w:type="gramEnd"/>
+      <w:r>
+        <w:rPr>
+          <w:rFonts w:cstheme="minorHAnsi"/>
+          <w:i/>
+          <w:iCs/>
+          <w:sz w:val="20"/>
+          <w:szCs w:val="20"/>
+        </w:rPr>
+        <w:t xml:space="preserve"> Project)</w:t>
       </w:r>
       <w:r>
         <w:rPr>
@@ -2154,8 +2852,18 @@
           <w:sz w:val="20"/>
           <w:szCs w:val="20"/>
         </w:rPr>
-        <w:t>where all data is saved on-chain</w:t>
-      </w:r>
+        <w:t>where all data is saved on-</w:t>
+      </w:r>
+      <w:proofErr w:type="gramStart"/>
+      <w:r>
+        <w:rPr>
+          <w:rFonts w:asciiTheme="majorHAnsi" w:hAnsiTheme="majorHAnsi" w:cstheme="majorHAnsi"/>
+          <w:sz w:val="20"/>
+          <w:szCs w:val="20"/>
+        </w:rPr>
+        <w:t>chain</w:t>
+      </w:r>
+      <w:proofErr w:type="gramEnd"/>
     </w:p>
     <w:p>
       <w:pPr>
@@ -2359,337 +3067,18 @@
           <w:sz w:val="20"/>
           <w:szCs w:val="20"/>
         </w:rPr>
-        <w:t xml:space="preserve"> and edge cases</w:t>
-      </w:r>
-    </w:p>
-    <w:p>
-      <w:pPr>
-        <w:pStyle w:val="ListParagraph"/>
-        <w:numPr>
-          <w:ilvl w:val="0"/>
-          <w:numId w:val="10"/>
-        </w:numPr>
-        <w:spacing w:line="240" w:lineRule="auto"/>
-        <w:rPr>
-          <w:rFonts w:asciiTheme="majorHAnsi" w:hAnsiTheme="majorHAnsi" w:cstheme="majorHAnsi"/>
-          <w:sz w:val="20"/>
-          <w:szCs w:val="20"/>
-        </w:rPr>
-      </w:pPr>
-      <w:r>
-        <w:rPr>
-          <w:rFonts w:asciiTheme="majorHAnsi" w:hAnsiTheme="majorHAnsi" w:cstheme="majorHAnsi"/>
-          <w:sz w:val="20"/>
-          <w:szCs w:val="20"/>
-        </w:rPr>
-        <w:t>The next steps for the project are to run through a security audit and marketing</w:t>
-      </w:r>
-    </w:p>
-    <w:p>
-      <w:pPr>
-        <w:spacing w:after="20" w:line="240" w:lineRule="auto"/>
-        <w:rPr>
-          <w:i/>
-          <w:iCs/>
-          <w:sz w:val="20"/>
-          <w:szCs w:val="20"/>
-        </w:rPr>
-      </w:pPr>
-      <w:r>
-        <w:rPr>
-          <w:rFonts w:cstheme="minorHAnsi"/>
-          <w:b/>
-          <w:bCs/>
-        </w:rPr>
-        <w:t>Algorithmic Trading Bot</w:t>
-      </w:r>
-      <w:hyperlink r:id="rId22" w:history="1">
-        <w:r>
-          <w:rPr>
-            <w:rStyle w:val="Hyperlink"/>
-            <w:rFonts w:cstheme="minorHAnsi"/>
-            <w:b/>
-            <w:bCs/>
-            <w:sz w:val="16"/>
-            <w:szCs w:val="16"/>
-          </w:rPr>
-          <w:t>(</w:t>
-        </w:r>
-        <w:r>
-          <w:rPr>
-            <w:rStyle w:val="Hyperlink"/>
-            <w:rFonts w:cstheme="minorHAnsi"/>
-            <w:b/>
-            <w:bCs/>
-            <w:sz w:val="16"/>
-            <w:szCs w:val="16"/>
-          </w:rPr>
-          <w:t>project</w:t>
-        </w:r>
-        <w:r>
-          <w:rPr>
-            <w:rStyle w:val="Hyperlink"/>
-            <w:rFonts w:cstheme="minorHAnsi"/>
-            <w:b/>
-            <w:bCs/>
-            <w:sz w:val="16"/>
-            <w:szCs w:val="16"/>
-          </w:rPr>
-          <w:t>)</w:t>
-        </w:r>
-      </w:hyperlink>
-      <w:r>
-        <w:rPr>
-          <w:rFonts w:cstheme="minorHAnsi"/>
-          <w:sz w:val="20"/>
-          <w:szCs w:val="20"/>
-        </w:rPr>
-        <w:t xml:space="preserve"> </w:t>
-      </w:r>
-      <w:r>
-        <w:rPr>
-          <w:rFonts w:cstheme="minorHAnsi"/>
-          <w:sz w:val="20"/>
-          <w:szCs w:val="20"/>
-        </w:rPr>
-        <w:t xml:space="preserve">| </w:t>
-      </w:r>
-      <w:r>
-        <w:rPr>
-          <w:rFonts w:cstheme="minorHAnsi"/>
-          <w:i/>
-          <w:iCs/>
-          <w:sz w:val="20"/>
-          <w:szCs w:val="20"/>
-        </w:rPr>
-        <w:t>JS</w:t>
-      </w:r>
-      <w:r>
-        <w:rPr>
-          <w:rFonts w:cstheme="minorHAnsi"/>
-          <w:i/>
-          <w:iCs/>
-          <w:sz w:val="20"/>
-          <w:szCs w:val="20"/>
-        </w:rPr>
-        <w:t>,</w:t>
-      </w:r>
-      <w:r>
-        <w:rPr>
-          <w:rFonts w:cstheme="minorHAnsi"/>
-          <w:i/>
-          <w:iCs/>
-          <w:sz w:val="20"/>
-          <w:szCs w:val="20"/>
-        </w:rPr>
-        <w:t xml:space="preserve"> Solidity, Dedicated</w:t>
-      </w:r>
-      <w:r>
-        <w:rPr>
-          <w:rFonts w:cstheme="minorHAnsi"/>
-          <w:i/>
-          <w:iCs/>
-          <w:sz w:val="20"/>
-          <w:szCs w:val="20"/>
-        </w:rPr>
-        <w:t xml:space="preserve"> </w:t>
-      </w:r>
-      <w:r>
-        <w:rPr>
-          <w:rFonts w:cstheme="minorHAnsi"/>
-          <w:i/>
-          <w:iCs/>
-          <w:sz w:val="20"/>
-          <w:szCs w:val="20"/>
-        </w:rPr>
-        <w:t>Server</w:t>
-      </w:r>
-      <w:r>
-        <w:rPr>
-          <w:rFonts w:cstheme="minorHAnsi"/>
-          <w:sz w:val="20"/>
-          <w:szCs w:val="20"/>
-        </w:rPr>
-        <w:tab/>
-      </w:r>
-      <w:r>
-        <w:rPr>
-          <w:rFonts w:cstheme="minorHAnsi"/>
-          <w:sz w:val="20"/>
-          <w:szCs w:val="20"/>
-        </w:rPr>
-        <w:tab/>
-      </w:r>
-      <w:r>
-        <w:rPr>
-          <w:rFonts w:cstheme="minorHAnsi"/>
-          <w:sz w:val="20"/>
-          <w:szCs w:val="20"/>
-        </w:rPr>
-        <w:tab/>
-      </w:r>
-      <w:r>
-        <w:rPr>
-          <w:rFonts w:cstheme="minorHAnsi"/>
-          <w:sz w:val="20"/>
-          <w:szCs w:val="20"/>
-        </w:rPr>
-        <w:tab/>
-      </w:r>
-      <w:r>
-        <w:rPr>
-          <w:rFonts w:cstheme="minorHAnsi"/>
-          <w:sz w:val="20"/>
-          <w:szCs w:val="20"/>
-        </w:rPr>
-        <w:tab/>
-      </w:r>
-      <w:r>
-        <w:rPr>
-          <w:rFonts w:cstheme="minorHAnsi"/>
-          <w:b/>
-          <w:bCs/>
-        </w:rPr>
-        <w:t>0</w:t>
-      </w:r>
-      <w:r>
-        <w:rPr>
-          <w:rFonts w:cstheme="minorHAnsi"/>
-          <w:b/>
-          <w:bCs/>
-        </w:rPr>
-        <w:t>8</w:t>
-      </w:r>
-      <w:r>
-        <w:rPr>
-          <w:rFonts w:cstheme="minorHAnsi"/>
-          <w:b/>
-          <w:bCs/>
-        </w:rPr>
-        <w:t>/202</w:t>
-      </w:r>
-      <w:r>
-        <w:rPr>
-          <w:rFonts w:cstheme="minorHAnsi"/>
-          <w:b/>
-          <w:bCs/>
-        </w:rPr>
-        <w:t>1</w:t>
-      </w:r>
-      <w:r>
-        <w:rPr>
-          <w:rFonts w:cstheme="minorHAnsi"/>
-          <w:b/>
-          <w:bCs/>
-        </w:rPr>
-        <w:t xml:space="preserve"> </w:t>
-      </w:r>
-      <w:r>
-        <w:rPr>
-          <w:b/>
-          <w:bCs/>
-        </w:rPr>
-        <w:t xml:space="preserve">– </w:t>
-      </w:r>
-      <w:r>
-        <w:rPr>
-          <w:b/>
-          <w:bCs/>
-        </w:rPr>
-        <w:t>01/2022</w:t>
-      </w:r>
-    </w:p>
-    <w:p>
-      <w:pPr>
-        <w:pStyle w:val="ListParagraph"/>
-        <w:numPr>
-          <w:ilvl w:val="0"/>
-          <w:numId w:val="10"/>
-        </w:numPr>
-        <w:rPr>
-          <w:rFonts w:asciiTheme="majorHAnsi" w:hAnsiTheme="majorHAnsi" w:cstheme="majorHAnsi"/>
-          <w:sz w:val="20"/>
-          <w:szCs w:val="20"/>
-        </w:rPr>
-      </w:pPr>
-      <w:r>
-        <w:rPr>
-          <w:rFonts w:asciiTheme="majorHAnsi" w:hAnsiTheme="majorHAnsi" w:cstheme="majorHAnsi"/>
-          <w:sz w:val="20"/>
-          <w:szCs w:val="20"/>
-        </w:rPr>
-        <w:t xml:space="preserve">Developed an algorithmic trading bot in JS that generated a profit of 13% with £15,000 by leveraging </w:t>
-      </w:r>
-      <w:r>
-        <w:rPr>
-          <w:rFonts w:asciiTheme="majorHAnsi" w:hAnsiTheme="majorHAnsi" w:cstheme="majorHAnsi"/>
-          <w:sz w:val="20"/>
-          <w:szCs w:val="20"/>
-        </w:rPr>
-        <w:t>low</w:t>
-      </w:r>
-      <w:r>
-        <w:rPr>
-          <w:rFonts w:asciiTheme="majorHAnsi" w:hAnsiTheme="majorHAnsi" w:cstheme="majorHAnsi"/>
-          <w:sz w:val="20"/>
-          <w:szCs w:val="20"/>
-        </w:rPr>
-        <w:t>-</w:t>
-      </w:r>
-      <w:r>
-        <w:rPr>
-          <w:rFonts w:asciiTheme="majorHAnsi" w:hAnsiTheme="majorHAnsi" w:cstheme="majorHAnsi"/>
-          <w:sz w:val="20"/>
-          <w:szCs w:val="20"/>
-        </w:rPr>
-        <w:t xml:space="preserve">latency </w:t>
-      </w:r>
-      <w:r>
-        <w:rPr>
-          <w:rFonts w:asciiTheme="majorHAnsi" w:hAnsiTheme="majorHAnsi" w:cstheme="majorHAnsi"/>
-          <w:sz w:val="20"/>
-          <w:szCs w:val="20"/>
-        </w:rPr>
-        <w:t xml:space="preserve">trading </w:t>
-      </w:r>
-      <w:r>
-        <w:rPr>
-          <w:rFonts w:asciiTheme="majorHAnsi" w:hAnsiTheme="majorHAnsi" w:cstheme="majorHAnsi"/>
-          <w:sz w:val="20"/>
-          <w:szCs w:val="20"/>
-        </w:rPr>
-        <w:t>in EVM-compatible txpools</w:t>
-      </w:r>
-    </w:p>
-    <w:p>
-      <w:pPr>
-        <w:pStyle w:val="ListParagraph"/>
-        <w:numPr>
-          <w:ilvl w:val="0"/>
-          <w:numId w:val="10"/>
-        </w:numPr>
-        <w:rPr>
-          <w:rFonts w:asciiTheme="majorHAnsi" w:hAnsiTheme="majorHAnsi" w:cstheme="majorHAnsi"/>
-          <w:sz w:val="20"/>
-          <w:szCs w:val="20"/>
-        </w:rPr>
-      </w:pPr>
-      <w:r>
-        <w:rPr>
-          <w:rFonts w:asciiTheme="majorHAnsi" w:hAnsiTheme="majorHAnsi" w:cstheme="majorHAnsi"/>
-          <w:sz w:val="20"/>
-          <w:szCs w:val="20"/>
-        </w:rPr>
-        <w:t>I</w:t>
-      </w:r>
-      <w:r>
-        <w:rPr>
-          <w:rFonts w:asciiTheme="majorHAnsi" w:hAnsiTheme="majorHAnsi" w:cstheme="majorHAnsi"/>
-          <w:sz w:val="20"/>
-          <w:szCs w:val="20"/>
-        </w:rPr>
-        <w:t>ncreased strategy success rate by 200% through rerouting transactions via our self-hosted full BSC node</w:t>
-      </w:r>
+        <w:t xml:space="preserve"> and edge </w:t>
+      </w:r>
+      <w:proofErr w:type="gramStart"/>
+      <w:r>
+        <w:rPr>
+          <w:rFonts w:asciiTheme="majorHAnsi" w:hAnsiTheme="majorHAnsi" w:cstheme="majorHAnsi"/>
+          <w:sz w:val="20"/>
+          <w:szCs w:val="20"/>
+        </w:rPr>
+        <w:t>cases</w:t>
+      </w:r>
+      <w:proofErr w:type="gramEnd"/>
     </w:p>
     <w:p>
       <w:pPr>
@@ -2971,8 +3360,18 @@
           <w:sz w:val="20"/>
           <w:szCs w:val="20"/>
         </w:rPr>
-        <w:t xml:space="preserve"> groups</w:t>
-      </w:r>
+        <w:t xml:space="preserve"> </w:t>
+      </w:r>
+      <w:proofErr w:type="gramStart"/>
+      <w:r>
+        <w:rPr>
+          <w:rFonts w:asciiTheme="majorHAnsi" w:hAnsiTheme="majorHAnsi" w:cstheme="majorHAnsi"/>
+          <w:sz w:val="20"/>
+          <w:szCs w:val="20"/>
+        </w:rPr>
+        <w:t>groups</w:t>
+      </w:r>
+      <w:proofErr w:type="gramEnd"/>
     </w:p>
     <w:p>
       <w:pPr>
@@ -3204,7 +3603,7 @@
           <w:sz w:val="20"/>
           <w:szCs w:val="20"/>
         </w:rPr>
-        <w:t>MySQL</w:t>
+        <w:t>SQLite</w:t>
       </w:r>
     </w:p>
     <w:p>
@@ -3241,7 +3640,7 @@
           <w:sz w:val="20"/>
           <w:szCs w:val="20"/>
         </w:rPr>
-        <w:t xml:space="preserve"> AWS, Git, Jest, </w:t>
+        <w:t xml:space="preserve"> AWS, Git,</w:t>
       </w:r>
       <w:r>
         <w:rPr>
@@ -3249,6 +3648,22 @@
           <w:sz w:val="20"/>
           <w:szCs w:val="20"/>
         </w:rPr>
+        <w:t xml:space="preserve"> Cloudflare Workers</w:t>
+      </w:r>
+      <w:r>
+        <w:rPr>
+          <w:rFonts w:asciiTheme="majorHAnsi" w:eastAsiaTheme="majorEastAsia" w:hAnsiTheme="majorHAnsi" w:cstheme="majorHAnsi"/>
+          <w:sz w:val="20"/>
+          <w:szCs w:val="20"/>
+        </w:rPr>
+        <w:t xml:space="preserve">, </w:t>
+      </w:r>
+      <w:r>
+        <w:rPr>
+          <w:rFonts w:asciiTheme="majorHAnsi" w:eastAsiaTheme="majorEastAsia" w:hAnsiTheme="majorHAnsi" w:cstheme="majorHAnsi"/>
+          <w:sz w:val="20"/>
+          <w:szCs w:val="20"/>
+        </w:rPr>
         <w:t>GitHub Actions</w:t>
       </w:r>
       <w:r>
@@ -3257,7 +3672,7 @@
           <w:sz w:val="20"/>
           <w:szCs w:val="20"/>
         </w:rPr>
-        <w:t>, Docker, Husky, ESLint</w:t>
+        <w:t>,</w:t>
       </w:r>
       <w:r>
         <w:rPr>
@@ -3265,7 +3680,31 @@
           <w:sz w:val="20"/>
           <w:szCs w:val="20"/>
         </w:rPr>
-        <w:t>, Swagger</w:t>
+        <w:t xml:space="preserve"> Husky, </w:t>
+      </w:r>
+      <w:r>
+        <w:rPr>
+          <w:rFonts w:asciiTheme="majorHAnsi" w:eastAsiaTheme="majorEastAsia" w:hAnsiTheme="majorHAnsi" w:cstheme="majorHAnsi"/>
+          <w:sz w:val="20"/>
+          <w:szCs w:val="20"/>
+        </w:rPr>
+        <w:t>Jest</w:t>
+      </w:r>
+      <w:r>
+        <w:rPr>
+          <w:rFonts w:asciiTheme="majorHAnsi" w:eastAsiaTheme="majorEastAsia" w:hAnsiTheme="majorHAnsi" w:cstheme="majorHAnsi"/>
+          <w:sz w:val="20"/>
+          <w:szCs w:val="20"/>
+        </w:rPr>
+        <w:t xml:space="preserve">, </w:t>
+      </w:r>
+      <w:r>
+        <w:rPr>
+          <w:rFonts w:asciiTheme="majorHAnsi" w:eastAsiaTheme="majorEastAsia" w:hAnsiTheme="majorHAnsi" w:cstheme="majorHAnsi"/>
+          <w:sz w:val="20"/>
+          <w:szCs w:val="20"/>
+        </w:rPr>
+        <w:t>Swagger</w:t>
       </w:r>
     </w:p>
     <w:p>
@@ -6864,7 +7303,7 @@
   <w:style w:type="paragraph" w:default="1" w:styleId="Normal">
     <w:name w:val="Normal"/>
     <w:qFormat/>
-    <w:rsid w:val="006A3D51"/>
+    <w:rsid w:val="00987AFC"/>
   </w:style>
   <w:style w:type="character" w:default="1" w:styleId="DefaultParagraphFont">
     <w:name w:val="Default Paragraph Font"/>
@@ -7308,25 +7747,16 @@
 </file>
 
 <file path=customXml/item1.xml><?xml version="1.0" encoding="utf-8"?>
-<b:Sources xmlns:b="http://schemas.openxmlformats.org/officeDocument/2006/bibliography" xmlns="http://schemas.openxmlformats.org/officeDocument/2006/bibliography" SelectedStyle="\APASixthEditionOfficeOnline.xsl" StyleName="APA" Version="6"/>
-</file>
-
-<file path=customXml/item2.xml><?xml version="1.0" encoding="utf-8"?>
 <p:properties xmlns:p="http://schemas.microsoft.com/office/2006/metadata/properties" xmlns:xsi="http://www.w3.org/2001/XMLSchema-instance" xmlns:pc="http://schemas.microsoft.com/office/infopath/2007/PartnerControls">
   <documentManagement/>
 </p:properties>
 </file>
 
-<file path=customXml/item3.xml><?xml version="1.0" encoding="utf-8"?>
-<?mso-contentType ?>
-<FormTemplates xmlns="http://schemas.microsoft.com/sharepoint/v3/contenttype/forms">
-  <Display>DocumentLibraryForm</Display>
-  <Edit>DocumentLibraryForm</Edit>
-  <New>DocumentLibraryForm</New>
-</FormTemplates>
+<file path=customXml/item2.xml><?xml version="1.0" encoding="utf-8"?>
+<b:Sources xmlns:b="http://schemas.openxmlformats.org/officeDocument/2006/bibliography" xmlns="http://schemas.openxmlformats.org/officeDocument/2006/bibliography" SelectedStyle="\APASixthEditionOfficeOnline.xsl" StyleName="APA" Version="6"/>
 </file>
 
-<file path=customXml/item4.xml><?xml version="1.0" encoding="utf-8"?>
+<file path=customXml/item3.xml><?xml version="1.0" encoding="utf-8"?>
 <ct:contentTypeSchema xmlns:ct="http://schemas.microsoft.com/office/2006/metadata/contentType" xmlns:ma="http://schemas.microsoft.com/office/2006/metadata/properties/metaAttributes" ct:_="" ma:_="" ma:contentTypeName="Document" ma:contentTypeID="0x01010006F0DE34E5FD6C4FBE1062F4061A8E04" ma:contentTypeVersion="12" ma:contentTypeDescription="Create a new document." ma:contentTypeScope="" ma:versionID="fc6be963eec79975c8b1041877b9c335">
   <xsd:schema xmlns:xsd="http://www.w3.org/2001/XMLSchema" xmlns:xs="http://www.w3.org/2001/XMLSchema" xmlns:p="http://schemas.microsoft.com/office/2006/metadata/properties" xmlns:ns3="d7ed7fb2-386c-44e2-bd77-d8072fce55f0" xmlns:ns4="d7871dc0-a0ab-49c2-a764-b8e737a447b1" targetNamespace="http://schemas.microsoft.com/office/2006/metadata/properties" ma:root="true" ma:fieldsID="cc8fb350161800212299686b2b315639" ns3:_="" ns4:_="">
     <xsd:import namespace="d7ed7fb2-386c-44e2-bd77-d8072fce55f0"/>
@@ -7543,15 +7973,16 @@
 </ct:contentTypeSchema>
 </file>
 
-<file path=customXml/itemProps1.xml><?xml version="1.0" encoding="utf-8"?>
-<ds:datastoreItem xmlns:ds="http://schemas.openxmlformats.org/officeDocument/2006/customXml" ds:itemID="{400AE34B-4A81-4D2E-9B20-531944EDD1D6}">
-  <ds:schemaRefs>
-    <ds:schemaRef ds:uri="http://schemas.openxmlformats.org/officeDocument/2006/bibliography"/>
-  </ds:schemaRefs>
-</ds:datastoreItem>
+<file path=customXml/item4.xml><?xml version="1.0" encoding="utf-8"?>
+<?mso-contentType ?>
+<FormTemplates xmlns="http://schemas.microsoft.com/sharepoint/v3/contenttype/forms">
+  <Display>DocumentLibraryForm</Display>
+  <Edit>DocumentLibraryForm</Edit>
+  <New>DocumentLibraryForm</New>
+</FormTemplates>
 </file>
 
-<file path=customXml/itemProps2.xml><?xml version="1.0" encoding="utf-8"?>
+<file path=customXml/itemProps1.xml><?xml version="1.0" encoding="utf-8"?>
 <ds:datastoreItem xmlns:ds="http://schemas.openxmlformats.org/officeDocument/2006/customXml" ds:itemID="{682A720C-B119-4B72-AA22-281E1CA73640}">
   <ds:schemaRefs>
     <ds:schemaRef ds:uri="http://schemas.microsoft.com/office/2006/metadata/properties"/>
@@ -7560,15 +7991,15 @@
 </ds:datastoreItem>
 </file>
 
-<file path=customXml/itemProps3.xml><?xml version="1.0" encoding="utf-8"?>
-<ds:datastoreItem xmlns:ds="http://schemas.openxmlformats.org/officeDocument/2006/customXml" ds:itemID="{2108D1F5-1699-4DBB-A861-1B3C53A8B963}">
+<file path=customXml/itemProps2.xml><?xml version="1.0" encoding="utf-8"?>
+<ds:datastoreItem xmlns:ds="http://schemas.openxmlformats.org/officeDocument/2006/customXml" ds:itemID="{400AE34B-4A81-4D2E-9B20-531944EDD1D6}">
   <ds:schemaRefs>
-    <ds:schemaRef ds:uri="http://schemas.microsoft.com/sharepoint/v3/contenttype/forms"/>
+    <ds:schemaRef ds:uri="http://schemas.openxmlformats.org/officeDocument/2006/bibliography"/>
   </ds:schemaRefs>
 </ds:datastoreItem>
 </file>
 
-<file path=customXml/itemProps4.xml><?xml version="1.0" encoding="utf-8"?>
+<file path=customXml/itemProps3.xml><?xml version="1.0" encoding="utf-8"?>
 <ds:datastoreItem xmlns:ds="http://schemas.openxmlformats.org/officeDocument/2006/customXml" ds:itemID="{46E9544C-F0C4-4AC6-ADC5-0F92503C1A40}">
   <ds:schemaRefs>
     <ds:schemaRef ds:uri="http://schemas.microsoft.com/office/2006/metadata/contentType"/>
@@ -7585,4 +8016,12 @@
     <ds:schemaRef ds:uri="http://schemas.microsoft.com/internal/obd"/>
   </ds:schemaRefs>
 </ds:datastoreItem>
+</file>
+
+<file path=customXml/itemProps4.xml><?xml version="1.0" encoding="utf-8"?>
+<ds:datastoreItem xmlns:ds="http://schemas.openxmlformats.org/officeDocument/2006/customXml" ds:itemID="{2108D1F5-1699-4DBB-A861-1B3C53A8B963}">
+  <ds:schemaRefs>
+    <ds:schemaRef ds:uri="http://schemas.microsoft.com/sharepoint/v3/contenttype/forms"/>
+  </ds:schemaRefs>
+</ds:datastoreItem>
 </file>
</xml_diff>

<commit_message>
fix: rebranding -> rebranding and redeveloping
</commit_message>
<xml_diff>
--- a/CV_mahmut_baran_turkmen.docx
+++ b/CV_mahmut_baran_turkmen.docx
@@ -512,7 +512,23 @@
           <w:sz w:val="20"/>
           <w:szCs w:val="20"/>
         </w:rPr>
-        <w:t xml:space="preserve">Proposed and led the first implementation of tracking user actions using Datadog to better understand user needs and </w:t>
+        <w:t>Proposed and led the first implementation of tracking user actions using Datadog to</w:t>
+      </w:r>
+      <w:r>
+        <w:rPr>
+          <w:rFonts w:asciiTheme="majorHAnsi" w:hAnsiTheme="majorHAnsi" w:cstheme="majorHAnsi"/>
+          <w:sz w:val="20"/>
+          <w:szCs w:val="20"/>
+        </w:rPr>
+        <w:t xml:space="preserve"> track</w:t>
+      </w:r>
+      <w:r>
+        <w:rPr>
+          <w:rFonts w:asciiTheme="majorHAnsi" w:hAnsiTheme="majorHAnsi" w:cstheme="majorHAnsi"/>
+          <w:sz w:val="20"/>
+          <w:szCs w:val="20"/>
+        </w:rPr>
+        <w:t xml:space="preserve"> KPIs and better understand user needs and </w:t>
       </w:r>
       <w:proofErr w:type="gramStart"/>
       <w:r>
@@ -577,6 +593,14 @@
           <w:sz w:val="20"/>
           <w:szCs w:val="20"/>
         </w:rPr>
+        <w:t xml:space="preserve"> and redeveloping</w:t>
+      </w:r>
+      <w:r>
+        <w:rPr>
+          <w:rFonts w:asciiTheme="majorHAnsi" w:hAnsiTheme="majorHAnsi" w:cstheme="majorHAnsi"/>
+          <w:sz w:val="20"/>
+          <w:szCs w:val="20"/>
+        </w:rPr>
         <w:t xml:space="preserve"> the </w:t>
       </w:r>
       <w:proofErr w:type="gramStart"/>
@@ -642,15 +666,7 @@
           <w:sz w:val="20"/>
           <w:szCs w:val="20"/>
         </w:rPr>
-        <w:t xml:space="preserve"> by developing</w:t>
-      </w:r>
-      <w:r>
-        <w:rPr>
-          <w:rFonts w:asciiTheme="majorHAnsi" w:hAnsiTheme="majorHAnsi" w:cstheme="majorHAnsi"/>
-          <w:sz w:val="20"/>
-          <w:szCs w:val="20"/>
-        </w:rPr>
-        <w:t xml:space="preserve"> </w:t>
+        <w:t xml:space="preserve"> by developing </w:t>
       </w:r>
       <w:r>
         <w:rPr>
@@ -1707,51 +1723,7 @@
             <w:sz w:val="16"/>
             <w:szCs w:val="16"/>
           </w:rPr>
-          <w:t>pr</w:t>
-        </w:r>
-        <w:r>
-          <w:rPr>
-            <w:rStyle w:val="Hyperlink"/>
-            <w:rFonts w:cstheme="minorHAnsi"/>
-            <w:b/>
-            <w:bCs/>
-            <w:sz w:val="16"/>
-            <w:szCs w:val="16"/>
-          </w:rPr>
-          <w:t>o</w:t>
-        </w:r>
-        <w:r>
-          <w:rPr>
-            <w:rStyle w:val="Hyperlink"/>
-            <w:rFonts w:cstheme="minorHAnsi"/>
-            <w:b/>
-            <w:bCs/>
-            <w:sz w:val="16"/>
-            <w:szCs w:val="16"/>
-          </w:rPr>
-          <w:t>j</w:t>
-        </w:r>
-        <w:r>
-          <w:rPr>
-            <w:rStyle w:val="Hyperlink"/>
-            <w:rFonts w:cstheme="minorHAnsi"/>
-            <w:b/>
-            <w:bCs/>
-            <w:sz w:val="16"/>
-            <w:szCs w:val="16"/>
-          </w:rPr>
-          <w:t>e</w:t>
-        </w:r>
-        <w:r>
-          <w:rPr>
-            <w:rStyle w:val="Hyperlink"/>
-            <w:rFonts w:cstheme="minorHAnsi"/>
-            <w:b/>
-            <w:bCs/>
-            <w:sz w:val="16"/>
-            <w:szCs w:val="16"/>
-          </w:rPr>
-          <w:t>ct</w:t>
+          <w:t>project</w:t>
         </w:r>
         <w:r>
           <w:rPr>
@@ -1789,27 +1761,7 @@
           <w:sz w:val="20"/>
           <w:szCs w:val="20"/>
         </w:rPr>
-        <w:t>TypeScript, React.js, Redux, Next.js, SQL, Redis, AWS S3</w:t>
-      </w:r>
-      <w:r>
-        <w:rPr>
-          <w:rFonts w:cstheme="minorHAnsi"/>
-          <w:i/>
-          <w:iCs/>
-          <w:sz w:val="20"/>
-          <w:szCs w:val="20"/>
-        </w:rPr>
-        <w:t>,</w:t>
-      </w:r>
-      <w:r>
-        <w:rPr>
-          <w:rFonts w:cstheme="minorHAnsi"/>
-          <w:i/>
-          <w:iCs/>
-          <w:sz w:val="20"/>
-          <w:szCs w:val="20"/>
-        </w:rPr>
-        <w:t xml:space="preserve"> AWS SES</w:t>
+        <w:t>TypeScript, React.js, Redux, Next.js, SQL, Redis, AWS S3, AWS SES</w:t>
       </w:r>
       <w:r>
         <w:rPr>
@@ -2233,29 +2185,7 @@
             <w:sz w:val="16"/>
             <w:szCs w:val="16"/>
           </w:rPr>
-          <w:t>fi</w:t>
-        </w:r>
-        <w:r>
-          <w:rPr>
-            <w:rStyle w:val="Hyperlink"/>
-            <w:rFonts w:cstheme="minorHAnsi"/>
-            <w:b/>
-            <w:bCs/>
-            <w:sz w:val="16"/>
-            <w:szCs w:val="16"/>
-          </w:rPr>
-          <w:t>g</w:t>
-        </w:r>
-        <w:r>
-          <w:rPr>
-            <w:rStyle w:val="Hyperlink"/>
-            <w:rFonts w:cstheme="minorHAnsi"/>
-            <w:b/>
-            <w:bCs/>
-            <w:sz w:val="16"/>
-            <w:szCs w:val="16"/>
-          </w:rPr>
-          <w:t>ma</w:t>
+          <w:t>figma</w:t>
         </w:r>
         <w:proofErr w:type="spellEnd"/>
         <w:r>
@@ -2391,29 +2321,7 @@
             <w:sz w:val="16"/>
             <w:szCs w:val="16"/>
           </w:rPr>
-          <w:t>sto</w:t>
-        </w:r>
-        <w:r>
-          <w:rPr>
-            <w:rStyle w:val="Hyperlink"/>
-            <w:rFonts w:cstheme="minorHAnsi"/>
-            <w:b/>
-            <w:bCs/>
-            <w:sz w:val="16"/>
-            <w:szCs w:val="16"/>
-          </w:rPr>
-          <w:t>r</w:t>
-        </w:r>
-        <w:r>
-          <w:rPr>
-            <w:rStyle w:val="Hyperlink"/>
-            <w:rFonts w:cstheme="minorHAnsi"/>
-            <w:b/>
-            <w:bCs/>
-            <w:sz w:val="16"/>
-            <w:szCs w:val="16"/>
-          </w:rPr>
-          <w:t>ybook</w:t>
+          <w:t>storybook</w:t>
         </w:r>
         <w:r>
           <w:rPr>
@@ -3477,7 +3385,23 @@
           <w:sz w:val="20"/>
           <w:szCs w:val="20"/>
         </w:rPr>
-        <w:t xml:space="preserve"> bash,</w:t>
+        <w:t xml:space="preserve"> </w:t>
+      </w:r>
+      <w:r>
+        <w:rPr>
+          <w:rFonts w:asciiTheme="majorHAnsi" w:hAnsiTheme="majorHAnsi" w:cstheme="majorHAnsi"/>
+          <w:sz w:val="20"/>
+          <w:szCs w:val="20"/>
+        </w:rPr>
+        <w:t>B</w:t>
+      </w:r>
+      <w:r>
+        <w:rPr>
+          <w:rFonts w:asciiTheme="majorHAnsi" w:hAnsiTheme="majorHAnsi" w:cstheme="majorHAnsi"/>
+          <w:sz w:val="20"/>
+          <w:szCs w:val="20"/>
+        </w:rPr>
+        <w:t>ash,</w:t>
       </w:r>
       <w:r>
         <w:rPr>
@@ -3595,7 +3519,7 @@
           <w:sz w:val="20"/>
           <w:szCs w:val="20"/>
         </w:rPr>
-        <w:t xml:space="preserve">MongoDB, </w:t>
+        <w:t xml:space="preserve">SQLite, </w:t>
       </w:r>
       <w:r>
         <w:rPr>
@@ -3603,7 +3527,7 @@
           <w:sz w:val="20"/>
           <w:szCs w:val="20"/>
         </w:rPr>
-        <w:t>SQLite</w:t>
+        <w:t>MongoDB</w:t>
       </w:r>
     </w:p>
     <w:p>
@@ -3648,7 +3572,7 @@
           <w:sz w:val="20"/>
           <w:szCs w:val="20"/>
         </w:rPr>
-        <w:t xml:space="preserve"> Cloudflare Workers</w:t>
+        <w:t xml:space="preserve"> </w:t>
       </w:r>
       <w:r>
         <w:rPr>
@@ -3656,6 +3580,14 @@
           <w:sz w:val="20"/>
           <w:szCs w:val="20"/>
         </w:rPr>
+        <w:t>GitHub Actions</w:t>
+      </w:r>
+      <w:r>
+        <w:rPr>
+          <w:rFonts w:asciiTheme="majorHAnsi" w:eastAsiaTheme="majorEastAsia" w:hAnsiTheme="majorHAnsi" w:cstheme="majorHAnsi"/>
+          <w:sz w:val="20"/>
+          <w:szCs w:val="20"/>
+        </w:rPr>
         <w:t xml:space="preserve">, </w:t>
       </w:r>
       <w:r>
@@ -3664,7 +3596,7 @@
           <w:sz w:val="20"/>
           <w:szCs w:val="20"/>
         </w:rPr>
-        <w:t>GitHub Actions</w:t>
+        <w:t xml:space="preserve">Datadog, </w:t>
       </w:r>
       <w:r>
         <w:rPr>
@@ -3672,7 +3604,7 @@
           <w:sz w:val="20"/>
           <w:szCs w:val="20"/>
         </w:rPr>
-        <w:t>,</w:t>
+        <w:t xml:space="preserve">Cloudflare Workers, </w:t>
       </w:r>
       <w:r>
         <w:rPr>
@@ -3680,7 +3612,7 @@
           <w:sz w:val="20"/>
           <w:szCs w:val="20"/>
         </w:rPr>
-        <w:t xml:space="preserve"> Husky, </w:t>
+        <w:t xml:space="preserve">Husky, </w:t>
       </w:r>
       <w:r>
         <w:rPr>
@@ -3688,15 +3620,7 @@
           <w:sz w:val="20"/>
           <w:szCs w:val="20"/>
         </w:rPr>
-        <w:t>Jest</w:t>
-      </w:r>
-      <w:r>
-        <w:rPr>
-          <w:rFonts w:asciiTheme="majorHAnsi" w:eastAsiaTheme="majorEastAsia" w:hAnsiTheme="majorHAnsi" w:cstheme="majorHAnsi"/>
-          <w:sz w:val="20"/>
-          <w:szCs w:val="20"/>
-        </w:rPr>
-        <w:t xml:space="preserve">, </w:t>
+        <w:t xml:space="preserve">Jest, </w:t>
       </w:r>
       <w:r>
         <w:rPr>
@@ -3739,8 +3663,18 @@
           <w:sz w:val="20"/>
           <w:szCs w:val="20"/>
         </w:rPr>
-        <w:t>Scrum, TDD, BDD, Figma</w:t>
-      </w:r>
+        <w:t xml:space="preserve">Scrum, TDD, BDD, </w:t>
+      </w:r>
+      <w:proofErr w:type="gramStart"/>
+      <w:r>
+        <w:rPr>
+          <w:rFonts w:asciiTheme="majorHAnsi" w:eastAsiaTheme="majorEastAsia" w:hAnsiTheme="majorHAnsi" w:cstheme="majorHAnsi"/>
+          <w:sz w:val="20"/>
+          <w:szCs w:val="20"/>
+        </w:rPr>
+        <w:t>Figma</w:t>
+      </w:r>
+      <w:proofErr w:type="gramEnd"/>
     </w:p>
     <w:sectPr>
       <w:headerReference w:type="default" r:id="rId23"/>
@@ -7747,16 +7681,25 @@
 </file>
 
 <file path=customXml/item1.xml><?xml version="1.0" encoding="utf-8"?>
+<b:Sources xmlns:b="http://schemas.openxmlformats.org/officeDocument/2006/bibliography" xmlns="http://schemas.openxmlformats.org/officeDocument/2006/bibliography" SelectedStyle="\APASixthEditionOfficeOnline.xsl" StyleName="APA" Version="6"/>
+</file>
+
+<file path=customXml/item2.xml><?xml version="1.0" encoding="utf-8"?>
 <p:properties xmlns:p="http://schemas.microsoft.com/office/2006/metadata/properties" xmlns:xsi="http://www.w3.org/2001/XMLSchema-instance" xmlns:pc="http://schemas.microsoft.com/office/infopath/2007/PartnerControls">
   <documentManagement/>
 </p:properties>
 </file>
 
-<file path=customXml/item2.xml><?xml version="1.0" encoding="utf-8"?>
-<b:Sources xmlns:b="http://schemas.openxmlformats.org/officeDocument/2006/bibliography" xmlns="http://schemas.openxmlformats.org/officeDocument/2006/bibliography" SelectedStyle="\APASixthEditionOfficeOnline.xsl" StyleName="APA" Version="6"/>
+<file path=customXml/item3.xml><?xml version="1.0" encoding="utf-8"?>
+<?mso-contentType ?>
+<FormTemplates xmlns="http://schemas.microsoft.com/sharepoint/v3/contenttype/forms">
+  <Display>DocumentLibraryForm</Display>
+  <Edit>DocumentLibraryForm</Edit>
+  <New>DocumentLibraryForm</New>
+</FormTemplates>
 </file>
 
-<file path=customXml/item3.xml><?xml version="1.0" encoding="utf-8"?>
+<file path=customXml/item4.xml><?xml version="1.0" encoding="utf-8"?>
 <ct:contentTypeSchema xmlns:ct="http://schemas.microsoft.com/office/2006/metadata/contentType" xmlns:ma="http://schemas.microsoft.com/office/2006/metadata/properties/metaAttributes" ct:_="" ma:_="" ma:contentTypeName="Document" ma:contentTypeID="0x01010006F0DE34E5FD6C4FBE1062F4061A8E04" ma:contentTypeVersion="12" ma:contentTypeDescription="Create a new document." ma:contentTypeScope="" ma:versionID="fc6be963eec79975c8b1041877b9c335">
   <xsd:schema xmlns:xsd="http://www.w3.org/2001/XMLSchema" xmlns:xs="http://www.w3.org/2001/XMLSchema" xmlns:p="http://schemas.microsoft.com/office/2006/metadata/properties" xmlns:ns3="d7ed7fb2-386c-44e2-bd77-d8072fce55f0" xmlns:ns4="d7871dc0-a0ab-49c2-a764-b8e737a447b1" targetNamespace="http://schemas.microsoft.com/office/2006/metadata/properties" ma:root="true" ma:fieldsID="cc8fb350161800212299686b2b315639" ns3:_="" ns4:_="">
     <xsd:import namespace="d7ed7fb2-386c-44e2-bd77-d8072fce55f0"/>
@@ -7973,16 +7916,15 @@
 </ct:contentTypeSchema>
 </file>
 
-<file path=customXml/item4.xml><?xml version="1.0" encoding="utf-8"?>
-<?mso-contentType ?>
-<FormTemplates xmlns="http://schemas.microsoft.com/sharepoint/v3/contenttype/forms">
-  <Display>DocumentLibraryForm</Display>
-  <Edit>DocumentLibraryForm</Edit>
-  <New>DocumentLibraryForm</New>
-</FormTemplates>
+<file path=customXml/itemProps1.xml><?xml version="1.0" encoding="utf-8"?>
+<ds:datastoreItem xmlns:ds="http://schemas.openxmlformats.org/officeDocument/2006/customXml" ds:itemID="{400AE34B-4A81-4D2E-9B20-531944EDD1D6}">
+  <ds:schemaRefs>
+    <ds:schemaRef ds:uri="http://schemas.openxmlformats.org/officeDocument/2006/bibliography"/>
+  </ds:schemaRefs>
+</ds:datastoreItem>
 </file>
 
-<file path=customXml/itemProps1.xml><?xml version="1.0" encoding="utf-8"?>
+<file path=customXml/itemProps2.xml><?xml version="1.0" encoding="utf-8"?>
 <ds:datastoreItem xmlns:ds="http://schemas.openxmlformats.org/officeDocument/2006/customXml" ds:itemID="{682A720C-B119-4B72-AA22-281E1CA73640}">
   <ds:schemaRefs>
     <ds:schemaRef ds:uri="http://schemas.microsoft.com/office/2006/metadata/properties"/>
@@ -7991,15 +7933,15 @@
 </ds:datastoreItem>
 </file>
 
-<file path=customXml/itemProps2.xml><?xml version="1.0" encoding="utf-8"?>
-<ds:datastoreItem xmlns:ds="http://schemas.openxmlformats.org/officeDocument/2006/customXml" ds:itemID="{400AE34B-4A81-4D2E-9B20-531944EDD1D6}">
+<file path=customXml/itemProps3.xml><?xml version="1.0" encoding="utf-8"?>
+<ds:datastoreItem xmlns:ds="http://schemas.openxmlformats.org/officeDocument/2006/customXml" ds:itemID="{2108D1F5-1699-4DBB-A861-1B3C53A8B963}">
   <ds:schemaRefs>
-    <ds:schemaRef ds:uri="http://schemas.openxmlformats.org/officeDocument/2006/bibliography"/>
+    <ds:schemaRef ds:uri="http://schemas.microsoft.com/sharepoint/v3/contenttype/forms"/>
   </ds:schemaRefs>
 </ds:datastoreItem>
 </file>
 
-<file path=customXml/itemProps3.xml><?xml version="1.0" encoding="utf-8"?>
+<file path=customXml/itemProps4.xml><?xml version="1.0" encoding="utf-8"?>
 <ds:datastoreItem xmlns:ds="http://schemas.openxmlformats.org/officeDocument/2006/customXml" ds:itemID="{46E9544C-F0C4-4AC6-ADC5-0F92503C1A40}">
   <ds:schemaRefs>
     <ds:schemaRef ds:uri="http://schemas.microsoft.com/office/2006/metadata/contentType"/>
@@ -8016,12 +7958,4 @@
     <ds:schemaRef ds:uri="http://schemas.microsoft.com/internal/obd"/>
   </ds:schemaRefs>
 </ds:datastoreItem>
-</file>
-
-<file path=customXml/itemProps4.xml><?xml version="1.0" encoding="utf-8"?>
-<ds:datastoreItem xmlns:ds="http://schemas.openxmlformats.org/officeDocument/2006/customXml" ds:itemID="{2108D1F5-1699-4DBB-A861-1B3C53A8B963}">
-  <ds:schemaRefs>
-    <ds:schemaRef ds:uri="http://schemas.microsoft.com/sharepoint/v3/contenttype/forms"/>
-  </ds:schemaRefs>
-</ds:datastoreItem>
 </file>
</xml_diff>

<commit_message>
feat: add ">10 active users"
</commit_message>
<xml_diff>
--- a/CV_mahmut_baran_turkmen.docx
+++ b/CV_mahmut_baran_turkmen.docx
@@ -1887,15 +1887,63 @@
           <w:sz w:val="20"/>
           <w:szCs w:val="20"/>
         </w:rPr>
-        <w:t xml:space="preserve"> a web app and physical product</w:t>
-      </w:r>
-      <w:r>
-        <w:rPr>
-          <w:rFonts w:asciiTheme="majorHAnsi" w:hAnsiTheme="majorHAnsi" w:cstheme="majorHAnsi"/>
-          <w:sz w:val="20"/>
-          <w:szCs w:val="20"/>
-        </w:rPr>
-        <w:t xml:space="preserve"> line designed to</w:t>
+        <w:t xml:space="preserve"> a web and </w:t>
+      </w:r>
+      <w:r>
+        <w:rPr>
+          <w:rFonts w:asciiTheme="majorHAnsi" w:hAnsiTheme="majorHAnsi" w:cstheme="majorHAnsi"/>
+          <w:sz w:val="20"/>
+          <w:szCs w:val="20"/>
+        </w:rPr>
+        <w:t xml:space="preserve">a </w:t>
+      </w:r>
+      <w:r>
+        <w:rPr>
+          <w:rFonts w:asciiTheme="majorHAnsi" w:hAnsiTheme="majorHAnsi" w:cstheme="majorHAnsi"/>
+          <w:sz w:val="20"/>
+          <w:szCs w:val="20"/>
+        </w:rPr>
+        <w:t>physical product</w:t>
+      </w:r>
+      <w:r>
+        <w:rPr>
+          <w:rFonts w:asciiTheme="majorHAnsi" w:hAnsiTheme="majorHAnsi" w:cstheme="majorHAnsi"/>
+          <w:sz w:val="20"/>
+          <w:szCs w:val="20"/>
+        </w:rPr>
+        <w:t xml:space="preserve"> line</w:t>
+      </w:r>
+      <w:r>
+        <w:rPr>
+          <w:rFonts w:asciiTheme="majorHAnsi" w:hAnsiTheme="majorHAnsi" w:cstheme="majorHAnsi"/>
+          <w:sz w:val="20"/>
+          <w:szCs w:val="20"/>
+        </w:rPr>
+        <w:t xml:space="preserve"> </w:t>
+      </w:r>
+      <w:r>
+        <w:rPr>
+          <w:rFonts w:asciiTheme="majorHAnsi" w:hAnsiTheme="majorHAnsi" w:cstheme="majorHAnsi"/>
+          <w:sz w:val="20"/>
+          <w:szCs w:val="20"/>
+        </w:rPr>
+        <w:t>app</w:t>
+      </w:r>
+      <w:r>
+        <w:rPr>
+          <w:rFonts w:asciiTheme="majorHAnsi" w:hAnsiTheme="majorHAnsi" w:cstheme="majorHAnsi"/>
+          <w:sz w:val="20"/>
+          <w:szCs w:val="20"/>
+        </w:rPr>
+        <w:t xml:space="preserve"> with &gt;10 active business users</w:t>
+      </w:r>
+      <w:r>
+        <w:rPr>
+          <w:rFonts w:asciiTheme="majorHAnsi" w:hAnsiTheme="majorHAnsi" w:cstheme="majorHAnsi"/>
+          <w:sz w:val="20"/>
+          <w:szCs w:val="20"/>
+        </w:rPr>
+        <w:t xml:space="preserve"> designed to</w:t>
       </w:r>
       <w:r>
         <w:rPr>
@@ -3588,15 +3636,7 @@
           <w:sz w:val="20"/>
           <w:szCs w:val="20"/>
         </w:rPr>
-        <w:t xml:space="preserve">, </w:t>
-      </w:r>
-      <w:r>
-        <w:rPr>
-          <w:rFonts w:asciiTheme="majorHAnsi" w:eastAsiaTheme="majorEastAsia" w:hAnsiTheme="majorHAnsi" w:cstheme="majorHAnsi"/>
-          <w:sz w:val="20"/>
-          <w:szCs w:val="20"/>
-        </w:rPr>
-        <w:t xml:space="preserve">Datadog, </w:t>
+        <w:t xml:space="preserve">, Datadog, </w:t>
       </w:r>
       <w:r>
         <w:rPr>
@@ -3663,18 +3703,8 @@
           <w:sz w:val="20"/>
           <w:szCs w:val="20"/>
         </w:rPr>
-        <w:t xml:space="preserve">Scrum, TDD, BDD, </w:t>
-      </w:r>
-      <w:proofErr w:type="gramStart"/>
-      <w:r>
-        <w:rPr>
-          <w:rFonts w:asciiTheme="majorHAnsi" w:eastAsiaTheme="majorEastAsia" w:hAnsiTheme="majorHAnsi" w:cstheme="majorHAnsi"/>
-          <w:sz w:val="20"/>
-          <w:szCs w:val="20"/>
-        </w:rPr>
-        <w:t>Figma</w:t>
-      </w:r>
-      <w:proofErr w:type="gramEnd"/>
+        <w:t>Scrum, TDD, BDD, Figma</w:t>
+      </w:r>
     </w:p>
     <w:sectPr>
       <w:headerReference w:type="default" r:id="rId23"/>
@@ -7681,25 +7711,6 @@
 </file>
 
 <file path=customXml/item1.xml><?xml version="1.0" encoding="utf-8"?>
-<b:Sources xmlns:b="http://schemas.openxmlformats.org/officeDocument/2006/bibliography" xmlns="http://schemas.openxmlformats.org/officeDocument/2006/bibliography" SelectedStyle="\APASixthEditionOfficeOnline.xsl" StyleName="APA" Version="6"/>
-</file>
-
-<file path=customXml/item2.xml><?xml version="1.0" encoding="utf-8"?>
-<p:properties xmlns:p="http://schemas.microsoft.com/office/2006/metadata/properties" xmlns:xsi="http://www.w3.org/2001/XMLSchema-instance" xmlns:pc="http://schemas.microsoft.com/office/infopath/2007/PartnerControls">
-  <documentManagement/>
-</p:properties>
-</file>
-
-<file path=customXml/item3.xml><?xml version="1.0" encoding="utf-8"?>
-<?mso-contentType ?>
-<FormTemplates xmlns="http://schemas.microsoft.com/sharepoint/v3/contenttype/forms">
-  <Display>DocumentLibraryForm</Display>
-  <Edit>DocumentLibraryForm</Edit>
-  <New>DocumentLibraryForm</New>
-</FormTemplates>
-</file>
-
-<file path=customXml/item4.xml><?xml version="1.0" encoding="utf-8"?>
 <ct:contentTypeSchema xmlns:ct="http://schemas.microsoft.com/office/2006/metadata/contentType" xmlns:ma="http://schemas.microsoft.com/office/2006/metadata/properties/metaAttributes" ct:_="" ma:_="" ma:contentTypeName="Document" ma:contentTypeID="0x01010006F0DE34E5FD6C4FBE1062F4061A8E04" ma:contentTypeVersion="12" ma:contentTypeDescription="Create a new document." ma:contentTypeScope="" ma:versionID="fc6be963eec79975c8b1041877b9c335">
   <xsd:schema xmlns:xsd="http://www.w3.org/2001/XMLSchema" xmlns:xs="http://www.w3.org/2001/XMLSchema" xmlns:p="http://schemas.microsoft.com/office/2006/metadata/properties" xmlns:ns3="d7ed7fb2-386c-44e2-bd77-d8072fce55f0" xmlns:ns4="d7871dc0-a0ab-49c2-a764-b8e737a447b1" targetNamespace="http://schemas.microsoft.com/office/2006/metadata/properties" ma:root="true" ma:fieldsID="cc8fb350161800212299686b2b315639" ns3:_="" ns4:_="">
     <xsd:import namespace="d7ed7fb2-386c-44e2-bd77-d8072fce55f0"/>
@@ -7916,32 +7927,26 @@
 </ct:contentTypeSchema>
 </file>
 
-<file path=customXml/itemProps1.xml><?xml version="1.0" encoding="utf-8"?>
-<ds:datastoreItem xmlns:ds="http://schemas.openxmlformats.org/officeDocument/2006/customXml" ds:itemID="{400AE34B-4A81-4D2E-9B20-531944EDD1D6}">
-  <ds:schemaRefs>
-    <ds:schemaRef ds:uri="http://schemas.openxmlformats.org/officeDocument/2006/bibliography"/>
-  </ds:schemaRefs>
-</ds:datastoreItem>
+<file path=customXml/item2.xml><?xml version="1.0" encoding="utf-8"?>
+<b:Sources xmlns:b="http://schemas.openxmlformats.org/officeDocument/2006/bibliography" xmlns="http://schemas.openxmlformats.org/officeDocument/2006/bibliography" SelectedStyle="\APASixthEditionOfficeOnline.xsl" StyleName="APA" Version="6"/>
 </file>
 
-<file path=customXml/itemProps2.xml><?xml version="1.0" encoding="utf-8"?>
-<ds:datastoreItem xmlns:ds="http://schemas.openxmlformats.org/officeDocument/2006/customXml" ds:itemID="{682A720C-B119-4B72-AA22-281E1CA73640}">
-  <ds:schemaRefs>
-    <ds:schemaRef ds:uri="http://schemas.microsoft.com/office/2006/metadata/properties"/>
-    <ds:schemaRef ds:uri="http://schemas.microsoft.com/office/infopath/2007/PartnerControls"/>
-  </ds:schemaRefs>
-</ds:datastoreItem>
+<file path=customXml/item3.xml><?xml version="1.0" encoding="utf-8"?>
+<p:properties xmlns:p="http://schemas.microsoft.com/office/2006/metadata/properties" xmlns:xsi="http://www.w3.org/2001/XMLSchema-instance" xmlns:pc="http://schemas.microsoft.com/office/infopath/2007/PartnerControls">
+  <documentManagement/>
+</p:properties>
 </file>
 
-<file path=customXml/itemProps3.xml><?xml version="1.0" encoding="utf-8"?>
-<ds:datastoreItem xmlns:ds="http://schemas.openxmlformats.org/officeDocument/2006/customXml" ds:itemID="{2108D1F5-1699-4DBB-A861-1B3C53A8B963}">
-  <ds:schemaRefs>
-    <ds:schemaRef ds:uri="http://schemas.microsoft.com/sharepoint/v3/contenttype/forms"/>
-  </ds:schemaRefs>
-</ds:datastoreItem>
+<file path=customXml/item4.xml><?xml version="1.0" encoding="utf-8"?>
+<?mso-contentType ?>
+<FormTemplates xmlns="http://schemas.microsoft.com/sharepoint/v3/contenttype/forms">
+  <Display>DocumentLibraryForm</Display>
+  <Edit>DocumentLibraryForm</Edit>
+  <New>DocumentLibraryForm</New>
+</FormTemplates>
 </file>
 
-<file path=customXml/itemProps4.xml><?xml version="1.0" encoding="utf-8"?>
+<file path=customXml/itemProps1.xml><?xml version="1.0" encoding="utf-8"?>
 <ds:datastoreItem xmlns:ds="http://schemas.openxmlformats.org/officeDocument/2006/customXml" ds:itemID="{46E9544C-F0C4-4AC6-ADC5-0F92503C1A40}">
   <ds:schemaRefs>
     <ds:schemaRef ds:uri="http://schemas.microsoft.com/office/2006/metadata/contentType"/>
@@ -7958,4 +7963,29 @@
     <ds:schemaRef ds:uri="http://schemas.microsoft.com/internal/obd"/>
   </ds:schemaRefs>
 </ds:datastoreItem>
+</file>
+
+<file path=customXml/itemProps2.xml><?xml version="1.0" encoding="utf-8"?>
+<ds:datastoreItem xmlns:ds="http://schemas.openxmlformats.org/officeDocument/2006/customXml" ds:itemID="{400AE34B-4A81-4D2E-9B20-531944EDD1D6}">
+  <ds:schemaRefs>
+    <ds:schemaRef ds:uri="http://schemas.openxmlformats.org/officeDocument/2006/bibliography"/>
+  </ds:schemaRefs>
+</ds:datastoreItem>
+</file>
+
+<file path=customXml/itemProps3.xml><?xml version="1.0" encoding="utf-8"?>
+<ds:datastoreItem xmlns:ds="http://schemas.openxmlformats.org/officeDocument/2006/customXml" ds:itemID="{682A720C-B119-4B72-AA22-281E1CA73640}">
+  <ds:schemaRefs>
+    <ds:schemaRef ds:uri="http://schemas.microsoft.com/office/2006/metadata/properties"/>
+    <ds:schemaRef ds:uri="http://schemas.microsoft.com/office/infopath/2007/PartnerControls"/>
+  </ds:schemaRefs>
+</ds:datastoreItem>
+</file>
+
+<file path=customXml/itemProps4.xml><?xml version="1.0" encoding="utf-8"?>
+<ds:datastoreItem xmlns:ds="http://schemas.openxmlformats.org/officeDocument/2006/customXml" ds:itemID="{2108D1F5-1699-4DBB-A861-1B3C53A8B963}">
+  <ds:schemaRefs>
+    <ds:schemaRef ds:uri="http://schemas.microsoft.com/sharepoint/v3/contenttype/forms"/>
+  </ds:schemaRefs>
+</ds:datastoreItem>
 </file>
</xml_diff>

<commit_message>
fix: font weight should stay consistent
</commit_message>
<xml_diff>
--- a/CV_mahmut_baran_turkmen.docx
+++ b/CV_mahmut_baran_turkmen.docx
@@ -167,16 +167,6 @@
     </w:p>
     <w:p>
       <w:pPr>
-        <w:spacing w:after="40" w:line="240" w:lineRule="auto"/>
-        <w:rPr>
-          <w:rFonts w:asciiTheme="majorHAnsi" w:hAnsiTheme="majorHAnsi" w:cstheme="majorHAnsi"/>
-          <w:sz w:val="11"/>
-          <w:szCs w:val="11"/>
-        </w:rPr>
-      </w:pPr>
-    </w:p>
-    <w:p>
-      <w:pPr>
         <w:pBdr>
           <w:bottom w:val="single" w:sz="6" w:space="1" w:color="auto"/>
         </w:pBdr>
@@ -512,34 +502,32 @@
           <w:sz w:val="20"/>
           <w:szCs w:val="20"/>
         </w:rPr>
-        <w:t>Proposed and led the first implementation of tracking user actions using Datadog to</w:t>
-      </w:r>
-      <w:r>
-        <w:rPr>
-          <w:rFonts w:asciiTheme="majorHAnsi" w:hAnsiTheme="majorHAnsi" w:cstheme="majorHAnsi"/>
-          <w:sz w:val="20"/>
-          <w:szCs w:val="20"/>
-        </w:rPr>
-        <w:t xml:space="preserve"> track</w:t>
-      </w:r>
-      <w:r>
-        <w:rPr>
-          <w:rFonts w:asciiTheme="majorHAnsi" w:hAnsiTheme="majorHAnsi" w:cstheme="majorHAnsi"/>
-          <w:sz w:val="20"/>
-          <w:szCs w:val="20"/>
-        </w:rPr>
-        <w:t xml:space="preserve"> KPIs and better understand user needs and </w:t>
-      </w:r>
-      <w:proofErr w:type="gramStart"/>
-      <w:r>
-        <w:rPr>
-          <w:rFonts w:asciiTheme="majorHAnsi" w:hAnsiTheme="majorHAnsi" w:cstheme="majorHAnsi"/>
-          <w:sz w:val="20"/>
-          <w:szCs w:val="20"/>
-        </w:rPr>
-        <w:t>frustrations</w:t>
-      </w:r>
-      <w:proofErr w:type="gramEnd"/>
+        <w:t>Developing the user interface of a sell-side ad</w:t>
+      </w:r>
+      <w:r>
+        <w:rPr>
+          <w:rFonts w:asciiTheme="majorHAnsi" w:hAnsiTheme="majorHAnsi" w:cstheme="majorHAnsi"/>
+          <w:sz w:val="20"/>
+          <w:szCs w:val="20"/>
+        </w:rPr>
+        <w:t>vertisement</w:t>
+      </w:r>
+      <w:r>
+        <w:rPr>
+          <w:rFonts w:asciiTheme="majorHAnsi" w:hAnsiTheme="majorHAnsi" w:cstheme="majorHAnsi"/>
+          <w:sz w:val="20"/>
+          <w:szCs w:val="20"/>
+        </w:rPr>
+        <w:t xml:space="preserve"> exchange</w:t>
+      </w:r>
+      <w:r>
+        <w:rPr>
+          <w:rFonts w:asciiTheme="majorHAnsi" w:hAnsiTheme="majorHAnsi" w:cstheme="majorHAnsi"/>
+          <w:sz w:val="20"/>
+          <w:szCs w:val="20"/>
+        </w:rPr>
+        <w:t xml:space="preserve"> and dashboard</w:t>
+      </w:r>
     </w:p>
     <w:p>
       <w:pPr>
@@ -561,47 +549,23 @@
           <w:sz w:val="20"/>
           <w:szCs w:val="20"/>
         </w:rPr>
-        <w:t xml:space="preserve">Co-owned the design implementations by being the primary contact between the front end </w:t>
-      </w:r>
-      <w:r>
-        <w:rPr>
-          <w:rFonts w:asciiTheme="majorHAnsi" w:hAnsiTheme="majorHAnsi" w:cstheme="majorHAnsi"/>
-          <w:sz w:val="20"/>
-          <w:szCs w:val="20"/>
-        </w:rPr>
-        <w:t>and design teams while</w:t>
-      </w:r>
-      <w:r>
-        <w:rPr>
-          <w:rFonts w:asciiTheme="majorHAnsi" w:hAnsiTheme="majorHAnsi" w:cstheme="majorHAnsi"/>
-          <w:sz w:val="20"/>
-          <w:szCs w:val="20"/>
-        </w:rPr>
-        <w:t xml:space="preserve"> rebrand</w:t>
-      </w:r>
-      <w:r>
-        <w:rPr>
-          <w:rFonts w:asciiTheme="majorHAnsi" w:hAnsiTheme="majorHAnsi" w:cstheme="majorHAnsi"/>
-          <w:sz w:val="20"/>
-          <w:szCs w:val="20"/>
-        </w:rPr>
-        <w:t>ing</w:t>
-      </w:r>
-      <w:r>
-        <w:rPr>
-          <w:rFonts w:asciiTheme="majorHAnsi" w:hAnsiTheme="majorHAnsi" w:cstheme="majorHAnsi"/>
-          <w:sz w:val="20"/>
-          <w:szCs w:val="20"/>
-        </w:rPr>
-        <w:t xml:space="preserve"> and redeveloping</w:t>
-      </w:r>
-      <w:r>
-        <w:rPr>
-          <w:rFonts w:asciiTheme="majorHAnsi" w:hAnsiTheme="majorHAnsi" w:cstheme="majorHAnsi"/>
-          <w:sz w:val="20"/>
-          <w:szCs w:val="20"/>
-        </w:rPr>
-        <w:t xml:space="preserve"> the </w:t>
+        <w:t>Proposed and led the first implementation of tracking user actions using Datadog to</w:t>
+      </w:r>
+      <w:r>
+        <w:rPr>
+          <w:rFonts w:asciiTheme="majorHAnsi" w:hAnsiTheme="majorHAnsi" w:cstheme="majorHAnsi"/>
+          <w:sz w:val="20"/>
+          <w:szCs w:val="20"/>
+        </w:rPr>
+        <w:t xml:space="preserve"> track</w:t>
+      </w:r>
+      <w:r>
+        <w:rPr>
+          <w:rFonts w:asciiTheme="majorHAnsi" w:hAnsiTheme="majorHAnsi" w:cstheme="majorHAnsi"/>
+          <w:sz w:val="20"/>
+          <w:szCs w:val="20"/>
+        </w:rPr>
+        <w:t xml:space="preserve"> KPIs and better understand user needs and </w:t>
       </w:r>
       <w:proofErr w:type="gramStart"/>
       <w:r>
@@ -610,7 +574,7 @@
           <w:sz w:val="20"/>
           <w:szCs w:val="20"/>
         </w:rPr>
-        <w:t>app</w:t>
+        <w:t>frustrations</w:t>
       </w:r>
       <w:proofErr w:type="gramEnd"/>
     </w:p>
@@ -634,6 +598,87 @@
           <w:sz w:val="20"/>
           <w:szCs w:val="20"/>
         </w:rPr>
+        <w:t xml:space="preserve">Co-owned the design implementations by being the primary contact between the front end </w:t>
+      </w:r>
+      <w:r>
+        <w:rPr>
+          <w:rFonts w:asciiTheme="majorHAnsi" w:hAnsiTheme="majorHAnsi" w:cstheme="majorHAnsi"/>
+          <w:sz w:val="20"/>
+          <w:szCs w:val="20"/>
+        </w:rPr>
+        <w:t>and design teams while</w:t>
+      </w:r>
+      <w:r>
+        <w:rPr>
+          <w:rFonts w:asciiTheme="majorHAnsi" w:hAnsiTheme="majorHAnsi" w:cstheme="majorHAnsi"/>
+          <w:sz w:val="20"/>
+          <w:szCs w:val="20"/>
+        </w:rPr>
+        <w:t xml:space="preserve"> </w:t>
+      </w:r>
+      <w:r>
+        <w:rPr>
+          <w:rFonts w:asciiTheme="majorHAnsi" w:hAnsiTheme="majorHAnsi" w:cstheme="majorHAnsi"/>
+          <w:sz w:val="20"/>
+          <w:szCs w:val="20"/>
+        </w:rPr>
+        <w:t>rebrand</w:t>
+      </w:r>
+      <w:r>
+        <w:rPr>
+          <w:rFonts w:asciiTheme="majorHAnsi" w:hAnsiTheme="majorHAnsi" w:cstheme="majorHAnsi"/>
+          <w:sz w:val="20"/>
+          <w:szCs w:val="20"/>
+        </w:rPr>
+        <w:t>ing</w:t>
+      </w:r>
+      <w:r>
+        <w:rPr>
+          <w:rFonts w:asciiTheme="majorHAnsi" w:hAnsiTheme="majorHAnsi" w:cstheme="majorHAnsi"/>
+          <w:sz w:val="20"/>
+          <w:szCs w:val="20"/>
+        </w:rPr>
+        <w:t xml:space="preserve"> and redeveloping</w:t>
+      </w:r>
+      <w:r>
+        <w:rPr>
+          <w:rFonts w:asciiTheme="majorHAnsi" w:hAnsiTheme="majorHAnsi" w:cstheme="majorHAnsi"/>
+          <w:sz w:val="20"/>
+          <w:szCs w:val="20"/>
+        </w:rPr>
+        <w:t xml:space="preserve"> the </w:t>
+      </w:r>
+      <w:proofErr w:type="gramStart"/>
+      <w:r>
+        <w:rPr>
+          <w:rFonts w:asciiTheme="majorHAnsi" w:hAnsiTheme="majorHAnsi" w:cstheme="majorHAnsi"/>
+          <w:sz w:val="20"/>
+          <w:szCs w:val="20"/>
+        </w:rPr>
+        <w:t>app</w:t>
+      </w:r>
+      <w:proofErr w:type="gramEnd"/>
+    </w:p>
+    <w:p>
+      <w:pPr>
+        <w:pStyle w:val="ListParagraph"/>
+        <w:numPr>
+          <w:ilvl w:val="0"/>
+          <w:numId w:val="10"/>
+        </w:numPr>
+        <w:spacing w:line="240" w:lineRule="auto"/>
+        <w:rPr>
+          <w:rFonts w:asciiTheme="majorHAnsi" w:hAnsiTheme="majorHAnsi" w:cstheme="majorHAnsi"/>
+          <w:sz w:val="20"/>
+          <w:szCs w:val="20"/>
+        </w:rPr>
+      </w:pPr>
+      <w:r>
+        <w:rPr>
+          <w:rFonts w:asciiTheme="majorHAnsi" w:hAnsiTheme="majorHAnsi" w:cstheme="majorHAnsi"/>
+          <w:sz w:val="20"/>
+          <w:szCs w:val="20"/>
+        </w:rPr>
         <w:t>Reduced tabular</w:t>
       </w:r>
       <w:r>
@@ -666,31 +711,7 @@
           <w:sz w:val="20"/>
           <w:szCs w:val="20"/>
         </w:rPr>
-        <w:t xml:space="preserve"> by developing </w:t>
-      </w:r>
-      <w:r>
-        <w:rPr>
-          <w:rFonts w:asciiTheme="majorHAnsi" w:hAnsiTheme="majorHAnsi" w:cstheme="majorHAnsi"/>
-          <w:sz w:val="20"/>
-          <w:szCs w:val="20"/>
-        </w:rPr>
-        <w:t>a custom data table component to replace a</w:t>
-      </w:r>
-      <w:r>
-        <w:rPr>
-          <w:rFonts w:asciiTheme="majorHAnsi" w:hAnsiTheme="majorHAnsi" w:cstheme="majorHAnsi"/>
-          <w:sz w:val="20"/>
-          <w:szCs w:val="20"/>
-        </w:rPr>
-        <w:t>n inefficient third-party</w:t>
-      </w:r>
-      <w:r>
-        <w:rPr>
-          <w:rFonts w:asciiTheme="majorHAnsi" w:hAnsiTheme="majorHAnsi" w:cstheme="majorHAnsi"/>
-          <w:sz w:val="20"/>
-          <w:szCs w:val="20"/>
-        </w:rPr>
-        <w:t xml:space="preserve"> </w:t>
+        <w:t xml:space="preserve"> by developing a custom data table component to replace an inefficient third-party </w:t>
       </w:r>
       <w:proofErr w:type="gramStart"/>
       <w:r>
@@ -1723,7 +1744,29 @@
             <w:sz w:val="16"/>
             <w:szCs w:val="16"/>
           </w:rPr>
-          <w:t>project</w:t>
+          <w:t>proje</w:t>
+        </w:r>
+        <w:r>
+          <w:rPr>
+            <w:rStyle w:val="Hyperlink"/>
+            <w:rFonts w:cstheme="minorHAnsi"/>
+            <w:b/>
+            <w:bCs/>
+            <w:sz w:val="16"/>
+            <w:szCs w:val="16"/>
+          </w:rPr>
+          <w:t>c</w:t>
+        </w:r>
+        <w:r>
+          <w:rPr>
+            <w:rStyle w:val="Hyperlink"/>
+            <w:rFonts w:cstheme="minorHAnsi"/>
+            <w:b/>
+            <w:bCs/>
+            <w:sz w:val="16"/>
+            <w:szCs w:val="16"/>
+          </w:rPr>
+          <w:t>t</w:t>
         </w:r>
         <w:r>
           <w:rPr>
@@ -1951,7 +1994,23 @@
           <w:sz w:val="20"/>
           <w:szCs w:val="20"/>
         </w:rPr>
-        <w:t xml:space="preserve"> help individuals and business owners find new paying customers using digital profiles and contactless </w:t>
+        <w:t xml:space="preserve"> help individuals and business</w:t>
+      </w:r>
+      <w:r>
+        <w:rPr>
+          <w:rFonts w:asciiTheme="majorHAnsi" w:hAnsiTheme="majorHAnsi" w:cstheme="majorHAnsi"/>
+          <w:sz w:val="20"/>
+          <w:szCs w:val="20"/>
+        </w:rPr>
+        <w:t>es</w:t>
+      </w:r>
+      <w:r>
+        <w:rPr>
+          <w:rFonts w:asciiTheme="majorHAnsi" w:hAnsiTheme="majorHAnsi" w:cstheme="majorHAnsi"/>
+          <w:sz w:val="20"/>
+          <w:szCs w:val="20"/>
+        </w:rPr>
+        <w:t xml:space="preserve"> find new paying customers using digital profiles and contactless </w:t>
       </w:r>
       <w:proofErr w:type="gramStart"/>
       <w:r>

</xml_diff>

<commit_message>
fix: font weight should stay consistent, reason: when pdf is saved for 'electronic distribution', then it can lead to weird inconsistencies due to compressions
</commit_message>
<xml_diff>
--- a/CV_mahmut_baran_turkmen.docx
+++ b/CV_mahmut_baran_turkmen.docx
@@ -1744,29 +1744,7 @@
             <w:sz w:val="16"/>
             <w:szCs w:val="16"/>
           </w:rPr>
-          <w:t>proje</w:t>
-        </w:r>
-        <w:r>
-          <w:rPr>
-            <w:rStyle w:val="Hyperlink"/>
-            <w:rFonts w:cstheme="minorHAnsi"/>
-            <w:b/>
-            <w:bCs/>
-            <w:sz w:val="16"/>
-            <w:szCs w:val="16"/>
-          </w:rPr>
-          <w:t>c</w:t>
-        </w:r>
-        <w:r>
-          <w:rPr>
-            <w:rStyle w:val="Hyperlink"/>
-            <w:rFonts w:cstheme="minorHAnsi"/>
-            <w:b/>
-            <w:bCs/>
-            <w:sz w:val="16"/>
-            <w:szCs w:val="16"/>
-          </w:rPr>
-          <w:t>t</w:t>
+          <w:t>project</w:t>
         </w:r>
         <w:r>
           <w:rPr>
@@ -3367,7 +3345,23 @@
           <w:sz w:val="20"/>
           <w:szCs w:val="20"/>
         </w:rPr>
-        <w:t>Telegram, Twitch, and Discord</w:t>
+        <w:t>Twitch</w:t>
+      </w:r>
+      <w:r>
+        <w:rPr>
+          <w:rFonts w:asciiTheme="majorHAnsi" w:hAnsiTheme="majorHAnsi" w:cstheme="majorHAnsi"/>
+          <w:sz w:val="20"/>
+          <w:szCs w:val="20"/>
+        </w:rPr>
+        <w:t xml:space="preserve"> </w:t>
+      </w:r>
+      <w:r>
+        <w:rPr>
+          <w:rFonts w:asciiTheme="majorHAnsi" w:hAnsiTheme="majorHAnsi" w:cstheme="majorHAnsi"/>
+          <w:sz w:val="20"/>
+          <w:szCs w:val="20"/>
+        </w:rPr>
+        <w:t>and Discord</w:t>
       </w:r>
       <w:r>
         <w:rPr>
@@ -7987,7 +7981,12 @@
 </file>
 
 <file path=customXml/item2.xml><?xml version="1.0" encoding="utf-8"?>
-<b:Sources xmlns:b="http://schemas.openxmlformats.org/officeDocument/2006/bibliography" xmlns="http://schemas.openxmlformats.org/officeDocument/2006/bibliography" SelectedStyle="\APASixthEditionOfficeOnline.xsl" StyleName="APA" Version="6"/>
+<?mso-contentType ?>
+<FormTemplates xmlns="http://schemas.microsoft.com/sharepoint/v3/contenttype/forms">
+  <Display>DocumentLibraryForm</Display>
+  <Edit>DocumentLibraryForm</Edit>
+  <New>DocumentLibraryForm</New>
+</FormTemplates>
 </file>
 
 <file path=customXml/item3.xml><?xml version="1.0" encoding="utf-8"?>
@@ -7997,12 +7996,7 @@
 </file>
 
 <file path=customXml/item4.xml><?xml version="1.0" encoding="utf-8"?>
-<?mso-contentType ?>
-<FormTemplates xmlns="http://schemas.microsoft.com/sharepoint/v3/contenttype/forms">
-  <Display>DocumentLibraryForm</Display>
-  <Edit>DocumentLibraryForm</Edit>
-  <New>DocumentLibraryForm</New>
-</FormTemplates>
+<b:Sources xmlns:b="http://schemas.openxmlformats.org/officeDocument/2006/bibliography" xmlns="http://schemas.openxmlformats.org/officeDocument/2006/bibliography" SelectedStyle="\APASixthEditionOfficeOnline.xsl" StyleName="APA" Version="6"/>
 </file>
 
 <file path=customXml/itemProps1.xml><?xml version="1.0" encoding="utf-8"?>
@@ -8025,9 +8019,9 @@
 </file>
 
 <file path=customXml/itemProps2.xml><?xml version="1.0" encoding="utf-8"?>
-<ds:datastoreItem xmlns:ds="http://schemas.openxmlformats.org/officeDocument/2006/customXml" ds:itemID="{400AE34B-4A81-4D2E-9B20-531944EDD1D6}">
+<ds:datastoreItem xmlns:ds="http://schemas.openxmlformats.org/officeDocument/2006/customXml" ds:itemID="{2108D1F5-1699-4DBB-A861-1B3C53A8B963}">
   <ds:schemaRefs>
-    <ds:schemaRef ds:uri="http://schemas.openxmlformats.org/officeDocument/2006/bibliography"/>
+    <ds:schemaRef ds:uri="http://schemas.microsoft.com/sharepoint/v3/contenttype/forms"/>
   </ds:schemaRefs>
 </ds:datastoreItem>
 </file>
@@ -8042,9 +8036,9 @@
 </file>
 
 <file path=customXml/itemProps4.xml><?xml version="1.0" encoding="utf-8"?>
-<ds:datastoreItem xmlns:ds="http://schemas.openxmlformats.org/officeDocument/2006/customXml" ds:itemID="{2108D1F5-1699-4DBB-A861-1B3C53A8B963}">
+<ds:datastoreItem xmlns:ds="http://schemas.openxmlformats.org/officeDocument/2006/customXml" ds:itemID="{400AE34B-4A81-4D2E-9B20-531944EDD1D6}">
   <ds:schemaRefs>
-    <ds:schemaRef ds:uri="http://schemas.microsoft.com/sharepoint/v3/contenttype/forms"/>
+    <ds:schemaRef ds:uri="http://schemas.openxmlformats.org/officeDocument/2006/bibliography"/>
   </ds:schemaRefs>
 </ds:datastoreItem>
 </file>
</xml_diff>

<commit_message>
feat: init leading system design bullet point
</commit_message>
<xml_diff>
--- a/CV_mahmut_baran_turkmen.docx
+++ b/CV_mahmut_baran_turkmen.docx
@@ -502,32 +502,18 @@
           <w:sz w:val="20"/>
           <w:szCs w:val="20"/>
         </w:rPr>
-        <w:t>Developing the user interface of a sell-side ad</w:t>
-      </w:r>
-      <w:r>
-        <w:rPr>
-          <w:rFonts w:asciiTheme="majorHAnsi" w:hAnsiTheme="majorHAnsi" w:cstheme="majorHAnsi"/>
-          <w:sz w:val="20"/>
-          <w:szCs w:val="20"/>
-        </w:rPr>
-        <w:t>vertisement</w:t>
-      </w:r>
-      <w:r>
-        <w:rPr>
-          <w:rFonts w:asciiTheme="majorHAnsi" w:hAnsiTheme="majorHAnsi" w:cstheme="majorHAnsi"/>
-          <w:sz w:val="20"/>
-          <w:szCs w:val="20"/>
-        </w:rPr>
-        <w:t xml:space="preserve"> exchange</w:t>
-      </w:r>
-      <w:r>
-        <w:rPr>
-          <w:rFonts w:asciiTheme="majorHAnsi" w:hAnsiTheme="majorHAnsi" w:cstheme="majorHAnsi"/>
-          <w:sz w:val="20"/>
-          <w:szCs w:val="20"/>
-        </w:rPr>
-        <w:t xml:space="preserve"> and dashboard</w:t>
-      </w:r>
+        <w:t xml:space="preserve">Led the development and release of the design system using Storybook and GitHub Actions to align design needs and development resources across 3+ </w:t>
+      </w:r>
+      <w:proofErr w:type="gramStart"/>
+      <w:r>
+        <w:rPr>
+          <w:rFonts w:asciiTheme="majorHAnsi" w:hAnsiTheme="majorHAnsi" w:cstheme="majorHAnsi"/>
+          <w:sz w:val="20"/>
+          <w:szCs w:val="20"/>
+        </w:rPr>
+        <w:t>teams</w:t>
+      </w:r>
+      <w:proofErr w:type="gramEnd"/>
     </w:p>
     <w:p>
       <w:pPr>
@@ -549,23 +535,7 @@
           <w:sz w:val="20"/>
           <w:szCs w:val="20"/>
         </w:rPr>
-        <w:t>Proposed and led the first implementation of tracking user actions using Datadog to</w:t>
-      </w:r>
-      <w:r>
-        <w:rPr>
-          <w:rFonts w:asciiTheme="majorHAnsi" w:hAnsiTheme="majorHAnsi" w:cstheme="majorHAnsi"/>
-          <w:sz w:val="20"/>
-          <w:szCs w:val="20"/>
-        </w:rPr>
-        <w:t xml:space="preserve"> track</w:t>
-      </w:r>
-      <w:r>
-        <w:rPr>
-          <w:rFonts w:asciiTheme="majorHAnsi" w:hAnsiTheme="majorHAnsi" w:cstheme="majorHAnsi"/>
-          <w:sz w:val="20"/>
-          <w:szCs w:val="20"/>
-        </w:rPr>
-        <w:t xml:space="preserve"> KPIs and better understand user needs and </w:t>
+        <w:t xml:space="preserve">Decreased the loading time of 50,000+ objects on a map by 45% measured in seconds by coming up with new </w:t>
       </w:r>
       <w:proofErr w:type="gramStart"/>
       <w:r>
@@ -574,7 +544,7 @@
           <w:sz w:val="20"/>
           <w:szCs w:val="20"/>
         </w:rPr>
-        <w:t>frustrations</w:t>
+        <w:t>algorithms</w:t>
       </w:r>
       <w:proofErr w:type="gramEnd"/>
     </w:p>
@@ -598,55 +568,7 @@
           <w:sz w:val="20"/>
           <w:szCs w:val="20"/>
         </w:rPr>
-        <w:t xml:space="preserve">Co-owned the design implementations by being the primary contact between the front end </w:t>
-      </w:r>
-      <w:r>
-        <w:rPr>
-          <w:rFonts w:asciiTheme="majorHAnsi" w:hAnsiTheme="majorHAnsi" w:cstheme="majorHAnsi"/>
-          <w:sz w:val="20"/>
-          <w:szCs w:val="20"/>
-        </w:rPr>
-        <w:t>and design teams while</w:t>
-      </w:r>
-      <w:r>
-        <w:rPr>
-          <w:rFonts w:asciiTheme="majorHAnsi" w:hAnsiTheme="majorHAnsi" w:cstheme="majorHAnsi"/>
-          <w:sz w:val="20"/>
-          <w:szCs w:val="20"/>
-        </w:rPr>
-        <w:t xml:space="preserve"> </w:t>
-      </w:r>
-      <w:r>
-        <w:rPr>
-          <w:rFonts w:asciiTheme="majorHAnsi" w:hAnsiTheme="majorHAnsi" w:cstheme="majorHAnsi"/>
-          <w:sz w:val="20"/>
-          <w:szCs w:val="20"/>
-        </w:rPr>
-        <w:t>rebrand</w:t>
-      </w:r>
-      <w:r>
-        <w:rPr>
-          <w:rFonts w:asciiTheme="majorHAnsi" w:hAnsiTheme="majorHAnsi" w:cstheme="majorHAnsi"/>
-          <w:sz w:val="20"/>
-          <w:szCs w:val="20"/>
-        </w:rPr>
-        <w:t>ing</w:t>
-      </w:r>
-      <w:r>
-        <w:rPr>
-          <w:rFonts w:asciiTheme="majorHAnsi" w:hAnsiTheme="majorHAnsi" w:cstheme="majorHAnsi"/>
-          <w:sz w:val="20"/>
-          <w:szCs w:val="20"/>
-        </w:rPr>
-        <w:t xml:space="preserve"> and redeveloping</w:t>
-      </w:r>
-      <w:r>
-        <w:rPr>
-          <w:rFonts w:asciiTheme="majorHAnsi" w:hAnsiTheme="majorHAnsi" w:cstheme="majorHAnsi"/>
-          <w:sz w:val="20"/>
-          <w:szCs w:val="20"/>
-        </w:rPr>
-        <w:t xml:space="preserve"> the </w:t>
+        <w:t xml:space="preserve">Reduced tabular data loading time from 120 to 5 seconds by developing a custom data table component using AG Grid to replace an inefficient third-party </w:t>
       </w:r>
       <w:proofErr w:type="gramStart"/>
       <w:r>
@@ -655,7 +577,7 @@
           <w:sz w:val="20"/>
           <w:szCs w:val="20"/>
         </w:rPr>
-        <w:t>app</w:t>
+        <w:t>service</w:t>
       </w:r>
       <w:proofErr w:type="gramEnd"/>
     </w:p>
@@ -679,39 +601,25 @@
           <w:sz w:val="20"/>
           <w:szCs w:val="20"/>
         </w:rPr>
-        <w:t>Reduced tabular</w:t>
-      </w:r>
-      <w:r>
-        <w:rPr>
-          <w:rFonts w:asciiTheme="majorHAnsi" w:hAnsiTheme="majorHAnsi" w:cstheme="majorHAnsi"/>
-          <w:sz w:val="20"/>
-          <w:szCs w:val="20"/>
-        </w:rPr>
-        <w:t xml:space="preserve"> data loading time from 120 seconds to </w:t>
-      </w:r>
-      <w:r>
-        <w:rPr>
-          <w:rFonts w:asciiTheme="majorHAnsi" w:hAnsiTheme="majorHAnsi" w:cstheme="majorHAnsi"/>
-          <w:sz w:val="20"/>
-          <w:szCs w:val="20"/>
-        </w:rPr>
-        <w:t>5</w:t>
-      </w:r>
-      <w:r>
-        <w:rPr>
-          <w:rFonts w:asciiTheme="majorHAnsi" w:hAnsiTheme="majorHAnsi" w:cstheme="majorHAnsi"/>
-          <w:sz w:val="20"/>
-          <w:szCs w:val="20"/>
-        </w:rPr>
-        <w:t xml:space="preserve"> seconds</w:t>
-      </w:r>
-      <w:r>
-        <w:rPr>
-          <w:rFonts w:asciiTheme="majorHAnsi" w:hAnsiTheme="majorHAnsi" w:cstheme="majorHAnsi"/>
-          <w:sz w:val="20"/>
-          <w:szCs w:val="20"/>
-        </w:rPr>
-        <w:t xml:space="preserve"> by developing a custom data table component to replace an inefficient third-party </w:t>
+        <w:t xml:space="preserve">Increased the product’s delivery reliability from 90% to 99% by fixing </w:t>
+      </w:r>
+      <w:proofErr w:type="spellStart"/>
+      <w:r>
+        <w:rPr>
+          <w:rFonts w:asciiTheme="majorHAnsi" w:hAnsiTheme="majorHAnsi" w:cstheme="majorHAnsi"/>
+          <w:sz w:val="20"/>
+          <w:szCs w:val="20"/>
+        </w:rPr>
+        <w:t>flakey</w:t>
+      </w:r>
+      <w:proofErr w:type="spellEnd"/>
+      <w:r>
+        <w:rPr>
+          <w:rFonts w:asciiTheme="majorHAnsi" w:hAnsiTheme="majorHAnsi" w:cstheme="majorHAnsi"/>
+          <w:sz w:val="20"/>
+          <w:szCs w:val="20"/>
+        </w:rPr>
+        <w:t xml:space="preserve"> errors in the CI </w:t>
       </w:r>
       <w:proofErr w:type="gramStart"/>
       <w:r>
@@ -720,73 +628,7 @@
           <w:sz w:val="20"/>
           <w:szCs w:val="20"/>
         </w:rPr>
-        <w:t>service</w:t>
-      </w:r>
-      <w:proofErr w:type="gramEnd"/>
-    </w:p>
-    <w:p>
-      <w:pPr>
-        <w:pStyle w:val="ListParagraph"/>
-        <w:numPr>
-          <w:ilvl w:val="0"/>
-          <w:numId w:val="10"/>
-        </w:numPr>
-        <w:spacing w:line="240" w:lineRule="auto"/>
-        <w:rPr>
-          <w:rFonts w:asciiTheme="majorHAnsi" w:hAnsiTheme="majorHAnsi" w:cstheme="majorHAnsi"/>
-          <w:sz w:val="20"/>
-          <w:szCs w:val="20"/>
-        </w:rPr>
-      </w:pPr>
-      <w:r>
-        <w:rPr>
-          <w:rFonts w:asciiTheme="majorHAnsi" w:hAnsiTheme="majorHAnsi" w:cstheme="majorHAnsi"/>
-          <w:sz w:val="20"/>
-          <w:szCs w:val="20"/>
-        </w:rPr>
-        <w:t xml:space="preserve">Improved the product’s delivery speed by 10% by fixing non-deterministic errors in the CI </w:t>
-      </w:r>
-      <w:proofErr w:type="gramStart"/>
-      <w:r>
-        <w:rPr>
-          <w:rFonts w:asciiTheme="majorHAnsi" w:hAnsiTheme="majorHAnsi" w:cstheme="majorHAnsi"/>
-          <w:sz w:val="20"/>
-          <w:szCs w:val="20"/>
-        </w:rPr>
         <w:t>pipeline</w:t>
-      </w:r>
-      <w:proofErr w:type="gramEnd"/>
-    </w:p>
-    <w:p>
-      <w:pPr>
-        <w:pStyle w:val="ListParagraph"/>
-        <w:numPr>
-          <w:ilvl w:val="0"/>
-          <w:numId w:val="10"/>
-        </w:numPr>
-        <w:spacing w:line="240" w:lineRule="auto"/>
-        <w:rPr>
-          <w:rFonts w:asciiTheme="majorHAnsi" w:hAnsiTheme="majorHAnsi" w:cstheme="majorHAnsi"/>
-          <w:sz w:val="20"/>
-          <w:szCs w:val="20"/>
-        </w:rPr>
-      </w:pPr>
-      <w:r>
-        <w:rPr>
-          <w:rFonts w:asciiTheme="majorHAnsi" w:hAnsiTheme="majorHAnsi" w:cstheme="majorHAnsi"/>
-          <w:sz w:val="20"/>
-          <w:szCs w:val="20"/>
-        </w:rPr>
-        <w:t xml:space="preserve">Increased the test coverage by 4% by writing unit tests with React Testing Library to strengthen confidence in the </w:t>
-      </w:r>
-      <w:proofErr w:type="gramStart"/>
-      <w:r>
-        <w:rPr>
-          <w:rFonts w:asciiTheme="majorHAnsi" w:hAnsiTheme="majorHAnsi" w:cstheme="majorHAnsi"/>
-          <w:sz w:val="20"/>
-          <w:szCs w:val="20"/>
-        </w:rPr>
-        <w:t>app</w:t>
       </w:r>
       <w:proofErr w:type="gramEnd"/>
     </w:p>
@@ -1635,7 +1477,29 @@
             <w:sz w:val="16"/>
             <w:szCs w:val="16"/>
           </w:rPr>
-          <w:t>paper</w:t>
+          <w:t>pap</w:t>
+        </w:r>
+        <w:r>
+          <w:rPr>
+            <w:rStyle w:val="Hyperlink"/>
+            <w:rFonts w:cstheme="minorHAnsi"/>
+            <w:b/>
+            <w:bCs/>
+            <w:sz w:val="16"/>
+            <w:szCs w:val="16"/>
+          </w:rPr>
+          <w:t>e</w:t>
+        </w:r>
+        <w:r>
+          <w:rPr>
+            <w:rStyle w:val="Hyperlink"/>
+            <w:rFonts w:cstheme="minorHAnsi"/>
+            <w:b/>
+            <w:bCs/>
+            <w:sz w:val="16"/>
+            <w:szCs w:val="16"/>
+          </w:rPr>
+          <w:t>r</w:t>
         </w:r>
         <w:r>
           <w:rPr>
@@ -1744,7 +1608,29 @@
             <w:sz w:val="16"/>
             <w:szCs w:val="16"/>
           </w:rPr>
-          <w:t>project</w:t>
+          <w:t>proje</w:t>
+        </w:r>
+        <w:r>
+          <w:rPr>
+            <w:rStyle w:val="Hyperlink"/>
+            <w:rFonts w:cstheme="minorHAnsi"/>
+            <w:b/>
+            <w:bCs/>
+            <w:sz w:val="16"/>
+            <w:szCs w:val="16"/>
+          </w:rPr>
+          <w:t>c</w:t>
+        </w:r>
+        <w:r>
+          <w:rPr>
+            <w:rStyle w:val="Hyperlink"/>
+            <w:rFonts w:cstheme="minorHAnsi"/>
+            <w:b/>
+            <w:bCs/>
+            <w:sz w:val="16"/>
+            <w:szCs w:val="16"/>
+          </w:rPr>
+          <w:t>t</w:t>
         </w:r>
         <w:r>
           <w:rPr>
@@ -7764,6 +7650,15 @@
 </file>
 
 <file path=customXml/item1.xml><?xml version="1.0" encoding="utf-8"?>
+<?mso-contentType ?>
+<FormTemplates xmlns="http://schemas.microsoft.com/sharepoint/v3/contenttype/forms">
+  <Display>DocumentLibraryForm</Display>
+  <Edit>DocumentLibraryForm</Edit>
+  <New>DocumentLibraryForm</New>
+</FormTemplates>
+</file>
+
+<file path=customXml/item2.xml><?xml version="1.0" encoding="utf-8"?>
 <ct:contentTypeSchema xmlns:ct="http://schemas.microsoft.com/office/2006/metadata/contentType" xmlns:ma="http://schemas.microsoft.com/office/2006/metadata/properties/metaAttributes" ct:_="" ma:_="" ma:contentTypeName="Document" ma:contentTypeID="0x01010006F0DE34E5FD6C4FBE1062F4061A8E04" ma:contentTypeVersion="12" ma:contentTypeDescription="Create a new document." ma:contentTypeScope="" ma:versionID="fc6be963eec79975c8b1041877b9c335">
   <xsd:schema xmlns:xsd="http://www.w3.org/2001/XMLSchema" xmlns:xs="http://www.w3.org/2001/XMLSchema" xmlns:p="http://schemas.microsoft.com/office/2006/metadata/properties" xmlns:ns3="d7ed7fb2-386c-44e2-bd77-d8072fce55f0" xmlns:ns4="d7871dc0-a0ab-49c2-a764-b8e737a447b1" targetNamespace="http://schemas.microsoft.com/office/2006/metadata/properties" ma:root="true" ma:fieldsID="cc8fb350161800212299686b2b315639" ns3:_="" ns4:_="">
     <xsd:import namespace="d7ed7fb2-386c-44e2-bd77-d8072fce55f0"/>
@@ -7980,26 +7875,25 @@
 </ct:contentTypeSchema>
 </file>
 
-<file path=customXml/item2.xml><?xml version="1.0" encoding="utf-8"?>
-<?mso-contentType ?>
-<FormTemplates xmlns="http://schemas.microsoft.com/sharepoint/v3/contenttype/forms">
-  <Display>DocumentLibraryForm</Display>
-  <Edit>DocumentLibraryForm</Edit>
-  <New>DocumentLibraryForm</New>
-</FormTemplates>
+<file path=customXml/item3.xml><?xml version="1.0" encoding="utf-8"?>
+<b:Sources xmlns:b="http://schemas.openxmlformats.org/officeDocument/2006/bibliography" xmlns="http://schemas.openxmlformats.org/officeDocument/2006/bibliography" SelectedStyle="\APASixthEditionOfficeOnline.xsl" StyleName="APA" Version="6"/>
 </file>
 
-<file path=customXml/item3.xml><?xml version="1.0" encoding="utf-8"?>
+<file path=customXml/item4.xml><?xml version="1.0" encoding="utf-8"?>
 <p:properties xmlns:p="http://schemas.microsoft.com/office/2006/metadata/properties" xmlns:xsi="http://www.w3.org/2001/XMLSchema-instance" xmlns:pc="http://schemas.microsoft.com/office/infopath/2007/PartnerControls">
   <documentManagement/>
 </p:properties>
 </file>
 
-<file path=customXml/item4.xml><?xml version="1.0" encoding="utf-8"?>
-<b:Sources xmlns:b="http://schemas.openxmlformats.org/officeDocument/2006/bibliography" xmlns="http://schemas.openxmlformats.org/officeDocument/2006/bibliography" SelectedStyle="\APASixthEditionOfficeOnline.xsl" StyleName="APA" Version="6"/>
+<file path=customXml/itemProps1.xml><?xml version="1.0" encoding="utf-8"?>
+<ds:datastoreItem xmlns:ds="http://schemas.openxmlformats.org/officeDocument/2006/customXml" ds:itemID="{2108D1F5-1699-4DBB-A861-1B3C53A8B963}">
+  <ds:schemaRefs>
+    <ds:schemaRef ds:uri="http://schemas.microsoft.com/sharepoint/v3/contenttype/forms"/>
+  </ds:schemaRefs>
+</ds:datastoreItem>
 </file>
 
-<file path=customXml/itemProps1.xml><?xml version="1.0" encoding="utf-8"?>
+<file path=customXml/itemProps2.xml><?xml version="1.0" encoding="utf-8"?>
 <ds:datastoreItem xmlns:ds="http://schemas.openxmlformats.org/officeDocument/2006/customXml" ds:itemID="{46E9544C-F0C4-4AC6-ADC5-0F92503C1A40}">
   <ds:schemaRefs>
     <ds:schemaRef ds:uri="http://schemas.microsoft.com/office/2006/metadata/contentType"/>
@@ -8018,27 +7912,19 @@
 </ds:datastoreItem>
 </file>
 
-<file path=customXml/itemProps2.xml><?xml version="1.0" encoding="utf-8"?>
-<ds:datastoreItem xmlns:ds="http://schemas.openxmlformats.org/officeDocument/2006/customXml" ds:itemID="{2108D1F5-1699-4DBB-A861-1B3C53A8B963}">
+<file path=customXml/itemProps3.xml><?xml version="1.0" encoding="utf-8"?>
+<ds:datastoreItem xmlns:ds="http://schemas.openxmlformats.org/officeDocument/2006/customXml" ds:itemID="{400AE34B-4A81-4D2E-9B20-531944EDD1D6}">
   <ds:schemaRefs>
-    <ds:schemaRef ds:uri="http://schemas.microsoft.com/sharepoint/v3/contenttype/forms"/>
+    <ds:schemaRef ds:uri="http://schemas.openxmlformats.org/officeDocument/2006/bibliography"/>
   </ds:schemaRefs>
 </ds:datastoreItem>
 </file>
 
-<file path=customXml/itemProps3.xml><?xml version="1.0" encoding="utf-8"?>
+<file path=customXml/itemProps4.xml><?xml version="1.0" encoding="utf-8"?>
 <ds:datastoreItem xmlns:ds="http://schemas.openxmlformats.org/officeDocument/2006/customXml" ds:itemID="{682A720C-B119-4B72-AA22-281E1CA73640}">
   <ds:schemaRefs>
     <ds:schemaRef ds:uri="http://schemas.microsoft.com/office/2006/metadata/properties"/>
     <ds:schemaRef ds:uri="http://schemas.microsoft.com/office/infopath/2007/PartnerControls"/>
   </ds:schemaRefs>
 </ds:datastoreItem>
-</file>
-
-<file path=customXml/itemProps4.xml><?xml version="1.0" encoding="utf-8"?>
-<ds:datastoreItem xmlns:ds="http://schemas.openxmlformats.org/officeDocument/2006/customXml" ds:itemID="{400AE34B-4A81-4D2E-9B20-531944EDD1D6}">
-  <ds:schemaRefs>
-    <ds:schemaRef ds:uri="http://schemas.openxmlformats.org/officeDocument/2006/bibliography"/>
-  </ds:schemaRefs>
-</ds:datastoreItem>
 </file>
</xml_diff>

<commit_message>
feat: contractor -> project-based contractor
</commit_message>
<xml_diff>
--- a/CV_mahmut_baran_turkmen.docx
+++ b/CV_mahmut_baran_turkmen.docx
@@ -502,7 +502,23 @@
           <w:sz w:val="20"/>
           <w:szCs w:val="20"/>
         </w:rPr>
-        <w:t xml:space="preserve">Led the development and release of the design system using Storybook and GitHub Actions to align design needs and development resources across 3+ </w:t>
+        <w:t xml:space="preserve">Led the development and release of the design system using Storybook and GitHub Actions to align design needs and development resources across </w:t>
+      </w:r>
+      <w:r>
+        <w:rPr>
+          <w:rFonts w:asciiTheme="majorHAnsi" w:hAnsiTheme="majorHAnsi" w:cstheme="majorHAnsi"/>
+          <w:sz w:val="20"/>
+          <w:szCs w:val="20"/>
+        </w:rPr>
+        <w:t>4</w:t>
+      </w:r>
+      <w:r>
+        <w:rPr>
+          <w:rFonts w:asciiTheme="majorHAnsi" w:hAnsiTheme="majorHAnsi" w:cstheme="majorHAnsi"/>
+          <w:sz w:val="20"/>
+          <w:szCs w:val="20"/>
+        </w:rPr>
+        <w:t xml:space="preserve">+ </w:t>
       </w:r>
       <w:proofErr w:type="gramStart"/>
       <w:r>
@@ -741,7 +757,7 @@
           <w:sz w:val="20"/>
           <w:szCs w:val="20"/>
         </w:rPr>
-        <w:t>Contractor</w:t>
+        <w:t>Project-based c</w:t>
       </w:r>
       <w:r>
         <w:rPr>
@@ -751,19 +767,17 @@
           <w:sz w:val="20"/>
           <w:szCs w:val="20"/>
         </w:rPr>
-        <w:t>)</w:t>
-      </w:r>
-      <w:r>
-        <w:rPr>
-          <w:rFonts w:cstheme="minorHAnsi"/>
-          <w:b/>
-          <w:bCs/>
+        <w:t>ontractor</w:t>
+      </w:r>
+      <w:r>
+        <w:rPr>
+          <w:rFonts w:cstheme="minorHAnsi"/>
           <w:i/>
           <w:iCs/>
-          <w:sz w:val="21"/>
-          <w:szCs w:val="21"/>
-        </w:rPr>
-        <w:tab/>
+          <w:sz w:val="20"/>
+          <w:szCs w:val="20"/>
+        </w:rPr>
+        <w:t>)</w:t>
       </w:r>
       <w:r>
         <w:rPr>
@@ -1477,29 +1491,7 @@
             <w:sz w:val="16"/>
             <w:szCs w:val="16"/>
           </w:rPr>
-          <w:t>pap</w:t>
-        </w:r>
-        <w:r>
-          <w:rPr>
-            <w:rStyle w:val="Hyperlink"/>
-            <w:rFonts w:cstheme="minorHAnsi"/>
-            <w:b/>
-            <w:bCs/>
-            <w:sz w:val="16"/>
-            <w:szCs w:val="16"/>
-          </w:rPr>
-          <w:t>e</w:t>
-        </w:r>
-        <w:r>
-          <w:rPr>
-            <w:rStyle w:val="Hyperlink"/>
-            <w:rFonts w:cstheme="minorHAnsi"/>
-            <w:b/>
-            <w:bCs/>
-            <w:sz w:val="16"/>
-            <w:szCs w:val="16"/>
-          </w:rPr>
-          <w:t>r</w:t>
+          <w:t>paper</w:t>
         </w:r>
         <w:r>
           <w:rPr>
@@ -1608,29 +1600,7 @@
             <w:sz w:val="16"/>
             <w:szCs w:val="16"/>
           </w:rPr>
-          <w:t>proje</w:t>
-        </w:r>
-        <w:r>
-          <w:rPr>
-            <w:rStyle w:val="Hyperlink"/>
-            <w:rFonts w:cstheme="minorHAnsi"/>
-            <w:b/>
-            <w:bCs/>
-            <w:sz w:val="16"/>
-            <w:szCs w:val="16"/>
-          </w:rPr>
-          <w:t>c</w:t>
-        </w:r>
-        <w:r>
-          <w:rPr>
-            <w:rStyle w:val="Hyperlink"/>
-            <w:rFonts w:cstheme="minorHAnsi"/>
-            <w:b/>
-            <w:bCs/>
-            <w:sz w:val="16"/>
-            <w:szCs w:val="16"/>
-          </w:rPr>
-          <w:t>t</w:t>
+          <w:t>project</w:t>
         </w:r>
         <w:r>
           <w:rPr>
@@ -7650,15 +7620,6 @@
 </file>
 
 <file path=customXml/item1.xml><?xml version="1.0" encoding="utf-8"?>
-<?mso-contentType ?>
-<FormTemplates xmlns="http://schemas.microsoft.com/sharepoint/v3/contenttype/forms">
-  <Display>DocumentLibraryForm</Display>
-  <Edit>DocumentLibraryForm</Edit>
-  <New>DocumentLibraryForm</New>
-</FormTemplates>
-</file>
-
-<file path=customXml/item2.xml><?xml version="1.0" encoding="utf-8"?>
 <ct:contentTypeSchema xmlns:ct="http://schemas.microsoft.com/office/2006/metadata/contentType" xmlns:ma="http://schemas.microsoft.com/office/2006/metadata/properties/metaAttributes" ct:_="" ma:_="" ma:contentTypeName="Document" ma:contentTypeID="0x01010006F0DE34E5FD6C4FBE1062F4061A8E04" ma:contentTypeVersion="12" ma:contentTypeDescription="Create a new document." ma:contentTypeScope="" ma:versionID="fc6be963eec79975c8b1041877b9c335">
   <xsd:schema xmlns:xsd="http://www.w3.org/2001/XMLSchema" xmlns:xs="http://www.w3.org/2001/XMLSchema" xmlns:p="http://schemas.microsoft.com/office/2006/metadata/properties" xmlns:ns3="d7ed7fb2-386c-44e2-bd77-d8072fce55f0" xmlns:ns4="d7871dc0-a0ab-49c2-a764-b8e737a447b1" targetNamespace="http://schemas.microsoft.com/office/2006/metadata/properties" ma:root="true" ma:fieldsID="cc8fb350161800212299686b2b315639" ns3:_="" ns4:_="">
     <xsd:import namespace="d7ed7fb2-386c-44e2-bd77-d8072fce55f0"/>
@@ -7875,25 +7836,26 @@
 </ct:contentTypeSchema>
 </file>
 
-<file path=customXml/item3.xml><?xml version="1.0" encoding="utf-8"?>
-<b:Sources xmlns:b="http://schemas.openxmlformats.org/officeDocument/2006/bibliography" xmlns="http://schemas.openxmlformats.org/officeDocument/2006/bibliography" SelectedStyle="\APASixthEditionOfficeOnline.xsl" StyleName="APA" Version="6"/>
+<file path=customXml/item2.xml><?xml version="1.0" encoding="utf-8"?>
+<?mso-contentType ?>
+<FormTemplates xmlns="http://schemas.microsoft.com/sharepoint/v3/contenttype/forms">
+  <Display>DocumentLibraryForm</Display>
+  <Edit>DocumentLibraryForm</Edit>
+  <New>DocumentLibraryForm</New>
+</FormTemplates>
 </file>
 
-<file path=customXml/item4.xml><?xml version="1.0" encoding="utf-8"?>
+<file path=customXml/item3.xml><?xml version="1.0" encoding="utf-8"?>
 <p:properties xmlns:p="http://schemas.microsoft.com/office/2006/metadata/properties" xmlns:xsi="http://www.w3.org/2001/XMLSchema-instance" xmlns:pc="http://schemas.microsoft.com/office/infopath/2007/PartnerControls">
   <documentManagement/>
 </p:properties>
 </file>
 
-<file path=customXml/itemProps1.xml><?xml version="1.0" encoding="utf-8"?>
-<ds:datastoreItem xmlns:ds="http://schemas.openxmlformats.org/officeDocument/2006/customXml" ds:itemID="{2108D1F5-1699-4DBB-A861-1B3C53A8B963}">
-  <ds:schemaRefs>
-    <ds:schemaRef ds:uri="http://schemas.microsoft.com/sharepoint/v3/contenttype/forms"/>
-  </ds:schemaRefs>
-</ds:datastoreItem>
+<file path=customXml/item4.xml><?xml version="1.0" encoding="utf-8"?>
+<b:Sources xmlns:b="http://schemas.openxmlformats.org/officeDocument/2006/bibliography" xmlns="http://schemas.openxmlformats.org/officeDocument/2006/bibliography" SelectedStyle="\APASixthEditionOfficeOnline.xsl" StyleName="APA" Version="6"/>
 </file>
 
-<file path=customXml/itemProps2.xml><?xml version="1.0" encoding="utf-8"?>
+<file path=customXml/itemProps1.xml><?xml version="1.0" encoding="utf-8"?>
 <ds:datastoreItem xmlns:ds="http://schemas.openxmlformats.org/officeDocument/2006/customXml" ds:itemID="{46E9544C-F0C4-4AC6-ADC5-0F92503C1A40}">
   <ds:schemaRefs>
     <ds:schemaRef ds:uri="http://schemas.microsoft.com/office/2006/metadata/contentType"/>
@@ -7912,19 +7874,27 @@
 </ds:datastoreItem>
 </file>
 
-<file path=customXml/itemProps3.xml><?xml version="1.0" encoding="utf-8"?>
-<ds:datastoreItem xmlns:ds="http://schemas.openxmlformats.org/officeDocument/2006/customXml" ds:itemID="{400AE34B-4A81-4D2E-9B20-531944EDD1D6}">
+<file path=customXml/itemProps2.xml><?xml version="1.0" encoding="utf-8"?>
+<ds:datastoreItem xmlns:ds="http://schemas.openxmlformats.org/officeDocument/2006/customXml" ds:itemID="{2108D1F5-1699-4DBB-A861-1B3C53A8B963}">
   <ds:schemaRefs>
-    <ds:schemaRef ds:uri="http://schemas.openxmlformats.org/officeDocument/2006/bibliography"/>
+    <ds:schemaRef ds:uri="http://schemas.microsoft.com/sharepoint/v3/contenttype/forms"/>
   </ds:schemaRefs>
 </ds:datastoreItem>
 </file>
 
-<file path=customXml/itemProps4.xml><?xml version="1.0" encoding="utf-8"?>
+<file path=customXml/itemProps3.xml><?xml version="1.0" encoding="utf-8"?>
 <ds:datastoreItem xmlns:ds="http://schemas.openxmlformats.org/officeDocument/2006/customXml" ds:itemID="{682A720C-B119-4B72-AA22-281E1CA73640}">
   <ds:schemaRefs>
     <ds:schemaRef ds:uri="http://schemas.microsoft.com/office/2006/metadata/properties"/>
     <ds:schemaRef ds:uri="http://schemas.microsoft.com/office/infopath/2007/PartnerControls"/>
   </ds:schemaRefs>
 </ds:datastoreItem>
+</file>
+
+<file path=customXml/itemProps4.xml><?xml version="1.0" encoding="utf-8"?>
+<ds:datastoreItem xmlns:ds="http://schemas.openxmlformats.org/officeDocument/2006/customXml" ds:itemID="{400AE34B-4A81-4D2E-9B20-531944EDD1D6}">
+  <ds:schemaRefs>
+    <ds:schemaRef ds:uri="http://schemas.openxmlformats.org/officeDocument/2006/bibliography"/>
+  </ds:schemaRefs>
+</ds:datastoreItem>
 </file>
</xml_diff>

<commit_message>
fix: replace CLOB with Order Book
</commit_message>
<xml_diff>
--- a/CV_mahmut_baran_turkmen.docx
+++ b/CV_mahmut_baran_turkmen.docx
@@ -63,166 +63,18 @@
           <w:docGrid w:linePitch="360"/>
         </w:sectPr>
       </w:pPr>
-      <w:r>
-        <w:rPr>
-          <w:rStyle w:val="Heading3Char"/>
-          <w:color w:val="0432FF"/>
-          <w:sz w:val="20"/>
-          <w:szCs w:val="20"/>
-          <w:u w:val="single"/>
-        </w:rPr>
-        <w:fldChar w:fldCharType="begin"/>
-      </w:r>
-      <w:r>
-        <w:rPr>
-          <w:rStyle w:val="Heading3Char"/>
-          <w:color w:val="0432FF"/>
-          <w:sz w:val="20"/>
-          <w:szCs w:val="20"/>
-          <w:u w:val="single"/>
-        </w:rPr>
-        <w:instrText>HYPERLINK "mailto:</w:instrText>
-      </w:r>
-      <w:r>
-        <w:rPr>
-          <w:rStyle w:val="Heading3Char"/>
-          <w:color w:val="0432FF"/>
-          <w:sz w:val="20"/>
-          <w:szCs w:val="20"/>
-          <w:u w:val="single"/>
-        </w:rPr>
-        <w:instrText>(</w:instrText>
-      </w:r>
-      <w:r>
-        <w:rPr>
-          <w:rStyle w:val="Heading3Char"/>
-          <w:color w:val="0432FF"/>
-          <w:sz w:val="20"/>
-          <w:szCs w:val="20"/>
-          <w:u w:val="single"/>
-        </w:rPr>
-        <w:instrText>MahmutBaranTurkmen@gmail.com</w:instrText>
-      </w:r>
-      <w:r>
-        <w:rPr>
-          <w:rStyle w:val="Heading3Char"/>
-          <w:color w:val="0432FF"/>
-          <w:sz w:val="20"/>
-          <w:szCs w:val="20"/>
-          <w:u w:val="single"/>
-        </w:rPr>
-        <w:instrText>project)</w:instrText>
-      </w:r>
-      <w:r>
-        <w:rPr>
-          <w:rStyle w:val="Heading3Char"/>
-          <w:color w:val="0432FF"/>
-          <w:sz w:val="20"/>
-          <w:szCs w:val="20"/>
-          <w:u w:val="single"/>
-        </w:rPr>
-        <w:instrText>"</w:instrText>
-      </w:r>
-      <w:r>
-        <w:rPr>
-          <w:rStyle w:val="Heading3Char"/>
-          <w:color w:val="0432FF"/>
-          <w:sz w:val="20"/>
-          <w:szCs w:val="20"/>
-          <w:u w:val="single"/>
-        </w:rPr>
-        <w:fldChar w:fldCharType="separate"/>
-      </w:r>
-      <w:r>
-        <w:rPr>
-          <w:rStyle w:val="Heading3Char"/>
-          <w:color w:val="0432FF"/>
-          <w:sz w:val="20"/>
-          <w:szCs w:val="20"/>
-          <w:u w:val="single"/>
-        </w:rPr>
-        <w:t>Mahm</w:t>
-      </w:r>
-      <w:r>
-        <w:rPr>
-          <w:rStyle w:val="Heading3Char"/>
-          <w:color w:val="0432FF"/>
-          <w:sz w:val="20"/>
-          <w:szCs w:val="20"/>
-          <w:u w:val="single"/>
-        </w:rPr>
-        <w:t>u</w:t>
-      </w:r>
-      <w:r>
-        <w:rPr>
-          <w:rStyle w:val="Heading3Char"/>
-          <w:color w:val="0432FF"/>
-          <w:sz w:val="20"/>
-          <w:szCs w:val="20"/>
-          <w:u w:val="single"/>
-        </w:rPr>
-        <w:t>tBaranTurkme</w:t>
-      </w:r>
-      <w:r>
-        <w:rPr>
-          <w:rStyle w:val="Heading3Char"/>
-          <w:color w:val="0432FF"/>
-          <w:sz w:val="20"/>
-          <w:szCs w:val="20"/>
-          <w:u w:val="single"/>
-        </w:rPr>
-        <w:t>n</w:t>
-      </w:r>
-      <w:r>
-        <w:rPr>
-          <w:rStyle w:val="Heading3Char"/>
-          <w:color w:val="0432FF"/>
-          <w:sz w:val="20"/>
-          <w:szCs w:val="20"/>
-          <w:u w:val="single"/>
-        </w:rPr>
-        <w:t>@</w:t>
-      </w:r>
-      <w:r>
-        <w:rPr>
-          <w:rStyle w:val="Heading3Char"/>
-          <w:color w:val="0432FF"/>
-          <w:sz w:val="20"/>
-          <w:szCs w:val="20"/>
-          <w:u w:val="single"/>
-        </w:rPr>
-        <w:t>gmail.</w:t>
-      </w:r>
-      <w:r>
-        <w:rPr>
-          <w:rStyle w:val="Heading3Char"/>
-          <w:color w:val="0432FF"/>
-          <w:sz w:val="20"/>
-          <w:szCs w:val="20"/>
-          <w:u w:val="single"/>
-        </w:rPr>
-        <w:t>c</w:t>
-      </w:r>
-      <w:r>
-        <w:rPr>
-          <w:rStyle w:val="Heading3Char"/>
-          <w:color w:val="0432FF"/>
-          <w:sz w:val="20"/>
-          <w:szCs w:val="20"/>
-          <w:u w:val="single"/>
-        </w:rPr>
-        <w:t>om</w:t>
-      </w:r>
-      <w:r>
-        <w:rPr>
-          <w:rStyle w:val="Heading3Char"/>
-          <w:color w:val="0432FF"/>
-          <w:sz w:val="20"/>
-          <w:szCs w:val="20"/>
-          <w:u w:val="single"/>
-        </w:rPr>
-        <w:fldChar w:fldCharType="end"/>
-      </w:r>
+      <w:hyperlink r:id="rId14" w:history="1">
+        <w:r>
+          <w:rPr>
+            <w:rStyle w:val="Heading3Char"/>
+            <w:color w:val="0432FF"/>
+            <w:sz w:val="20"/>
+            <w:szCs w:val="20"/>
+            <w:u w:val="single"/>
+          </w:rPr>
+          <w:t>MahmutBaranTurkmen@gmail.com</w:t>
+        </w:r>
+      </w:hyperlink>
       <w:r>
         <w:rPr>
           <w:rFonts w:asciiTheme="majorHAnsi" w:hAnsiTheme="majorHAnsi" w:cstheme="majorHAnsi"/>
@@ -232,7 +84,7 @@
         </w:rPr>
         <w:t xml:space="preserve"> | </w:t>
       </w:r>
-      <w:hyperlink r:id="rId14" w:history="1">
+      <w:hyperlink r:id="rId15" w:history="1">
         <w:r>
           <w:rPr>
             <w:rFonts w:asciiTheme="majorHAnsi" w:hAnsiTheme="majorHAnsi" w:cstheme="majorHAnsi"/>
@@ -241,67 +93,7 @@
             <w:szCs w:val="20"/>
             <w:u w:val="single"/>
           </w:rPr>
-          <w:t>link</w:t>
-        </w:r>
-        <w:r>
-          <w:rPr>
-            <w:rFonts w:asciiTheme="majorHAnsi" w:hAnsiTheme="majorHAnsi" w:cstheme="majorHAnsi"/>
-            <w:color w:val="0432FF"/>
-            <w:sz w:val="20"/>
-            <w:szCs w:val="20"/>
-            <w:u w:val="single"/>
-          </w:rPr>
-          <w:t>e</w:t>
-        </w:r>
-        <w:r>
-          <w:rPr>
-            <w:rFonts w:asciiTheme="majorHAnsi" w:hAnsiTheme="majorHAnsi" w:cstheme="majorHAnsi"/>
-            <w:color w:val="0432FF"/>
-            <w:sz w:val="20"/>
-            <w:szCs w:val="20"/>
-            <w:u w:val="single"/>
-          </w:rPr>
-          <w:t>din</w:t>
-        </w:r>
-        <w:r>
-          <w:rPr>
-            <w:rFonts w:asciiTheme="majorHAnsi" w:hAnsiTheme="majorHAnsi" w:cstheme="majorHAnsi"/>
-            <w:color w:val="0432FF"/>
-            <w:sz w:val="20"/>
-            <w:szCs w:val="20"/>
-            <w:u w:val="single"/>
-          </w:rPr>
-          <w:t>.</w:t>
-        </w:r>
-        <w:r>
-          <w:rPr>
-            <w:rFonts w:asciiTheme="majorHAnsi" w:hAnsiTheme="majorHAnsi" w:cstheme="majorHAnsi"/>
-            <w:color w:val="0432FF"/>
-            <w:sz w:val="20"/>
-            <w:szCs w:val="20"/>
-            <w:u w:val="single"/>
-          </w:rPr>
-          <w:t>com/</w:t>
-        </w:r>
-        <w:r>
-          <w:rPr>
-            <w:rFonts w:asciiTheme="majorHAnsi" w:hAnsiTheme="majorHAnsi" w:cstheme="majorHAnsi"/>
-            <w:color w:val="0432FF"/>
-            <w:sz w:val="20"/>
-            <w:szCs w:val="20"/>
-            <w:u w:val="single"/>
-          </w:rPr>
-          <w:t>i</w:t>
-        </w:r>
-        <w:r>
-          <w:rPr>
-            <w:rFonts w:asciiTheme="majorHAnsi" w:hAnsiTheme="majorHAnsi" w:cstheme="majorHAnsi"/>
-            <w:color w:val="0432FF"/>
-            <w:sz w:val="20"/>
-            <w:szCs w:val="20"/>
-            <w:u w:val="single"/>
-          </w:rPr>
-          <w:t>n/</w:t>
+          <w:t>linkedin.com/in/</w:t>
         </w:r>
         <w:proofErr w:type="spellStart"/>
         <w:r>
@@ -312,8 +104,20 @@
             <w:szCs w:val="20"/>
             <w:u w:val="single"/>
           </w:rPr>
-          <w:t>mahmut-bar</w:t>
+          <w:t>mahmut-baran-turkmen</w:t>
         </w:r>
+        <w:proofErr w:type="spellEnd"/>
+      </w:hyperlink>
+      <w:r>
+        <w:rPr>
+          <w:rFonts w:asciiTheme="majorHAnsi" w:hAnsiTheme="majorHAnsi" w:cstheme="majorHAnsi"/>
+          <w:color w:val="000000" w:themeColor="text1"/>
+          <w:sz w:val="20"/>
+          <w:szCs w:val="20"/>
+        </w:rPr>
+        <w:t xml:space="preserve"> | </w:t>
+      </w:r>
+      <w:hyperlink r:id="rId16" w:history="1">
         <w:r>
           <w:rPr>
             <w:rFonts w:asciiTheme="majorHAnsi" w:hAnsiTheme="majorHAnsi" w:cstheme="majorHAnsi"/>
@@ -322,89 +126,7 @@
             <w:szCs w:val="20"/>
             <w:u w:val="single"/>
           </w:rPr>
-          <w:t>a</w:t>
-        </w:r>
-        <w:r>
-          <w:rPr>
-            <w:rFonts w:asciiTheme="majorHAnsi" w:hAnsiTheme="majorHAnsi" w:cstheme="majorHAnsi"/>
-            <w:color w:val="0432FF"/>
-            <w:sz w:val="20"/>
-            <w:szCs w:val="20"/>
-            <w:u w:val="single"/>
-          </w:rPr>
-          <w:t>n-</w:t>
-        </w:r>
-        <w:r>
-          <w:rPr>
-            <w:rFonts w:asciiTheme="majorHAnsi" w:hAnsiTheme="majorHAnsi" w:cstheme="majorHAnsi"/>
-            <w:color w:val="0432FF"/>
-            <w:sz w:val="20"/>
-            <w:szCs w:val="20"/>
-            <w:u w:val="single"/>
-          </w:rPr>
-          <w:t>t</w:t>
-        </w:r>
-        <w:r>
-          <w:rPr>
-            <w:rFonts w:asciiTheme="majorHAnsi" w:hAnsiTheme="majorHAnsi" w:cstheme="majorHAnsi"/>
-            <w:color w:val="0432FF"/>
-            <w:sz w:val="20"/>
-            <w:szCs w:val="20"/>
-            <w:u w:val="single"/>
-          </w:rPr>
-          <w:t>urkmen</w:t>
-        </w:r>
-        <w:proofErr w:type="spellEnd"/>
-      </w:hyperlink>
-      <w:r>
-        <w:rPr>
-          <w:rFonts w:asciiTheme="majorHAnsi" w:hAnsiTheme="majorHAnsi" w:cstheme="majorHAnsi"/>
-          <w:color w:val="000000" w:themeColor="text1"/>
-          <w:sz w:val="20"/>
-          <w:szCs w:val="20"/>
-        </w:rPr>
-        <w:t xml:space="preserve"> | </w:t>
-      </w:r>
-      <w:hyperlink r:id="rId15" w:history="1">
-        <w:r>
-          <w:rPr>
-            <w:rFonts w:asciiTheme="majorHAnsi" w:hAnsiTheme="majorHAnsi" w:cstheme="majorHAnsi"/>
-            <w:color w:val="0432FF"/>
-            <w:sz w:val="20"/>
-            <w:szCs w:val="20"/>
-            <w:u w:val="single"/>
-          </w:rPr>
-          <w:t>github.</w:t>
-        </w:r>
-        <w:r>
-          <w:rPr>
-            <w:rFonts w:asciiTheme="majorHAnsi" w:hAnsiTheme="majorHAnsi" w:cstheme="majorHAnsi"/>
-            <w:color w:val="0432FF"/>
-            <w:sz w:val="20"/>
-            <w:szCs w:val="20"/>
-            <w:u w:val="single"/>
-          </w:rPr>
-          <w:t>c</w:t>
-        </w:r>
-        <w:r>
-          <w:rPr>
-            <w:rFonts w:asciiTheme="majorHAnsi" w:hAnsiTheme="majorHAnsi" w:cstheme="majorHAnsi"/>
-            <w:color w:val="0432FF"/>
-            <w:sz w:val="20"/>
-            <w:szCs w:val="20"/>
-            <w:u w:val="single"/>
-          </w:rPr>
-          <w:t>om</w:t>
-        </w:r>
-        <w:r>
-          <w:rPr>
-            <w:rFonts w:asciiTheme="majorHAnsi" w:hAnsiTheme="majorHAnsi" w:cstheme="majorHAnsi"/>
-            <w:color w:val="0432FF"/>
-            <w:sz w:val="20"/>
-            <w:szCs w:val="20"/>
-            <w:u w:val="single"/>
-          </w:rPr>
-          <w:t>/</w:t>
+          <w:t>github.com/</w:t>
         </w:r>
         <w:proofErr w:type="spellStart"/>
         <w:r>
@@ -415,27 +137,7 @@
             <w:szCs w:val="20"/>
             <w:u w:val="single"/>
           </w:rPr>
-          <w:t>cj</w:t>
-        </w:r>
-        <w:r>
-          <w:rPr>
-            <w:rFonts w:asciiTheme="majorHAnsi" w:hAnsiTheme="majorHAnsi" w:cstheme="majorHAnsi"/>
-            <w:color w:val="0432FF"/>
-            <w:sz w:val="20"/>
-            <w:szCs w:val="20"/>
-            <w:u w:val="single"/>
-          </w:rPr>
-          <w:t>x</w:t>
-        </w:r>
-        <w:r>
-          <w:rPr>
-            <w:rFonts w:asciiTheme="majorHAnsi" w:hAnsiTheme="majorHAnsi" w:cstheme="majorHAnsi"/>
-            <w:color w:val="0432FF"/>
-            <w:sz w:val="20"/>
-            <w:szCs w:val="20"/>
-            <w:u w:val="single"/>
-          </w:rPr>
-          <w:t>e</w:t>
+          <w:t>cjxe</w:t>
         </w:r>
         <w:proofErr w:type="spellEnd"/>
       </w:hyperlink>
@@ -483,7 +185,7 @@
     </w:p>
     <w:p>
       <w:pPr>
-        <w:pStyle w:val="header0"/>
+        <w:pStyle w:val="Header1"/>
         <w:spacing w:before="320"/>
       </w:pPr>
       <w:bookmarkStart w:id="0" w:name="OLE_LINK24"/>
@@ -511,12 +213,6 @@
         <w:gridCol w:w="5370"/>
       </w:tblGrid>
       <w:tr>
-        <w:tblPrEx>
-          <w:tblCellMar>
-            <w:top w:w="0" w:type="dxa"/>
-            <w:bottom w:w="0" w:type="dxa"/>
-          </w:tblCellMar>
-        </w:tblPrEx>
         <w:trPr>
           <w:trHeight w:val="283"/>
         </w:trPr>
@@ -776,15 +472,7 @@
           <w:sz w:val="20"/>
           <w:szCs w:val="20"/>
         </w:rPr>
-        <w:t xml:space="preserve"> to standardise UI components across</w:t>
-      </w:r>
-      <w:r>
-        <w:rPr>
-          <w:rFonts w:asciiTheme="majorHAnsi" w:hAnsiTheme="majorHAnsi" w:cstheme="majorHAnsi"/>
-          <w:sz w:val="20"/>
-          <w:szCs w:val="20"/>
-        </w:rPr>
-        <w:t xml:space="preserve"> 4 teams</w:t>
+        <w:t xml:space="preserve"> to standardise UI components across 4 teams</w:t>
       </w:r>
       <w:r>
         <w:rPr>
@@ -1000,7 +688,6 @@
         </w:rPr>
         <w:t xml:space="preserve">by fixing race conditions in Redux state and network requests with </w:t>
       </w:r>
-      <w:proofErr w:type="spellStart"/>
       <w:proofErr w:type="gramStart"/>
       <w:r>
         <w:rPr>
@@ -1027,7 +714,6 @@
           <w:szCs w:val="20"/>
         </w:rPr>
       </w:pPr>
-      <w:proofErr w:type="spellEnd"/>
       <w:r>
         <w:rPr>
           <w:rFonts w:asciiTheme="majorHAnsi" w:hAnsiTheme="majorHAnsi" w:cstheme="majorHAnsi"/>
@@ -1168,12 +854,6 @@
         <w:gridCol w:w="5225"/>
       </w:tblGrid>
       <w:tr>
-        <w:tblPrEx>
-          <w:tblCellMar>
-            <w:top w:w="0" w:type="dxa"/>
-            <w:bottom w:w="0" w:type="dxa"/>
-          </w:tblCellMar>
-        </w:tblPrEx>
         <w:trPr>
           <w:trHeight w:val="283"/>
         </w:trPr>
@@ -1952,7 +1632,7 @@
     </w:p>
     <w:p>
       <w:pPr>
-        <w:pStyle w:val="header0"/>
+        <w:pStyle w:val="Header1"/>
         <w:spacing w:before="320"/>
       </w:pPr>
       <w:bookmarkStart w:id="13" w:name="OLE_LINK30"/>
@@ -1985,12 +1665,6 @@
         <w:gridCol w:w="5225"/>
       </w:tblGrid>
       <w:tr>
-        <w:tblPrEx>
-          <w:tblCellMar>
-            <w:top w:w="0" w:type="dxa"/>
-            <w:bottom w:w="0" w:type="dxa"/>
-          </w:tblCellMar>
-        </w:tblPrEx>
         <w:trPr>
           <w:trHeight w:val="283"/>
         </w:trPr>
@@ -2034,7 +1708,7 @@
               </w:rPr>
               <w:t xml:space="preserve"> Co. </w:t>
             </w:r>
-            <w:hyperlink r:id="rId16" w:history="1">
+            <w:hyperlink r:id="rId17" w:history="1">
               <w:r>
                 <w:rPr>
                   <w:rStyle w:val="Heading2Char"/>
@@ -2046,72 +1720,7 @@
                   <w:szCs w:val="16"/>
                   <w:u w:val="single"/>
                 </w:rPr>
-                <w:t>(pro</w:t>
-              </w:r>
-              <w:r>
-                <w:rPr>
-                  <w:rStyle w:val="Heading2Char"/>
-                  <w:rFonts w:asciiTheme="minorHAnsi" w:hAnsiTheme="minorHAnsi" w:cstheme="minorHAnsi"/>
-                  <w:b/>
-                  <w:bCs/>
-                  <w:color w:val="0432FF"/>
-                  <w:sz w:val="16"/>
-                  <w:szCs w:val="16"/>
-                  <w:u w:val="single"/>
-                </w:rPr>
-                <w:t>j</w:t>
-              </w:r>
-              <w:r>
-                <w:rPr>
-                  <w:rStyle w:val="Heading2Char"/>
-                  <w:rFonts w:asciiTheme="minorHAnsi" w:hAnsiTheme="minorHAnsi" w:cstheme="minorHAnsi"/>
-                  <w:b/>
-                  <w:bCs/>
-                  <w:color w:val="0432FF"/>
-                  <w:sz w:val="16"/>
-                  <w:szCs w:val="16"/>
-                  <w:u w:val="single"/>
-                </w:rPr>
-                <w:t>e</w:t>
-              </w:r>
-              <w:r>
-                <w:rPr>
-                  <w:rStyle w:val="Heading2Char"/>
-                  <w:rFonts w:asciiTheme="minorHAnsi" w:hAnsiTheme="minorHAnsi" w:cstheme="minorHAnsi"/>
-                  <w:b/>
-                  <w:bCs/>
-                  <w:color w:val="0432FF"/>
-                  <w:sz w:val="16"/>
-                  <w:szCs w:val="16"/>
-                  <w:u w:val="single"/>
-                </w:rPr>
-                <w:t>c</w:t>
-              </w:r>
-              <w:r>
-                <w:rPr>
-                  <w:rStyle w:val="Heading2Char"/>
-                  <w:rFonts w:asciiTheme="minorHAnsi" w:hAnsiTheme="minorHAnsi" w:cstheme="minorHAnsi"/>
-                  <w:b/>
-                  <w:bCs/>
-                  <w:color w:val="0432FF"/>
-                  <w:sz w:val="16"/>
-                  <w:szCs w:val="16"/>
-                  <w:u w:val="single"/>
-                </w:rPr>
-                <w:t>t</w:t>
-              </w:r>
-              <w:r>
-                <w:rPr>
-                  <w:rStyle w:val="Heading2Char"/>
-                  <w:rFonts w:asciiTheme="minorHAnsi" w:hAnsiTheme="minorHAnsi" w:cstheme="minorHAnsi"/>
-                  <w:b/>
-                  <w:bCs/>
-                  <w:color w:val="0432FF"/>
-                  <w:sz w:val="16"/>
-                  <w:szCs w:val="16"/>
-                  <w:u w:val="single"/>
-                </w:rPr>
-                <w:t>)</w:t>
+                <w:t>(project)</w:t>
               </w:r>
             </w:hyperlink>
           </w:p>
@@ -2180,14 +1789,7 @@
                 <w:b/>
                 <w:bCs/>
               </w:rPr>
-              <w:t>P</w:t>
-            </w:r>
-            <w:r>
-              <w:rPr>
-                <w:b/>
-                <w:bCs/>
-              </w:rPr>
-              <w:t>resent</w:t>
+              <w:t>Present</w:t>
             </w:r>
           </w:p>
         </w:tc>
@@ -2224,23 +1826,7 @@
           <w:sz w:val="20"/>
           <w:szCs w:val="20"/>
         </w:rPr>
-        <w:t xml:space="preserve"> a</w:t>
-      </w:r>
-      <w:r>
-        <w:rPr>
-          <w:rFonts w:asciiTheme="majorHAnsi" w:hAnsiTheme="majorHAnsi" w:cstheme="majorHAnsi"/>
-          <w:sz w:val="20"/>
-          <w:szCs w:val="20"/>
-        </w:rPr>
-        <w:t xml:space="preserve"> full stack</w:t>
-      </w:r>
-      <w:r>
-        <w:rPr>
-          <w:rFonts w:asciiTheme="majorHAnsi" w:hAnsiTheme="majorHAnsi" w:cstheme="majorHAnsi"/>
-          <w:sz w:val="20"/>
-          <w:szCs w:val="20"/>
-        </w:rPr>
-        <w:t xml:space="preserve"> web </w:t>
+        <w:t xml:space="preserve"> a full stack web </w:t>
       </w:r>
       <w:r>
         <w:rPr>
@@ -2280,15 +1866,7 @@
           <w:sz w:val="20"/>
           <w:szCs w:val="20"/>
         </w:rPr>
-        <w:t xml:space="preserve"> 10+</w:t>
-      </w:r>
-      <w:r>
-        <w:rPr>
-          <w:rFonts w:asciiTheme="majorHAnsi" w:hAnsiTheme="majorHAnsi" w:cstheme="majorHAnsi"/>
-          <w:sz w:val="20"/>
-          <w:szCs w:val="20"/>
-        </w:rPr>
-        <w:t xml:space="preserve"> </w:t>
+        <w:t xml:space="preserve"> 10+ </w:t>
       </w:r>
       <w:r>
         <w:rPr>
@@ -2452,12 +2030,6 @@
         <w:gridCol w:w="4519"/>
       </w:tblGrid>
       <w:tr>
-        <w:tblPrEx>
-          <w:tblCellMar>
-            <w:top w:w="0" w:type="dxa"/>
-            <w:bottom w:w="0" w:type="dxa"/>
-          </w:tblCellMar>
-        </w:tblPrEx>
         <w:trPr>
           <w:trHeight w:val="283"/>
         </w:trPr>
@@ -2506,7 +2078,15 @@
                 <w:b/>
                 <w:bCs/>
               </w:rPr>
-              <w:t xml:space="preserve"> CLOB</w:t>
+              <w:t xml:space="preserve"> </w:t>
+            </w:r>
+            <w:r>
+              <w:rPr>
+                <w:rFonts w:cstheme="minorHAnsi"/>
+                <w:b/>
+                <w:bCs/>
+              </w:rPr>
+              <w:t>Order Book</w:t>
             </w:r>
             <w:r>
               <w:rPr>
@@ -2524,7 +2104,7 @@
               </w:rPr>
               <w:t xml:space="preserve"> </w:t>
             </w:r>
-            <w:hyperlink r:id="rId17" w:history="1">
+            <w:hyperlink r:id="rId18" w:history="1">
               <w:r>
                 <w:rPr>
                   <w:rStyle w:val="Heading2Char"/>
@@ -2536,33 +2116,7 @@
                   <w:szCs w:val="16"/>
                   <w:u w:val="single"/>
                 </w:rPr>
-                <w:t>(proj</w:t>
-              </w:r>
-              <w:r>
-                <w:rPr>
-                  <w:rStyle w:val="Heading2Char"/>
-                  <w:rFonts w:asciiTheme="minorHAnsi" w:hAnsiTheme="minorHAnsi" w:cstheme="minorHAnsi"/>
-                  <w:b/>
-                  <w:bCs/>
-                  <w:color w:val="0432FF"/>
-                  <w:sz w:val="16"/>
-                  <w:szCs w:val="16"/>
-                  <w:u w:val="single"/>
-                </w:rPr>
-                <w:t>e</w:t>
-              </w:r>
-              <w:r>
-                <w:rPr>
-                  <w:rStyle w:val="Heading2Char"/>
-                  <w:rFonts w:asciiTheme="minorHAnsi" w:hAnsiTheme="minorHAnsi" w:cstheme="minorHAnsi"/>
-                  <w:b/>
-                  <w:bCs/>
-                  <w:color w:val="0432FF"/>
-                  <w:sz w:val="16"/>
-                  <w:szCs w:val="16"/>
-                  <w:u w:val="single"/>
-                </w:rPr>
-                <w:t>ct)</w:t>
+                <w:t>(project)</w:t>
               </w:r>
             </w:hyperlink>
           </w:p>
@@ -2750,15 +2304,7 @@
           <w:sz w:val="20"/>
           <w:szCs w:val="20"/>
         </w:rPr>
-        <w:t xml:space="preserve"> </w:t>
-      </w:r>
-      <w:r>
-        <w:rPr>
-          <w:rFonts w:asciiTheme="majorHAnsi" w:hAnsiTheme="majorHAnsi" w:cstheme="majorHAnsi"/>
-          <w:sz w:val="20"/>
-          <w:szCs w:val="20"/>
-        </w:rPr>
-        <w:t>order</w:t>
+        <w:t xml:space="preserve"> order</w:t>
       </w:r>
       <w:r>
         <w:rPr>
@@ -3010,12 +2556,6 @@
         <w:gridCol w:w="6192"/>
       </w:tblGrid>
       <w:tr>
-        <w:tblPrEx>
-          <w:tblCellMar>
-            <w:top w:w="0" w:type="dxa"/>
-            <w:bottom w:w="0" w:type="dxa"/>
-          </w:tblCellMar>
-        </w:tblPrEx>
         <w:trPr>
           <w:trHeight w:val="283"/>
         </w:trPr>
@@ -3285,7 +2825,7 @@
     <w:bookmarkEnd w:id="39"/>
     <w:p>
       <w:pPr>
-        <w:pStyle w:val="header0"/>
+        <w:pStyle w:val="Header1"/>
         <w:spacing w:before="320"/>
       </w:pPr>
       <w:r>
@@ -3314,12 +2854,6 @@
         <w:gridCol w:w="4519"/>
       </w:tblGrid>
       <w:tr>
-        <w:tblPrEx>
-          <w:tblCellMar>
-            <w:top w:w="0" w:type="dxa"/>
-            <w:bottom w:w="0" w:type="dxa"/>
-          </w:tblCellMar>
-        </w:tblPrEx>
         <w:trPr>
           <w:trHeight w:val="283"/>
         </w:trPr>
@@ -3581,135 +3115,47 @@
         </w:rPr>
         <w:t xml:space="preserve"> </w:t>
       </w:r>
-      <w:r>
-        <w:rPr>
-          <w:rStyle w:val="Heading2Char"/>
-          <w:rFonts w:asciiTheme="minorHAnsi" w:hAnsiTheme="minorHAnsi" w:cstheme="minorHAnsi"/>
-          <w:b/>
-          <w:bCs/>
-          <w:color w:val="0432FF"/>
-          <w:sz w:val="16"/>
-          <w:szCs w:val="16"/>
-          <w:u w:val="single"/>
-        </w:rPr>
-        <w:fldChar w:fldCharType="begin"/>
-      </w:r>
-      <w:r>
-        <w:rPr>
-          <w:rStyle w:val="Heading2Char"/>
-          <w:rFonts w:asciiTheme="minorHAnsi" w:hAnsiTheme="minorHAnsi" w:cstheme="minorHAnsi"/>
-          <w:b/>
-          <w:bCs/>
-          <w:color w:val="0432FF"/>
-          <w:sz w:val="16"/>
-          <w:szCs w:val="16"/>
-          <w:u w:val="single"/>
-        </w:rPr>
-        <w:instrText>HYPERLINK "https://github.com/cjxe/on-chain-dex/blob/main/report/Project_Report.pdf"</w:instrText>
-      </w:r>
-      <w:r>
-        <w:rPr>
-          <w:rStyle w:val="Heading2Char"/>
-          <w:rFonts w:asciiTheme="minorHAnsi" w:hAnsiTheme="minorHAnsi" w:cstheme="minorHAnsi"/>
-          <w:b/>
-          <w:bCs/>
-          <w:color w:val="0432FF"/>
-          <w:sz w:val="16"/>
-          <w:szCs w:val="16"/>
-          <w:u w:val="single"/>
-        </w:rPr>
-      </w:r>
-      <w:r>
-        <w:rPr>
-          <w:rStyle w:val="Heading2Char"/>
-          <w:rFonts w:asciiTheme="minorHAnsi" w:hAnsiTheme="minorHAnsi" w:cstheme="minorHAnsi"/>
-          <w:b/>
-          <w:bCs/>
-          <w:color w:val="0432FF"/>
-          <w:sz w:val="16"/>
-          <w:szCs w:val="16"/>
-          <w:u w:val="single"/>
-        </w:rPr>
-        <w:fldChar w:fldCharType="separate"/>
-      </w:r>
-      <w:r>
-        <w:rPr>
-          <w:rStyle w:val="Heading2Char"/>
-          <w:rFonts w:asciiTheme="minorHAnsi" w:hAnsiTheme="minorHAnsi" w:cstheme="minorHAnsi"/>
-          <w:b/>
-          <w:bCs/>
-          <w:color w:val="0432FF"/>
-          <w:sz w:val="16"/>
-          <w:szCs w:val="16"/>
-          <w:u w:val="single"/>
-        </w:rPr>
-        <w:t>(</w:t>
-      </w:r>
-      <w:r>
-        <w:rPr>
-          <w:rStyle w:val="Heading2Char"/>
-          <w:rFonts w:asciiTheme="minorHAnsi" w:hAnsiTheme="minorHAnsi" w:cstheme="minorHAnsi"/>
-          <w:b/>
-          <w:bCs/>
-          <w:color w:val="0432FF"/>
-          <w:sz w:val="16"/>
-          <w:szCs w:val="16"/>
-          <w:u w:val="single"/>
-        </w:rPr>
-        <w:t>pa</w:t>
-      </w:r>
-      <w:r>
-        <w:rPr>
-          <w:rStyle w:val="Heading2Char"/>
-          <w:rFonts w:asciiTheme="minorHAnsi" w:hAnsiTheme="minorHAnsi" w:cstheme="minorHAnsi"/>
-          <w:b/>
-          <w:bCs/>
-          <w:color w:val="0432FF"/>
-          <w:sz w:val="16"/>
-          <w:szCs w:val="16"/>
-          <w:u w:val="single"/>
-        </w:rPr>
-        <w:t>p</w:t>
-      </w:r>
-      <w:r>
-        <w:rPr>
-          <w:rStyle w:val="Heading2Char"/>
-          <w:rFonts w:asciiTheme="minorHAnsi" w:hAnsiTheme="minorHAnsi" w:cstheme="minorHAnsi"/>
-          <w:b/>
-          <w:bCs/>
-          <w:color w:val="0432FF"/>
-          <w:sz w:val="16"/>
-          <w:szCs w:val="16"/>
-          <w:u w:val="single"/>
-        </w:rPr>
-        <w:t>er</w:t>
-      </w:r>
-      <w:r>
-        <w:rPr>
-          <w:rStyle w:val="Heading2Char"/>
-          <w:rFonts w:asciiTheme="minorHAnsi" w:hAnsiTheme="minorHAnsi" w:cstheme="minorHAnsi"/>
-          <w:b/>
-          <w:bCs/>
-          <w:color w:val="0432FF"/>
-          <w:sz w:val="16"/>
-          <w:szCs w:val="16"/>
-          <w:u w:val="single"/>
-        </w:rPr>
-        <w:t>)</w:t>
-      </w:r>
-      <w:r>
-        <w:rPr>
-          <w:rStyle w:val="Heading2Char"/>
-          <w:rFonts w:asciiTheme="minorHAnsi" w:hAnsiTheme="minorHAnsi" w:cstheme="minorHAnsi"/>
-          <w:b/>
-          <w:bCs/>
-          <w:color w:val="0432FF"/>
-          <w:sz w:val="16"/>
-          <w:szCs w:val="16"/>
-          <w:u w:val="single"/>
-        </w:rPr>
-        <w:fldChar w:fldCharType="end"/>
-      </w:r>
+      <w:hyperlink r:id="rId19" w:history="1">
+        <w:r>
+          <w:rPr>
+            <w:rStyle w:val="Heading2Char"/>
+            <w:rFonts w:asciiTheme="minorHAnsi" w:hAnsiTheme="minorHAnsi" w:cstheme="minorHAnsi"/>
+            <w:b/>
+            <w:bCs/>
+            <w:color w:val="0432FF"/>
+            <w:sz w:val="16"/>
+            <w:szCs w:val="16"/>
+            <w:u w:val="single"/>
+          </w:rPr>
+          <w:t>(</w:t>
+        </w:r>
+        <w:r>
+          <w:rPr>
+            <w:rStyle w:val="Heading2Char"/>
+            <w:rFonts w:asciiTheme="minorHAnsi" w:hAnsiTheme="minorHAnsi" w:cstheme="minorHAnsi"/>
+            <w:b/>
+            <w:bCs/>
+            <w:color w:val="0432FF"/>
+            <w:sz w:val="16"/>
+            <w:szCs w:val="16"/>
+            <w:u w:val="single"/>
+          </w:rPr>
+          <w:t>paper</w:t>
+        </w:r>
+        <w:r>
+          <w:rPr>
+            <w:rStyle w:val="Heading2Char"/>
+            <w:rFonts w:asciiTheme="minorHAnsi" w:hAnsiTheme="minorHAnsi" w:cstheme="minorHAnsi"/>
+            <w:b/>
+            <w:bCs/>
+            <w:color w:val="0432FF"/>
+            <w:sz w:val="16"/>
+            <w:szCs w:val="16"/>
+            <w:u w:val="single"/>
+          </w:rPr>
+          <w:t>)</w:t>
+        </w:r>
+      </w:hyperlink>
       <w:r>
         <w:rPr>
           <w:rFonts w:asciiTheme="majorHAnsi" w:hAnsiTheme="majorHAnsi" w:cstheme="majorBidi"/>
@@ -3745,7 +3191,7 @@
     </w:p>
     <w:p>
       <w:pPr>
-        <w:pStyle w:val="header0"/>
+        <w:pStyle w:val="Header1"/>
         <w:spacing w:before="320"/>
       </w:pPr>
       <w:r>
@@ -4071,10 +3517,10 @@
       </w:r>
     </w:p>
     <w:sectPr>
-      <w:headerReference w:type="default" r:id="rId18"/>
-      <w:footerReference w:type="even" r:id="rId19"/>
-      <w:footerReference w:type="default" r:id="rId20"/>
-      <w:footerReference w:type="first" r:id="rId21"/>
+      <w:headerReference w:type="default" r:id="rId20"/>
+      <w:footerReference w:type="even" r:id="rId21"/>
+      <w:footerReference w:type="default" r:id="rId22"/>
+      <w:footerReference w:type="first" r:id="rId23"/>
       <w:type w:val="continuous"/>
       <w:pgSz w:w="11906" w:h="16838"/>
       <w:pgMar w:top="1004" w:right="720" w:bottom="1004" w:left="720" w:header="709" w:footer="709" w:gutter="0"/>
@@ -8147,6 +7593,7 @@
   <w:style w:type="character" w:default="1" w:styleId="DefaultParagraphFont">
     <w:name w:val="Default Paragraph Font"/>
     <w:uiPriority w:val="1"/>
+    <w:semiHidden/>
     <w:unhideWhenUsed/>
   </w:style>
   <w:style w:type="table" w:default="1" w:styleId="TableNormal">
@@ -8287,8 +7734,8 @@
       <w:lang w:eastAsia="en-GB"/>
     </w:rPr>
   </w:style>
-  <w:style w:type="paragraph" w:customStyle="1" w:styleId="header0">
-    <w:name w:val="header"/>
+  <w:style w:type="paragraph" w:customStyle="1" w:styleId="Header1">
+    <w:name w:val="Header1"/>
     <w:basedOn w:val="Normal"/>
     <w:qFormat/>
     <w:rsid w:val="00E4196A"/>
@@ -8645,15 +8092,6 @@
 </file>
 
 <file path=customXml/item1.xml><?xml version="1.0" encoding="utf-8"?>
-<?mso-contentType ?>
-<FormTemplates xmlns="http://schemas.microsoft.com/sharepoint/v3/contenttype/forms">
-  <Display>DocumentLibraryForm</Display>
-  <Edit>DocumentLibraryForm</Edit>
-  <New>DocumentLibraryForm</New>
-</FormTemplates>
-</file>
-
-<file path=customXml/item2.xml><?xml version="1.0" encoding="utf-8"?>
 <ct:contentTypeSchema xmlns:ct="http://schemas.microsoft.com/office/2006/metadata/contentType" xmlns:ma="http://schemas.microsoft.com/office/2006/metadata/properties/metaAttributes" ct:_="" ma:_="" ma:contentTypeName="Document" ma:contentTypeID="0x01010006F0DE34E5FD6C4FBE1062F4061A8E04" ma:contentTypeVersion="12" ma:contentTypeDescription="Create a new document." ma:contentTypeScope="" ma:versionID="fc6be963eec79975c8b1041877b9c335">
   <xsd:schema xmlns:xsd="http://www.w3.org/2001/XMLSchema" xmlns:xs="http://www.w3.org/2001/XMLSchema" xmlns:p="http://schemas.microsoft.com/office/2006/metadata/properties" xmlns:ns3="d7ed7fb2-386c-44e2-bd77-d8072fce55f0" xmlns:ns4="d7871dc0-a0ab-49c2-a764-b8e737a447b1" targetNamespace="http://schemas.microsoft.com/office/2006/metadata/properties" ma:root="true" ma:fieldsID="cc8fb350161800212299686b2b315639" ns3:_="" ns4:_="">
     <xsd:import namespace="d7ed7fb2-386c-44e2-bd77-d8072fce55f0"/>
@@ -8870,25 +8308,26 @@
 </ct:contentTypeSchema>
 </file>
 
-<file path=customXml/item3.xml><?xml version="1.0" encoding="utf-8"?>
-<b:Sources xmlns:b="http://schemas.openxmlformats.org/officeDocument/2006/bibliography" xmlns="http://schemas.openxmlformats.org/officeDocument/2006/bibliography" SelectedStyle="\APASixthEditionOfficeOnline.xsl" StyleName="APA" Version="6"/>
+<file path=customXml/item2.xml><?xml version="1.0" encoding="utf-8"?>
+<?mso-contentType ?>
+<FormTemplates xmlns="http://schemas.microsoft.com/sharepoint/v3/contenttype/forms">
+  <Display>DocumentLibraryForm</Display>
+  <Edit>DocumentLibraryForm</Edit>
+  <New>DocumentLibraryForm</New>
+</FormTemplates>
 </file>
 
-<file path=customXml/item4.xml><?xml version="1.0" encoding="utf-8"?>
+<file path=customXml/item3.xml><?xml version="1.0" encoding="utf-8"?>
 <p:properties xmlns:p="http://schemas.microsoft.com/office/2006/metadata/properties" xmlns:xsi="http://www.w3.org/2001/XMLSchema-instance" xmlns:pc="http://schemas.microsoft.com/office/infopath/2007/PartnerControls">
   <documentManagement/>
 </p:properties>
 </file>
 
-<file path=customXml/itemProps1.xml><?xml version="1.0" encoding="utf-8"?>
-<ds:datastoreItem xmlns:ds="http://schemas.openxmlformats.org/officeDocument/2006/customXml" ds:itemID="{2108D1F5-1699-4DBB-A861-1B3C53A8B963}">
-  <ds:schemaRefs>
-    <ds:schemaRef ds:uri="http://schemas.microsoft.com/sharepoint/v3/contenttype/forms"/>
-  </ds:schemaRefs>
-</ds:datastoreItem>
+<file path=customXml/item4.xml><?xml version="1.0" encoding="utf-8"?>
+<b:Sources xmlns:b="http://schemas.openxmlformats.org/officeDocument/2006/bibliography" xmlns="http://schemas.openxmlformats.org/officeDocument/2006/bibliography" SelectedStyle="\APASixthEditionOfficeOnline.xsl" StyleName="APA" Version="6"/>
 </file>
 
-<file path=customXml/itemProps2.xml><?xml version="1.0" encoding="utf-8"?>
+<file path=customXml/itemProps1.xml><?xml version="1.0" encoding="utf-8"?>
 <ds:datastoreItem xmlns:ds="http://schemas.openxmlformats.org/officeDocument/2006/customXml" ds:itemID="{46E9544C-F0C4-4AC6-ADC5-0F92503C1A40}">
   <ds:schemaRefs>
     <ds:schemaRef ds:uri="http://schemas.microsoft.com/office/2006/metadata/contentType"/>
@@ -8907,19 +8346,27 @@
 </ds:datastoreItem>
 </file>
 
-<file path=customXml/itemProps3.xml><?xml version="1.0" encoding="utf-8"?>
-<ds:datastoreItem xmlns:ds="http://schemas.openxmlformats.org/officeDocument/2006/customXml" ds:itemID="{400AE34B-4A81-4D2E-9B20-531944EDD1D6}">
+<file path=customXml/itemProps2.xml><?xml version="1.0" encoding="utf-8"?>
+<ds:datastoreItem xmlns:ds="http://schemas.openxmlformats.org/officeDocument/2006/customXml" ds:itemID="{2108D1F5-1699-4DBB-A861-1B3C53A8B963}">
   <ds:schemaRefs>
-    <ds:schemaRef ds:uri="http://schemas.openxmlformats.org/officeDocument/2006/bibliography"/>
+    <ds:schemaRef ds:uri="http://schemas.microsoft.com/sharepoint/v3/contenttype/forms"/>
   </ds:schemaRefs>
 </ds:datastoreItem>
 </file>
 
-<file path=customXml/itemProps4.xml><?xml version="1.0" encoding="utf-8"?>
+<file path=customXml/itemProps3.xml><?xml version="1.0" encoding="utf-8"?>
 <ds:datastoreItem xmlns:ds="http://schemas.openxmlformats.org/officeDocument/2006/customXml" ds:itemID="{682A720C-B119-4B72-AA22-281E1CA73640}">
   <ds:schemaRefs>
     <ds:schemaRef ds:uri="http://schemas.microsoft.com/office/2006/metadata/properties"/>
     <ds:schemaRef ds:uri="http://schemas.microsoft.com/office/infopath/2007/PartnerControls"/>
   </ds:schemaRefs>
 </ds:datastoreItem>
+</file>
+
+<file path=customXml/itemProps4.xml><?xml version="1.0" encoding="utf-8"?>
+<ds:datastoreItem xmlns:ds="http://schemas.openxmlformats.org/officeDocument/2006/customXml" ds:itemID="{400AE34B-4A81-4D2E-9B20-531944EDD1D6}">
+  <ds:schemaRefs>
+    <ds:schemaRef ds:uri="http://schemas.openxmlformats.org/officeDocument/2006/bibliography"/>
+  </ds:schemaRefs>
+</ds:datastoreItem>
 </file>
</xml_diff>

<commit_message>
feat: add bullet point for decreasing github actions time from 26m to 5m
</commit_message>
<xml_diff>
--- a/CV_mahmut_baran_turkmen.docx
+++ b/CV_mahmut_baran_turkmen.docx
@@ -529,6 +529,149 @@
           <w:szCs w:val="20"/>
         </w:rPr>
         <w:t>50%</w:t>
+      </w:r>
+    </w:p>
+    <w:p>
+      <w:pPr>
+        <w:pStyle w:val="ListParagraph"/>
+        <w:numPr>
+          <w:ilvl w:val="0"/>
+          <w:numId w:val="10"/>
+        </w:numPr>
+        <w:spacing w:line="240" w:lineRule="auto"/>
+        <w:rPr>
+          <w:rFonts w:asciiTheme="majorHAnsi" w:hAnsiTheme="majorHAnsi" w:cstheme="majorHAnsi"/>
+          <w:sz w:val="20"/>
+          <w:szCs w:val="20"/>
+        </w:rPr>
+      </w:pPr>
+      <w:r>
+        <w:rPr>
+          <w:rFonts w:asciiTheme="majorHAnsi" w:hAnsiTheme="majorHAnsi" w:cstheme="majorHAnsi"/>
+          <w:sz w:val="20"/>
+          <w:szCs w:val="20"/>
+        </w:rPr>
+        <w:t xml:space="preserve">Reduced </w:t>
+      </w:r>
+      <w:r>
+        <w:rPr>
+          <w:rFonts w:asciiTheme="majorHAnsi" w:hAnsiTheme="majorHAnsi" w:cstheme="majorHAnsi"/>
+          <w:sz w:val="20"/>
+          <w:szCs w:val="20"/>
+        </w:rPr>
+        <w:t xml:space="preserve">CI pipeline cost by </w:t>
+      </w:r>
+      <w:r>
+        <w:rPr>
+          <w:rFonts w:ascii="Inter Light" w:hAnsi="Inter Light" w:cstheme="minorHAnsi"/>
+          <w:sz w:val="20"/>
+          <w:szCs w:val="20"/>
+        </w:rPr>
+        <w:t>~</w:t>
+      </w:r>
+      <w:r>
+        <w:rPr>
+          <w:rFonts w:asciiTheme="majorHAnsi" w:hAnsiTheme="majorHAnsi" w:cstheme="majorHAnsi"/>
+          <w:sz w:val="20"/>
+          <w:szCs w:val="20"/>
+        </w:rPr>
+        <w:t>70% and decreas</w:t>
+      </w:r>
+      <w:r>
+        <w:rPr>
+          <w:rFonts w:asciiTheme="majorHAnsi" w:hAnsiTheme="majorHAnsi" w:cstheme="majorHAnsi"/>
+          <w:sz w:val="20"/>
+          <w:szCs w:val="20"/>
+        </w:rPr>
+        <w:t>ed</w:t>
+      </w:r>
+      <w:r>
+        <w:rPr>
+          <w:rFonts w:asciiTheme="majorHAnsi" w:hAnsiTheme="majorHAnsi" w:cstheme="majorHAnsi"/>
+          <w:sz w:val="20"/>
+          <w:szCs w:val="20"/>
+        </w:rPr>
+        <w:t xml:space="preserve"> test suite execution time from 26</w:t>
+      </w:r>
+      <w:r>
+        <w:rPr>
+          <w:rFonts w:asciiTheme="majorHAnsi" w:hAnsiTheme="majorHAnsi" w:cstheme="majorHAnsi"/>
+          <w:sz w:val="20"/>
+          <w:szCs w:val="20"/>
+        </w:rPr>
+        <w:t xml:space="preserve">m </w:t>
+      </w:r>
+      <w:r>
+        <w:rPr>
+          <w:rFonts w:asciiTheme="majorHAnsi" w:hAnsiTheme="majorHAnsi" w:cstheme="majorHAnsi"/>
+          <w:sz w:val="20"/>
+          <w:szCs w:val="20"/>
+        </w:rPr>
+        <w:t xml:space="preserve">to </w:t>
+      </w:r>
+      <w:r>
+        <w:rPr>
+          <w:rFonts w:asciiTheme="majorHAnsi" w:hAnsiTheme="majorHAnsi" w:cstheme="majorHAnsi"/>
+          <w:sz w:val="20"/>
+          <w:szCs w:val="20"/>
+        </w:rPr>
+        <w:t>5m</w:t>
+      </w:r>
+      <w:r>
+        <w:rPr>
+          <w:rFonts w:asciiTheme="majorHAnsi" w:hAnsiTheme="majorHAnsi" w:cstheme="majorHAnsi"/>
+          <w:sz w:val="20"/>
+          <w:szCs w:val="20"/>
+        </w:rPr>
+        <w:t xml:space="preserve"> by introducing</w:t>
+      </w:r>
+      <w:r>
+        <w:rPr>
+          <w:rFonts w:asciiTheme="majorHAnsi" w:hAnsiTheme="majorHAnsi" w:cstheme="majorHAnsi"/>
+          <w:sz w:val="20"/>
+          <w:szCs w:val="20"/>
+        </w:rPr>
+        <w:t xml:space="preserve"> </w:t>
+      </w:r>
+      <w:r>
+        <w:rPr>
+          <w:rFonts w:asciiTheme="majorHAnsi" w:hAnsiTheme="majorHAnsi" w:cstheme="majorHAnsi"/>
+          <w:sz w:val="20"/>
+          <w:szCs w:val="20"/>
+        </w:rPr>
+        <w:t>parallelisation for Jest tests, lint</w:t>
+      </w:r>
+      <w:r>
+        <w:rPr>
+          <w:rFonts w:asciiTheme="majorHAnsi" w:hAnsiTheme="majorHAnsi" w:cstheme="majorHAnsi"/>
+          <w:sz w:val="20"/>
+          <w:szCs w:val="20"/>
+        </w:rPr>
+        <w:t>ing</w:t>
+      </w:r>
+      <w:r>
+        <w:rPr>
+          <w:rFonts w:asciiTheme="majorHAnsi" w:hAnsiTheme="majorHAnsi" w:cstheme="majorHAnsi"/>
+          <w:sz w:val="20"/>
+          <w:szCs w:val="20"/>
+        </w:rPr>
+        <w:t>, formatting, and build</w:t>
+      </w:r>
+      <w:r>
+        <w:rPr>
+          <w:rFonts w:asciiTheme="majorHAnsi" w:hAnsiTheme="majorHAnsi" w:cstheme="majorHAnsi"/>
+          <w:sz w:val="20"/>
+          <w:szCs w:val="20"/>
+        </w:rPr>
+        <w:t>ing</w:t>
+      </w:r>
+      <w:r>
+        <w:rPr>
+          <w:rFonts w:asciiTheme="majorHAnsi" w:hAnsiTheme="majorHAnsi" w:cstheme="majorHAnsi"/>
+          <w:sz w:val="20"/>
+          <w:szCs w:val="20"/>
+        </w:rPr>
+        <w:t xml:space="preserve"> steps on GitHub Actions</w:t>
       </w:r>
     </w:p>
     <w:p>
@@ -8092,6 +8235,15 @@
 </file>
 
 <file path=customXml/item1.xml><?xml version="1.0" encoding="utf-8"?>
+<?mso-contentType ?>
+<FormTemplates xmlns="http://schemas.microsoft.com/sharepoint/v3/contenttype/forms">
+  <Display>DocumentLibraryForm</Display>
+  <Edit>DocumentLibraryForm</Edit>
+  <New>DocumentLibraryForm</New>
+</FormTemplates>
+</file>
+
+<file path=customXml/item2.xml><?xml version="1.0" encoding="utf-8"?>
 <ct:contentTypeSchema xmlns:ct="http://schemas.microsoft.com/office/2006/metadata/contentType" xmlns:ma="http://schemas.microsoft.com/office/2006/metadata/properties/metaAttributes" ct:_="" ma:_="" ma:contentTypeName="Document" ma:contentTypeID="0x01010006F0DE34E5FD6C4FBE1062F4061A8E04" ma:contentTypeVersion="12" ma:contentTypeDescription="Create a new document." ma:contentTypeScope="" ma:versionID="fc6be963eec79975c8b1041877b9c335">
   <xsd:schema xmlns:xsd="http://www.w3.org/2001/XMLSchema" xmlns:xs="http://www.w3.org/2001/XMLSchema" xmlns:p="http://schemas.microsoft.com/office/2006/metadata/properties" xmlns:ns3="d7ed7fb2-386c-44e2-bd77-d8072fce55f0" xmlns:ns4="d7871dc0-a0ab-49c2-a764-b8e737a447b1" targetNamespace="http://schemas.microsoft.com/office/2006/metadata/properties" ma:root="true" ma:fieldsID="cc8fb350161800212299686b2b315639" ns3:_="" ns4:_="">
     <xsd:import namespace="d7ed7fb2-386c-44e2-bd77-d8072fce55f0"/>
@@ -8308,26 +8460,25 @@
 </ct:contentTypeSchema>
 </file>
 
-<file path=customXml/item2.xml><?xml version="1.0" encoding="utf-8"?>
-<?mso-contentType ?>
-<FormTemplates xmlns="http://schemas.microsoft.com/sharepoint/v3/contenttype/forms">
-  <Display>DocumentLibraryForm</Display>
-  <Edit>DocumentLibraryForm</Edit>
-  <New>DocumentLibraryForm</New>
-</FormTemplates>
+<file path=customXml/item3.xml><?xml version="1.0" encoding="utf-8"?>
+<b:Sources xmlns:b="http://schemas.openxmlformats.org/officeDocument/2006/bibliography" xmlns="http://schemas.openxmlformats.org/officeDocument/2006/bibliography" SelectedStyle="\APASixthEditionOfficeOnline.xsl" StyleName="APA" Version="6"/>
 </file>
 
-<file path=customXml/item3.xml><?xml version="1.0" encoding="utf-8"?>
+<file path=customXml/item4.xml><?xml version="1.0" encoding="utf-8"?>
 <p:properties xmlns:p="http://schemas.microsoft.com/office/2006/metadata/properties" xmlns:xsi="http://www.w3.org/2001/XMLSchema-instance" xmlns:pc="http://schemas.microsoft.com/office/infopath/2007/PartnerControls">
   <documentManagement/>
 </p:properties>
 </file>
 
-<file path=customXml/item4.xml><?xml version="1.0" encoding="utf-8"?>
-<b:Sources xmlns:b="http://schemas.openxmlformats.org/officeDocument/2006/bibliography" xmlns="http://schemas.openxmlformats.org/officeDocument/2006/bibliography" SelectedStyle="\APASixthEditionOfficeOnline.xsl" StyleName="APA" Version="6"/>
+<file path=customXml/itemProps1.xml><?xml version="1.0" encoding="utf-8"?>
+<ds:datastoreItem xmlns:ds="http://schemas.openxmlformats.org/officeDocument/2006/customXml" ds:itemID="{2108D1F5-1699-4DBB-A861-1B3C53A8B963}">
+  <ds:schemaRefs>
+    <ds:schemaRef ds:uri="http://schemas.microsoft.com/sharepoint/v3/contenttype/forms"/>
+  </ds:schemaRefs>
+</ds:datastoreItem>
 </file>
 
-<file path=customXml/itemProps1.xml><?xml version="1.0" encoding="utf-8"?>
+<file path=customXml/itemProps2.xml><?xml version="1.0" encoding="utf-8"?>
 <ds:datastoreItem xmlns:ds="http://schemas.openxmlformats.org/officeDocument/2006/customXml" ds:itemID="{46E9544C-F0C4-4AC6-ADC5-0F92503C1A40}">
   <ds:schemaRefs>
     <ds:schemaRef ds:uri="http://schemas.microsoft.com/office/2006/metadata/contentType"/>
@@ -8346,27 +8497,19 @@
 </ds:datastoreItem>
 </file>
 
-<file path=customXml/itemProps2.xml><?xml version="1.0" encoding="utf-8"?>
-<ds:datastoreItem xmlns:ds="http://schemas.openxmlformats.org/officeDocument/2006/customXml" ds:itemID="{2108D1F5-1699-4DBB-A861-1B3C53A8B963}">
+<file path=customXml/itemProps3.xml><?xml version="1.0" encoding="utf-8"?>
+<ds:datastoreItem xmlns:ds="http://schemas.openxmlformats.org/officeDocument/2006/customXml" ds:itemID="{400AE34B-4A81-4D2E-9B20-531944EDD1D6}">
   <ds:schemaRefs>
-    <ds:schemaRef ds:uri="http://schemas.microsoft.com/sharepoint/v3/contenttype/forms"/>
+    <ds:schemaRef ds:uri="http://schemas.openxmlformats.org/officeDocument/2006/bibliography"/>
   </ds:schemaRefs>
 </ds:datastoreItem>
 </file>
 
-<file path=customXml/itemProps3.xml><?xml version="1.0" encoding="utf-8"?>
+<file path=customXml/itemProps4.xml><?xml version="1.0" encoding="utf-8"?>
 <ds:datastoreItem xmlns:ds="http://schemas.openxmlformats.org/officeDocument/2006/customXml" ds:itemID="{682A720C-B119-4B72-AA22-281E1CA73640}">
   <ds:schemaRefs>
     <ds:schemaRef ds:uri="http://schemas.microsoft.com/office/2006/metadata/properties"/>
     <ds:schemaRef ds:uri="http://schemas.microsoft.com/office/infopath/2007/PartnerControls"/>
   </ds:schemaRefs>
 </ds:datastoreItem>
-</file>
-
-<file path=customXml/itemProps4.xml><?xml version="1.0" encoding="utf-8"?>
-<ds:datastoreItem xmlns:ds="http://schemas.openxmlformats.org/officeDocument/2006/customXml" ds:itemID="{400AE34B-4A81-4D2E-9B20-531944EDD1D6}">
-  <ds:schemaRefs>
-    <ds:schemaRef ds:uri="http://schemas.openxmlformats.org/officeDocument/2006/bibliography"/>
-  </ds:schemaRefs>
-</ds:datastoreItem>
 </file>
</xml_diff>

<commit_message>
fix: add engineer-hours in brackets
</commit_message>
<xml_diff>
--- a/CV_mahmut_baran_turkmen.docx
+++ b/CV_mahmut_baran_turkmen.docx
@@ -17,7 +17,6 @@
           <w:szCs w:val="24"/>
         </w:rPr>
       </w:pPr>
-      <w:proofErr w:type="spellStart"/>
       <w:r>
         <w:rPr>
           <w:rFonts w:cstheme="minorHAnsi"/>
@@ -26,18 +25,7 @@
           <w:sz w:val="24"/>
           <w:szCs w:val="24"/>
         </w:rPr>
-        <w:t>Mahmut</w:t>
-      </w:r>
-      <w:proofErr w:type="spellEnd"/>
-      <w:r>
-        <w:rPr>
-          <w:rFonts w:cstheme="minorHAnsi"/>
-          <w:b/>
-          <w:bCs/>
-          <w:sz w:val="24"/>
-          <w:szCs w:val="24"/>
-        </w:rPr>
-        <w:t xml:space="preserve"> Baran Turkmen</w:t>
+        <w:t>Mahmut Baran Turkmen</w:t>
       </w:r>
     </w:p>
     <w:p>
@@ -93,20 +81,8 @@
             <w:szCs w:val="20"/>
             <w:u w:val="single"/>
           </w:rPr>
-          <w:t>linkedin.com/in/</w:t>
+          <w:t>linkedin.com/in/mahmut-baran-turkmen</w:t>
         </w:r>
-        <w:proofErr w:type="spellStart"/>
-        <w:r>
-          <w:rPr>
-            <w:rFonts w:asciiTheme="majorHAnsi" w:hAnsiTheme="majorHAnsi" w:cstheme="majorHAnsi"/>
-            <w:color w:val="0432FF"/>
-            <w:sz w:val="20"/>
-            <w:szCs w:val="20"/>
-            <w:u w:val="single"/>
-          </w:rPr>
-          <w:t>mahmut-baran-turkmen</w:t>
-        </w:r>
-        <w:proofErr w:type="spellEnd"/>
       </w:hyperlink>
       <w:r>
         <w:rPr>
@@ -126,20 +102,8 @@
             <w:szCs w:val="20"/>
             <w:u w:val="single"/>
           </w:rPr>
-          <w:t>github.com/</w:t>
+          <w:t>github.com/cjxe</w:t>
         </w:r>
-        <w:proofErr w:type="spellStart"/>
-        <w:r>
-          <w:rPr>
-            <w:rFonts w:asciiTheme="majorHAnsi" w:hAnsiTheme="majorHAnsi" w:cstheme="majorHAnsi"/>
-            <w:color w:val="0432FF"/>
-            <w:sz w:val="20"/>
-            <w:szCs w:val="20"/>
-            <w:u w:val="single"/>
-          </w:rPr>
-          <w:t>cjxe</w:t>
-        </w:r>
-        <w:proofErr w:type="spellEnd"/>
       </w:hyperlink>
       <w:r>
         <w:rPr>
@@ -551,15 +515,7 @@
           <w:sz w:val="20"/>
           <w:szCs w:val="20"/>
         </w:rPr>
-        <w:t xml:space="preserve">Reduced </w:t>
-      </w:r>
-      <w:r>
-        <w:rPr>
-          <w:rFonts w:asciiTheme="majorHAnsi" w:hAnsiTheme="majorHAnsi" w:cstheme="majorHAnsi"/>
-          <w:sz w:val="20"/>
-          <w:szCs w:val="20"/>
-        </w:rPr>
-        <w:t xml:space="preserve">CI pipeline cost by </w:t>
+        <w:t xml:space="preserve">Reduced mandatory test suite's execution time from 26m to 5m (saving </w:t>
       </w:r>
       <w:r>
         <w:rPr>
@@ -575,103 +531,23 @@
           <w:sz w:val="20"/>
           <w:szCs w:val="20"/>
         </w:rPr>
-        <w:t>70% and decreas</w:t>
-      </w:r>
-      <w:r>
-        <w:rPr>
-          <w:rFonts w:asciiTheme="majorHAnsi" w:hAnsiTheme="majorHAnsi" w:cstheme="majorHAnsi"/>
-          <w:sz w:val="20"/>
-          <w:szCs w:val="20"/>
-        </w:rPr>
-        <w:t>ed</w:t>
-      </w:r>
-      <w:r>
-        <w:rPr>
-          <w:rFonts w:asciiTheme="majorHAnsi" w:hAnsiTheme="majorHAnsi" w:cstheme="majorHAnsi"/>
-          <w:sz w:val="20"/>
-          <w:szCs w:val="20"/>
-        </w:rPr>
-        <w:t xml:space="preserve"> test suite execution time from 26</w:t>
-      </w:r>
-      <w:r>
-        <w:rPr>
-          <w:rFonts w:asciiTheme="majorHAnsi" w:hAnsiTheme="majorHAnsi" w:cstheme="majorHAnsi"/>
-          <w:sz w:val="20"/>
-          <w:szCs w:val="20"/>
-        </w:rPr>
-        <w:t xml:space="preserve">m </w:t>
-      </w:r>
-      <w:r>
-        <w:rPr>
-          <w:rFonts w:asciiTheme="majorHAnsi" w:hAnsiTheme="majorHAnsi" w:cstheme="majorHAnsi"/>
-          <w:sz w:val="20"/>
-          <w:szCs w:val="20"/>
-        </w:rPr>
-        <w:t xml:space="preserve">to </w:t>
-      </w:r>
-      <w:r>
-        <w:rPr>
-          <w:rFonts w:asciiTheme="majorHAnsi" w:hAnsiTheme="majorHAnsi" w:cstheme="majorHAnsi"/>
-          <w:sz w:val="20"/>
-          <w:szCs w:val="20"/>
-        </w:rPr>
-        <w:t>5m</w:t>
-      </w:r>
-      <w:r>
-        <w:rPr>
-          <w:rFonts w:asciiTheme="majorHAnsi" w:hAnsiTheme="majorHAnsi" w:cstheme="majorHAnsi"/>
-          <w:sz w:val="20"/>
-          <w:szCs w:val="20"/>
-        </w:rPr>
-        <w:t xml:space="preserve"> by introducing</w:t>
-      </w:r>
-      <w:r>
-        <w:rPr>
-          <w:rFonts w:asciiTheme="majorHAnsi" w:hAnsiTheme="majorHAnsi" w:cstheme="majorHAnsi"/>
-          <w:sz w:val="20"/>
-          <w:szCs w:val="20"/>
-        </w:rPr>
-        <w:t xml:space="preserve"> </w:t>
-      </w:r>
-      <w:r>
-        <w:rPr>
-          <w:rFonts w:asciiTheme="majorHAnsi" w:hAnsiTheme="majorHAnsi" w:cstheme="majorHAnsi"/>
-          <w:sz w:val="20"/>
-          <w:szCs w:val="20"/>
-        </w:rPr>
-        <w:t>parallelisation for Jest tests, lint</w:t>
-      </w:r>
-      <w:r>
-        <w:rPr>
-          <w:rFonts w:asciiTheme="majorHAnsi" w:hAnsiTheme="majorHAnsi" w:cstheme="majorHAnsi"/>
-          <w:sz w:val="20"/>
-          <w:szCs w:val="20"/>
-        </w:rPr>
-        <w:t>ing</w:t>
-      </w:r>
-      <w:r>
-        <w:rPr>
-          <w:rFonts w:asciiTheme="majorHAnsi" w:hAnsiTheme="majorHAnsi" w:cstheme="majorHAnsi"/>
-          <w:sz w:val="20"/>
-          <w:szCs w:val="20"/>
-        </w:rPr>
-        <w:t>, formatting, and build</w:t>
-      </w:r>
-      <w:r>
-        <w:rPr>
-          <w:rFonts w:asciiTheme="majorHAnsi" w:hAnsiTheme="majorHAnsi" w:cstheme="majorHAnsi"/>
-          <w:sz w:val="20"/>
-          <w:szCs w:val="20"/>
-        </w:rPr>
-        <w:t>ing</w:t>
-      </w:r>
-      <w:r>
-        <w:rPr>
-          <w:rFonts w:asciiTheme="majorHAnsi" w:hAnsiTheme="majorHAnsi" w:cstheme="majorHAnsi"/>
-          <w:sz w:val="20"/>
-          <w:szCs w:val="20"/>
-        </w:rPr>
-        <w:t xml:space="preserve"> steps on GitHub Actions</w:t>
+        <w:t>3.5 engineer</w:t>
+      </w:r>
+      <w:r>
+        <w:rPr>
+          <w:rFonts w:asciiTheme="majorHAnsi" w:hAnsiTheme="majorHAnsi" w:cstheme="majorHAnsi"/>
+          <w:sz w:val="20"/>
+          <w:szCs w:val="20"/>
+        </w:rPr>
+        <w:t>-</w:t>
+      </w:r>
+      <w:r>
+        <w:rPr>
+          <w:rFonts w:asciiTheme="majorHAnsi" w:hAnsiTheme="majorHAnsi" w:cstheme="majorHAnsi"/>
+          <w:sz w:val="20"/>
+          <w:szCs w:val="20"/>
+        </w:rPr>
+        <w:t>hours/day) by introducing parallelisation for Jest tests, linting, formatting, and building steps on GitHub Actions</w:t>
       </w:r>
     </w:p>
     <w:p>
@@ -829,18 +705,8 @@
           <w:sz w:val="20"/>
           <w:szCs w:val="20"/>
         </w:rPr>
-        <w:t xml:space="preserve">by fixing race conditions in Redux state and network requests with </w:t>
-      </w:r>
-      <w:proofErr w:type="gramStart"/>
-      <w:r>
-        <w:rPr>
-          <w:rFonts w:asciiTheme="majorHAnsi" w:hAnsiTheme="majorHAnsi" w:cstheme="majorHAnsi"/>
-          <w:sz w:val="20"/>
-          <w:szCs w:val="20"/>
-        </w:rPr>
-        <w:t>TypeScript</w:t>
-      </w:r>
-      <w:proofErr w:type="gramEnd"/>
+        <w:t>by fixing race conditions in Redux state and network requests with TypeScript</w:t>
+      </w:r>
     </w:p>
     <w:p>
       <w:pPr>
@@ -1171,13 +1037,8 @@
         <w:pStyle w:val="Companyname"/>
       </w:pPr>
       <w:r>
-        <w:t xml:space="preserve">Ajinomoto </w:t>
-      </w:r>
-      <w:proofErr w:type="spellStart"/>
-      <w:r>
-        <w:t>Turkiye</w:t>
-      </w:r>
-      <w:proofErr w:type="spellEnd"/>
+        <w:t>Ajinomoto Turkiye</w:t>
+      </w:r>
     </w:p>
     <w:p>
       <w:pPr>
@@ -1346,18 +1207,8 @@
           <w:sz w:val="20"/>
           <w:szCs w:val="20"/>
         </w:rPr>
-        <w:t xml:space="preserve"> </w:t>
-      </w:r>
-      <w:proofErr w:type="gramStart"/>
-      <w:r>
-        <w:rPr>
-          <w:rFonts w:asciiTheme="majorHAnsi" w:hAnsiTheme="majorHAnsi" w:cstheme="majorHAnsi"/>
-          <w:sz w:val="20"/>
-          <w:szCs w:val="20"/>
-        </w:rPr>
-        <w:t>verification</w:t>
-      </w:r>
-      <w:proofErr w:type="gramEnd"/>
+        <w:t xml:space="preserve"> verification</w:t>
+      </w:r>
       <w:r>
         <w:rPr>
           <w:rFonts w:asciiTheme="majorHAnsi" w:hAnsiTheme="majorHAnsi" w:cstheme="majorHAnsi"/>
@@ -1399,16 +1250,7 @@
           <w:sz w:val="20"/>
           <w:szCs w:val="20"/>
         </w:rPr>
-        <w:t xml:space="preserve"> </w:t>
-      </w:r>
-      <w:proofErr w:type="gramStart"/>
-      <w:r>
-        <w:rPr>
-          <w:rFonts w:asciiTheme="majorHAnsi" w:hAnsiTheme="majorHAnsi" w:cstheme="majorHAnsi"/>
-          <w:sz w:val="20"/>
-          <w:szCs w:val="20"/>
-        </w:rPr>
-        <w:t>business</w:t>
+        <w:t xml:space="preserve"> business</w:t>
       </w:r>
       <w:r>
         <w:rPr>
@@ -1426,7 +1268,6 @@
         </w:rPr>
         <w:t>impacting</w:t>
       </w:r>
-      <w:proofErr w:type="gramEnd"/>
       <w:r>
         <w:rPr>
           <w:rFonts w:asciiTheme="majorHAnsi" w:hAnsiTheme="majorHAnsi" w:cstheme="majorHAnsi"/>
@@ -1548,25 +1389,7 @@
           <w:sz w:val="20"/>
           <w:szCs w:val="20"/>
         </w:rPr>
-        <w:t xml:space="preserve"> API endpoint documentation in </w:t>
-      </w:r>
-      <w:proofErr w:type="spellStart"/>
-      <w:r>
-        <w:rPr>
-          <w:rFonts w:asciiTheme="majorHAnsi" w:hAnsiTheme="majorHAnsi" w:cstheme="majorHAnsi"/>
-          <w:sz w:val="20"/>
-          <w:szCs w:val="20"/>
-        </w:rPr>
-        <w:t>OpenAPI</w:t>
-      </w:r>
-      <w:proofErr w:type="spellEnd"/>
-      <w:r>
-        <w:rPr>
-          <w:rFonts w:asciiTheme="majorHAnsi" w:hAnsiTheme="majorHAnsi" w:cstheme="majorHAnsi"/>
-          <w:sz w:val="20"/>
-          <w:szCs w:val="20"/>
-        </w:rPr>
-        <w:t xml:space="preserve"> Spec</w:t>
+        <w:t xml:space="preserve"> API endpoint documentation in OpenAPI Spec</w:t>
       </w:r>
       <w:r>
         <w:rPr>
@@ -1630,18 +1453,8 @@
           <w:sz w:val="20"/>
           <w:szCs w:val="20"/>
         </w:rPr>
-        <w:t xml:space="preserve"> </w:t>
-      </w:r>
-      <w:proofErr w:type="gramStart"/>
-      <w:r>
-        <w:rPr>
-          <w:rFonts w:asciiTheme="majorHAnsi" w:hAnsiTheme="majorHAnsi" w:cstheme="majorHAnsi"/>
-          <w:sz w:val="20"/>
-          <w:szCs w:val="20"/>
-        </w:rPr>
-        <w:t>teams</w:t>
-      </w:r>
-      <w:proofErr w:type="gramEnd"/>
+        <w:t xml:space="preserve"> teams</w:t>
+      </w:r>
       <w:r>
         <w:rPr>
           <w:rFonts w:asciiTheme="majorHAnsi" w:hAnsiTheme="majorHAnsi" w:cstheme="majorHAnsi"/>
@@ -1752,18 +1565,8 @@
           <w:sz w:val="20"/>
           <w:szCs w:val="20"/>
         </w:rPr>
-        <w:t xml:space="preserve">+ monthly active </w:t>
-      </w:r>
-      <w:proofErr w:type="gramStart"/>
-      <w:r>
-        <w:rPr>
-          <w:rFonts w:asciiTheme="majorHAnsi" w:hAnsiTheme="majorHAnsi" w:cstheme="majorHAnsi"/>
-          <w:sz w:val="20"/>
-          <w:szCs w:val="20"/>
-        </w:rPr>
-        <w:t>users</w:t>
-      </w:r>
-      <w:proofErr w:type="gramEnd"/>
+        <w:t>+ monthly active users</w:t>
+      </w:r>
       <w:r>
         <w:rPr>
           <w:rFonts w:asciiTheme="majorHAnsi" w:hAnsiTheme="majorHAnsi" w:cstheme="majorHAnsi"/>
@@ -1833,23 +1636,13 @@
             <w:bookmarkStart w:id="15" w:name="OLE_LINK28"/>
             <w:bookmarkStart w:id="16" w:name="OLE_LINK29"/>
             <w:bookmarkStart w:id="17" w:name="OLE_LINK32"/>
-            <w:proofErr w:type="spellStart"/>
             <w:r>
               <w:rPr>
                 <w:rFonts w:cstheme="minorHAnsi"/>
                 <w:b/>
                 <w:bCs/>
               </w:rPr>
-              <w:t>Tapit</w:t>
-            </w:r>
-            <w:proofErr w:type="spellEnd"/>
-            <w:r>
-              <w:rPr>
-                <w:rFonts w:cstheme="minorHAnsi"/>
-                <w:b/>
-                <w:bCs/>
-              </w:rPr>
-              <w:t xml:space="preserve"> Co. </w:t>
+              <w:t xml:space="preserve">Tapit Co. </w:t>
             </w:r>
             <w:hyperlink r:id="rId17" w:history="1">
               <w:r>
@@ -2089,18 +1882,8 @@
           <w:sz w:val="20"/>
           <w:szCs w:val="20"/>
         </w:rPr>
-        <w:t xml:space="preserve"> contactless </w:t>
-      </w:r>
-      <w:proofErr w:type="gramStart"/>
-      <w:r>
-        <w:rPr>
-          <w:rFonts w:asciiTheme="majorHAnsi" w:hAnsiTheme="majorHAnsi" w:cstheme="majorHAnsi"/>
-          <w:sz w:val="20"/>
-          <w:szCs w:val="20"/>
-        </w:rPr>
-        <w:t>accessories</w:t>
-      </w:r>
-      <w:proofErr w:type="gramEnd"/>
+        <w:t xml:space="preserve"> contactless accessories</w:t>
+      </w:r>
     </w:p>
     <w:bookmarkEnd w:id="18"/>
     <w:bookmarkEnd w:id="19"/>
@@ -2141,18 +1924,8 @@
           <w:sz w:val="20"/>
           <w:szCs w:val="20"/>
         </w:rPr>
-        <w:t xml:space="preserve"> within 24 hours after it was </w:t>
-      </w:r>
-      <w:proofErr w:type="gramStart"/>
-      <w:r>
-        <w:rPr>
-          <w:rFonts w:asciiTheme="majorHAnsi" w:hAnsiTheme="majorHAnsi" w:cstheme="majorHAnsi"/>
-          <w:sz w:val="20"/>
-          <w:szCs w:val="20"/>
-        </w:rPr>
-        <w:t>raised</w:t>
-      </w:r>
-      <w:proofErr w:type="gramEnd"/>
+        <w:t xml:space="preserve"> within 24 hours after it was raised</w:t>
+      </w:r>
     </w:p>
     <w:tbl>
       <w:tblPr>
@@ -2316,25 +2089,7 @@
           <w:sz w:val="20"/>
           <w:szCs w:val="20"/>
         </w:rPr>
-        <w:t xml:space="preserve">Built a real-time trading UI using </w:t>
-      </w:r>
-      <w:proofErr w:type="spellStart"/>
-      <w:r>
-        <w:rPr>
-          <w:rFonts w:asciiTheme="majorHAnsi" w:hAnsiTheme="majorHAnsi" w:cstheme="majorHAnsi"/>
-          <w:sz w:val="20"/>
-          <w:szCs w:val="20"/>
-        </w:rPr>
-        <w:t>WebSockets</w:t>
-      </w:r>
-      <w:proofErr w:type="spellEnd"/>
-      <w:r>
-        <w:rPr>
-          <w:rFonts w:asciiTheme="majorHAnsi" w:hAnsiTheme="majorHAnsi" w:cstheme="majorHAnsi"/>
-          <w:sz w:val="20"/>
-          <w:szCs w:val="20"/>
-        </w:rPr>
-        <w:t xml:space="preserve"> </w:t>
+        <w:t xml:space="preserve">Built a real-time trading UI using WebSockets </w:t>
       </w:r>
       <w:r>
         <w:rPr>
@@ -2384,20 +2139,10 @@
           <w:sz w:val="20"/>
           <w:szCs w:val="20"/>
         </w:rPr>
-        <w:t xml:space="preserve">live order </w:t>
-      </w:r>
-      <w:proofErr w:type="gramStart"/>
-      <w:r>
-        <w:rPr>
-          <w:rFonts w:asciiTheme="majorHAnsi" w:hAnsiTheme="majorHAnsi" w:cstheme="majorHAnsi"/>
-          <w:sz w:val="20"/>
-          <w:szCs w:val="20"/>
-        </w:rPr>
-        <w:t>book</w:t>
+        <w:t>live order book</w:t>
       </w:r>
       <w:bookmarkEnd w:id="29"/>
       <w:bookmarkEnd w:id="30"/>
-      <w:proofErr w:type="gramEnd"/>
     </w:p>
     <w:bookmarkEnd w:id="31"/>
     <w:bookmarkEnd w:id="32"/>
@@ -2505,7 +2250,6 @@
         </w:rPr>
         <w:t xml:space="preserve"> on </w:t>
       </w:r>
-      <w:proofErr w:type="gramStart"/>
       <w:r>
         <w:rPr>
           <w:rFonts w:asciiTheme="majorHAnsi" w:hAnsiTheme="majorHAnsi" w:cstheme="majorHAnsi"/>
@@ -2514,7 +2258,6 @@
         </w:rPr>
         <w:t>EVMs</w:t>
       </w:r>
-      <w:proofErr w:type="gramEnd"/>
     </w:p>
     <w:p>
       <w:pPr>
@@ -2668,18 +2411,8 @@
           <w:sz w:val="20"/>
           <w:szCs w:val="20"/>
         </w:rPr>
-        <w:t xml:space="preserve"> and </w:t>
-      </w:r>
-      <w:proofErr w:type="gramStart"/>
-      <w:r>
-        <w:rPr>
-          <w:rFonts w:asciiTheme="majorHAnsi" w:hAnsiTheme="majorHAnsi" w:cstheme="majorHAnsi"/>
-          <w:sz w:val="20"/>
-          <w:szCs w:val="20"/>
-        </w:rPr>
-        <w:t>cancellations</w:t>
-      </w:r>
-      <w:proofErr w:type="gramEnd"/>
+        <w:t xml:space="preserve"> and cancellations</w:t>
+      </w:r>
     </w:p>
     <w:tbl>
       <w:tblPr>
@@ -2855,18 +2588,8 @@
           <w:sz w:val="20"/>
           <w:szCs w:val="20"/>
         </w:rPr>
-        <w:t xml:space="preserve"> over 6 </w:t>
-      </w:r>
-      <w:proofErr w:type="gramStart"/>
-      <w:r>
-        <w:rPr>
-          <w:rFonts w:asciiTheme="majorHAnsi" w:hAnsiTheme="majorHAnsi" w:cstheme="majorHAnsi"/>
-          <w:sz w:val="20"/>
-          <w:szCs w:val="20"/>
-        </w:rPr>
-        <w:t>months</w:t>
-      </w:r>
-      <w:proofErr w:type="gramEnd"/>
+        <w:t xml:space="preserve"> over 6 months</w:t>
+      </w:r>
     </w:p>
     <w:p>
       <w:pPr>
@@ -8235,15 +7958,6 @@
 </file>
 
 <file path=customXml/item1.xml><?xml version="1.0" encoding="utf-8"?>
-<?mso-contentType ?>
-<FormTemplates xmlns="http://schemas.microsoft.com/sharepoint/v3/contenttype/forms">
-  <Display>DocumentLibraryForm</Display>
-  <Edit>DocumentLibraryForm</Edit>
-  <New>DocumentLibraryForm</New>
-</FormTemplates>
-</file>
-
-<file path=customXml/item2.xml><?xml version="1.0" encoding="utf-8"?>
 <ct:contentTypeSchema xmlns:ct="http://schemas.microsoft.com/office/2006/metadata/contentType" xmlns:ma="http://schemas.microsoft.com/office/2006/metadata/properties/metaAttributes" ct:_="" ma:_="" ma:contentTypeName="Document" ma:contentTypeID="0x01010006F0DE34E5FD6C4FBE1062F4061A8E04" ma:contentTypeVersion="12" ma:contentTypeDescription="Create a new document." ma:contentTypeScope="" ma:versionID="fc6be963eec79975c8b1041877b9c335">
   <xsd:schema xmlns:xsd="http://www.w3.org/2001/XMLSchema" xmlns:xs="http://www.w3.org/2001/XMLSchema" xmlns:p="http://schemas.microsoft.com/office/2006/metadata/properties" xmlns:ns3="d7ed7fb2-386c-44e2-bd77-d8072fce55f0" xmlns:ns4="d7871dc0-a0ab-49c2-a764-b8e737a447b1" targetNamespace="http://schemas.microsoft.com/office/2006/metadata/properties" ma:root="true" ma:fieldsID="cc8fb350161800212299686b2b315639" ns3:_="" ns4:_="">
     <xsd:import namespace="d7ed7fb2-386c-44e2-bd77-d8072fce55f0"/>
@@ -8460,25 +8174,26 @@
 </ct:contentTypeSchema>
 </file>
 
-<file path=customXml/item3.xml><?xml version="1.0" encoding="utf-8"?>
+<file path=customXml/item2.xml><?xml version="1.0" encoding="utf-8"?>
 <b:Sources xmlns:b="http://schemas.openxmlformats.org/officeDocument/2006/bibliography" xmlns="http://schemas.openxmlformats.org/officeDocument/2006/bibliography" SelectedStyle="\APASixthEditionOfficeOnline.xsl" StyleName="APA" Version="6"/>
 </file>
 
-<file path=customXml/item4.xml><?xml version="1.0" encoding="utf-8"?>
+<file path=customXml/item3.xml><?xml version="1.0" encoding="utf-8"?>
 <p:properties xmlns:p="http://schemas.microsoft.com/office/2006/metadata/properties" xmlns:xsi="http://www.w3.org/2001/XMLSchema-instance" xmlns:pc="http://schemas.microsoft.com/office/infopath/2007/PartnerControls">
   <documentManagement/>
 </p:properties>
 </file>
 
-<file path=customXml/itemProps1.xml><?xml version="1.0" encoding="utf-8"?>
-<ds:datastoreItem xmlns:ds="http://schemas.openxmlformats.org/officeDocument/2006/customXml" ds:itemID="{2108D1F5-1699-4DBB-A861-1B3C53A8B963}">
-  <ds:schemaRefs>
-    <ds:schemaRef ds:uri="http://schemas.microsoft.com/sharepoint/v3/contenttype/forms"/>
-  </ds:schemaRefs>
-</ds:datastoreItem>
+<file path=customXml/item4.xml><?xml version="1.0" encoding="utf-8"?>
+<?mso-contentType ?>
+<FormTemplates xmlns="http://schemas.microsoft.com/sharepoint/v3/contenttype/forms">
+  <Display>DocumentLibraryForm</Display>
+  <Edit>DocumentLibraryForm</Edit>
+  <New>DocumentLibraryForm</New>
+</FormTemplates>
 </file>
 
-<file path=customXml/itemProps2.xml><?xml version="1.0" encoding="utf-8"?>
+<file path=customXml/itemProps1.xml><?xml version="1.0" encoding="utf-8"?>
 <ds:datastoreItem xmlns:ds="http://schemas.openxmlformats.org/officeDocument/2006/customXml" ds:itemID="{46E9544C-F0C4-4AC6-ADC5-0F92503C1A40}">
   <ds:schemaRefs>
     <ds:schemaRef ds:uri="http://schemas.microsoft.com/office/2006/metadata/contentType"/>
@@ -8497,7 +8212,7 @@
 </ds:datastoreItem>
 </file>
 
-<file path=customXml/itemProps3.xml><?xml version="1.0" encoding="utf-8"?>
+<file path=customXml/itemProps2.xml><?xml version="1.0" encoding="utf-8"?>
 <ds:datastoreItem xmlns:ds="http://schemas.openxmlformats.org/officeDocument/2006/customXml" ds:itemID="{400AE34B-4A81-4D2E-9B20-531944EDD1D6}">
   <ds:schemaRefs>
     <ds:schemaRef ds:uri="http://schemas.openxmlformats.org/officeDocument/2006/bibliography"/>
@@ -8505,11 +8220,19 @@
 </ds:datastoreItem>
 </file>
 
-<file path=customXml/itemProps4.xml><?xml version="1.0" encoding="utf-8"?>
+<file path=customXml/itemProps3.xml><?xml version="1.0" encoding="utf-8"?>
 <ds:datastoreItem xmlns:ds="http://schemas.openxmlformats.org/officeDocument/2006/customXml" ds:itemID="{682A720C-B119-4B72-AA22-281E1CA73640}">
   <ds:schemaRefs>
     <ds:schemaRef ds:uri="http://schemas.microsoft.com/office/2006/metadata/properties"/>
     <ds:schemaRef ds:uri="http://schemas.microsoft.com/office/infopath/2007/PartnerControls"/>
   </ds:schemaRefs>
 </ds:datastoreItem>
+</file>
+
+<file path=customXml/itemProps4.xml><?xml version="1.0" encoding="utf-8"?>
+<ds:datastoreItem xmlns:ds="http://schemas.openxmlformats.org/officeDocument/2006/customXml" ds:itemID="{2108D1F5-1699-4DBB-A861-1B3C53A8B963}">
+  <ds:schemaRefs>
+    <ds:schemaRef ds:uri="http://schemas.microsoft.com/sharepoint/v3/contenttype/forms"/>
+  </ds:schemaRefs>
+</ds:datastoreItem>
 </file>
</xml_diff>

<commit_message>
fix: replace ~ symbole with + symbol
</commit_message>
<xml_diff>
--- a/CV_mahmut_baran_turkmen.docx
+++ b/CV_mahmut_baran_turkmen.docx
@@ -17,6 +17,7 @@
           <w:szCs w:val="24"/>
         </w:rPr>
       </w:pPr>
+      <w:proofErr w:type="spellStart"/>
       <w:r>
         <w:rPr>
           <w:rFonts w:cstheme="minorHAnsi"/>
@@ -25,7 +26,18 @@
           <w:sz w:val="24"/>
           <w:szCs w:val="24"/>
         </w:rPr>
-        <w:t>Mahmut Baran Turkmen</w:t>
+        <w:t>Mahmut</w:t>
+      </w:r>
+      <w:proofErr w:type="spellEnd"/>
+      <w:r>
+        <w:rPr>
+          <w:rFonts w:cstheme="minorHAnsi"/>
+          <w:b/>
+          <w:bCs/>
+          <w:sz w:val="24"/>
+          <w:szCs w:val="24"/>
+        </w:rPr>
+        <w:t xml:space="preserve"> Baran Turkmen</w:t>
       </w:r>
     </w:p>
     <w:p>
@@ -81,8 +93,20 @@
             <w:szCs w:val="20"/>
             <w:u w:val="single"/>
           </w:rPr>
-          <w:t>linkedin.com/in/mahmut-baran-turkmen</w:t>
+          <w:t>linkedin.com/in/</w:t>
         </w:r>
+        <w:proofErr w:type="spellStart"/>
+        <w:r>
+          <w:rPr>
+            <w:rFonts w:asciiTheme="majorHAnsi" w:hAnsiTheme="majorHAnsi" w:cstheme="majorHAnsi"/>
+            <w:color w:val="0432FF"/>
+            <w:sz w:val="20"/>
+            <w:szCs w:val="20"/>
+            <w:u w:val="single"/>
+          </w:rPr>
+          <w:t>mahmut-baran-turkmen</w:t>
+        </w:r>
+        <w:proofErr w:type="spellEnd"/>
       </w:hyperlink>
       <w:r>
         <w:rPr>
@@ -102,8 +126,20 @@
             <w:szCs w:val="20"/>
             <w:u w:val="single"/>
           </w:rPr>
-          <w:t>github.com/cjxe</w:t>
+          <w:t>github.com/</w:t>
         </w:r>
+        <w:proofErr w:type="spellStart"/>
+        <w:r>
+          <w:rPr>
+            <w:rFonts w:asciiTheme="majorHAnsi" w:hAnsiTheme="majorHAnsi" w:cstheme="majorHAnsi"/>
+            <w:color w:val="0432FF"/>
+            <w:sz w:val="20"/>
+            <w:szCs w:val="20"/>
+            <w:u w:val="single"/>
+          </w:rPr>
+          <w:t>cjxe</w:t>
+        </w:r>
+        <w:proofErr w:type="spellEnd"/>
       </w:hyperlink>
       <w:r>
         <w:rPr>
@@ -468,31 +504,31 @@
           <w:sz w:val="20"/>
           <w:szCs w:val="20"/>
         </w:rPr>
-        <w:t xml:space="preserve"> UI-related bug issues by</w:t>
-      </w:r>
-      <w:r>
-        <w:rPr>
-          <w:rFonts w:asciiTheme="majorHAnsi" w:hAnsiTheme="majorHAnsi" w:cstheme="majorHAnsi"/>
-          <w:sz w:val="20"/>
-          <w:szCs w:val="20"/>
-        </w:rPr>
-        <w:t xml:space="preserve"> </w:t>
-      </w:r>
-      <w:r>
-        <w:rPr>
-          <w:rFonts w:ascii="Inter Light" w:hAnsi="Inter Light" w:cstheme="minorHAnsi"/>
-          <w:sz w:val="20"/>
-          <w:szCs w:val="20"/>
-        </w:rPr>
-        <w:t>~</w:t>
-      </w:r>
-      <w:r>
-        <w:rPr>
-          <w:rFonts w:asciiTheme="majorHAnsi" w:hAnsiTheme="majorHAnsi" w:cstheme="majorHAnsi"/>
-          <w:sz w:val="20"/>
-          <w:szCs w:val="20"/>
-        </w:rPr>
-        <w:t>50%</w:t>
+        <w:t xml:space="preserve"> UI-related bug issues </w:t>
+      </w:r>
+      <w:r>
+        <w:rPr>
+          <w:rFonts w:asciiTheme="majorHAnsi" w:hAnsiTheme="majorHAnsi" w:cstheme="majorHAnsi"/>
+          <w:sz w:val="20"/>
+          <w:szCs w:val="20"/>
+        </w:rPr>
+        <w:t xml:space="preserve">by over </w:t>
+      </w:r>
+      <w:r>
+        <w:rPr>
+          <w:rFonts w:asciiTheme="majorHAnsi" w:hAnsiTheme="majorHAnsi" w:cstheme="majorHAnsi"/>
+          <w:sz w:val="20"/>
+          <w:szCs w:val="20"/>
+        </w:rPr>
+        <w:t>3</w:t>
+      </w:r>
+      <w:r>
+        <w:rPr>
+          <w:rFonts w:asciiTheme="majorHAnsi" w:hAnsiTheme="majorHAnsi" w:cstheme="majorHAnsi"/>
+          <w:sz w:val="20"/>
+          <w:szCs w:val="20"/>
+        </w:rPr>
+        <w:t>0%</w:t>
       </w:r>
     </w:p>
     <w:p>
@@ -515,23 +551,23 @@
           <w:sz w:val="20"/>
           <w:szCs w:val="20"/>
         </w:rPr>
-        <w:t xml:space="preserve">Reduced mandatory test suite's execution time from 26m to 5m (saving </w:t>
-      </w:r>
-      <w:r>
-        <w:rPr>
-          <w:rFonts w:ascii="Inter Light" w:hAnsi="Inter Light" w:cstheme="minorHAnsi"/>
-          <w:sz w:val="20"/>
-          <w:szCs w:val="20"/>
-        </w:rPr>
-        <w:t>~</w:t>
-      </w:r>
-      <w:r>
-        <w:rPr>
-          <w:rFonts w:asciiTheme="majorHAnsi" w:hAnsiTheme="majorHAnsi" w:cstheme="majorHAnsi"/>
-          <w:sz w:val="20"/>
-          <w:szCs w:val="20"/>
-        </w:rPr>
-        <w:t>3.5 engineer</w:t>
+        <w:t>Reduced mandatory test suite's execution time from 26m to 5m (saving 3.5</w:t>
+      </w:r>
+      <w:r>
+        <w:rPr>
+          <w:rFonts w:asciiTheme="majorHAnsi" w:hAnsiTheme="majorHAnsi" w:cstheme="majorHAnsi"/>
+          <w:sz w:val="20"/>
+          <w:szCs w:val="20"/>
+        </w:rPr>
+        <w:t>+</w:t>
+      </w:r>
+      <w:r>
+        <w:rPr>
+          <w:rFonts w:asciiTheme="majorHAnsi" w:hAnsiTheme="majorHAnsi" w:cstheme="majorHAnsi"/>
+          <w:sz w:val="20"/>
+          <w:szCs w:val="20"/>
+        </w:rPr>
+        <w:t xml:space="preserve"> engineer</w:t>
       </w:r>
       <w:r>
         <w:rPr>
@@ -705,8 +741,18 @@
           <w:sz w:val="20"/>
           <w:szCs w:val="20"/>
         </w:rPr>
-        <w:t>by fixing race conditions in Redux state and network requests with TypeScript</w:t>
-      </w:r>
+        <w:t xml:space="preserve">by fixing race conditions in Redux state and network requests with </w:t>
+      </w:r>
+      <w:proofErr w:type="gramStart"/>
+      <w:r>
+        <w:rPr>
+          <w:rFonts w:asciiTheme="majorHAnsi" w:hAnsiTheme="majorHAnsi" w:cstheme="majorHAnsi"/>
+          <w:sz w:val="20"/>
+          <w:szCs w:val="20"/>
+        </w:rPr>
+        <w:t>TypeScript</w:t>
+      </w:r>
+      <w:proofErr w:type="gramEnd"/>
     </w:p>
     <w:p>
       <w:pPr>
@@ -1037,8 +1083,13 @@
         <w:pStyle w:val="Companyname"/>
       </w:pPr>
       <w:r>
-        <w:t>Ajinomoto Turkiye</w:t>
-      </w:r>
+        <w:t xml:space="preserve">Ajinomoto </w:t>
+      </w:r>
+      <w:proofErr w:type="spellStart"/>
+      <w:r>
+        <w:t>Turkiye</w:t>
+      </w:r>
+      <w:proofErr w:type="spellEnd"/>
     </w:p>
     <w:p>
       <w:pPr>
@@ -1207,8 +1258,18 @@
           <w:sz w:val="20"/>
           <w:szCs w:val="20"/>
         </w:rPr>
-        <w:t xml:space="preserve"> verification</w:t>
-      </w:r>
+        <w:t xml:space="preserve"> </w:t>
+      </w:r>
+      <w:proofErr w:type="gramStart"/>
+      <w:r>
+        <w:rPr>
+          <w:rFonts w:asciiTheme="majorHAnsi" w:hAnsiTheme="majorHAnsi" w:cstheme="majorHAnsi"/>
+          <w:sz w:val="20"/>
+          <w:szCs w:val="20"/>
+        </w:rPr>
+        <w:t>verification</w:t>
+      </w:r>
+      <w:proofErr w:type="gramEnd"/>
       <w:r>
         <w:rPr>
           <w:rFonts w:asciiTheme="majorHAnsi" w:hAnsiTheme="majorHAnsi" w:cstheme="majorHAnsi"/>
@@ -1250,7 +1311,16 @@
           <w:sz w:val="20"/>
           <w:szCs w:val="20"/>
         </w:rPr>
-        <w:t xml:space="preserve"> business</w:t>
+        <w:t xml:space="preserve"> </w:t>
+      </w:r>
+      <w:proofErr w:type="gramStart"/>
+      <w:r>
+        <w:rPr>
+          <w:rFonts w:asciiTheme="majorHAnsi" w:hAnsiTheme="majorHAnsi" w:cstheme="majorHAnsi"/>
+          <w:sz w:val="20"/>
+          <w:szCs w:val="20"/>
+        </w:rPr>
+        <w:t>business</w:t>
       </w:r>
       <w:r>
         <w:rPr>
@@ -1268,6 +1338,7 @@
         </w:rPr>
         <w:t>impacting</w:t>
       </w:r>
+      <w:proofErr w:type="gramEnd"/>
       <w:r>
         <w:rPr>
           <w:rFonts w:asciiTheme="majorHAnsi" w:hAnsiTheme="majorHAnsi" w:cstheme="majorHAnsi"/>
@@ -1389,7 +1460,25 @@
           <w:sz w:val="20"/>
           <w:szCs w:val="20"/>
         </w:rPr>
-        <w:t xml:space="preserve"> API endpoint documentation in OpenAPI Spec</w:t>
+        <w:t xml:space="preserve"> API endpoint documentation in </w:t>
+      </w:r>
+      <w:proofErr w:type="spellStart"/>
+      <w:r>
+        <w:rPr>
+          <w:rFonts w:asciiTheme="majorHAnsi" w:hAnsiTheme="majorHAnsi" w:cstheme="majorHAnsi"/>
+          <w:sz w:val="20"/>
+          <w:szCs w:val="20"/>
+        </w:rPr>
+        <w:t>OpenAPI</w:t>
+      </w:r>
+      <w:proofErr w:type="spellEnd"/>
+      <w:r>
+        <w:rPr>
+          <w:rFonts w:asciiTheme="majorHAnsi" w:hAnsiTheme="majorHAnsi" w:cstheme="majorHAnsi"/>
+          <w:sz w:val="20"/>
+          <w:szCs w:val="20"/>
+        </w:rPr>
+        <w:t xml:space="preserve"> Spec</w:t>
       </w:r>
       <w:r>
         <w:rPr>
@@ -1453,8 +1542,18 @@
           <w:sz w:val="20"/>
           <w:szCs w:val="20"/>
         </w:rPr>
-        <w:t xml:space="preserve"> teams</w:t>
-      </w:r>
+        <w:t xml:space="preserve"> </w:t>
+      </w:r>
+      <w:proofErr w:type="gramStart"/>
+      <w:r>
+        <w:rPr>
+          <w:rFonts w:asciiTheme="majorHAnsi" w:hAnsiTheme="majorHAnsi" w:cstheme="majorHAnsi"/>
+          <w:sz w:val="20"/>
+          <w:szCs w:val="20"/>
+        </w:rPr>
+        <w:t>teams</w:t>
+      </w:r>
+      <w:proofErr w:type="gramEnd"/>
       <w:r>
         <w:rPr>
           <w:rFonts w:asciiTheme="majorHAnsi" w:hAnsiTheme="majorHAnsi" w:cstheme="majorHAnsi"/>
@@ -1565,8 +1664,18 @@
           <w:sz w:val="20"/>
           <w:szCs w:val="20"/>
         </w:rPr>
-        <w:t>+ monthly active users</w:t>
-      </w:r>
+        <w:t xml:space="preserve">+ monthly active </w:t>
+      </w:r>
+      <w:proofErr w:type="gramStart"/>
+      <w:r>
+        <w:rPr>
+          <w:rFonts w:asciiTheme="majorHAnsi" w:hAnsiTheme="majorHAnsi" w:cstheme="majorHAnsi"/>
+          <w:sz w:val="20"/>
+          <w:szCs w:val="20"/>
+        </w:rPr>
+        <w:t>users</w:t>
+      </w:r>
+      <w:proofErr w:type="gramEnd"/>
       <w:r>
         <w:rPr>
           <w:rFonts w:asciiTheme="majorHAnsi" w:hAnsiTheme="majorHAnsi" w:cstheme="majorHAnsi"/>
@@ -1636,13 +1745,23 @@
             <w:bookmarkStart w:id="15" w:name="OLE_LINK28"/>
             <w:bookmarkStart w:id="16" w:name="OLE_LINK29"/>
             <w:bookmarkStart w:id="17" w:name="OLE_LINK32"/>
+            <w:proofErr w:type="spellStart"/>
             <w:r>
               <w:rPr>
                 <w:rFonts w:cstheme="minorHAnsi"/>
                 <w:b/>
                 <w:bCs/>
               </w:rPr>
-              <w:t xml:space="preserve">Tapit Co. </w:t>
+              <w:t>Tapit</w:t>
+            </w:r>
+            <w:proofErr w:type="spellEnd"/>
+            <w:r>
+              <w:rPr>
+                <w:rFonts w:cstheme="minorHAnsi"/>
+                <w:b/>
+                <w:bCs/>
+              </w:rPr>
+              <w:t xml:space="preserve"> Co. </w:t>
             </w:r>
             <w:hyperlink r:id="rId17" w:history="1">
               <w:r>
@@ -1882,8 +2001,18 @@
           <w:sz w:val="20"/>
           <w:szCs w:val="20"/>
         </w:rPr>
-        <w:t xml:space="preserve"> contactless accessories</w:t>
-      </w:r>
+        <w:t xml:space="preserve"> contactless </w:t>
+      </w:r>
+      <w:proofErr w:type="gramStart"/>
+      <w:r>
+        <w:rPr>
+          <w:rFonts w:asciiTheme="majorHAnsi" w:hAnsiTheme="majorHAnsi" w:cstheme="majorHAnsi"/>
+          <w:sz w:val="20"/>
+          <w:szCs w:val="20"/>
+        </w:rPr>
+        <w:t>accessories</w:t>
+      </w:r>
+      <w:proofErr w:type="gramEnd"/>
     </w:p>
     <w:bookmarkEnd w:id="18"/>
     <w:bookmarkEnd w:id="19"/>
@@ -1924,8 +2053,18 @@
           <w:sz w:val="20"/>
           <w:szCs w:val="20"/>
         </w:rPr>
-        <w:t xml:space="preserve"> within 24 hours after it was raised</w:t>
-      </w:r>
+        <w:t xml:space="preserve"> within 24 hours after it was </w:t>
+      </w:r>
+      <w:proofErr w:type="gramStart"/>
+      <w:r>
+        <w:rPr>
+          <w:rFonts w:asciiTheme="majorHAnsi" w:hAnsiTheme="majorHAnsi" w:cstheme="majorHAnsi"/>
+          <w:sz w:val="20"/>
+          <w:szCs w:val="20"/>
+        </w:rPr>
+        <w:t>raised</w:t>
+      </w:r>
+      <w:proofErr w:type="gramEnd"/>
     </w:p>
     <w:tbl>
       <w:tblPr>
@@ -2089,7 +2228,25 @@
           <w:sz w:val="20"/>
           <w:szCs w:val="20"/>
         </w:rPr>
-        <w:t xml:space="preserve">Built a real-time trading UI using WebSockets </w:t>
+        <w:t xml:space="preserve">Built a real-time trading UI using </w:t>
+      </w:r>
+      <w:proofErr w:type="spellStart"/>
+      <w:r>
+        <w:rPr>
+          <w:rFonts w:asciiTheme="majorHAnsi" w:hAnsiTheme="majorHAnsi" w:cstheme="majorHAnsi"/>
+          <w:sz w:val="20"/>
+          <w:szCs w:val="20"/>
+        </w:rPr>
+        <w:t>WebSockets</w:t>
+      </w:r>
+      <w:proofErr w:type="spellEnd"/>
+      <w:r>
+        <w:rPr>
+          <w:rFonts w:asciiTheme="majorHAnsi" w:hAnsiTheme="majorHAnsi" w:cstheme="majorHAnsi"/>
+          <w:sz w:val="20"/>
+          <w:szCs w:val="20"/>
+        </w:rPr>
+        <w:t xml:space="preserve"> </w:t>
       </w:r>
       <w:r>
         <w:rPr>
@@ -2139,10 +2296,20 @@
           <w:sz w:val="20"/>
           <w:szCs w:val="20"/>
         </w:rPr>
-        <w:t>live order book</w:t>
+        <w:t xml:space="preserve">live order </w:t>
+      </w:r>
+      <w:proofErr w:type="gramStart"/>
+      <w:r>
+        <w:rPr>
+          <w:rFonts w:asciiTheme="majorHAnsi" w:hAnsiTheme="majorHAnsi" w:cstheme="majorHAnsi"/>
+          <w:sz w:val="20"/>
+          <w:szCs w:val="20"/>
+        </w:rPr>
+        <w:t>book</w:t>
       </w:r>
       <w:bookmarkEnd w:id="29"/>
       <w:bookmarkEnd w:id="30"/>
+      <w:proofErr w:type="gramEnd"/>
     </w:p>
     <w:bookmarkEnd w:id="31"/>
     <w:bookmarkEnd w:id="32"/>
@@ -2250,6 +2417,7 @@
         </w:rPr>
         <w:t xml:space="preserve"> on </w:t>
       </w:r>
+      <w:proofErr w:type="gramStart"/>
       <w:r>
         <w:rPr>
           <w:rFonts w:asciiTheme="majorHAnsi" w:hAnsiTheme="majorHAnsi" w:cstheme="majorHAnsi"/>
@@ -2258,6 +2426,7 @@
         </w:rPr>
         <w:t>EVMs</w:t>
       </w:r>
+      <w:proofErr w:type="gramEnd"/>
     </w:p>
     <w:p>
       <w:pPr>
@@ -2411,8 +2580,18 @@
           <w:sz w:val="20"/>
           <w:szCs w:val="20"/>
         </w:rPr>
-        <w:t xml:space="preserve"> and cancellations</w:t>
-      </w:r>
+        <w:t xml:space="preserve"> and </w:t>
+      </w:r>
+      <w:proofErr w:type="gramStart"/>
+      <w:r>
+        <w:rPr>
+          <w:rFonts w:asciiTheme="majorHAnsi" w:hAnsiTheme="majorHAnsi" w:cstheme="majorHAnsi"/>
+          <w:sz w:val="20"/>
+          <w:szCs w:val="20"/>
+        </w:rPr>
+        <w:t>cancellations</w:t>
+      </w:r>
+      <w:proofErr w:type="gramEnd"/>
     </w:p>
     <w:tbl>
       <w:tblPr>
@@ -2588,8 +2767,18 @@
           <w:sz w:val="20"/>
           <w:szCs w:val="20"/>
         </w:rPr>
-        <w:t xml:space="preserve"> over 6 months</w:t>
-      </w:r>
+        <w:t xml:space="preserve"> over 6 </w:t>
+      </w:r>
+      <w:proofErr w:type="gramStart"/>
+      <w:r>
+        <w:rPr>
+          <w:rFonts w:asciiTheme="majorHAnsi" w:hAnsiTheme="majorHAnsi" w:cstheme="majorHAnsi"/>
+          <w:sz w:val="20"/>
+          <w:szCs w:val="20"/>
+        </w:rPr>
+        <w:t>months</w:t>
+      </w:r>
+      <w:proofErr w:type="gramEnd"/>
     </w:p>
     <w:p>
       <w:pPr>
@@ -7958,6 +8147,25 @@
 </file>
 
 <file path=customXml/item1.xml><?xml version="1.0" encoding="utf-8"?>
+<b:Sources xmlns:b="http://schemas.openxmlformats.org/officeDocument/2006/bibliography" xmlns="http://schemas.openxmlformats.org/officeDocument/2006/bibliography" SelectedStyle="\APASixthEditionOfficeOnline.xsl" StyleName="APA" Version="6"/>
+</file>
+
+<file path=customXml/item2.xml><?xml version="1.0" encoding="utf-8"?>
+<p:properties xmlns:p="http://schemas.microsoft.com/office/2006/metadata/properties" xmlns:xsi="http://www.w3.org/2001/XMLSchema-instance" xmlns:pc="http://schemas.microsoft.com/office/infopath/2007/PartnerControls">
+  <documentManagement/>
+</p:properties>
+</file>
+
+<file path=customXml/item3.xml><?xml version="1.0" encoding="utf-8"?>
+<?mso-contentType ?>
+<FormTemplates xmlns="http://schemas.microsoft.com/sharepoint/v3/contenttype/forms">
+  <Display>DocumentLibraryForm</Display>
+  <Edit>DocumentLibraryForm</Edit>
+  <New>DocumentLibraryForm</New>
+</FormTemplates>
+</file>
+
+<file path=customXml/item4.xml><?xml version="1.0" encoding="utf-8"?>
 <ct:contentTypeSchema xmlns:ct="http://schemas.microsoft.com/office/2006/metadata/contentType" xmlns:ma="http://schemas.microsoft.com/office/2006/metadata/properties/metaAttributes" ct:_="" ma:_="" ma:contentTypeName="Document" ma:contentTypeID="0x01010006F0DE34E5FD6C4FBE1062F4061A8E04" ma:contentTypeVersion="12" ma:contentTypeDescription="Create a new document." ma:contentTypeScope="" ma:versionID="fc6be963eec79975c8b1041877b9c335">
   <xsd:schema xmlns:xsd="http://www.w3.org/2001/XMLSchema" xmlns:xs="http://www.w3.org/2001/XMLSchema" xmlns:p="http://schemas.microsoft.com/office/2006/metadata/properties" xmlns:ns3="d7ed7fb2-386c-44e2-bd77-d8072fce55f0" xmlns:ns4="d7871dc0-a0ab-49c2-a764-b8e737a447b1" targetNamespace="http://schemas.microsoft.com/office/2006/metadata/properties" ma:root="true" ma:fieldsID="cc8fb350161800212299686b2b315639" ns3:_="" ns4:_="">
     <xsd:import namespace="d7ed7fb2-386c-44e2-bd77-d8072fce55f0"/>
@@ -8174,26 +8382,32 @@
 </ct:contentTypeSchema>
 </file>
 
-<file path=customXml/item2.xml><?xml version="1.0" encoding="utf-8"?>
-<b:Sources xmlns:b="http://schemas.openxmlformats.org/officeDocument/2006/bibliography" xmlns="http://schemas.openxmlformats.org/officeDocument/2006/bibliography" SelectedStyle="\APASixthEditionOfficeOnline.xsl" StyleName="APA" Version="6"/>
+<file path=customXml/itemProps1.xml><?xml version="1.0" encoding="utf-8"?>
+<ds:datastoreItem xmlns:ds="http://schemas.openxmlformats.org/officeDocument/2006/customXml" ds:itemID="{400AE34B-4A81-4D2E-9B20-531944EDD1D6}">
+  <ds:schemaRefs>
+    <ds:schemaRef ds:uri="http://schemas.openxmlformats.org/officeDocument/2006/bibliography"/>
+  </ds:schemaRefs>
+</ds:datastoreItem>
 </file>
 
-<file path=customXml/item3.xml><?xml version="1.0" encoding="utf-8"?>
-<p:properties xmlns:p="http://schemas.microsoft.com/office/2006/metadata/properties" xmlns:xsi="http://www.w3.org/2001/XMLSchema-instance" xmlns:pc="http://schemas.microsoft.com/office/infopath/2007/PartnerControls">
-  <documentManagement/>
-</p:properties>
+<file path=customXml/itemProps2.xml><?xml version="1.0" encoding="utf-8"?>
+<ds:datastoreItem xmlns:ds="http://schemas.openxmlformats.org/officeDocument/2006/customXml" ds:itemID="{682A720C-B119-4B72-AA22-281E1CA73640}">
+  <ds:schemaRefs>
+    <ds:schemaRef ds:uri="http://schemas.microsoft.com/office/2006/metadata/properties"/>
+    <ds:schemaRef ds:uri="http://schemas.microsoft.com/office/infopath/2007/PartnerControls"/>
+  </ds:schemaRefs>
+</ds:datastoreItem>
 </file>
 
-<file path=customXml/item4.xml><?xml version="1.0" encoding="utf-8"?>
-<?mso-contentType ?>
-<FormTemplates xmlns="http://schemas.microsoft.com/sharepoint/v3/contenttype/forms">
-  <Display>DocumentLibraryForm</Display>
-  <Edit>DocumentLibraryForm</Edit>
-  <New>DocumentLibraryForm</New>
-</FormTemplates>
+<file path=customXml/itemProps3.xml><?xml version="1.0" encoding="utf-8"?>
+<ds:datastoreItem xmlns:ds="http://schemas.openxmlformats.org/officeDocument/2006/customXml" ds:itemID="{2108D1F5-1699-4DBB-A861-1B3C53A8B963}">
+  <ds:schemaRefs>
+    <ds:schemaRef ds:uri="http://schemas.microsoft.com/sharepoint/v3/contenttype/forms"/>
+  </ds:schemaRefs>
+</ds:datastoreItem>
 </file>
 
-<file path=customXml/itemProps1.xml><?xml version="1.0" encoding="utf-8"?>
+<file path=customXml/itemProps4.xml><?xml version="1.0" encoding="utf-8"?>
 <ds:datastoreItem xmlns:ds="http://schemas.openxmlformats.org/officeDocument/2006/customXml" ds:itemID="{46E9544C-F0C4-4AC6-ADC5-0F92503C1A40}">
   <ds:schemaRefs>
     <ds:schemaRef ds:uri="http://schemas.microsoft.com/office/2006/metadata/contentType"/>
@@ -8210,29 +8424,4 @@
     <ds:schemaRef ds:uri="http://schemas.microsoft.com/internal/obd"/>
   </ds:schemaRefs>
 </ds:datastoreItem>
-</file>
-
-<file path=customXml/itemProps2.xml><?xml version="1.0" encoding="utf-8"?>
-<ds:datastoreItem xmlns:ds="http://schemas.openxmlformats.org/officeDocument/2006/customXml" ds:itemID="{400AE34B-4A81-4D2E-9B20-531944EDD1D6}">
-  <ds:schemaRefs>
-    <ds:schemaRef ds:uri="http://schemas.openxmlformats.org/officeDocument/2006/bibliography"/>
-  </ds:schemaRefs>
-</ds:datastoreItem>
-</file>
-
-<file path=customXml/itemProps3.xml><?xml version="1.0" encoding="utf-8"?>
-<ds:datastoreItem xmlns:ds="http://schemas.openxmlformats.org/officeDocument/2006/customXml" ds:itemID="{682A720C-B119-4B72-AA22-281E1CA73640}">
-  <ds:schemaRefs>
-    <ds:schemaRef ds:uri="http://schemas.microsoft.com/office/2006/metadata/properties"/>
-    <ds:schemaRef ds:uri="http://schemas.microsoft.com/office/infopath/2007/PartnerControls"/>
-  </ds:schemaRefs>
-</ds:datastoreItem>
-</file>
-
-<file path=customXml/itemProps4.xml><?xml version="1.0" encoding="utf-8"?>
-<ds:datastoreItem xmlns:ds="http://schemas.openxmlformats.org/officeDocument/2006/customXml" ds:itemID="{2108D1F5-1699-4DBB-A861-1B3C53A8B963}">
-  <ds:schemaRefs>
-    <ds:schemaRef ds:uri="http://schemas.microsoft.com/sharepoint/v3/contenttype/forms"/>
-  </ds:schemaRefs>
-</ds:datastoreItem>
 </file>
</xml_diff>

<commit_message>
feat: end VIOOH work experience
</commit_message>
<xml_diff>
--- a/CV_mahmut_baran_turkmen.docx
+++ b/CV_mahmut_baran_turkmen.docx
@@ -309,7 +309,7 @@
                 <w:b/>
                 <w:bCs/>
               </w:rPr>
-              <w:t>Present</w:t>
+              <w:t>07/2025</w:t>
             </w:r>
           </w:p>
         </w:tc>
@@ -8147,25 +8147,16 @@
 </file>
 
 <file path=customXml/item1.xml><?xml version="1.0" encoding="utf-8"?>
-<b:Sources xmlns:b="http://schemas.openxmlformats.org/officeDocument/2006/bibliography" xmlns="http://schemas.openxmlformats.org/officeDocument/2006/bibliography" SelectedStyle="\APASixthEditionOfficeOnline.xsl" StyleName="APA" Version="6"/>
-</file>
-
-<file path=customXml/item2.xml><?xml version="1.0" encoding="utf-8"?>
 <p:properties xmlns:p="http://schemas.microsoft.com/office/2006/metadata/properties" xmlns:xsi="http://www.w3.org/2001/XMLSchema-instance" xmlns:pc="http://schemas.microsoft.com/office/infopath/2007/PartnerControls">
   <documentManagement/>
 </p:properties>
 </file>
 
-<file path=customXml/item3.xml><?xml version="1.0" encoding="utf-8"?>
-<?mso-contentType ?>
-<FormTemplates xmlns="http://schemas.microsoft.com/sharepoint/v3/contenttype/forms">
-  <Display>DocumentLibraryForm</Display>
-  <Edit>DocumentLibraryForm</Edit>
-  <New>DocumentLibraryForm</New>
-</FormTemplates>
+<file path=customXml/item2.xml><?xml version="1.0" encoding="utf-8"?>
+<b:Sources xmlns:b="http://schemas.openxmlformats.org/officeDocument/2006/bibliography" xmlns="http://schemas.openxmlformats.org/officeDocument/2006/bibliography" SelectedStyle="\APASixthEditionOfficeOnline.xsl" StyleName="APA" Version="6"/>
 </file>
 
-<file path=customXml/item4.xml><?xml version="1.0" encoding="utf-8"?>
+<file path=customXml/item3.xml><?xml version="1.0" encoding="utf-8"?>
 <ct:contentTypeSchema xmlns:ct="http://schemas.microsoft.com/office/2006/metadata/contentType" xmlns:ma="http://schemas.microsoft.com/office/2006/metadata/properties/metaAttributes" ct:_="" ma:_="" ma:contentTypeName="Document" ma:contentTypeID="0x01010006F0DE34E5FD6C4FBE1062F4061A8E04" ma:contentTypeVersion="12" ma:contentTypeDescription="Create a new document." ma:contentTypeScope="" ma:versionID="fc6be963eec79975c8b1041877b9c335">
   <xsd:schema xmlns:xsd="http://www.w3.org/2001/XMLSchema" xmlns:xs="http://www.w3.org/2001/XMLSchema" xmlns:p="http://schemas.microsoft.com/office/2006/metadata/properties" xmlns:ns3="d7ed7fb2-386c-44e2-bd77-d8072fce55f0" xmlns:ns4="d7871dc0-a0ab-49c2-a764-b8e737a447b1" targetNamespace="http://schemas.microsoft.com/office/2006/metadata/properties" ma:root="true" ma:fieldsID="cc8fb350161800212299686b2b315639" ns3:_="" ns4:_="">
     <xsd:import namespace="d7ed7fb2-386c-44e2-bd77-d8072fce55f0"/>
@@ -8382,15 +8373,16 @@
 </ct:contentTypeSchema>
 </file>
 
-<file path=customXml/itemProps1.xml><?xml version="1.0" encoding="utf-8"?>
-<ds:datastoreItem xmlns:ds="http://schemas.openxmlformats.org/officeDocument/2006/customXml" ds:itemID="{400AE34B-4A81-4D2E-9B20-531944EDD1D6}">
-  <ds:schemaRefs>
-    <ds:schemaRef ds:uri="http://schemas.openxmlformats.org/officeDocument/2006/bibliography"/>
-  </ds:schemaRefs>
-</ds:datastoreItem>
+<file path=customXml/item4.xml><?xml version="1.0" encoding="utf-8"?>
+<?mso-contentType ?>
+<FormTemplates xmlns="http://schemas.microsoft.com/sharepoint/v3/contenttype/forms">
+  <Display>DocumentLibraryForm</Display>
+  <Edit>DocumentLibraryForm</Edit>
+  <New>DocumentLibraryForm</New>
+</FormTemplates>
 </file>
 
-<file path=customXml/itemProps2.xml><?xml version="1.0" encoding="utf-8"?>
+<file path=customXml/itemProps1.xml><?xml version="1.0" encoding="utf-8"?>
 <ds:datastoreItem xmlns:ds="http://schemas.openxmlformats.org/officeDocument/2006/customXml" ds:itemID="{682A720C-B119-4B72-AA22-281E1CA73640}">
   <ds:schemaRefs>
     <ds:schemaRef ds:uri="http://schemas.microsoft.com/office/2006/metadata/properties"/>
@@ -8399,15 +8391,15 @@
 </ds:datastoreItem>
 </file>
 
-<file path=customXml/itemProps3.xml><?xml version="1.0" encoding="utf-8"?>
-<ds:datastoreItem xmlns:ds="http://schemas.openxmlformats.org/officeDocument/2006/customXml" ds:itemID="{2108D1F5-1699-4DBB-A861-1B3C53A8B963}">
+<file path=customXml/itemProps2.xml><?xml version="1.0" encoding="utf-8"?>
+<ds:datastoreItem xmlns:ds="http://schemas.openxmlformats.org/officeDocument/2006/customXml" ds:itemID="{400AE34B-4A81-4D2E-9B20-531944EDD1D6}">
   <ds:schemaRefs>
-    <ds:schemaRef ds:uri="http://schemas.microsoft.com/sharepoint/v3/contenttype/forms"/>
+    <ds:schemaRef ds:uri="http://schemas.openxmlformats.org/officeDocument/2006/bibliography"/>
   </ds:schemaRefs>
 </ds:datastoreItem>
 </file>
 
-<file path=customXml/itemProps4.xml><?xml version="1.0" encoding="utf-8"?>
+<file path=customXml/itemProps3.xml><?xml version="1.0" encoding="utf-8"?>
 <ds:datastoreItem xmlns:ds="http://schemas.openxmlformats.org/officeDocument/2006/customXml" ds:itemID="{46E9544C-F0C4-4AC6-ADC5-0F92503C1A40}">
   <ds:schemaRefs>
     <ds:schemaRef ds:uri="http://schemas.microsoft.com/office/2006/metadata/contentType"/>
@@ -8424,4 +8416,12 @@
     <ds:schemaRef ds:uri="http://schemas.microsoft.com/internal/obd"/>
   </ds:schemaRefs>
 </ds:datastoreItem>
+</file>
+
+<file path=customXml/itemProps4.xml><?xml version="1.0" encoding="utf-8"?>
+<ds:datastoreItem xmlns:ds="http://schemas.openxmlformats.org/officeDocument/2006/customXml" ds:itemID="{2108D1F5-1699-4DBB-A861-1B3C53A8B963}">
+  <ds:schemaRefs>
+    <ds:schemaRef ds:uri="http://schemas.microsoft.com/sharepoint/v3/contenttype/forms"/>
+  </ds:schemaRefs>
+</ds:datastoreItem>
 </file>
</xml_diff>